<commit_message>
Deploying to gh-pages from  @ a8c86ab63dcebe79bfcdeb97d4dafa85a2ebe5db 🚀
</commit_message>
<xml_diff>
--- a/docs/MTL_Bookdown.docx
+++ b/docs/MTL_Bookdown.docx
@@ -35,7 +35,7 @@
         <w:pStyle w:val="Date"/>
       </w:pPr>
       <w:r>
-        <w:t xml:space="preserve">2020-08-25</w:t>
+        <w:t xml:space="preserve">2020-10-05</w:t>
       </w:r>
     </w:p>
     <w:sdt>
@@ -114,6 +114,792 @@
         <w:t xml:space="preserve">to search throughout the manual for key terms.</w:t>
       </w:r>
     </w:p>
+    <w:p>
+      <w:pPr>
+        <w:pStyle w:val="Heading1"/>
+      </w:pPr>
+      <w:bookmarkStart w:id="21" w:name="Xbbdc53d2e6837d36b21e74e40fdf6c4bdbae907"/>
+      <w:r>
+        <w:rPr>
+          <w:i/>
+        </w:rPr>
+        <w:t xml:space="preserve">Modeling to Learn</w:t>
+      </w:r>
+      <w:r>
+        <w:t xml:space="preserve"> </w:t>
+      </w:r>
+      <w:r>
+        <w:t xml:space="preserve">Simulation User-Interface and Forio Epicenter Backend Management</w:t>
+      </w:r>
+      <w:bookmarkEnd w:id="21"/>
+    </w:p>
+    <w:p>
+      <w:pPr>
+        <w:pStyle w:val="Heading3"/>
+      </w:pPr>
+      <w:bookmarkStart w:id="22" w:name="relevant-shortlinks"/>
+      <w:r>
+        <w:t xml:space="preserve">Relevant Shortlinks</w:t>
+      </w:r>
+      <w:bookmarkEnd w:id="22"/>
+    </w:p>
+    <w:p>
+      <w:pPr>
+        <w:pStyle w:val="Compact"/>
+        <w:numPr>
+          <w:numId w:val="1001"/>
+          <w:ilvl w:val="0"/>
+        </w:numPr>
+      </w:pPr>
+      <w:hyperlink r:id="rId23">
+        <w:r>
+          <w:rPr>
+            <w:rStyle w:val="Hyperlink"/>
+          </w:rPr>
+          <w:t xml:space="preserve">mtl.how/sim</w:t>
+        </w:r>
+      </w:hyperlink>
+    </w:p>
+    <w:p>
+      <w:pPr>
+        <w:pStyle w:val="Compact"/>
+        <w:numPr>
+          <w:numId w:val="1001"/>
+          <w:ilvl w:val="0"/>
+        </w:numPr>
+      </w:pPr>
+      <w:hyperlink r:id="rId24">
+        <w:r>
+          <w:rPr>
+            <w:rStyle w:val="Hyperlink"/>
+          </w:rPr>
+          <w:t xml:space="preserve">mtl.how/facilitate</w:t>
+        </w:r>
+      </w:hyperlink>
+    </w:p>
+    <w:p>
+      <w:pPr>
+        <w:pStyle w:val="Heading2"/>
+      </w:pPr>
+      <w:bookmarkStart w:id="25" w:name="background"/>
+      <w:r>
+        <w:t xml:space="preserve">Background</w:t>
+      </w:r>
+      <w:bookmarkEnd w:id="25"/>
+    </w:p>
+    <w:p>
+      <w:pPr>
+        <w:pStyle w:val="FirstParagraph"/>
+      </w:pPr>
+      <w:r>
+        <w:t xml:space="preserve">The</w:t>
+      </w:r>
+      <w:r>
+        <w:t xml:space="preserve"> </w:t>
+      </w:r>
+      <w:r>
+        <w:rPr>
+          <w:i/>
+        </w:rPr>
+        <w:t xml:space="preserve">Modeling to Learn</w:t>
+      </w:r>
+      <w:r>
+        <w:t xml:space="preserve"> </w:t>
+      </w:r>
+      <w:r>
+        <w:t xml:space="preserve">simulation user-interface is used in</w:t>
+      </w:r>
+      <w:r>
+        <w:t xml:space="preserve"> </w:t>
+      </w:r>
+      <w:r>
+        <w:rPr>
+          <w:i/>
+        </w:rPr>
+        <w:t xml:space="preserve">Modeling to Learn Blue</w:t>
+      </w:r>
+      <w:r>
+        <w:t xml:space="preserve"> </w:t>
+      </w:r>
+      <w:r>
+        <w:t xml:space="preserve">Sessions 5-10 to run simulation experiments of the frontline team’s operations and coordination. The co-facilitators helps each team decide on a module during Session 4 using the</w:t>
+      </w:r>
+      <w:r>
+        <w:t xml:space="preserve"> </w:t>
+      </w:r>
+      <w:r>
+        <w:rPr>
+          <w:i/>
+        </w:rPr>
+        <w:t xml:space="preserve">Modeling to Learn</w:t>
+      </w:r>
+      <w:r>
+        <w:t xml:space="preserve"> </w:t>
+      </w:r>
+      <w:r>
+        <w:t xml:space="preserve">Menu based on the team’s needs and highest priorities.</w:t>
+      </w:r>
+    </w:p>
+    <w:p>
+      <w:pPr>
+        <w:pStyle w:val="BodyText"/>
+      </w:pPr>
+      <w:r>
+        <w:t xml:space="preserve">The team can choose from 5 modules: Care Coordination, Medication Management, Psychotherapy, Aggregate Mix of Services, and Measurement Based Care and Suicide Prevention. Over the course of</w:t>
+      </w:r>
+      <w:r>
+        <w:t xml:space="preserve"> </w:t>
+      </w:r>
+      <w:r>
+        <w:rPr>
+          <w:i/>
+        </w:rPr>
+        <w:t xml:space="preserve">MTL</w:t>
+      </w:r>
+      <w:r>
+        <w:t xml:space="preserve">, the team runs 4 scenarios relevant to their care team’s operations - basecase of no new decisions, experiment 1, experiment 2, and experiment 3.</w:t>
+      </w:r>
+    </w:p>
+    <w:p>
+      <w:pPr>
+        <w:pStyle w:val="Heading2"/>
+      </w:pPr>
+      <w:bookmarkStart w:id="26" w:name="simulation-user-interface-mtl.howsim"/>
+      <w:hyperlink r:id="rId23">
+        <w:r>
+          <w:rPr>
+            <w:rStyle w:val="Hyperlink"/>
+          </w:rPr>
+          <w:t xml:space="preserve">Simulation User-Interface (mtl.how/sim)</w:t>
+        </w:r>
+      </w:hyperlink>
+      <w:bookmarkEnd w:id="26"/>
+    </w:p>
+    <w:p>
+      <w:pPr>
+        <w:pStyle w:val="FirstParagraph"/>
+      </w:pPr>
+      <w:r>
+        <w:t xml:space="preserve">Using their VA email, clinicians can login to two types of environments on the simulation user-interface, or sim UI: team world and individual world. There is one team world per team which includes all members of the care team as well as the co-facilitators for making team decisions to run experiments together. There is one individual world per team member for running extra experiments on their own.</w:t>
+      </w:r>
+    </w:p>
+    <w:p>
+      <w:pPr>
+        <w:pStyle w:val="BodyText"/>
+      </w:pPr>
+      <w:r>
+        <w:t xml:space="preserve">The sim UI also includes the following navigation icons &amp; features:</w:t>
+      </w:r>
+    </w:p>
+    <w:p>
+      <w:pPr>
+        <w:pStyle w:val="BodyText"/>
+      </w:pPr>
+      <w:r>
+        <w:rPr>
+          <w:b/>
+        </w:rPr>
+        <w:t xml:space="preserve">Icons</w:t>
+      </w:r>
+      <w:r>
+        <w:t xml:space="preserve"> </w:t>
+      </w:r>
+      <w:r>
+        <w:t xml:space="preserve">- Team: Click on this to chat with your team or co-facilitator live during the session</w:t>
+      </w:r>
+      <w:r>
+        <w:t xml:space="preserve"> </w:t>
+      </w:r>
+      <w:r>
+        <w:t xml:space="preserve">- More Info: Click on this to read more info about the different modules and functions of the simulation user-interface</w:t>
+      </w:r>
+      <w:r>
+        <w:t xml:space="preserve"> </w:t>
+      </w:r>
+      <w:r>
+        <w:t xml:space="preserve">- News: Click on this to quickly read the current news flashes on Community of Practice discussion items. This icon includes a red notification button alerting you to the number of unread messages, similar to the notification system on your phone!</w:t>
+      </w:r>
+      <w:r>
+        <w:t xml:space="preserve"> </w:t>
+      </w:r>
+      <w:r>
+        <w:t xml:space="preserve">- Report Bug: Click on this to report any issues, including the option to include screenshots. No PII/PHI please!</w:t>
+      </w:r>
+      <w:r>
+        <w:t xml:space="preserve"> </w:t>
+      </w:r>
+      <w:r>
+        <w:t xml:space="preserve">- Tutor: Click on this icon for an</w:t>
+      </w:r>
+      <w:r>
+        <w:t xml:space="preserve"> </w:t>
+      </w:r>
+      <w:r>
+        <w:t xml:space="preserve">“</w:t>
+      </w:r>
+      <w:r>
+        <w:t xml:space="preserve">over the shoulder</w:t>
+      </w:r>
+      <w:r>
+        <w:t xml:space="preserve">”</w:t>
+      </w:r>
+      <w:r>
+        <w:t xml:space="preserve"> </w:t>
+      </w:r>
+      <w:r>
+        <w:t xml:space="preserve">walk through of the different icons, headers, and functions across the simulation user-interface with navigation buttons. These pop-ups also include links to the TMS video and relevant session guide further detailing the section.</w:t>
+      </w:r>
+      <w:r>
+        <w:t xml:space="preserve"> </w:t>
+      </w:r>
+      <w:r>
+        <w:t xml:space="preserve">- Community: Click on this floating button to contribute ideas, like something, or ask a question on the online Community of Practice. You can also further search the Community of Practice for previously answered questions or to get involved in any discussions. No PII/PHI here please!</w:t>
+      </w:r>
+    </w:p>
+    <w:p>
+      <w:pPr>
+        <w:pStyle w:val="BodyText"/>
+      </w:pPr>
+      <w:r>
+        <w:rPr>
+          <w:b/>
+        </w:rPr>
+        <w:t xml:space="preserve">Features</w:t>
+      </w:r>
+      <w:r>
+        <w:t xml:space="preserve"> </w:t>
+      </w:r>
+      <w:r>
+        <w:t xml:space="preserve">- Quick Tips: Anytime you’re waiting for a new screen to load, a quick tip and related icon will pop-up to remind you of different functions.</w:t>
+      </w:r>
+      <w:r>
+        <w:t xml:space="preserve"> </w:t>
+      </w:r>
+      <w:r>
+        <w:t xml:space="preserve">- Alerts: If we need to alert users of any urgent or sensitive news, a pop-up will flash once logged in with details.</w:t>
+      </w:r>
+    </w:p>
+    <w:p>
+      <w:pPr>
+        <w:pStyle w:val="Heading2"/>
+      </w:pPr>
+      <w:bookmarkStart w:id="27" w:name="forio-epicenter-admin-mtl.howfacilitate"/>
+      <w:hyperlink r:id="rId24">
+        <w:r>
+          <w:rPr>
+            <w:rStyle w:val="Hyperlink"/>
+          </w:rPr>
+          <w:t xml:space="preserve">Forio Epicenter Admin (mtl.how/facilitate)</w:t>
+        </w:r>
+      </w:hyperlink>
+      <w:bookmarkEnd w:id="27"/>
+    </w:p>
+    <w:p>
+      <w:pPr>
+        <w:pStyle w:val="FirstParagraph"/>
+      </w:pPr>
+      <w:r>
+        <w:t xml:space="preserve">All co-facilitators and HQ support team members will create an Epicenter login and be added to the TeamPSD project on Epicenter. From here, co-facilitators will be able to see and have access to the Development (Dev), Test, and Production (Prod) environments of all TeamPSD tools hosted on Epicenter (mtl.how/sim, mtl.how/team, and mtl.how/demo). This platform also gives access to the underlying model files that run the simulation user-interface. However, these</w:t>
+      </w:r>
+      <w:r>
+        <w:t xml:space="preserve"> </w:t>
+      </w:r>
+      <w:r>
+        <w:rPr>
+          <w:b/>
+        </w:rPr>
+        <w:t xml:space="preserve">are not to be changed or accessed by anyone, except the model workgroup</w:t>
+      </w:r>
+      <w:r>
+        <w:t xml:space="preserve">.</w:t>
+      </w:r>
+    </w:p>
+    <w:p>
+      <w:pPr>
+        <w:pStyle w:val="BodyText"/>
+      </w:pPr>
+      <w:r>
+        <w:rPr>
+          <w:b/>
+        </w:rPr>
+        <w:t xml:space="preserve">Dev</w:t>
+      </w:r>
+      <w:r>
+        <w:t xml:space="preserve"> </w:t>
+      </w:r>
+      <w:r>
+        <w:t xml:space="preserve">– This instance is for the exclusive use of the Development Team (A.K.A.</w:t>
+      </w:r>
+      <w:r>
+        <w:t xml:space="preserve"> </w:t>
+      </w:r>
+      <w:r>
+        <w:t xml:space="preserve">“</w:t>
+      </w:r>
+      <w:r>
+        <w:t xml:space="preserve">DEV</w:t>
+      </w:r>
+      <w:r>
+        <w:t xml:space="preserve">”</w:t>
+      </w:r>
+      <w:r>
+        <w:t xml:space="preserve">). Dev develops each sprint in this instance until they are satisfied it is ready for user testing. When iterations are completed, the sprint is promoted to PROD.</w:t>
+      </w:r>
+    </w:p>
+    <w:p>
+      <w:pPr>
+        <w:pStyle w:val="BodyText"/>
+      </w:pPr>
+      <w:r>
+        <w:rPr>
+          <w:b/>
+        </w:rPr>
+        <w:t xml:space="preserve">Test</w:t>
+      </w:r>
+      <w:r>
+        <w:t xml:space="preserve"> </w:t>
+      </w:r>
+      <w:r>
+        <w:t xml:space="preserve">– This instance is for the Workgroup Leads and others to conduct user testing of the current sprint. When the testing and resulting development iterations are completed, the sprint is promoted to PROD.</w:t>
+      </w:r>
+    </w:p>
+    <w:p>
+      <w:pPr>
+        <w:pStyle w:val="BodyText"/>
+      </w:pPr>
+      <w:r>
+        <w:rPr>
+          <w:b/>
+        </w:rPr>
+        <w:t xml:space="preserve">Prod</w:t>
+      </w:r>
+      <w:r>
+        <w:t xml:space="preserve"> </w:t>
+      </w:r>
+      <w:r>
+        <w:t xml:space="preserve">– This is the Production instance that is available for the</w:t>
+      </w:r>
+      <w:r>
+        <w:t xml:space="preserve"> </w:t>
+      </w:r>
+      <w:r>
+        <w:rPr>
+          <w:i/>
+        </w:rPr>
+        <w:t xml:space="preserve">Modeling to Learn</w:t>
+      </w:r>
+      <w:r>
+        <w:t xml:space="preserve"> </w:t>
+      </w:r>
+      <w:r>
+        <w:t xml:space="preserve">learners to use.</w:t>
+      </w:r>
+      <w:r>
+        <w:t xml:space="preserve"> </w:t>
+      </w:r>
+      <w:r>
+        <w:t xml:space="preserve">(include explanation of dev, test, prod) - The underlying model files responsible for running the simulation user-interface</w:t>
+      </w:r>
+    </w:p>
+    <w:p>
+      <w:pPr>
+        <w:pStyle w:val="BodyText"/>
+      </w:pPr>
+      <w:r>
+        <w:t xml:space="preserve">Through the Epicenter backend platform, users can:</w:t>
+      </w:r>
+      <w:r>
+        <w:t xml:space="preserve"> </w:t>
+      </w:r>
+      <w:r>
+        <w:t xml:space="preserve">- Manage team data files</w:t>
+      </w:r>
+      <w:r>
+        <w:t xml:space="preserve"> </w:t>
+      </w:r>
+      <w:r>
+        <w:t xml:space="preserve">- Manage permissions and add new end users</w:t>
+      </w:r>
+      <w:r>
+        <w:t xml:space="preserve"> </w:t>
+      </w:r>
+      <w:r>
+        <w:t xml:space="preserve">- Add new learners and facilitators</w:t>
+      </w:r>
+      <w:r>
+        <w:t xml:space="preserve"> </w:t>
+      </w:r>
+      <w:r>
+        <w:t xml:space="preserve">- Manage, create, and troubleshoot team groups, worlds, and roles</w:t>
+      </w:r>
+    </w:p>
+    <w:p>
+      <w:pPr>
+        <w:pStyle w:val="BodyText"/>
+      </w:pPr>
+      <w:r>
+        <w:t xml:space="preserve">By changing roles to a facilitator instead of a learner, users can also access the Facilitator Dashboard which includes:</w:t>
+      </w:r>
+      <w:r>
+        <w:t xml:space="preserve"> </w:t>
+      </w:r>
+      <w:r>
+        <w:t xml:space="preserve">- Dashboards: Click here to see a quick overview on progress of each experiment for the team, team roster, and statistics on each team experiment (i.e. time taken, attendance, etc.)</w:t>
+      </w:r>
+      <w:r>
+        <w:t xml:space="preserve"> </w:t>
+      </w:r>
+      <w:r>
+        <w:t xml:space="preserve">- Community (THIS SAYS PLDR CAN WE CHANGE): Click here to see which users have contributed to the Community of Practice as well as the corresponding issue number for GitHub. Users can also manage text for the Community button, News, and Alerts.</w:t>
+      </w:r>
+      <w:r>
+        <w:t xml:space="preserve"> </w:t>
+      </w:r>
+      <w:r>
+        <w:t xml:space="preserve">- Chat: Click here to chat back with the team during a live session</w:t>
+      </w:r>
+      <w:r>
+        <w:t xml:space="preserve"> </w:t>
+      </w:r>
+      <w:r>
+        <w:t xml:space="preserve">- More Info: Click here to add or edit text displayed in the More Info section of the sim UI.</w:t>
+      </w:r>
+      <w:r>
+        <w:t xml:space="preserve"> </w:t>
+      </w:r>
+      <w:r>
+        <w:t xml:space="preserve">- Tutor: Click here to add or edit text &amp; links displayed in the Tutor pop-ups.</w:t>
+      </w:r>
+      <w:r>
+        <w:t xml:space="preserve"> </w:t>
+      </w:r>
+      <w:r>
+        <w:t xml:space="preserve">- Tips: Click here to add or edit text &amp; icons displayed in the Quick Tips pop-ups.</w:t>
+      </w:r>
+    </w:p>
+    <w:p>
+      <w:pPr>
+        <w:pStyle w:val="Heading2"/>
+      </w:pPr>
+      <w:bookmarkStart w:id="28" w:name="maps"/>
+      <w:r>
+        <w:t xml:space="preserve">Maps</w:t>
+      </w:r>
+      <w:bookmarkEnd w:id="28"/>
+    </w:p>
+    <w:p>
+      <w:pPr>
+        <w:pStyle w:val="Compact"/>
+        <w:numPr>
+          <w:numId w:val="1002"/>
+          <w:ilvl w:val="0"/>
+        </w:numPr>
+      </w:pPr>
+      <w:hyperlink r:id="rId29">
+        <w:r>
+          <w:rPr>
+            <w:rStyle w:val="Hyperlink"/>
+          </w:rPr>
+          <w:t xml:space="preserve">Run a new experiment</w:t>
+        </w:r>
+      </w:hyperlink>
+    </w:p>
+    <w:p>
+      <w:pPr>
+        <w:pStyle w:val="Compact"/>
+        <w:numPr>
+          <w:numId w:val="1002"/>
+          <w:ilvl w:val="0"/>
+        </w:numPr>
+      </w:pPr>
+      <w:hyperlink r:id="rId29">
+        <w:r>
+          <w:rPr>
+            <w:rStyle w:val="Hyperlink"/>
+          </w:rPr>
+          <w:t xml:space="preserve">Add your avatar</w:t>
+        </w:r>
+      </w:hyperlink>
+    </w:p>
+    <w:p>
+      <w:pPr>
+        <w:pStyle w:val="Compact"/>
+        <w:numPr>
+          <w:numId w:val="1002"/>
+          <w:ilvl w:val="0"/>
+        </w:numPr>
+      </w:pPr>
+      <w:hyperlink r:id="rId29">
+        <w:r>
+          <w:rPr>
+            <w:rStyle w:val="Hyperlink"/>
+          </w:rPr>
+          <w:t xml:space="preserve">Upload a fresh team data file</w:t>
+        </w:r>
+      </w:hyperlink>
+    </w:p>
+    <w:p>
+      <w:pPr>
+        <w:pStyle w:val="Compact"/>
+        <w:numPr>
+          <w:numId w:val="1002"/>
+          <w:ilvl w:val="0"/>
+        </w:numPr>
+      </w:pPr>
+      <w:hyperlink r:id="rId29">
+        <w:r>
+          <w:rPr>
+            <w:rStyle w:val="Hyperlink"/>
+          </w:rPr>
+          <w:t xml:space="preserve">Manage previously run experiments</w:t>
+        </w:r>
+      </w:hyperlink>
+    </w:p>
+    <w:p>
+      <w:pPr>
+        <w:pStyle w:val="Compact"/>
+        <w:numPr>
+          <w:numId w:val="1002"/>
+          <w:ilvl w:val="0"/>
+        </w:numPr>
+      </w:pPr>
+      <w:hyperlink r:id="rId29">
+        <w:r>
+          <w:rPr>
+            <w:rStyle w:val="Hyperlink"/>
+          </w:rPr>
+          <w:t xml:space="preserve">Create and manage groups and worlds</w:t>
+        </w:r>
+      </w:hyperlink>
+    </w:p>
+    <w:p>
+      <w:pPr>
+        <w:pStyle w:val="Compact"/>
+        <w:numPr>
+          <w:numId w:val="1002"/>
+          <w:ilvl w:val="0"/>
+        </w:numPr>
+      </w:pPr>
+      <w:hyperlink r:id="rId29">
+        <w:r>
+          <w:rPr>
+            <w:rStyle w:val="Hyperlink"/>
+          </w:rPr>
+          <w:t xml:space="preserve">Suppress a world</w:t>
+        </w:r>
+      </w:hyperlink>
+    </w:p>
+    <w:p>
+      <w:pPr>
+        <w:pStyle w:val="Compact"/>
+        <w:numPr>
+          <w:numId w:val="1002"/>
+          <w:ilvl w:val="0"/>
+        </w:numPr>
+      </w:pPr>
+      <w:hyperlink r:id="rId29">
+        <w:r>
+          <w:rPr>
+            <w:rStyle w:val="Hyperlink"/>
+          </w:rPr>
+          <w:t xml:space="preserve">Change roles a learner to a facilitator</w:t>
+        </w:r>
+      </w:hyperlink>
+    </w:p>
+    <w:p>
+      <w:pPr>
+        <w:pStyle w:val="Compact"/>
+        <w:numPr>
+          <w:numId w:val="1002"/>
+          <w:ilvl w:val="0"/>
+        </w:numPr>
+      </w:pPr>
+      <w:hyperlink r:id="rId29">
+        <w:r>
+          <w:rPr>
+            <w:rStyle w:val="Hyperlink"/>
+          </w:rPr>
+          <w:t xml:space="preserve">Edit</w:t>
+        </w:r>
+        <w:r>
+          <w:rPr>
+            <w:rStyle w:val="Hyperlink"/>
+          </w:rPr>
+          <w:t xml:space="preserve"> </w:t>
+        </w:r>
+        <w:r>
+          <w:rPr>
+            <w:rStyle w:val="Hyperlink"/>
+          </w:rPr>
+          <w:t xml:space="preserve">“</w:t>
+        </w:r>
+        <w:r>
+          <w:rPr>
+            <w:rStyle w:val="Hyperlink"/>
+          </w:rPr>
+          <w:t xml:space="preserve">More Info</w:t>
+        </w:r>
+        <w:r>
+          <w:rPr>
+            <w:rStyle w:val="Hyperlink"/>
+          </w:rPr>
+          <w:t xml:space="preserve">”</w:t>
+        </w:r>
+        <w:r>
+          <w:rPr>
+            <w:rStyle w:val="Hyperlink"/>
+          </w:rPr>
+          <w:t xml:space="preserve"> </w:t>
+        </w:r>
+        <w:r>
+          <w:rPr>
+            <w:rStyle w:val="Hyperlink"/>
+          </w:rPr>
+          <w:t xml:space="preserve">content</w:t>
+        </w:r>
+      </w:hyperlink>
+    </w:p>
+    <w:p>
+      <w:pPr>
+        <w:pStyle w:val="Compact"/>
+        <w:numPr>
+          <w:numId w:val="1002"/>
+          <w:ilvl w:val="0"/>
+        </w:numPr>
+      </w:pPr>
+      <w:hyperlink r:id="rId29">
+        <w:r>
+          <w:rPr>
+            <w:rStyle w:val="Hyperlink"/>
+          </w:rPr>
+          <w:t xml:space="preserve">Edit</w:t>
+        </w:r>
+        <w:r>
+          <w:rPr>
+            <w:rStyle w:val="Hyperlink"/>
+          </w:rPr>
+          <w:t xml:space="preserve"> </w:t>
+        </w:r>
+        <w:r>
+          <w:rPr>
+            <w:rStyle w:val="Hyperlink"/>
+          </w:rPr>
+          <w:t xml:space="preserve">“</w:t>
+        </w:r>
+        <w:r>
+          <w:rPr>
+            <w:rStyle w:val="Hyperlink"/>
+          </w:rPr>
+          <w:t xml:space="preserve">Quick Tips</w:t>
+        </w:r>
+        <w:r>
+          <w:rPr>
+            <w:rStyle w:val="Hyperlink"/>
+          </w:rPr>
+          <w:t xml:space="preserve">”</w:t>
+        </w:r>
+        <w:r>
+          <w:rPr>
+            <w:rStyle w:val="Hyperlink"/>
+          </w:rPr>
+          <w:t xml:space="preserve"> </w:t>
+        </w:r>
+        <w:r>
+          <w:rPr>
+            <w:rStyle w:val="Hyperlink"/>
+          </w:rPr>
+          <w:t xml:space="preserve">content</w:t>
+        </w:r>
+      </w:hyperlink>
+    </w:p>
+    <w:p>
+      <w:pPr>
+        <w:pStyle w:val="Compact"/>
+        <w:numPr>
+          <w:numId w:val="1002"/>
+          <w:ilvl w:val="0"/>
+        </w:numPr>
+      </w:pPr>
+      <w:hyperlink r:id="rId29">
+        <w:r>
+          <w:rPr>
+            <w:rStyle w:val="Hyperlink"/>
+          </w:rPr>
+          <w:t xml:space="preserve">View team progress using the facilitator dashboard</w:t>
+        </w:r>
+      </w:hyperlink>
+    </w:p>
+    <w:p>
+      <w:pPr>
+        <w:pStyle w:val="Compact"/>
+        <w:numPr>
+          <w:numId w:val="1002"/>
+          <w:ilvl w:val="0"/>
+        </w:numPr>
+      </w:pPr>
+      <w:hyperlink r:id="rId30">
+        <w:r>
+          <w:rPr>
+            <w:rStyle w:val="Hyperlink"/>
+          </w:rPr>
+          <w:t xml:space="preserve">Add a new end user</w:t>
+        </w:r>
+      </w:hyperlink>
+    </w:p>
+    <w:p>
+      <w:pPr>
+        <w:pStyle w:val="Heading2"/>
+      </w:pPr>
+      <w:bookmarkStart w:id="31" w:name="cheatsheets"/>
+      <w:r>
+        <w:t xml:space="preserve">Cheatsheets</w:t>
+      </w:r>
+      <w:bookmarkEnd w:id="31"/>
+    </w:p>
+    <w:p>
+      <w:pPr>
+        <w:pStyle w:val="Compact"/>
+        <w:numPr>
+          <w:numId w:val="1003"/>
+          <w:ilvl w:val="0"/>
+        </w:numPr>
+      </w:pPr>
+      <w:hyperlink r:id="rId30">
+        <w:r>
+          <w:rPr>
+            <w:rStyle w:val="Hyperlink"/>
+          </w:rPr>
+          <w:t xml:space="preserve">Simulation user-interface or sim UI cheatsheet</w:t>
+        </w:r>
+      </w:hyperlink>
+    </w:p>
+    <w:p>
+      <w:pPr>
+        <w:pStyle w:val="Heading2"/>
+      </w:pPr>
+      <w:bookmarkStart w:id="32" w:name="checklists"/>
+      <w:r>
+        <w:t xml:space="preserve">Checklists</w:t>
+      </w:r>
+      <w:bookmarkEnd w:id="32"/>
+    </w:p>
+    <w:p>
+      <w:pPr>
+        <w:pStyle w:val="Compact"/>
+        <w:numPr>
+          <w:numId w:val="1004"/>
+          <w:ilvl w:val="0"/>
+        </w:numPr>
+      </w:pPr>
+      <w:hyperlink r:id="rId30">
+        <w:r>
+          <w:rPr>
+            <w:rStyle w:val="Hyperlink"/>
+          </w:rPr>
+          <w:t xml:space="preserve">Pre-session review checklist</w:t>
+        </w:r>
+      </w:hyperlink>
+    </w:p>
     <w:sectPr/>
   </w:body>
 </w:document>
@@ -247,8 +1033,262 @@
       </w:pPr>
     </w:lvl>
   </w:abstractNum>
+  <w:abstractNum w:abstractNumId="99411">
+    <w:nsid w:val="ea454b4c"/>
+    <w:multiLevelType w:val="multilevel"/>
+    <w:lvl w:ilvl="0">
+      <w:start w:val="1"/>
+      <w:numFmt w:val="decimal"/>
+      <w:lvlText w:val="%1."/>
+      <w:lvlJc w:val="left"/>
+      <w:pPr>
+        <w:tabs>
+          <w:tab w:val="num" w:pos="0"/>
+        </w:tabs>
+        <w:ind w:left="480" w:hanging="480"/>
+      </w:pPr>
+    </w:lvl>
+    <w:lvl w:ilvl="1">
+      <w:start w:val="1"/>
+      <w:numFmt w:val="decimal"/>
+      <w:lvlText w:val="%2."/>
+      <w:lvlJc w:val="left"/>
+      <w:pPr>
+        <w:tabs>
+          <w:tab w:val="num" w:pos="720"/>
+        </w:tabs>
+        <w:ind w:left="1200" w:hanging="480"/>
+      </w:pPr>
+    </w:lvl>
+    <w:lvl w:ilvl="2">
+      <w:start w:val="1"/>
+      <w:numFmt w:val="decimal"/>
+      <w:lvlText w:val="%3."/>
+      <w:lvlJc w:val="left"/>
+      <w:pPr>
+        <w:tabs>
+          <w:tab w:val="num" w:pos="1440"/>
+        </w:tabs>
+        <w:ind w:left="1920" w:hanging="480"/>
+      </w:pPr>
+    </w:lvl>
+    <w:lvl w:ilvl="3">
+      <w:start w:val="1"/>
+      <w:numFmt w:val="decimal"/>
+      <w:lvlText w:val="%4."/>
+      <w:lvlJc w:val="left"/>
+      <w:pPr>
+        <w:tabs>
+          <w:tab w:val="num" w:pos="2160"/>
+        </w:tabs>
+        <w:ind w:left="2640" w:hanging="480"/>
+      </w:pPr>
+    </w:lvl>
+    <w:lvl w:ilvl="4">
+      <w:start w:val="1"/>
+      <w:numFmt w:val="decimal"/>
+      <w:lvlText w:val="%5."/>
+      <w:lvlJc w:val="left"/>
+      <w:pPr>
+        <w:tabs>
+          <w:tab w:val="num" w:pos="2880"/>
+        </w:tabs>
+        <w:ind w:left="3360" w:hanging="480"/>
+      </w:pPr>
+    </w:lvl>
+    <w:lvl w:ilvl="5">
+      <w:start w:val="1"/>
+      <w:numFmt w:val="decimal"/>
+      <w:lvlText w:val="%6."/>
+      <w:lvlJc w:val="left"/>
+      <w:pPr>
+        <w:tabs>
+          <w:tab w:val="num" w:pos="3600"/>
+        </w:tabs>
+        <w:ind w:left="4080" w:hanging="480"/>
+      </w:pPr>
+    </w:lvl>
+    <w:lvl w:ilvl="6">
+      <w:start w:val="1"/>
+      <w:numFmt w:val="decimal"/>
+      <w:lvlText w:val="%7."/>
+      <w:lvlJc w:val="left"/>
+      <w:pPr>
+        <w:tabs>
+          <w:tab w:val="num" w:pos="4320"/>
+        </w:tabs>
+        <w:ind w:left="4800" w:hanging="480"/>
+      </w:pPr>
+    </w:lvl>
+    <w:lvl w:ilvl="7">
+      <w:start w:val="1"/>
+      <w:numFmt w:val="decimal"/>
+      <w:lvlText w:val="%8."/>
+      <w:lvlJc w:val="left"/>
+      <w:pPr>
+        <w:tabs>
+          <w:tab w:val="num" w:pos="5040"/>
+        </w:tabs>
+        <w:ind w:left="5520" w:hanging="480"/>
+      </w:pPr>
+    </w:lvl>
+    <w:lvl w:ilvl="8">
+      <w:start w:val="1"/>
+      <w:numFmt w:val="decimal"/>
+      <w:lvlText w:val="%9."/>
+      <w:lvlJc w:val="left"/>
+      <w:pPr>
+        <w:tabs>
+          <w:tab w:val="num" w:pos="5760"/>
+        </w:tabs>
+        <w:ind w:left="6240" w:hanging="480"/>
+      </w:pPr>
+    </w:lvl>
+  </w:abstractNum>
+  <w:abstractNum w:abstractNumId="991">
+    <w:nsid w:val="71315dca"/>
+    <w:multiLevelType w:val="multilevel"/>
+    <w:lvl w:ilvl="0">
+      <w:numFmt w:val="bullet"/>
+      <w:lvlText w:val="•"/>
+      <w:lvlJc w:val="left"/>
+      <w:pPr>
+        <w:tabs>
+          <w:tab w:val="num" w:pos="0"/>
+        </w:tabs>
+        <w:ind w:left="480" w:hanging="480"/>
+      </w:pPr>
+    </w:lvl>
+    <w:lvl w:ilvl="1">
+      <w:numFmt w:val="bullet"/>
+      <w:lvlText w:val="–"/>
+      <w:lvlJc w:val="left"/>
+      <w:pPr>
+        <w:tabs>
+          <w:tab w:val="num" w:pos="720"/>
+        </w:tabs>
+        <w:ind w:left="1200" w:hanging="480"/>
+      </w:pPr>
+    </w:lvl>
+    <w:lvl w:ilvl="2">
+      <w:numFmt w:val="bullet"/>
+      <w:lvlText w:val="•"/>
+      <w:lvlJc w:val="left"/>
+      <w:pPr>
+        <w:tabs>
+          <w:tab w:val="num" w:pos="1440"/>
+        </w:tabs>
+        <w:ind w:left="1920" w:hanging="480"/>
+      </w:pPr>
+    </w:lvl>
+    <w:lvl w:ilvl="3">
+      <w:numFmt w:val="bullet"/>
+      <w:lvlText w:val="–"/>
+      <w:lvlJc w:val="left"/>
+      <w:pPr>
+        <w:tabs>
+          <w:tab w:val="num" w:pos="2160"/>
+        </w:tabs>
+        <w:ind w:left="2640" w:hanging="480"/>
+      </w:pPr>
+    </w:lvl>
+    <w:lvl w:ilvl="4">
+      <w:numFmt w:val="bullet"/>
+      <w:lvlText w:val="•"/>
+      <w:lvlJc w:val="left"/>
+      <w:pPr>
+        <w:tabs>
+          <w:tab w:val="num" w:pos="2880"/>
+        </w:tabs>
+        <w:ind w:left="3360" w:hanging="480"/>
+      </w:pPr>
+    </w:lvl>
+    <w:lvl w:ilvl="5">
+      <w:numFmt w:val="bullet"/>
+      <w:lvlText w:val="–"/>
+      <w:lvlJc w:val="left"/>
+      <w:pPr>
+        <w:tabs>
+          <w:tab w:val="num" w:pos="3600"/>
+        </w:tabs>
+        <w:ind w:left="4080" w:hanging="480"/>
+      </w:pPr>
+    </w:lvl>
+    <w:lvl w:ilvl="6">
+      <w:numFmt w:val="bullet"/>
+      <w:lvlText w:val="•"/>
+      <w:lvlJc w:val="left"/>
+      <w:pPr>
+        <w:tabs>
+          <w:tab w:val="num" w:pos="4320"/>
+        </w:tabs>
+        <w:ind w:left="4800" w:hanging="480"/>
+      </w:pPr>
+    </w:lvl>
+    <w:lvl w:ilvl="7">
+      <w:numFmt w:val="bullet"/>
+      <w:lvlText w:val="–"/>
+      <w:lvlJc w:val="left"/>
+      <w:pPr>
+        <w:tabs>
+          <w:tab w:val="num" w:pos="5040"/>
+        </w:tabs>
+        <w:ind w:left="5520" w:hanging="480"/>
+      </w:pPr>
+    </w:lvl>
+    <w:lvl w:ilvl="8">
+      <w:numFmt w:val="bullet"/>
+      <w:lvlText w:val="•"/>
+      <w:lvlJc w:val="left"/>
+      <w:pPr>
+        <w:tabs>
+          <w:tab w:val="num" w:pos="5760"/>
+        </w:tabs>
+        <w:ind w:left="6240" w:hanging="480"/>
+      </w:pPr>
+    </w:lvl>
+  </w:abstractNum>
   <w:num w:numId="1000">
     <w:abstractNumId w:val="990"/>
+  </w:num>
+  <w:num w:numId="1001">
+    <w:abstractNumId w:val="99411"/>
+    <w:lvlOverride w:ilvl="0">
+      <w:startOverride w:val="1"/>
+    </w:lvlOverride>
+    <w:lvlOverride w:ilvl="1">
+      <w:startOverride w:val="1"/>
+    </w:lvlOverride>
+    <w:lvlOverride w:ilvl="2">
+      <w:startOverride w:val="1"/>
+    </w:lvlOverride>
+    <w:lvlOverride w:ilvl="3">
+      <w:startOverride w:val="1"/>
+    </w:lvlOverride>
+    <w:lvlOverride w:ilvl="4">
+      <w:startOverride w:val="1"/>
+    </w:lvlOverride>
+    <w:lvlOverride w:ilvl="5">
+      <w:startOverride w:val="1"/>
+    </w:lvlOverride>
+    <w:lvlOverride w:ilvl="6">
+      <w:startOverride w:val="1"/>
+    </w:lvlOverride>
+    <w:lvlOverride w:ilvl="7">
+      <w:startOverride w:val="1"/>
+    </w:lvlOverride>
+    <w:lvlOverride w:ilvl="8">
+      <w:startOverride w:val="1"/>
+    </w:lvlOverride>
+  </w:num>
+  <w:num w:numId="1002">
+    <w:abstractNumId w:val="991"/>
+  </w:num>
+  <w:num w:numId="1003">
+    <w:abstractNumId w:val="991"/>
+  </w:num>
+  <w:num w:numId="1004">
+    <w:abstractNumId w:val="991"/>
   </w:num>
 </w:numbering>
 </file>

</xml_diff>

<commit_message>
Deploying to gh-pages from  @ 8e4ab5e56156726559bac6ba7826cb135a411d8e 🚀
</commit_message>
<xml_diff>
--- a/docs/MTL_Bookdown.docx
+++ b/docs/MTL_Bookdown.docx
@@ -118,30 +118,31 @@
       <w:pPr>
         <w:pStyle w:val="Heading1"/>
       </w:pPr>
-      <w:bookmarkStart w:id="21" w:name="Xbbdc53d2e6837d36b21e74e40fdf6c4bdbae907"/>
-      <w:r>
-        <w:rPr>
-          <w:i/>
-        </w:rPr>
-        <w:t xml:space="preserve">Modeling to Learn</w:t>
-      </w:r>
-      <w:r>
-        <w:t xml:space="preserve"> </w:t>
-      </w:r>
+      <w:bookmarkStart w:id="21" w:name="platforms"/>
+      <w:r>
+        <w:t xml:space="preserve">Platforms</w:t>
+      </w:r>
+      <w:bookmarkEnd w:id="21"/>
+    </w:p>
+    <w:p>
+      <w:pPr>
+        <w:pStyle w:val="Heading2"/>
+      </w:pPr>
+      <w:bookmarkStart w:id="22" w:name="X1646de787893c74f65b4d9e0fb339338f65bf30"/>
       <w:r>
         <w:t xml:space="preserve">Simulation User-Interface and Forio Epicenter Backend Management</w:t>
       </w:r>
-      <w:bookmarkEnd w:id="21"/>
-    </w:p>
-    <w:p>
-      <w:pPr>
-        <w:pStyle w:val="Heading3"/>
-      </w:pPr>
-      <w:bookmarkStart w:id="22" w:name="relevant-shortlinks"/>
+      <w:bookmarkEnd w:id="22"/>
+    </w:p>
+    <w:p>
+      <w:pPr>
+        <w:pStyle w:val="Heading5"/>
+      </w:pPr>
+      <w:bookmarkStart w:id="23" w:name="relevant-shortlinks"/>
       <w:r>
         <w:t xml:space="preserve">Relevant Shortlinks</w:t>
       </w:r>
-      <w:bookmarkEnd w:id="22"/>
+      <w:bookmarkEnd w:id="23"/>
     </w:p>
     <w:p>
       <w:pPr>
@@ -151,7 +152,7 @@
           <w:ilvl w:val="0"/>
         </w:numPr>
       </w:pPr>
-      <w:hyperlink r:id="rId23">
+      <w:hyperlink r:id="rId24">
         <w:r>
           <w:rPr>
             <w:rStyle w:val="Hyperlink"/>
@@ -159,6 +160,12 @@
           <w:t xml:space="preserve">mtl.how/sim</w:t>
         </w:r>
       </w:hyperlink>
+      <w:r>
+        <w:t xml:space="preserve"> </w:t>
+      </w:r>
+      <w:r>
+        <w:t xml:space="preserve">- Simulation User-Interface</w:t>
+      </w:r>
     </w:p>
     <w:p>
       <w:pPr>
@@ -168,7 +175,7 @@
           <w:ilvl w:val="0"/>
         </w:numPr>
       </w:pPr>
-      <w:hyperlink r:id="rId24">
+      <w:hyperlink r:id="rId25">
         <w:r>
           <w:rPr>
             <w:rStyle w:val="Hyperlink"/>
@@ -176,16 +183,22 @@
           <w:t xml:space="preserve">mtl.how/facilitate</w:t>
         </w:r>
       </w:hyperlink>
-    </w:p>
-    <w:p>
-      <w:pPr>
-        <w:pStyle w:val="Heading2"/>
-      </w:pPr>
-      <w:bookmarkStart w:id="25" w:name="background"/>
+      <w:r>
+        <w:t xml:space="preserve"> </w:t>
+      </w:r>
+      <w:r>
+        <w:t xml:space="preserve">- Epicenter Backend Management</w:t>
+      </w:r>
+    </w:p>
+    <w:p>
+      <w:pPr>
+        <w:pStyle w:val="Heading3"/>
+      </w:pPr>
+      <w:bookmarkStart w:id="26" w:name="background"/>
       <w:r>
         <w:t xml:space="preserve">Background</w:t>
       </w:r>
-      <w:bookmarkEnd w:id="25"/>
+      <w:bookmarkEnd w:id="26"/>
     </w:p>
     <w:p>
       <w:pPr>
@@ -207,7 +220,7 @@
         <w:t xml:space="preserve"> </w:t>
       </w:r>
       <w:r>
-        <w:t xml:space="preserve">simulation user-interface is used in</w:t>
+        <w:t xml:space="preserve">simulation user-interface (sim UI) is used in</w:t>
       </w:r>
       <w:r>
         <w:t xml:space="preserve"> </w:t>
@@ -222,7 +235,268 @@
         <w:t xml:space="preserve"> </w:t>
       </w:r>
       <w:r>
-        <w:t xml:space="preserve">Sessions 5-10 to run simulation experiments of the frontline team’s operations and coordination. The co-facilitators helps each team decide on a module during Session 4 using the</w:t>
+        <w:t xml:space="preserve">Sessions 5-10 to run simulation experiments of the frontline team’s operations and coordination. Co-facilitators help each team select one of 5 simulation modules during Sessions 1-4 based on the team’s vision, needs and priorities.</w:t>
+      </w:r>
+    </w:p>
+    <w:p>
+      <w:pPr>
+        <w:pStyle w:val="BodyText"/>
+      </w:pPr>
+      <w:r>
+        <w:t xml:space="preserve">The 5 modules are Care Coordination, Medication Management, Psychotherapy, Aggregate Mix of Services, and Measurement Based Care and Suicide Prevention. Each team runs 4 simulation experiments in their selected module: their basecase of no new decisions; experiment 1 testing the team’s first hypothesis for addressing their priority need; experiment 2 testing their second hypothesis; and experiment 3, combining multiple new decisions the team could implement.</w:t>
+      </w:r>
+    </w:p>
+    <w:p>
+      <w:pPr>
+        <w:pStyle w:val="Heading3"/>
+      </w:pPr>
+      <w:bookmarkStart w:id="27" w:name="simulation-user-interface-mtl.howsim"/>
+      <w:hyperlink r:id="rId24">
+        <w:r>
+          <w:rPr>
+            <w:rStyle w:val="Hyperlink"/>
+          </w:rPr>
+          <w:t xml:space="preserve">Simulation User-Interface (mtl.how/sim)</w:t>
+        </w:r>
+      </w:hyperlink>
+      <w:bookmarkEnd w:id="27"/>
+    </w:p>
+    <w:p>
+      <w:pPr>
+        <w:pStyle w:val="FirstParagraph"/>
+      </w:pPr>
+      <w:r>
+        <w:t xml:space="preserve">Using their VA email, clinicians can login to one of two types of environments, or</w:t>
+      </w:r>
+      <w:r>
+        <w:t xml:space="preserve"> </w:t>
+      </w:r>
+      <w:r>
+        <w:t xml:space="preserve">“</w:t>
+      </w:r>
+      <w:r>
+        <w:t xml:space="preserve">worlds</w:t>
+      </w:r>
+      <w:r>
+        <w:t xml:space="preserve">”</w:t>
+      </w:r>
+      <w:r>
+        <w:t xml:space="preserve">, in the sim UI: the Team world or the Individual world. The team world allows access to all team members so they can combine their thinking and run experiments together. The individual world is a unique environment where each team member can run experiments on their own and explore beyond the collective work of the team. Co-facilitators can</w:t>
+      </w:r>
+      <w:r>
+        <w:t xml:space="preserve"> </w:t>
+      </w:r>
+      <w:r>
+        <w:t xml:space="preserve">“</w:t>
+      </w:r>
+      <w:r>
+        <w:t xml:space="preserve">map</w:t>
+      </w:r>
+      <w:r>
+        <w:t xml:space="preserve">”</w:t>
+      </w:r>
+      <w:r>
+        <w:t xml:space="preserve"> </w:t>
+      </w:r>
+      <w:r>
+        <w:t xml:space="preserve">themselves to team and individual worlds in various ways for different purposes, as described further under Forio Epicenter backend management.</w:t>
+      </w:r>
+    </w:p>
+    <w:p>
+      <w:pPr>
+        <w:pStyle w:val="BodyText"/>
+      </w:pPr>
+      <w:r>
+        <w:t xml:space="preserve">The sim UI includes the following navigation icons &amp; features:</w:t>
+      </w:r>
+    </w:p>
+    <w:p>
+      <w:pPr>
+        <w:pStyle w:val="BodyText"/>
+      </w:pPr>
+      <w:r>
+        <w:rPr>
+          <w:b/>
+        </w:rPr>
+        <w:t xml:space="preserve">Icons</w:t>
+      </w:r>
+      <w:r>
+        <w:t xml:space="preserve"> </w:t>
+      </w:r>
+      <w:r>
+        <w:t xml:space="preserve">- Team: Click on this to chat with your team or co-facilitator live during the session</w:t>
+      </w:r>
+      <w:r>
+        <w:t xml:space="preserve"> </w:t>
+      </w:r>
+      <w:r>
+        <w:t xml:space="preserve">- More Info: Click on this to read more info about the different modules and functions of the simulation user-interface</w:t>
+      </w:r>
+      <w:r>
+        <w:t xml:space="preserve"> </w:t>
+      </w:r>
+      <w:r>
+        <w:t xml:space="preserve">- News: Click on this to quickly read the current news flashes on Community of Practice discussion items. This icon includes a red notification button alerting you to the number of unread messages, similar to the notification system on your phone!</w:t>
+      </w:r>
+      <w:r>
+        <w:t xml:space="preserve"> </w:t>
+      </w:r>
+      <w:r>
+        <w:t xml:space="preserve">- Report Bug: Click on this to report any issues, including the option to include screenshots. No PII/PHI please!</w:t>
+      </w:r>
+      <w:r>
+        <w:t xml:space="preserve"> </w:t>
+      </w:r>
+      <w:r>
+        <w:t xml:space="preserve">- Tutor: Click on this icon for an</w:t>
+      </w:r>
+      <w:r>
+        <w:t xml:space="preserve"> </w:t>
+      </w:r>
+      <w:r>
+        <w:t xml:space="preserve">“</w:t>
+      </w:r>
+      <w:r>
+        <w:t xml:space="preserve">over the shoulder</w:t>
+      </w:r>
+      <w:r>
+        <w:t xml:space="preserve">”</w:t>
+      </w:r>
+      <w:r>
+        <w:t xml:space="preserve"> </w:t>
+      </w:r>
+      <w:r>
+        <w:t xml:space="preserve">walk through of the different icons, headers, and functions across the simulation user-interface with navigation buttons. These pop-ups also include links to the TMS video and relevant session guide further detailing the section.</w:t>
+      </w:r>
+      <w:r>
+        <w:t xml:space="preserve"> </w:t>
+      </w:r>
+      <w:r>
+        <w:t xml:space="preserve">- Community: Click on this floating button to contribute ideas, like something, or ask a question on the online Community of Practice. You can also further search the Community of Practice for previously answered questions or to get involved in any discussions. No PII/PHI here please!</w:t>
+      </w:r>
+    </w:p>
+    <w:p>
+      <w:pPr>
+        <w:pStyle w:val="BodyText"/>
+      </w:pPr>
+      <w:r>
+        <w:rPr>
+          <w:b/>
+        </w:rPr>
+        <w:t xml:space="preserve">Features</w:t>
+      </w:r>
+      <w:r>
+        <w:t xml:space="preserve"> </w:t>
+      </w:r>
+      <w:r>
+        <w:t xml:space="preserve">- Quick Tips: Anytime you’re waiting for a new screen to load, a quick tip and related icon will pop-up to remind you of different functions.</w:t>
+      </w:r>
+      <w:r>
+        <w:t xml:space="preserve"> </w:t>
+      </w:r>
+      <w:r>
+        <w:t xml:space="preserve">- Alerts: If we need to alert users of any urgent or sensitive news, a pop-up will flash once logged in with details.</w:t>
+      </w:r>
+    </w:p>
+    <w:p>
+      <w:pPr>
+        <w:pStyle w:val="Heading3"/>
+      </w:pPr>
+      <w:bookmarkStart w:id="28" w:name="forio-epicenter-admin-mtl.howfacilitate"/>
+      <w:hyperlink r:id="rId25">
+        <w:r>
+          <w:rPr>
+            <w:rStyle w:val="Hyperlink"/>
+          </w:rPr>
+          <w:t xml:space="preserve">Forio Epicenter Admin (mtl.how/facilitate)</w:t>
+        </w:r>
+      </w:hyperlink>
+      <w:bookmarkEnd w:id="28"/>
+    </w:p>
+    <w:p>
+      <w:pPr>
+        <w:pStyle w:val="FirstParagraph"/>
+      </w:pPr>
+      <w:r>
+        <w:t xml:space="preserve">All co-facilitators and HQ support team members will create an Epicenter login and be added to the TeamPSD project on Epicenter. From here, co-facilitators will be able to see and have access to the Development (Dev), Test, and Production (Prod) environments of all TeamPSD tools hosted on Epicenter (mtl.how/sim, mtl.how/team, and mtl.how/demo). This platform also gives access to the underlying model files that run the simulation user-interface. However, these</w:t>
+      </w:r>
+      <w:r>
+        <w:t xml:space="preserve"> </w:t>
+      </w:r>
+      <w:r>
+        <w:rPr>
+          <w:b/>
+        </w:rPr>
+        <w:t xml:space="preserve">are not to be changed or accessed by anyone, except the model workgroup</w:t>
+      </w:r>
+      <w:r>
+        <w:t xml:space="preserve">.</w:t>
+      </w:r>
+    </w:p>
+    <w:p>
+      <w:pPr>
+        <w:pStyle w:val="BodyText"/>
+      </w:pPr>
+      <w:r>
+        <w:rPr>
+          <w:b/>
+        </w:rPr>
+        <w:t xml:space="preserve">Dev</w:t>
+      </w:r>
+      <w:r>
+        <w:t xml:space="preserve"> </w:t>
+      </w:r>
+      <w:r>
+        <w:t xml:space="preserve">– This instance is for the exclusive use of the Development Team (A.K.A.</w:t>
+      </w:r>
+      <w:r>
+        <w:t xml:space="preserve"> </w:t>
+      </w:r>
+      <w:r>
+        <w:t xml:space="preserve">“</w:t>
+      </w:r>
+      <w:r>
+        <w:t xml:space="preserve">DEV</w:t>
+      </w:r>
+      <w:r>
+        <w:t xml:space="preserve">”</w:t>
+      </w:r>
+      <w:r>
+        <w:t xml:space="preserve">). Dev develops each sprint in this instance until they are satisfied it is ready for user testing. When iterations are completed, the sprint is promoted to PROD.</w:t>
+      </w:r>
+    </w:p>
+    <w:p>
+      <w:pPr>
+        <w:pStyle w:val="BodyText"/>
+      </w:pPr>
+      <w:r>
+        <w:rPr>
+          <w:b/>
+        </w:rPr>
+        <w:t xml:space="preserve">Test</w:t>
+      </w:r>
+      <w:r>
+        <w:t xml:space="preserve"> </w:t>
+      </w:r>
+      <w:r>
+        <w:t xml:space="preserve">– This instance is for the Workgroup Leads and others to conduct user testing of the current sprint. When the testing and resulting development iterations are completed, the sprint is promoted to PROD.</w:t>
+      </w:r>
+    </w:p>
+    <w:p>
+      <w:pPr>
+        <w:pStyle w:val="BodyText"/>
+      </w:pPr>
+      <w:r>
+        <w:rPr>
+          <w:b/>
+        </w:rPr>
+        <w:t xml:space="preserve">Prod</w:t>
+      </w:r>
+      <w:r>
+        <w:t xml:space="preserve"> </w:t>
+      </w:r>
+      <w:r>
+        <w:t xml:space="preserve">– This is the Production instance that is available for the</w:t>
       </w:r>
       <w:r>
         <w:t xml:space="preserve"> </w:t>
@@ -237,7 +511,13 @@
         <w:t xml:space="preserve"> </w:t>
       </w:r>
       <w:r>
-        <w:t xml:space="preserve">Menu based on the team’s needs and highest priorities.</w:t>
+        <w:t xml:space="preserve">learners to use.</w:t>
+      </w:r>
+      <w:r>
+        <w:t xml:space="preserve"> </w:t>
+      </w:r>
+      <w:r>
+        <w:t xml:space="preserve">(include explanation of dev, test, prod) - The underlying model files responsible for running the simulation user-interface</w:t>
       </w:r>
     </w:p>
     <w:p>
@@ -245,42 +525,31 @@
         <w:pStyle w:val="BodyText"/>
       </w:pPr>
       <w:r>
-        <w:t xml:space="preserve">The team can choose from 5 modules: Care Coordination, Medication Management, Psychotherapy, Aggregate Mix of Services, and Measurement Based Care and Suicide Prevention. Over the course of</w:t>
-      </w:r>
-      <w:r>
-        <w:t xml:space="preserve"> </w:t>
-      </w:r>
-      <w:r>
-        <w:rPr>
-          <w:i/>
-        </w:rPr>
-        <w:t xml:space="preserve">MTL</w:t>
-      </w:r>
-      <w:r>
-        <w:t xml:space="preserve">, the team runs 4 scenarios relevant to their care team’s operations - basecase of no new decisions, experiment 1, experiment 2, and experiment 3.</w:t>
-      </w:r>
-    </w:p>
-    <w:p>
-      <w:pPr>
-        <w:pStyle w:val="Heading2"/>
-      </w:pPr>
-      <w:bookmarkStart w:id="26" w:name="simulation-user-interface-mtl.howsim"/>
-      <w:hyperlink r:id="rId23">
-        <w:r>
-          <w:rPr>
-            <w:rStyle w:val="Hyperlink"/>
-          </w:rPr>
-          <w:t xml:space="preserve">Simulation User-Interface (mtl.how/sim)</w:t>
-        </w:r>
-      </w:hyperlink>
-      <w:bookmarkEnd w:id="26"/>
-    </w:p>
-    <w:p>
-      <w:pPr>
-        <w:pStyle w:val="FirstParagraph"/>
-      </w:pPr>
-      <w:r>
-        <w:t xml:space="preserve">Using their VA email, clinicians can login to two types of environments on the simulation user-interface, or sim UI: team world and individual world. There is one team world per team which includes all members of the care team as well as the co-facilitators for making team decisions to run experiments together. There is one individual world per team member for running extra experiments on their own.</w:t>
+        <w:t xml:space="preserve">Through the Epicenter backend platform, users can:</w:t>
+      </w:r>
+      <w:r>
+        <w:t xml:space="preserve"> </w:t>
+      </w:r>
+      <w:r>
+        <w:t xml:space="preserve">- Manage team data files</w:t>
+      </w:r>
+      <w:r>
+        <w:t xml:space="preserve"> </w:t>
+      </w:r>
+      <w:r>
+        <w:t xml:space="preserve">- Manage permissions and add new end users</w:t>
+      </w:r>
+      <w:r>
+        <w:t xml:space="preserve"> </w:t>
+      </w:r>
+      <w:r>
+        <w:t xml:space="preserve">- Add new learners and facilitators</w:t>
+      </w:r>
+      <w:r>
+        <w:t xml:space="preserve"> </w:t>
+      </w:r>
+      <w:r>
+        <w:t xml:space="preserve">- Manage, create, and troubleshoot team groups, worlds, and roles</w:t>
       </w:r>
     </w:p>
     <w:p>
@@ -288,256 +557,6 @@
         <w:pStyle w:val="BodyText"/>
       </w:pPr>
       <w:r>
-        <w:t xml:space="preserve">The sim UI also includes the following navigation icons &amp; features:</w:t>
-      </w:r>
-    </w:p>
-    <w:p>
-      <w:pPr>
-        <w:pStyle w:val="BodyText"/>
-      </w:pPr>
-      <w:r>
-        <w:rPr>
-          <w:b/>
-        </w:rPr>
-        <w:t xml:space="preserve">Icons</w:t>
-      </w:r>
-      <w:r>
-        <w:t xml:space="preserve"> </w:t>
-      </w:r>
-      <w:r>
-        <w:t xml:space="preserve">- Team: Click on this to chat with your team or co-facilitator live during the session</w:t>
-      </w:r>
-      <w:r>
-        <w:t xml:space="preserve"> </w:t>
-      </w:r>
-      <w:r>
-        <w:t xml:space="preserve">- More Info: Click on this to read more info about the different modules and functions of the simulation user-interface</w:t>
-      </w:r>
-      <w:r>
-        <w:t xml:space="preserve"> </w:t>
-      </w:r>
-      <w:r>
-        <w:t xml:space="preserve">- News: Click on this to quickly read the current news flashes on Community of Practice discussion items. This icon includes a red notification button alerting you to the number of unread messages, similar to the notification system on your phone!</w:t>
-      </w:r>
-      <w:r>
-        <w:t xml:space="preserve"> </w:t>
-      </w:r>
-      <w:r>
-        <w:t xml:space="preserve">- Report Bug: Click on this to report any issues, including the option to include screenshots. No PII/PHI please!</w:t>
-      </w:r>
-      <w:r>
-        <w:t xml:space="preserve"> </w:t>
-      </w:r>
-      <w:r>
-        <w:t xml:space="preserve">- Tutor: Click on this icon for an</w:t>
-      </w:r>
-      <w:r>
-        <w:t xml:space="preserve"> </w:t>
-      </w:r>
-      <w:r>
-        <w:t xml:space="preserve">“</w:t>
-      </w:r>
-      <w:r>
-        <w:t xml:space="preserve">over the shoulder</w:t>
-      </w:r>
-      <w:r>
-        <w:t xml:space="preserve">”</w:t>
-      </w:r>
-      <w:r>
-        <w:t xml:space="preserve"> </w:t>
-      </w:r>
-      <w:r>
-        <w:t xml:space="preserve">walk through of the different icons, headers, and functions across the simulation user-interface with navigation buttons. These pop-ups also include links to the TMS video and relevant session guide further detailing the section.</w:t>
-      </w:r>
-      <w:r>
-        <w:t xml:space="preserve"> </w:t>
-      </w:r>
-      <w:r>
-        <w:t xml:space="preserve">- Community: Click on this floating button to contribute ideas, like something, or ask a question on the online Community of Practice. You can also further search the Community of Practice for previously answered questions or to get involved in any discussions. No PII/PHI here please!</w:t>
-      </w:r>
-    </w:p>
-    <w:p>
-      <w:pPr>
-        <w:pStyle w:val="BodyText"/>
-      </w:pPr>
-      <w:r>
-        <w:rPr>
-          <w:b/>
-        </w:rPr>
-        <w:t xml:space="preserve">Features</w:t>
-      </w:r>
-      <w:r>
-        <w:t xml:space="preserve"> </w:t>
-      </w:r>
-      <w:r>
-        <w:t xml:space="preserve">- Quick Tips: Anytime you’re waiting for a new screen to load, a quick tip and related icon will pop-up to remind you of different functions.</w:t>
-      </w:r>
-      <w:r>
-        <w:t xml:space="preserve"> </w:t>
-      </w:r>
-      <w:r>
-        <w:t xml:space="preserve">- Alerts: If we need to alert users of any urgent or sensitive news, a pop-up will flash once logged in with details.</w:t>
-      </w:r>
-    </w:p>
-    <w:p>
-      <w:pPr>
-        <w:pStyle w:val="Heading2"/>
-      </w:pPr>
-      <w:bookmarkStart w:id="27" w:name="forio-epicenter-admin-mtl.howfacilitate"/>
-      <w:hyperlink r:id="rId24">
-        <w:r>
-          <w:rPr>
-            <w:rStyle w:val="Hyperlink"/>
-          </w:rPr>
-          <w:t xml:space="preserve">Forio Epicenter Admin (mtl.how/facilitate)</w:t>
-        </w:r>
-      </w:hyperlink>
-      <w:bookmarkEnd w:id="27"/>
-    </w:p>
-    <w:p>
-      <w:pPr>
-        <w:pStyle w:val="FirstParagraph"/>
-      </w:pPr>
-      <w:r>
-        <w:t xml:space="preserve">All co-facilitators and HQ support team members will create an Epicenter login and be added to the TeamPSD project on Epicenter. From here, co-facilitators will be able to see and have access to the Development (Dev), Test, and Production (Prod) environments of all TeamPSD tools hosted on Epicenter (mtl.how/sim, mtl.how/team, and mtl.how/demo). This platform also gives access to the underlying model files that run the simulation user-interface. However, these</w:t>
-      </w:r>
-      <w:r>
-        <w:t xml:space="preserve"> </w:t>
-      </w:r>
-      <w:r>
-        <w:rPr>
-          <w:b/>
-        </w:rPr>
-        <w:t xml:space="preserve">are not to be changed or accessed by anyone, except the model workgroup</w:t>
-      </w:r>
-      <w:r>
-        <w:t xml:space="preserve">.</w:t>
-      </w:r>
-    </w:p>
-    <w:p>
-      <w:pPr>
-        <w:pStyle w:val="BodyText"/>
-      </w:pPr>
-      <w:r>
-        <w:rPr>
-          <w:b/>
-        </w:rPr>
-        <w:t xml:space="preserve">Dev</w:t>
-      </w:r>
-      <w:r>
-        <w:t xml:space="preserve"> </w:t>
-      </w:r>
-      <w:r>
-        <w:t xml:space="preserve">– This instance is for the exclusive use of the Development Team (A.K.A.</w:t>
-      </w:r>
-      <w:r>
-        <w:t xml:space="preserve"> </w:t>
-      </w:r>
-      <w:r>
-        <w:t xml:space="preserve">“</w:t>
-      </w:r>
-      <w:r>
-        <w:t xml:space="preserve">DEV</w:t>
-      </w:r>
-      <w:r>
-        <w:t xml:space="preserve">”</w:t>
-      </w:r>
-      <w:r>
-        <w:t xml:space="preserve">). Dev develops each sprint in this instance until they are satisfied it is ready for user testing. When iterations are completed, the sprint is promoted to PROD.</w:t>
-      </w:r>
-    </w:p>
-    <w:p>
-      <w:pPr>
-        <w:pStyle w:val="BodyText"/>
-      </w:pPr>
-      <w:r>
-        <w:rPr>
-          <w:b/>
-        </w:rPr>
-        <w:t xml:space="preserve">Test</w:t>
-      </w:r>
-      <w:r>
-        <w:t xml:space="preserve"> </w:t>
-      </w:r>
-      <w:r>
-        <w:t xml:space="preserve">– This instance is for the Workgroup Leads and others to conduct user testing of the current sprint. When the testing and resulting development iterations are completed, the sprint is promoted to PROD.</w:t>
-      </w:r>
-    </w:p>
-    <w:p>
-      <w:pPr>
-        <w:pStyle w:val="BodyText"/>
-      </w:pPr>
-      <w:r>
-        <w:rPr>
-          <w:b/>
-        </w:rPr>
-        <w:t xml:space="preserve">Prod</w:t>
-      </w:r>
-      <w:r>
-        <w:t xml:space="preserve"> </w:t>
-      </w:r>
-      <w:r>
-        <w:t xml:space="preserve">– This is the Production instance that is available for the</w:t>
-      </w:r>
-      <w:r>
-        <w:t xml:space="preserve"> </w:t>
-      </w:r>
-      <w:r>
-        <w:rPr>
-          <w:i/>
-        </w:rPr>
-        <w:t xml:space="preserve">Modeling to Learn</w:t>
-      </w:r>
-      <w:r>
-        <w:t xml:space="preserve"> </w:t>
-      </w:r>
-      <w:r>
-        <w:t xml:space="preserve">learners to use.</w:t>
-      </w:r>
-      <w:r>
-        <w:t xml:space="preserve"> </w:t>
-      </w:r>
-      <w:r>
-        <w:t xml:space="preserve">(include explanation of dev, test, prod) - The underlying model files responsible for running the simulation user-interface</w:t>
-      </w:r>
-    </w:p>
-    <w:p>
-      <w:pPr>
-        <w:pStyle w:val="BodyText"/>
-      </w:pPr>
-      <w:r>
-        <w:t xml:space="preserve">Through the Epicenter backend platform, users can:</w:t>
-      </w:r>
-      <w:r>
-        <w:t xml:space="preserve"> </w:t>
-      </w:r>
-      <w:r>
-        <w:t xml:space="preserve">- Manage team data files</w:t>
-      </w:r>
-      <w:r>
-        <w:t xml:space="preserve"> </w:t>
-      </w:r>
-      <w:r>
-        <w:t xml:space="preserve">- Manage permissions and add new end users</w:t>
-      </w:r>
-      <w:r>
-        <w:t xml:space="preserve"> </w:t>
-      </w:r>
-      <w:r>
-        <w:t xml:space="preserve">- Add new learners and facilitators</w:t>
-      </w:r>
-      <w:r>
-        <w:t xml:space="preserve"> </w:t>
-      </w:r>
-      <w:r>
-        <w:t xml:space="preserve">- Manage, create, and troubleshoot team groups, worlds, and roles</w:t>
-      </w:r>
-    </w:p>
-    <w:p>
-      <w:pPr>
-        <w:pStyle w:val="BodyText"/>
-      </w:pPr>
-      <w:r>
         <w:t xml:space="preserve">By changing roles to a facilitator instead of a learner, users can also access the Facilitator Dashboard which includes:</w:t>
       </w:r>
       <w:r>
@@ -579,13 +598,13 @@
     </w:p>
     <w:p>
       <w:pPr>
-        <w:pStyle w:val="Heading2"/>
-      </w:pPr>
-      <w:bookmarkStart w:id="28" w:name="maps"/>
+        <w:pStyle w:val="Heading3"/>
+      </w:pPr>
+      <w:bookmarkStart w:id="29" w:name="maps"/>
       <w:r>
         <w:t xml:space="preserve">Maps</w:t>
       </w:r>
-      <w:bookmarkEnd w:id="28"/>
+      <w:bookmarkEnd w:id="29"/>
     </w:p>
     <w:p>
       <w:pPr>
@@ -595,7 +614,7 @@
           <w:ilvl w:val="0"/>
         </w:numPr>
       </w:pPr>
-      <w:hyperlink r:id="rId29">
+      <w:hyperlink r:id="rId30">
         <w:r>
           <w:rPr>
             <w:rStyle w:val="Hyperlink"/>
@@ -612,7 +631,7 @@
           <w:ilvl w:val="0"/>
         </w:numPr>
       </w:pPr>
-      <w:hyperlink r:id="rId29">
+      <w:hyperlink r:id="rId30">
         <w:r>
           <w:rPr>
             <w:rStyle w:val="Hyperlink"/>
@@ -629,7 +648,7 @@
           <w:ilvl w:val="0"/>
         </w:numPr>
       </w:pPr>
-      <w:hyperlink r:id="rId29">
+      <w:hyperlink r:id="rId30">
         <w:r>
           <w:rPr>
             <w:rStyle w:val="Hyperlink"/>
@@ -646,7 +665,7 @@
           <w:ilvl w:val="0"/>
         </w:numPr>
       </w:pPr>
-      <w:hyperlink r:id="rId29">
+      <w:hyperlink r:id="rId30">
         <w:r>
           <w:rPr>
             <w:rStyle w:val="Hyperlink"/>
@@ -663,7 +682,7 @@
           <w:ilvl w:val="0"/>
         </w:numPr>
       </w:pPr>
-      <w:hyperlink r:id="rId29">
+      <w:hyperlink r:id="rId30">
         <w:r>
           <w:rPr>
             <w:rStyle w:val="Hyperlink"/>
@@ -680,7 +699,7 @@
           <w:ilvl w:val="0"/>
         </w:numPr>
       </w:pPr>
-      <w:hyperlink r:id="rId29">
+      <w:hyperlink r:id="rId30">
         <w:r>
           <w:rPr>
             <w:rStyle w:val="Hyperlink"/>
@@ -697,7 +716,7 @@
           <w:ilvl w:val="0"/>
         </w:numPr>
       </w:pPr>
-      <w:hyperlink r:id="rId29">
+      <w:hyperlink r:id="rId30">
         <w:r>
           <w:rPr>
             <w:rStyle w:val="Hyperlink"/>
@@ -714,7 +733,7 @@
           <w:ilvl w:val="0"/>
         </w:numPr>
       </w:pPr>
-      <w:hyperlink r:id="rId29">
+      <w:hyperlink r:id="rId30">
         <w:r>
           <w:rPr>
             <w:rStyle w:val="Hyperlink"/>
@@ -767,7 +786,7 @@
           <w:ilvl w:val="0"/>
         </w:numPr>
       </w:pPr>
-      <w:hyperlink r:id="rId29">
+      <w:hyperlink r:id="rId30">
         <w:r>
           <w:rPr>
             <w:rStyle w:val="Hyperlink"/>
@@ -820,7 +839,7 @@
           <w:ilvl w:val="0"/>
         </w:numPr>
       </w:pPr>
-      <w:hyperlink r:id="rId29">
+      <w:hyperlink r:id="rId30">
         <w:r>
           <w:rPr>
             <w:rStyle w:val="Hyperlink"/>
@@ -837,7 +856,7 @@
           <w:ilvl w:val="0"/>
         </w:numPr>
       </w:pPr>
-      <w:hyperlink r:id="rId30">
+      <w:hyperlink r:id="rId31">
         <w:r>
           <w:rPr>
             <w:rStyle w:val="Hyperlink"/>
@@ -848,13 +867,13 @@
     </w:p>
     <w:p>
       <w:pPr>
-        <w:pStyle w:val="Heading2"/>
-      </w:pPr>
-      <w:bookmarkStart w:id="31" w:name="cheatsheets"/>
+        <w:pStyle w:val="Heading3"/>
+      </w:pPr>
+      <w:bookmarkStart w:id="32" w:name="cheatsheets"/>
       <w:r>
         <w:t xml:space="preserve">Cheatsheets</w:t>
       </w:r>
-      <w:bookmarkEnd w:id="31"/>
+      <w:bookmarkEnd w:id="32"/>
     </w:p>
     <w:p>
       <w:pPr>
@@ -864,7 +883,7 @@
           <w:ilvl w:val="0"/>
         </w:numPr>
       </w:pPr>
-      <w:hyperlink r:id="rId30">
+      <w:hyperlink r:id="rId31">
         <w:r>
           <w:rPr>
             <w:rStyle w:val="Hyperlink"/>
@@ -875,13 +894,13 @@
     </w:p>
     <w:p>
       <w:pPr>
-        <w:pStyle w:val="Heading2"/>
-      </w:pPr>
-      <w:bookmarkStart w:id="32" w:name="checklists"/>
+        <w:pStyle w:val="Heading3"/>
+      </w:pPr>
+      <w:bookmarkStart w:id="33" w:name="checklists"/>
       <w:r>
         <w:t xml:space="preserve">Checklists</w:t>
       </w:r>
-      <w:bookmarkEnd w:id="32"/>
+      <w:bookmarkEnd w:id="33"/>
     </w:p>
     <w:p>
       <w:pPr>
@@ -891,12 +910,346 @@
           <w:ilvl w:val="0"/>
         </w:numPr>
       </w:pPr>
-      <w:hyperlink r:id="rId30">
+      <w:hyperlink r:id="rId31">
         <w:r>
           <w:rPr>
             <w:rStyle w:val="Hyperlink"/>
           </w:rPr>
           <w:t xml:space="preserve">Pre-session review checklist</w:t>
+        </w:r>
+      </w:hyperlink>
+    </w:p>
+    <w:p>
+      <w:pPr>
+        <w:pStyle w:val="Heading2"/>
+      </w:pPr>
+      <w:bookmarkStart w:id="34" w:name="splash-page-and-data-user-interface"/>
+      <w:r>
+        <w:t xml:space="preserve">Splash Page and Data User Interface</w:t>
+      </w:r>
+      <w:bookmarkEnd w:id="34"/>
+    </w:p>
+    <w:p>
+      <w:pPr>
+        <w:pStyle w:val="Heading4"/>
+      </w:pPr>
+      <w:bookmarkStart w:id="35" w:name="relevant-shortlinks"/>
+      <w:r>
+        <w:t xml:space="preserve">Relevant Shortlinks</w:t>
+      </w:r>
+      <w:bookmarkEnd w:id="35"/>
+    </w:p>
+    <w:p>
+      <w:pPr>
+        <w:pStyle w:val="Compact"/>
+        <w:numPr>
+          <w:numId w:val="1005"/>
+          <w:ilvl w:val="0"/>
+        </w:numPr>
+      </w:pPr>
+      <w:hyperlink r:id="rId36">
+        <w:r>
+          <w:rPr>
+            <w:rStyle w:val="Hyperlink"/>
+          </w:rPr>
+          <w:t xml:space="preserve">mtl.how/data</w:t>
+        </w:r>
+      </w:hyperlink>
+    </w:p>
+    <w:p>
+      <w:pPr>
+        <w:pStyle w:val="Heading3"/>
+      </w:pPr>
+      <w:bookmarkStart w:id="37" w:name="background"/>
+      <w:r>
+        <w:t xml:space="preserve">Background</w:t>
+      </w:r>
+      <w:bookmarkEnd w:id="37"/>
+    </w:p>
+    <w:p>
+      <w:pPr>
+        <w:pStyle w:val="FirstParagraph"/>
+      </w:pPr>
+      <w:r>
+        <w:t xml:space="preserve">The</w:t>
+      </w:r>
+      <w:r>
+        <w:t xml:space="preserve"> </w:t>
+      </w:r>
+      <w:r>
+        <w:rPr>
+          <w:i/>
+        </w:rPr>
+        <w:t xml:space="preserve">Modeling to Learn</w:t>
+      </w:r>
+      <w:r>
+        <w:t xml:space="preserve"> </w:t>
+      </w:r>
+      <w:r>
+        <w:t xml:space="preserve">Splash Pages and Data User Interface are used in both</w:t>
+      </w:r>
+      <w:r>
+        <w:t xml:space="preserve"> </w:t>
+      </w:r>
+      <w:r>
+        <w:rPr>
+          <w:i/>
+        </w:rPr>
+        <w:t xml:space="preserve">Modeling to Learn</w:t>
+      </w:r>
+      <w:r>
+        <w:t xml:space="preserve"> </w:t>
+      </w:r>
+      <w:r>
+        <w:t xml:space="preserve">Red and Blue to view</w:t>
+      </w:r>
+    </w:p>
+    <w:p>
+      <w:pPr>
+        <w:pStyle w:val="Heading3"/>
+      </w:pPr>
+      <w:bookmarkStart w:id="38" w:name="splash-page"/>
+      <w:r>
+        <w:t xml:space="preserve">Splash Page</w:t>
+      </w:r>
+      <w:bookmarkEnd w:id="38"/>
+    </w:p>
+    <w:p>
+      <w:pPr>
+        <w:pStyle w:val="FirstParagraph"/>
+      </w:pPr>
+      <w:r>
+        <w:rPr>
+          <w:b/>
+        </w:rPr>
+        <w:t xml:space="preserve">Features</w:t>
+      </w:r>
+      <w:r>
+        <w:t xml:space="preserve"> </w:t>
+      </w:r>
+      <w:r>
+        <w:t xml:space="preserve">- Filter to your clinic or division to see trends for the last two years.</w:t>
+      </w:r>
+      <w:r>
+        <w:t xml:space="preserve"> </w:t>
+      </w:r>
+      <w:r>
+        <w:t xml:space="preserve">- Click on the View dropdown in the top right corner, the following options will be available:</w:t>
+      </w:r>
+      <w:r>
+        <w:t xml:space="preserve"> </w:t>
+      </w:r>
+      <w:r>
+        <w:t xml:space="preserve">- Count: Aggregate Data for Viz trends</w:t>
+      </w:r>
+      <w:r>
+        <w:t xml:space="preserve"> </w:t>
+      </w:r>
+      <w:r>
+        <w:t xml:space="preserve">- Data: Sortable report of data</w:t>
+      </w:r>
+      <w:r>
+        <w:t xml:space="preserve"> </w:t>
+      </w:r>
+      <w:r>
+        <w:t xml:space="preserve">- Diag: Diagnostic data</w:t>
+      </w:r>
+      <w:r>
+        <w:t xml:space="preserve"> </w:t>
+      </w:r>
+      <w:r>
+        <w:t xml:space="preserve">- Enc: Encounter types of visits</w:t>
+      </w:r>
+      <w:r>
+        <w:t xml:space="preserve"> </w:t>
+      </w:r>
+      <w:r>
+        <w:t xml:space="preserve">- HF: Health Factors data related to visits</w:t>
+      </w:r>
+      <w:r>
+        <w:t xml:space="preserve"> </w:t>
+      </w:r>
+      <w:r>
+        <w:t xml:space="preserve">- Meas: Measures or flag names</w:t>
+      </w:r>
+      <w:r>
+        <w:t xml:space="preserve"> </w:t>
+      </w:r>
+      <w:r>
+        <w:t xml:space="preserve">- Viz: Visualization of trends</w:t>
+      </w:r>
+    </w:p>
+    <w:p>
+      <w:pPr>
+        <w:pStyle w:val="Heading3"/>
+      </w:pPr>
+      <w:bookmarkStart w:id="39" w:name="data-user-interface"/>
+      <w:r>
+        <w:t xml:space="preserve">Data User Interface</w:t>
+      </w:r>
+      <w:bookmarkEnd w:id="39"/>
+    </w:p>
+    <w:p>
+      <w:pPr>
+        <w:pStyle w:val="FirstParagraph"/>
+      </w:pPr>
+      <w:r>
+        <w:rPr>
+          <w:b/>
+        </w:rPr>
+        <w:t xml:space="preserve">Features</w:t>
+      </w:r>
+      <w:r>
+        <w:t xml:space="preserve"> </w:t>
+      </w:r>
+      <w:r>
+        <w:t xml:space="preserve">- You can sort and filter by Clinic Name, Division Name, Physical Location, Primary Stopcode, Secondary Stopcode, and Default Provider.</w:t>
+      </w:r>
+      <w:r>
+        <w:t xml:space="preserve"> </w:t>
+      </w:r>
+      <w:r>
+        <w:t xml:space="preserve">- View the</w:t>
+      </w:r>
+      <w:r>
+        <w:t xml:space="preserve"> </w:t>
+      </w:r>
+      <w:r>
+        <w:t xml:space="preserve">“</w:t>
+      </w:r>
+      <w:r>
+        <w:t xml:space="preserve">viz</w:t>
+      </w:r>
+      <w:r>
+        <w:t xml:space="preserve">”</w:t>
+      </w:r>
+      <w:r>
+        <w:t xml:space="preserve"> </w:t>
+      </w:r>
+      <w:r>
+        <w:t xml:space="preserve">tab to show team trends.</w:t>
+      </w:r>
+      <w:r>
+        <w:t xml:space="preserve"> </w:t>
+      </w:r>
+      <w:r>
+        <w:t xml:space="preserve">- Click on any trend line and then</w:t>
+      </w:r>
+      <w:r>
+        <w:t xml:space="preserve"> </w:t>
+      </w:r>
+      <w:r>
+        <w:t xml:space="preserve">“</w:t>
+      </w:r>
+      <w:r>
+        <w:t xml:space="preserve">Quick Explore</w:t>
+      </w:r>
+      <w:r>
+        <w:t xml:space="preserve">”</w:t>
+      </w:r>
+      <w:r>
+        <w:t xml:space="preserve"> </w:t>
+      </w:r>
+      <w:r>
+        <w:t xml:space="preserve">(look for the magnifying glass). In the</w:t>
+      </w:r>
+      <w:r>
+        <w:t xml:space="preserve"> </w:t>
+      </w:r>
+      <w:r>
+        <w:t xml:space="preserve">“</w:t>
+      </w:r>
+      <w:r>
+        <w:t xml:space="preserve">Explore</w:t>
+      </w:r>
+      <w:r>
+        <w:t xml:space="preserve">”</w:t>
+      </w:r>
+      <w:r>
+        <w:t xml:space="preserve"> </w:t>
+      </w:r>
+      <w:r>
+        <w:t xml:space="preserve">box, pick the item you want to explore and click</w:t>
+      </w:r>
+      <w:r>
+        <w:t xml:space="preserve"> </w:t>
+      </w:r>
+      <w:r>
+        <w:t xml:space="preserve">“</w:t>
+      </w:r>
+      <w:r>
+        <w:t xml:space="preserve">Drill To.</w:t>
+      </w:r>
+      <w:r>
+        <w:t xml:space="preserve">”</w:t>
+      </w:r>
+      <w:r>
+        <w:t xml:space="preserve"> </w:t>
+      </w:r>
+      <w:r>
+        <w:t xml:space="preserve">Keep using the Quick Explore to drill until you reach the data you want. To return to the original settings, click on the gray</w:t>
+      </w:r>
+      <w:r>
+        <w:t xml:space="preserve"> </w:t>
+      </w:r>
+      <w:r>
+        <w:t xml:space="preserve">“</w:t>
+      </w:r>
+      <w:r>
+        <w:t xml:space="preserve">Reset Pivot Chart.</w:t>
+      </w:r>
+      <w:r>
+        <w:t xml:space="preserve">”</w:t>
+      </w:r>
+      <w:r>
+        <w:t xml:space="preserve"> </w:t>
+      </w:r>
+      <w:r>
+        <w:t xml:space="preserve">- Click to view the</w:t>
+      </w:r>
+      <w:r>
+        <w:t xml:space="preserve"> </w:t>
+      </w:r>
+      <w:r>
+        <w:t xml:space="preserve">“</w:t>
+      </w:r>
+      <w:r>
+        <w:t xml:space="preserve">data</w:t>
+      </w:r>
+      <w:r>
+        <w:t xml:space="preserve">”</w:t>
+      </w:r>
+      <w:r>
+        <w:t xml:space="preserve"> </w:t>
+      </w:r>
+      <w:r>
+        <w:t xml:space="preserve">tab, to show your team’s individual patient information.</w:t>
+      </w:r>
+    </w:p>
+    <w:p>
+      <w:pPr>
+        <w:pStyle w:val="Heading3"/>
+      </w:pPr>
+      <w:bookmarkStart w:id="40" w:name="cheatsheets"/>
+      <w:r>
+        <w:t xml:space="preserve">Cheatsheets</w:t>
+      </w:r>
+      <w:bookmarkEnd w:id="40"/>
+    </w:p>
+    <w:p>
+      <w:pPr>
+        <w:pStyle w:val="Compact"/>
+        <w:numPr>
+          <w:numId w:val="1006"/>
+          <w:ilvl w:val="0"/>
+        </w:numPr>
+      </w:pPr>
+      <w:hyperlink r:id="rId41">
+        <w:r>
+          <w:rPr>
+            <w:rStyle w:val="Hyperlink"/>
+          </w:rPr>
+          <w:t xml:space="preserve">Splash Page &amp; Data UI Cheatsheet</w:t>
         </w:r>
       </w:hyperlink>
     </w:p>
@@ -1288,6 +1641,39 @@
     <w:abstractNumId w:val="991"/>
   </w:num>
   <w:num w:numId="1004">
+    <w:abstractNumId w:val="991"/>
+  </w:num>
+  <w:num w:numId="1005">
+    <w:abstractNumId w:val="99411"/>
+    <w:lvlOverride w:ilvl="0">
+      <w:startOverride w:val="1"/>
+    </w:lvlOverride>
+    <w:lvlOverride w:ilvl="1">
+      <w:startOverride w:val="1"/>
+    </w:lvlOverride>
+    <w:lvlOverride w:ilvl="2">
+      <w:startOverride w:val="1"/>
+    </w:lvlOverride>
+    <w:lvlOverride w:ilvl="3">
+      <w:startOverride w:val="1"/>
+    </w:lvlOverride>
+    <w:lvlOverride w:ilvl="4">
+      <w:startOverride w:val="1"/>
+    </w:lvlOverride>
+    <w:lvlOverride w:ilvl="5">
+      <w:startOverride w:val="1"/>
+    </w:lvlOverride>
+    <w:lvlOverride w:ilvl="6">
+      <w:startOverride w:val="1"/>
+    </w:lvlOverride>
+    <w:lvlOverride w:ilvl="7">
+      <w:startOverride w:val="1"/>
+    </w:lvlOverride>
+    <w:lvlOverride w:ilvl="8">
+      <w:startOverride w:val="1"/>
+    </w:lvlOverride>
+  </w:num>
+  <w:num w:numId="1006">
     <w:abstractNumId w:val="991"/>
   </w:num>
 </w:numbering>

</xml_diff>

<commit_message>
Deploying to gh-pages from  @ 10b208fad771424375f6e1f303bd6741960553dc 🚀
</commit_message>
<xml_diff>
--- a/docs/MTL_Bookdown.docx
+++ b/docs/MTL_Bookdown.docx
@@ -128,9 +128,9 @@
       <w:pPr>
         <w:pStyle w:val="Heading2"/>
       </w:pPr>
-      <w:bookmarkStart w:id="22" w:name="X1646de787893c74f65b4d9e0fb339338f65bf30"/>
-      <w:r>
-        <w:t xml:space="preserve">Simulation User-Interface and Forio Epicenter Backend Management</w:t>
+      <w:bookmarkStart w:id="22" w:name="sim-ui-and-epicenter"/>
+      <w:r>
+        <w:t xml:space="preserve">Sim UI and Epicenter</w:t>
       </w:r>
       <w:bookmarkEnd w:id="22"/>
     </w:p>
@@ -923,9 +923,9 @@
       <w:pPr>
         <w:pStyle w:val="Heading2"/>
       </w:pPr>
-      <w:bookmarkStart w:id="34" w:name="splash-page-and-data-user-interface"/>
-      <w:r>
-        <w:t xml:space="preserve">Splash Page and Data User Interface</w:t>
+      <w:bookmarkStart w:id="34" w:name="data-ui-and-splash-page"/>
+      <w:r>
+        <w:t xml:space="preserve">Data UI and Splash Page</w:t>
       </w:r>
       <w:bookmarkEnd w:id="34"/>
     </w:p>
@@ -986,7 +986,7 @@
         <w:t xml:space="preserve"> </w:t>
       </w:r>
       <w:r>
-        <w:t xml:space="preserve">Splash Pages and Data User Interface are used in both</w:t>
+        <w:t xml:space="preserve">Data User Interface and Splash Pages are used in both</w:t>
       </w:r>
       <w:r>
         <w:t xml:space="preserve"> </w:t>

</xml_diff>

<commit_message>
Deploying to gh-pages from  @ 83f2cef5c2d0b9d71879454966227abf1dc0c6dd 🚀
</commit_message>
<xml_diff>
--- a/docs/MTL_Bookdown.docx
+++ b/docs/MTL_Bookdown.docx
@@ -320,35 +320,65 @@
         </w:rPr>
         <w:t xml:space="preserve">Icons</w:t>
       </w:r>
-      <w:r>
-        <w:t xml:space="preserve"> </w:t>
-      </w:r>
-      <w:r>
-        <w:t xml:space="preserve">- Team: Click on this to chat with your team or co-facilitator live during the session</w:t>
-      </w:r>
-      <w:r>
-        <w:t xml:space="preserve"> </w:t>
-      </w:r>
-      <w:r>
-        <w:t xml:space="preserve">- More Info: Click on this to read more info about the different modules and functions of the simulation user-interface</w:t>
-      </w:r>
-      <w:r>
-        <w:t xml:space="preserve"> </w:t>
-      </w:r>
-      <w:r>
-        <w:t xml:space="preserve">- News: Click on this to quickly read the current news flashes on Community of Practice discussion items. This icon includes a red notification button alerting you to the number of unread messages, similar to the notification system on your phone!</w:t>
-      </w:r>
-      <w:r>
-        <w:t xml:space="preserve"> </w:t>
-      </w:r>
-      <w:r>
-        <w:t xml:space="preserve">- Report Bug: Click on this to report any issues, including the option to include screenshots. No PII/PHI please!</w:t>
-      </w:r>
-      <w:r>
-        <w:t xml:space="preserve"> </w:t>
-      </w:r>
-      <w:r>
-        <w:t xml:space="preserve">- Tutor: Click on this icon for an</w:t>
+    </w:p>
+    <w:p>
+      <w:pPr>
+        <w:pStyle w:val="Compact"/>
+        <w:numPr>
+          <w:numId w:val="1002"/>
+          <w:ilvl w:val="0"/>
+        </w:numPr>
+      </w:pPr>
+      <w:r>
+        <w:t xml:space="preserve">Team: Click on this to chat with your team or co-facilitator live during the session</w:t>
+      </w:r>
+    </w:p>
+    <w:p>
+      <w:pPr>
+        <w:pStyle w:val="Compact"/>
+        <w:numPr>
+          <w:numId w:val="1002"/>
+          <w:ilvl w:val="0"/>
+        </w:numPr>
+      </w:pPr>
+      <w:r>
+        <w:t xml:space="preserve">More Info: Click on this to read more info about the different modules and functions of the simulation user-interface</w:t>
+      </w:r>
+    </w:p>
+    <w:p>
+      <w:pPr>
+        <w:pStyle w:val="Compact"/>
+        <w:numPr>
+          <w:numId w:val="1002"/>
+          <w:ilvl w:val="0"/>
+        </w:numPr>
+      </w:pPr>
+      <w:r>
+        <w:t xml:space="preserve">News: Click on this to quickly read the current news flashes on Community of Practice discussion items. This icon includes a red notification button alerting you to the number of unread messages, similar to the notification system on your phone!</w:t>
+      </w:r>
+    </w:p>
+    <w:p>
+      <w:pPr>
+        <w:pStyle w:val="Compact"/>
+        <w:numPr>
+          <w:numId w:val="1002"/>
+          <w:ilvl w:val="0"/>
+        </w:numPr>
+      </w:pPr>
+      <w:r>
+        <w:t xml:space="preserve">Report Bug: Click on this to report any issues, including the option to include screenshots. No PII/PHI please!</w:t>
+      </w:r>
+    </w:p>
+    <w:p>
+      <w:pPr>
+        <w:pStyle w:val="Compact"/>
+        <w:numPr>
+          <w:numId w:val="1002"/>
+          <w:ilvl w:val="0"/>
+        </w:numPr>
+      </w:pPr>
+      <w:r>
+        <w:t xml:space="preserve">Tutor: Click on this icon for an</w:t>
       </w:r>
       <w:r>
         <w:t xml:space="preserve"> </w:t>
@@ -368,16 +398,22 @@
       <w:r>
         <w:t xml:space="preserve">walk through of the different icons, headers, and functions across the simulation user-interface with navigation buttons. These pop-ups also include links to the TMS video and relevant session guide further detailing the section.</w:t>
       </w:r>
-      <w:r>
-        <w:t xml:space="preserve"> </w:t>
-      </w:r>
-      <w:r>
-        <w:t xml:space="preserve">- Community: Click on this floating button to contribute ideas, like something, or ask a question on the online Community of Practice. You can also further search the Community of Practice for previously answered questions or to get involved in any discussions. No PII/PHI here please!</w:t>
-      </w:r>
-    </w:p>
-    <w:p>
-      <w:pPr>
-        <w:pStyle w:val="BodyText"/>
+    </w:p>
+    <w:p>
+      <w:pPr>
+        <w:pStyle w:val="Compact"/>
+        <w:numPr>
+          <w:numId w:val="1002"/>
+          <w:ilvl w:val="0"/>
+        </w:numPr>
+      </w:pPr>
+      <w:r>
+        <w:t xml:space="preserve">Community: Click on this floating button to contribute ideas, like something, or ask a question on the online Community of Practice. You can also further search the Community of Practice for previously answered questions or to get involved in any discussions. No PII/PHI here please!</w:t>
+      </w:r>
+    </w:p>
+    <w:p>
+      <w:pPr>
+        <w:pStyle w:val="FirstParagraph"/>
       </w:pPr>
       <w:r>
         <w:rPr>
@@ -385,17 +421,29 @@
         </w:rPr>
         <w:t xml:space="preserve">Features</w:t>
       </w:r>
-      <w:r>
-        <w:t xml:space="preserve"> </w:t>
-      </w:r>
-      <w:r>
-        <w:t xml:space="preserve">- Quick Tips: Anytime you’re waiting for a new screen to load, a quick tip and related icon will pop-up to remind you of different functions.</w:t>
-      </w:r>
-      <w:r>
-        <w:t xml:space="preserve"> </w:t>
-      </w:r>
-      <w:r>
-        <w:t xml:space="preserve">- Alerts: If we need to alert users of any urgent or sensitive news, a pop-up will flash once logged in with details.</w:t>
+    </w:p>
+    <w:p>
+      <w:pPr>
+        <w:pStyle w:val="Compact"/>
+        <w:numPr>
+          <w:numId w:val="1003"/>
+          <w:ilvl w:val="0"/>
+        </w:numPr>
+      </w:pPr>
+      <w:r>
+        <w:t xml:space="preserve">Quick Tips: Anytime you’re waiting for a new screen to load, a quick tip and related icon will pop-up to remind you of different functions.</w:t>
+      </w:r>
+    </w:p>
+    <w:p>
+      <w:pPr>
+        <w:pStyle w:val="Compact"/>
+        <w:numPr>
+          <w:numId w:val="1003"/>
+          <w:ilvl w:val="0"/>
+        </w:numPr>
+      </w:pPr>
+      <w:r>
+        <w:t xml:space="preserve">Alerts: If we need to alert users of any urgent or sensitive news, a pop-up will flash once logged in with details.</w:t>
       </w:r>
     </w:p>
     <w:p>
@@ -527,73 +575,133 @@
       <w:r>
         <w:t xml:space="preserve">Through the Epicenter backend platform, users can:</w:t>
       </w:r>
-      <w:r>
-        <w:t xml:space="preserve"> </w:t>
-      </w:r>
-      <w:r>
-        <w:t xml:space="preserve">- Manage team data files</w:t>
-      </w:r>
-      <w:r>
-        <w:t xml:space="preserve"> </w:t>
-      </w:r>
-      <w:r>
-        <w:t xml:space="preserve">- Manage permissions and add new end users</w:t>
-      </w:r>
-      <w:r>
-        <w:t xml:space="preserve"> </w:t>
-      </w:r>
-      <w:r>
-        <w:t xml:space="preserve">- Add new learners and facilitators</w:t>
-      </w:r>
-      <w:r>
-        <w:t xml:space="preserve"> </w:t>
-      </w:r>
-      <w:r>
-        <w:t xml:space="preserve">- Manage, create, and troubleshoot team groups, worlds, and roles</w:t>
-      </w:r>
-    </w:p>
-    <w:p>
-      <w:pPr>
-        <w:pStyle w:val="BodyText"/>
+    </w:p>
+    <w:p>
+      <w:pPr>
+        <w:pStyle w:val="Compact"/>
+        <w:numPr>
+          <w:numId w:val="1004"/>
+          <w:ilvl w:val="0"/>
+        </w:numPr>
+      </w:pPr>
+      <w:r>
+        <w:t xml:space="preserve">Manage team data files</w:t>
+      </w:r>
+    </w:p>
+    <w:p>
+      <w:pPr>
+        <w:pStyle w:val="Compact"/>
+        <w:numPr>
+          <w:numId w:val="1004"/>
+          <w:ilvl w:val="0"/>
+        </w:numPr>
+      </w:pPr>
+      <w:r>
+        <w:t xml:space="preserve">Manage permissions and add new end users</w:t>
+      </w:r>
+    </w:p>
+    <w:p>
+      <w:pPr>
+        <w:pStyle w:val="Compact"/>
+        <w:numPr>
+          <w:numId w:val="1004"/>
+          <w:ilvl w:val="0"/>
+        </w:numPr>
+      </w:pPr>
+      <w:r>
+        <w:t xml:space="preserve">Add new learners and facilitators</w:t>
+      </w:r>
+    </w:p>
+    <w:p>
+      <w:pPr>
+        <w:pStyle w:val="Compact"/>
+        <w:numPr>
+          <w:numId w:val="1004"/>
+          <w:ilvl w:val="0"/>
+        </w:numPr>
+      </w:pPr>
+      <w:r>
+        <w:t xml:space="preserve">Manage, create, and troubleshoot team groups, worlds, and roles</w:t>
+      </w:r>
+    </w:p>
+    <w:p>
+      <w:pPr>
+        <w:pStyle w:val="FirstParagraph"/>
       </w:pPr>
       <w:r>
         <w:t xml:space="preserve">By changing roles to a facilitator instead of a learner, users can also access the Facilitator Dashboard which includes:</w:t>
       </w:r>
-      <w:r>
-        <w:t xml:space="preserve"> </w:t>
-      </w:r>
-      <w:r>
-        <w:t xml:space="preserve">- Dashboards: Click here to see a quick overview on progress of each experiment for the team, team roster, and statistics on each team experiment (i.e. time taken, attendance, etc.)</w:t>
-      </w:r>
-      <w:r>
-        <w:t xml:space="preserve"> </w:t>
-      </w:r>
-      <w:r>
-        <w:t xml:space="preserve">- Community (THIS SAYS PLDR CAN WE CHANGE): Click here to see which users have contributed to the Community of Practice as well as the corresponding issue number for GitHub. Users can also manage text for the Community button, News, and Alerts.</w:t>
-      </w:r>
-      <w:r>
-        <w:t xml:space="preserve"> </w:t>
-      </w:r>
-      <w:r>
-        <w:t xml:space="preserve">- Chat: Click here to chat back with the team during a live session</w:t>
-      </w:r>
-      <w:r>
-        <w:t xml:space="preserve"> </w:t>
-      </w:r>
-      <w:r>
-        <w:t xml:space="preserve">- More Info: Click here to add or edit text displayed in the More Info section of the sim UI.</w:t>
-      </w:r>
-      <w:r>
-        <w:t xml:space="preserve"> </w:t>
-      </w:r>
-      <w:r>
-        <w:t xml:space="preserve">- Tutor: Click here to add or edit text &amp; links displayed in the Tutor pop-ups.</w:t>
-      </w:r>
-      <w:r>
-        <w:t xml:space="preserve"> </w:t>
-      </w:r>
-      <w:r>
-        <w:t xml:space="preserve">- Tips: Click here to add or edit text &amp; icons displayed in the Quick Tips pop-ups.</w:t>
+    </w:p>
+    <w:p>
+      <w:pPr>
+        <w:pStyle w:val="Compact"/>
+        <w:numPr>
+          <w:numId w:val="1005"/>
+          <w:ilvl w:val="0"/>
+        </w:numPr>
+      </w:pPr>
+      <w:r>
+        <w:t xml:space="preserve">Dashboards: Click here to see a quick overview on progress of each experiment for the team, team roster, and statistics on each team experiment (i.e. time taken, attendance, etc.)</w:t>
+      </w:r>
+    </w:p>
+    <w:p>
+      <w:pPr>
+        <w:pStyle w:val="Compact"/>
+        <w:numPr>
+          <w:numId w:val="1005"/>
+          <w:ilvl w:val="0"/>
+        </w:numPr>
+      </w:pPr>
+      <w:r>
+        <w:t xml:space="preserve">Community (THIS SAYS PLDR CAN WE CHANGE): Click here to see which users have contributed to the Community of Practice as well as the corresponding issue number for GitHub. Users can also manage text for the Community button, News, and Alerts.</w:t>
+      </w:r>
+    </w:p>
+    <w:p>
+      <w:pPr>
+        <w:pStyle w:val="Compact"/>
+        <w:numPr>
+          <w:numId w:val="1005"/>
+          <w:ilvl w:val="0"/>
+        </w:numPr>
+      </w:pPr>
+      <w:r>
+        <w:t xml:space="preserve">Chat: Click here to chat back with the team during a live session</w:t>
+      </w:r>
+    </w:p>
+    <w:p>
+      <w:pPr>
+        <w:pStyle w:val="Compact"/>
+        <w:numPr>
+          <w:numId w:val="1005"/>
+          <w:ilvl w:val="0"/>
+        </w:numPr>
+      </w:pPr>
+      <w:r>
+        <w:t xml:space="preserve">More Info: Click here to add or edit text displayed in the More Info section of the sim UI.</w:t>
+      </w:r>
+    </w:p>
+    <w:p>
+      <w:pPr>
+        <w:pStyle w:val="Compact"/>
+        <w:numPr>
+          <w:numId w:val="1005"/>
+          <w:ilvl w:val="0"/>
+        </w:numPr>
+      </w:pPr>
+      <w:r>
+        <w:t xml:space="preserve">Tutor: Click here to add or edit text &amp; links displayed in the Tutor pop-ups.</w:t>
+      </w:r>
+    </w:p>
+    <w:p>
+      <w:pPr>
+        <w:pStyle w:val="Compact"/>
+        <w:numPr>
+          <w:numId w:val="1005"/>
+          <w:ilvl w:val="0"/>
+        </w:numPr>
+      </w:pPr>
+      <w:r>
+        <w:t xml:space="preserve">Tips: Click here to add or edit text &amp; icons displayed in the Quick Tips pop-ups.</w:t>
       </w:r>
     </w:p>
     <w:p>
@@ -610,7 +718,7 @@
       <w:pPr>
         <w:pStyle w:val="Compact"/>
         <w:numPr>
-          <w:numId w:val="1002"/>
+          <w:numId w:val="1006"/>
           <w:ilvl w:val="0"/>
         </w:numPr>
       </w:pPr>
@@ -627,7 +735,7 @@
       <w:pPr>
         <w:pStyle w:val="Compact"/>
         <w:numPr>
-          <w:numId w:val="1002"/>
+          <w:numId w:val="1006"/>
           <w:ilvl w:val="0"/>
         </w:numPr>
       </w:pPr>
@@ -644,7 +752,7 @@
       <w:pPr>
         <w:pStyle w:val="Compact"/>
         <w:numPr>
-          <w:numId w:val="1002"/>
+          <w:numId w:val="1006"/>
           <w:ilvl w:val="0"/>
         </w:numPr>
       </w:pPr>
@@ -661,7 +769,7 @@
       <w:pPr>
         <w:pStyle w:val="Compact"/>
         <w:numPr>
-          <w:numId w:val="1002"/>
+          <w:numId w:val="1006"/>
           <w:ilvl w:val="0"/>
         </w:numPr>
       </w:pPr>
@@ -678,7 +786,7 @@
       <w:pPr>
         <w:pStyle w:val="Compact"/>
         <w:numPr>
-          <w:numId w:val="1002"/>
+          <w:numId w:val="1006"/>
           <w:ilvl w:val="0"/>
         </w:numPr>
       </w:pPr>
@@ -695,7 +803,7 @@
       <w:pPr>
         <w:pStyle w:val="Compact"/>
         <w:numPr>
-          <w:numId w:val="1002"/>
+          <w:numId w:val="1006"/>
           <w:ilvl w:val="0"/>
         </w:numPr>
       </w:pPr>
@@ -712,7 +820,7 @@
       <w:pPr>
         <w:pStyle w:val="Compact"/>
         <w:numPr>
-          <w:numId w:val="1002"/>
+          <w:numId w:val="1006"/>
           <w:ilvl w:val="0"/>
         </w:numPr>
       </w:pPr>
@@ -729,7 +837,7 @@
       <w:pPr>
         <w:pStyle w:val="Compact"/>
         <w:numPr>
-          <w:numId w:val="1002"/>
+          <w:numId w:val="1006"/>
           <w:ilvl w:val="0"/>
         </w:numPr>
       </w:pPr>
@@ -782,7 +890,7 @@
       <w:pPr>
         <w:pStyle w:val="Compact"/>
         <w:numPr>
-          <w:numId w:val="1002"/>
+          <w:numId w:val="1006"/>
           <w:ilvl w:val="0"/>
         </w:numPr>
       </w:pPr>
@@ -835,7 +943,7 @@
       <w:pPr>
         <w:pStyle w:val="Compact"/>
         <w:numPr>
-          <w:numId w:val="1002"/>
+          <w:numId w:val="1006"/>
           <w:ilvl w:val="0"/>
         </w:numPr>
       </w:pPr>
@@ -852,7 +960,7 @@
       <w:pPr>
         <w:pStyle w:val="Compact"/>
         <w:numPr>
-          <w:numId w:val="1002"/>
+          <w:numId w:val="1006"/>
           <w:ilvl w:val="0"/>
         </w:numPr>
       </w:pPr>
@@ -879,7 +987,7 @@
       <w:pPr>
         <w:pStyle w:val="Compact"/>
         <w:numPr>
-          <w:numId w:val="1003"/>
+          <w:numId w:val="1007"/>
           <w:ilvl w:val="0"/>
         </w:numPr>
       </w:pPr>
@@ -906,7 +1014,7 @@
       <w:pPr>
         <w:pStyle w:val="Compact"/>
         <w:numPr>
-          <w:numId w:val="1004"/>
+          <w:numId w:val="1008"/>
           <w:ilvl w:val="0"/>
         </w:numPr>
       </w:pPr>
@@ -943,7 +1051,7 @@
       <w:pPr>
         <w:pStyle w:val="Compact"/>
         <w:numPr>
-          <w:numId w:val="1005"/>
+          <w:numId w:val="1009"/>
           <w:ilvl w:val="0"/>
         </w:numPr>
       </w:pPr>
@@ -1024,59 +1132,113 @@
         </w:rPr>
         <w:t xml:space="preserve">Features</w:t>
       </w:r>
-      <w:r>
-        <w:t xml:space="preserve"> </w:t>
-      </w:r>
-      <w:r>
-        <w:t xml:space="preserve">- Filter to your clinic or division to see trends for the last two years.</w:t>
-      </w:r>
-      <w:r>
-        <w:t xml:space="preserve"> </w:t>
-      </w:r>
-      <w:r>
-        <w:t xml:space="preserve">- Click on the View dropdown in the top right corner, the following options will be available:</w:t>
-      </w:r>
-      <w:r>
-        <w:t xml:space="preserve"> </w:t>
-      </w:r>
-      <w:r>
-        <w:t xml:space="preserve">- Count: Aggregate Data for Viz trends</w:t>
-      </w:r>
-      <w:r>
-        <w:t xml:space="preserve"> </w:t>
-      </w:r>
-      <w:r>
-        <w:t xml:space="preserve">- Data: Sortable report of data</w:t>
-      </w:r>
-      <w:r>
-        <w:t xml:space="preserve"> </w:t>
-      </w:r>
-      <w:r>
-        <w:t xml:space="preserve">- Diag: Diagnostic data</w:t>
-      </w:r>
-      <w:r>
-        <w:t xml:space="preserve"> </w:t>
-      </w:r>
-      <w:r>
-        <w:t xml:space="preserve">- Enc: Encounter types of visits</w:t>
-      </w:r>
-      <w:r>
-        <w:t xml:space="preserve"> </w:t>
-      </w:r>
-      <w:r>
-        <w:t xml:space="preserve">- HF: Health Factors data related to visits</w:t>
-      </w:r>
-      <w:r>
-        <w:t xml:space="preserve"> </w:t>
-      </w:r>
-      <w:r>
-        <w:t xml:space="preserve">- Meas: Measures or flag names</w:t>
-      </w:r>
-      <w:r>
-        <w:t xml:space="preserve"> </w:t>
-      </w:r>
-      <w:r>
-        <w:t xml:space="preserve">- Viz: Visualization of trends</w:t>
+    </w:p>
+    <w:p>
+      <w:pPr>
+        <w:pStyle w:val="Compact"/>
+        <w:numPr>
+          <w:numId w:val="1010"/>
+          <w:ilvl w:val="0"/>
+        </w:numPr>
+      </w:pPr>
+      <w:r>
+        <w:t xml:space="preserve">Filter to your clinic or division to see trends for the last two years.</w:t>
+      </w:r>
+    </w:p>
+    <w:p>
+      <w:pPr>
+        <w:pStyle w:val="Compact"/>
+        <w:numPr>
+          <w:numId w:val="1010"/>
+          <w:ilvl w:val="0"/>
+        </w:numPr>
+      </w:pPr>
+      <w:r>
+        <w:t xml:space="preserve">Click on the View dropdown in the top right corner, the following options will be available:</w:t>
+      </w:r>
+    </w:p>
+    <w:p>
+      <w:pPr>
+        <w:pStyle w:val="Compact"/>
+        <w:numPr>
+          <w:numId w:val="1011"/>
+          <w:ilvl w:val="1"/>
+        </w:numPr>
+      </w:pPr>
+      <w:r>
+        <w:t xml:space="preserve">Count: Aggregate Data for Viz trends</w:t>
+      </w:r>
+    </w:p>
+    <w:p>
+      <w:pPr>
+        <w:pStyle w:val="Compact"/>
+        <w:numPr>
+          <w:numId w:val="1011"/>
+          <w:ilvl w:val="1"/>
+        </w:numPr>
+      </w:pPr>
+      <w:r>
+        <w:t xml:space="preserve">Data: Sortable report of data</w:t>
+      </w:r>
+    </w:p>
+    <w:p>
+      <w:pPr>
+        <w:pStyle w:val="Compact"/>
+        <w:numPr>
+          <w:numId w:val="1011"/>
+          <w:ilvl w:val="1"/>
+        </w:numPr>
+      </w:pPr>
+      <w:r>
+        <w:t xml:space="preserve">Diag: Diagnostic data</w:t>
+      </w:r>
+    </w:p>
+    <w:p>
+      <w:pPr>
+        <w:pStyle w:val="Compact"/>
+        <w:numPr>
+          <w:numId w:val="1011"/>
+          <w:ilvl w:val="1"/>
+        </w:numPr>
+      </w:pPr>
+      <w:r>
+        <w:t xml:space="preserve">Enc: Encounter types of visits</w:t>
+      </w:r>
+    </w:p>
+    <w:p>
+      <w:pPr>
+        <w:pStyle w:val="Compact"/>
+        <w:numPr>
+          <w:numId w:val="1011"/>
+          <w:ilvl w:val="1"/>
+        </w:numPr>
+      </w:pPr>
+      <w:r>
+        <w:t xml:space="preserve">HF: Health Factors data related to visits</w:t>
+      </w:r>
+    </w:p>
+    <w:p>
+      <w:pPr>
+        <w:pStyle w:val="Compact"/>
+        <w:numPr>
+          <w:numId w:val="1011"/>
+          <w:ilvl w:val="1"/>
+        </w:numPr>
+      </w:pPr>
+      <w:r>
+        <w:t xml:space="preserve">Meas: Measures or flag names</w:t>
+      </w:r>
+    </w:p>
+    <w:p>
+      <w:pPr>
+        <w:pStyle w:val="Compact"/>
+        <w:numPr>
+          <w:numId w:val="1011"/>
+          <w:ilvl w:val="1"/>
+        </w:numPr>
+      </w:pPr>
+      <w:r>
+        <w:t xml:space="preserve">Viz: Visualization of trends</w:t>
       </w:r>
     </w:p>
     <w:p>
@@ -1099,17 +1261,29 @@
         </w:rPr>
         <w:t xml:space="preserve">Features</w:t>
       </w:r>
-      <w:r>
-        <w:t xml:space="preserve"> </w:t>
-      </w:r>
-      <w:r>
-        <w:t xml:space="preserve">- You can sort and filter by Clinic Name, Division Name, Physical Location, Primary Stopcode, Secondary Stopcode, and Default Provider.</w:t>
-      </w:r>
-      <w:r>
-        <w:t xml:space="preserve"> </w:t>
-      </w:r>
-      <w:r>
-        <w:t xml:space="preserve">- View the</w:t>
+    </w:p>
+    <w:p>
+      <w:pPr>
+        <w:pStyle w:val="Compact"/>
+        <w:numPr>
+          <w:numId w:val="1012"/>
+          <w:ilvl w:val="0"/>
+        </w:numPr>
+      </w:pPr>
+      <w:r>
+        <w:t xml:space="preserve">You can sort and filter by Clinic Name, Division Name, Physical Location, Primary Stopcode, Secondary Stopcode, and Default Provider.</w:t>
+      </w:r>
+    </w:p>
+    <w:p>
+      <w:pPr>
+        <w:pStyle w:val="Compact"/>
+        <w:numPr>
+          <w:numId w:val="1012"/>
+          <w:ilvl w:val="0"/>
+        </w:numPr>
+      </w:pPr>
+      <w:r>
+        <w:t xml:space="preserve">View the</w:t>
       </w:r>
       <w:r>
         <w:t xml:space="preserve"> </w:t>
@@ -1129,11 +1303,17 @@
       <w:r>
         <w:t xml:space="preserve">tab to show team trends.</w:t>
       </w:r>
-      <w:r>
-        <w:t xml:space="preserve"> </w:t>
-      </w:r>
-      <w:r>
-        <w:t xml:space="preserve">- Click on any trend line and then</w:t>
+    </w:p>
+    <w:p>
+      <w:pPr>
+        <w:pStyle w:val="Compact"/>
+        <w:numPr>
+          <w:numId w:val="1012"/>
+          <w:ilvl w:val="0"/>
+        </w:numPr>
+      </w:pPr>
+      <w:r>
+        <w:t xml:space="preserve">Click on any trend line and then</w:t>
       </w:r>
       <w:r>
         <w:t xml:space="preserve"> </w:t>
@@ -1201,11 +1381,17 @@
       <w:r>
         <w:t xml:space="preserve">”</w:t>
       </w:r>
-      <w:r>
-        <w:t xml:space="preserve"> </w:t>
-      </w:r>
-      <w:r>
-        <w:t xml:space="preserve">- Click to view the</w:t>
+    </w:p>
+    <w:p>
+      <w:pPr>
+        <w:pStyle w:val="Compact"/>
+        <w:numPr>
+          <w:numId w:val="1012"/>
+          <w:ilvl w:val="0"/>
+        </w:numPr>
+      </w:pPr>
+      <w:r>
+        <w:t xml:space="preserve">Click to view the</w:t>
       </w:r>
       <w:r>
         <w:t xml:space="preserve"> </w:t>
@@ -1240,7 +1426,7 @@
       <w:pPr>
         <w:pStyle w:val="Compact"/>
         <w:numPr>
-          <w:numId w:val="1006"/>
+          <w:numId w:val="1013"/>
           <w:ilvl w:val="0"/>
         </w:numPr>
       </w:pPr>
@@ -1644,6 +1830,18 @@
     <w:abstractNumId w:val="991"/>
   </w:num>
   <w:num w:numId="1005">
+    <w:abstractNumId w:val="991"/>
+  </w:num>
+  <w:num w:numId="1006">
+    <w:abstractNumId w:val="991"/>
+  </w:num>
+  <w:num w:numId="1007">
+    <w:abstractNumId w:val="991"/>
+  </w:num>
+  <w:num w:numId="1008">
+    <w:abstractNumId w:val="991"/>
+  </w:num>
+  <w:num w:numId="1009">
     <w:abstractNumId w:val="99411"/>
     <w:lvlOverride w:ilvl="0">
       <w:startOverride w:val="1"/>
@@ -1673,7 +1871,16 @@
       <w:startOverride w:val="1"/>
     </w:lvlOverride>
   </w:num>
-  <w:num w:numId="1006">
+  <w:num w:numId="1010">
+    <w:abstractNumId w:val="991"/>
+  </w:num>
+  <w:num w:numId="1011">
+    <w:abstractNumId w:val="991"/>
+  </w:num>
+  <w:num w:numId="1012">
+    <w:abstractNumId w:val="991"/>
+  </w:num>
+  <w:num w:numId="1013">
     <w:abstractNumId w:val="991"/>
   </w:num>
 </w:numbering>

</xml_diff>

<commit_message>
Deploying to gh-pages from  @ c6eab9ef7619484e44ab6c534f78c16d9943f8e0 🚀
</commit_message>
<xml_diff>
--- a/docs/MTL_Bookdown.docx
+++ b/docs/MTL_Bookdown.docx
@@ -1031,15 +1031,15 @@
       <w:pPr>
         <w:pStyle w:val="Heading2"/>
       </w:pPr>
-      <w:bookmarkStart w:id="34" w:name="data-ui-and-splash-page"/>
-      <w:r>
-        <w:t xml:space="preserve">Data UI and Splash Page</w:t>
+      <w:bookmarkStart w:id="34" w:name="bisl-sharepoint-and-data-ui"/>
+      <w:r>
+        <w:t xml:space="preserve">BISL SharePoint and Data UI</w:t>
       </w:r>
       <w:bookmarkEnd w:id="34"/>
     </w:p>
     <w:p>
       <w:pPr>
-        <w:pStyle w:val="Heading4"/>
+        <w:pStyle w:val="Heading3"/>
       </w:pPr>
       <w:bookmarkStart w:id="35" w:name="relevant-shortlinks"/>
       <w:r>
@@ -1094,7 +1094,7 @@
         <w:t xml:space="preserve"> </w:t>
       </w:r>
       <w:r>
-        <w:t xml:space="preserve">Data User Interface and Splash Pages are used in both</w:t>
+        <w:t xml:space="preserve">BISL SharePoint and data user-interface (data UI) are used in</w:t>
       </w:r>
       <w:r>
         <w:t xml:space="preserve"> </w:t>
@@ -1103,164 +1103,559 @@
         <w:rPr>
           <w:i/>
         </w:rPr>
+        <w:t xml:space="preserve">Modeling to Learn Red</w:t>
+      </w:r>
+      <w:r>
+        <w:t xml:space="preserve"> </w:t>
+      </w:r>
+      <w:r>
+        <w:t xml:space="preserve">Part 1 &amp; 2 and</w:t>
+      </w:r>
+      <w:r>
+        <w:t xml:space="preserve"> </w:t>
+      </w:r>
+      <w:r>
+        <w:rPr>
+          <w:i/>
+        </w:rPr>
+        <w:t xml:space="preserve">Modeling to Learn Blue</w:t>
+      </w:r>
+      <w:r>
+        <w:t xml:space="preserve"> </w:t>
+      </w:r>
+      <w:r>
+        <w:t xml:space="preserve">Session 2 &amp; 3 to view hyper-local data and teams trends. The BISL SharePoint includes PHI/PII</w:t>
+      </w:r>
+    </w:p>
+    <w:p>
+      <w:pPr>
+        <w:pStyle w:val="Heading3"/>
+      </w:pPr>
+      <w:bookmarkStart w:id="38" w:name="bisl-sharepoint"/>
+      <w:r>
+        <w:t xml:space="preserve">BISL SharePoint</w:t>
+      </w:r>
+      <w:bookmarkEnd w:id="38"/>
+    </w:p>
+    <w:p>
+      <w:pPr>
+        <w:pStyle w:val="FirstParagraph"/>
+      </w:pPr>
+      <w:r>
+        <w:t xml:space="preserve">Using the permissions on their PIV, clincians can access the VA’s corporate data warehouse (CDW) site, the Business Intelligence Service Line (BISL). Clinicians can drill down to their local data by selecting their VISN &amp; then facility on the landing page.</w:t>
+      </w:r>
+    </w:p>
+    <w:p>
+      <w:pPr>
+        <w:pStyle w:val="BodyText"/>
+      </w:pPr>
+      <w:r>
+        <w:t xml:space="preserve">Each facility’s landing page includes:</w:t>
+      </w:r>
+      <w:r>
+        <w:t xml:space="preserve"> </w:t>
+      </w:r>
+      <w:r>
+        <w:t xml:space="preserve">- facility_data.xlsb</w:t>
+      </w:r>
+      <w:r>
+        <w:t xml:space="preserve"> </w:t>
+      </w:r>
+      <w:r>
+        <w:t xml:space="preserve">- Master_DataUI folder including</w:t>
+      </w:r>
+      <w:r>
+        <w:t xml:space="preserve"> </w:t>
+      </w:r>
+      <w:r>
+        <w:t xml:space="preserve">- master data_UI file pre-selected for the respective facility/station</w:t>
+      </w:r>
+      <w:r>
+        <w:t xml:space="preserve"> </w:t>
+      </w:r>
+      <w:r>
+        <w:t xml:space="preserve">- mtl.how/data cheatsheet</w:t>
+      </w:r>
+      <w:r>
+        <w:t xml:space="preserve"> </w:t>
+      </w:r>
+      <w:r>
+        <w:t xml:space="preserve">- sta6a station lookup file for the respective facility/station</w:t>
+      </w:r>
+      <w:r>
+        <w:t xml:space="preserve"> </w:t>
+      </w:r>
+      <w:r>
+        <w:t xml:space="preserve">- team folders</w:t>
+      </w:r>
+    </w:p>
+    <w:p>
+      <w:pPr>
+        <w:pStyle w:val="Heading3"/>
+      </w:pPr>
+      <w:bookmarkStart w:id="39" w:name="facility-data"/>
+      <w:r>
+        <w:t xml:space="preserve">Facility Data</w:t>
+      </w:r>
+      <w:bookmarkEnd w:id="39"/>
+    </w:p>
+    <w:p>
+      <w:pPr>
+        <w:pStyle w:val="FirstParagraph"/>
+      </w:pPr>
+      <w:r>
+        <w:t xml:space="preserve">Using the filtering options within the facility data Excel spreadsheet, clinicians can filter down to their local clinic or division to see trends for the last two years.</w:t>
+      </w:r>
+    </w:p>
+    <w:p>
+      <w:pPr>
+        <w:pStyle w:val="BodyText"/>
+      </w:pPr>
+      <w:r>
+        <w:t xml:space="preserve">The facility data includes the following view options and data sets:</w:t>
+      </w:r>
+    </w:p>
+    <w:p>
+      <w:pPr>
+        <w:pStyle w:val="BodyText"/>
+      </w:pPr>
+      <w:r>
+        <w:rPr>
+          <w:b/>
+        </w:rPr>
+        <w:t xml:space="preserve">Views</w:t>
+      </w:r>
+      <w:r>
+        <w:t xml:space="preserve"> </w:t>
+      </w:r>
+      <w:r>
+        <w:t xml:space="preserve">- Count (in Viz tabs): Aggregate Data for Viz trends</w:t>
+      </w:r>
+      <w:r>
+        <w:t xml:space="preserve"> </w:t>
+      </w:r>
+      <w:r>
+        <w:t xml:space="preserve">- Data: Sortable report of data</w:t>
+      </w:r>
+      <w:r>
+        <w:t xml:space="preserve"> </w:t>
+      </w:r>
+      <w:r>
+        <w:t xml:space="preserve">- Viz: Visualization of trends</w:t>
+      </w:r>
+    </w:p>
+    <w:p>
+      <w:pPr>
+        <w:pStyle w:val="BodyText"/>
+      </w:pPr>
+      <w:r>
+        <w:rPr>
+          <w:b/>
+        </w:rPr>
+        <w:t xml:space="preserve">Displays</w:t>
+      </w:r>
+      <w:r>
+        <w:t xml:space="preserve"> </w:t>
+      </w:r>
+      <w:r>
+        <w:t xml:space="preserve">- Diag: Diagnostic data</w:t>
+      </w:r>
+      <w:r>
+        <w:t xml:space="preserve"> </w:t>
+      </w:r>
+      <w:r>
+        <w:t xml:space="preserve">- Enc: Encounter types of visits</w:t>
+      </w:r>
+      <w:r>
+        <w:t xml:space="preserve"> </w:t>
+      </w:r>
+      <w:r>
+        <w:t xml:space="preserve">- HF: Health Factors data related to visits</w:t>
+      </w:r>
+      <w:r>
+        <w:t xml:space="preserve"> </w:t>
+      </w:r>
+      <w:r>
+        <w:t xml:space="preserve">- Meas: Measures or flag names</w:t>
+      </w:r>
+    </w:p>
+    <w:p>
+      <w:pPr>
+        <w:pStyle w:val="Heading3"/>
+      </w:pPr>
+      <w:bookmarkStart w:id="40" w:name="data-user-interface"/>
+      <w:r>
+        <w:t xml:space="preserve">Data User-Interface</w:t>
+      </w:r>
+      <w:bookmarkEnd w:id="40"/>
+    </w:p>
+    <w:p>
+      <w:pPr>
+        <w:pStyle w:val="FirstParagraph"/>
+      </w:pPr>
+      <w:r>
+        <w:t xml:space="preserve">Using the permissions on their PIV, clincians can query two types of data using the data user-interface (data UI) found in the Master_DataUI folder:</w:t>
+      </w:r>
+    </w:p>
+    <w:p>
+      <w:pPr>
+        <w:pStyle w:val="BodyText"/>
+      </w:pPr>
+      <w:r>
+        <w:rPr>
+          <w:b/>
+        </w:rPr>
+        <w:t xml:space="preserve">Patient-level Data</w:t>
+      </w:r>
+    </w:p>
+    <w:p>
+      <w:pPr>
+        <w:pStyle w:val="BodyText"/>
+      </w:pPr>
+      <w:r>
+        <w:rPr>
+          <w:i/>
+        </w:rPr>
+        <w:t xml:space="preserve">Shows team trends over the past 2 years. Each team can sort and filter by Clinic Name, Division Name, Physical Location, Primary Stopcode, Secondary Stopcode, and Default Providert to produce a</w:t>
+      </w:r>
+      <w:r>
+        <w:rPr>
+          <w:i/>
+        </w:rPr>
+        <w:t xml:space="preserve"> </w:t>
+      </w:r>
+      <w:r>
+        <w:rPr>
+          <w:i/>
+        </w:rPr>
+        <w:t xml:space="preserve">“</w:t>
+      </w:r>
+      <w:r>
+        <w:rPr>
+          <w:i/>
+        </w:rPr>
+        <w:t xml:space="preserve">hyper-local</w:t>
+      </w:r>
+      <w:r>
+        <w:rPr>
+          <w:i/>
+        </w:rPr>
+        <w:t xml:space="preserve">”</w:t>
+      </w:r>
+      <w:r>
+        <w:rPr>
+          <w:i/>
+        </w:rPr>
+        <w:t xml:space="preserve"> </w:t>
+      </w:r>
+      <w:r>
+        <w:rPr>
+          <w:i/>
+        </w:rPr>
+        <w:t xml:space="preserve">query tailored to their team. Once the query is done, you can:</w:t>
+      </w:r>
+    </w:p>
+    <w:p>
+      <w:pPr>
+        <w:pStyle w:val="Compact"/>
+        <w:numPr>
+          <w:numId w:val="1010"/>
+          <w:ilvl w:val="0"/>
+        </w:numPr>
+      </w:pPr>
+      <w:r>
+        <w:t xml:space="preserve">View the</w:t>
+      </w:r>
+      <w:r>
+        <w:t xml:space="preserve"> </w:t>
+      </w:r>
+      <w:r>
+        <w:t xml:space="preserve">“</w:t>
+      </w:r>
+      <w:r>
+        <w:t xml:space="preserve">viz</w:t>
+      </w:r>
+      <w:r>
+        <w:t xml:space="preserve">”</w:t>
+      </w:r>
+      <w:r>
+        <w:t xml:space="preserve"> </w:t>
+      </w:r>
+      <w:r>
+        <w:t xml:space="preserve">tab to show team trends.</w:t>
+      </w:r>
+    </w:p>
+    <w:p>
+      <w:pPr>
+        <w:pStyle w:val="Compact"/>
+        <w:numPr>
+          <w:numId w:val="1010"/>
+          <w:ilvl w:val="0"/>
+        </w:numPr>
+      </w:pPr>
+      <w:r>
+        <w:t xml:space="preserve">View the</w:t>
+      </w:r>
+      <w:r>
+        <w:t xml:space="preserve"> </w:t>
+      </w:r>
+      <w:r>
+        <w:t xml:space="preserve">“</w:t>
+      </w:r>
+      <w:r>
+        <w:t xml:space="preserve">data</w:t>
+      </w:r>
+      <w:r>
+        <w:t xml:space="preserve">”</w:t>
+      </w:r>
+      <w:r>
+        <w:t xml:space="preserve"> </w:t>
+      </w:r>
+      <w:r>
+        <w:t xml:space="preserve">tab, to show the team’s individual patient information.</w:t>
+      </w:r>
+    </w:p>
+    <w:p>
+      <w:pPr>
+        <w:pStyle w:val="Compact"/>
+        <w:numPr>
+          <w:numId w:val="1010"/>
+          <w:ilvl w:val="0"/>
+        </w:numPr>
+      </w:pPr>
+      <w:r>
+        <w:t xml:space="preserve">Click on any trend line in the</w:t>
+      </w:r>
+      <w:r>
+        <w:t xml:space="preserve"> </w:t>
+      </w:r>
+      <w:r>
+        <w:t xml:space="preserve">“</w:t>
+      </w:r>
+      <w:r>
+        <w:t xml:space="preserve">viz</w:t>
+      </w:r>
+      <w:r>
+        <w:t xml:space="preserve">”</w:t>
+      </w:r>
+      <w:r>
+        <w:t xml:space="preserve"> </w:t>
+      </w:r>
+      <w:r>
+        <w:t xml:space="preserve">tabs and then</w:t>
+      </w:r>
+      <w:r>
+        <w:t xml:space="preserve"> </w:t>
+      </w:r>
+      <w:r>
+        <w:t xml:space="preserve">“</w:t>
+      </w:r>
+      <w:r>
+        <w:t xml:space="preserve">Quick Explore</w:t>
+      </w:r>
+      <w:r>
+        <w:t xml:space="preserve">”</w:t>
+      </w:r>
+      <w:r>
+        <w:t xml:space="preserve"> </w:t>
+      </w:r>
+      <w:r>
+        <w:t xml:space="preserve">(look for the magnifying glass). In the</w:t>
+      </w:r>
+      <w:r>
+        <w:t xml:space="preserve"> </w:t>
+      </w:r>
+      <w:r>
+        <w:t xml:space="preserve">“</w:t>
+      </w:r>
+      <w:r>
+        <w:t xml:space="preserve">Explore</w:t>
+      </w:r>
+      <w:r>
+        <w:t xml:space="preserve">”</w:t>
+      </w:r>
+      <w:r>
+        <w:t xml:space="preserve"> </w:t>
+      </w:r>
+      <w:r>
+        <w:t xml:space="preserve">box, pick the item you want to explore and click</w:t>
+      </w:r>
+      <w:r>
+        <w:t xml:space="preserve"> </w:t>
+      </w:r>
+      <w:r>
+        <w:t xml:space="preserve">“</w:t>
+      </w:r>
+      <w:r>
+        <w:t xml:space="preserve">Drill To.</w:t>
+      </w:r>
+      <w:r>
+        <w:t xml:space="preserve">”</w:t>
+      </w:r>
+      <w:r>
+        <w:t xml:space="preserve"> </w:t>
+      </w:r>
+      <w:r>
+        <w:t xml:space="preserve">Keep using the Quick Explore to drill until you reach the data you want. To return to the original settings, click on the gray</w:t>
+      </w:r>
+      <w:r>
+        <w:t xml:space="preserve"> </w:t>
+      </w:r>
+      <w:r>
+        <w:t xml:space="preserve">“</w:t>
+      </w:r>
+      <w:r>
+        <w:t xml:space="preserve">Reset Pivot Chart.</w:t>
+      </w:r>
+      <w:r>
+        <w:t xml:space="preserve">”</w:t>
+      </w:r>
+    </w:p>
+    <w:p>
+      <w:pPr>
+        <w:pStyle w:val="FirstParagraph"/>
+      </w:pPr>
+      <w:r>
+        <w:rPr>
+          <w:b/>
+        </w:rPr>
+        <w:t xml:space="preserve">Team Data Table</w:t>
+      </w:r>
+    </w:p>
+    <w:p>
+      <w:pPr>
+        <w:pStyle w:val="BodyText"/>
+      </w:pPr>
+      <w:r>
+        <w:rPr>
+          <w:i/>
+        </w:rPr>
+        <w:t xml:space="preserve">Shows means, medians, and percentages of key variables likely to influence the team’s priorities for learning from</w:t>
+      </w:r>
+      <w:r>
+        <w:rPr>
+          <w:i/>
+        </w:rPr>
+        <w:t xml:space="preserve"> </w:t>
+      </w:r>
+      <w:r>
         <w:t xml:space="preserve">Modeling to Learn</w:t>
       </w:r>
       <w:r>
-        <w:t xml:space="preserve"> </w:t>
-      </w:r>
-      <w:r>
-        <w:t xml:space="preserve">Red and Blue to view</w:t>
+        <w:rPr>
+          <w:i/>
+        </w:rPr>
+        <w:t xml:space="preserve">. Team data can be produced for one or all of the modules of</w:t>
+      </w:r>
+      <w:r>
+        <w:rPr>
+          <w:i/>
+        </w:rPr>
+        <w:t xml:space="preserve"> </w:t>
+      </w:r>
+      <w:r>
+        <w:t xml:space="preserve">Modeling to Learn</w:t>
+      </w:r>
+      <w:r>
+        <w:rPr>
+          <w:i/>
+        </w:rPr>
+        <w:t xml:space="preserve">: Care Coordination, Medication Management, Psychotherapy, Aggregate Mix of Services, and Measurement Based Stepped Care and Suicide Prevention. This file is uploaded in the</w:t>
+      </w:r>
+      <w:r>
+        <w:rPr>
+          <w:i/>
+        </w:rPr>
+        <w:t xml:space="preserve"> </w:t>
+      </w:r>
+      <w:r>
+        <w:t xml:space="preserve">Modeling to Learn* simulation user-interface (sim UI) for</w:t>
+      </w:r>
+      <w:r>
+        <w:t xml:space="preserve"> </w:t>
+      </w:r>
+      <w:r>
+        <w:rPr>
+          <w:i/>
+        </w:rPr>
+        <w:t xml:space="preserve">Modeling to Learn Blue</w:t>
+      </w:r>
+      <w:r>
+        <w:t xml:space="preserve"> </w:t>
+      </w:r>
+      <w:r>
+        <w:t xml:space="preserve">teams. Once the query is done, you can:*</w:t>
+      </w:r>
+    </w:p>
+    <w:p>
+      <w:pPr>
+        <w:pStyle w:val="Compact"/>
+        <w:numPr>
+          <w:numId w:val="1011"/>
+          <w:ilvl w:val="0"/>
+        </w:numPr>
+      </w:pPr>
+      <w:r>
+        <w:t xml:space="preserve">View the</w:t>
+      </w:r>
+      <w:r>
+        <w:t xml:space="preserve"> </w:t>
+      </w:r>
+      <w:r>
+        <w:t xml:space="preserve">“</w:t>
+      </w:r>
+      <w:r>
+        <w:t xml:space="preserve">Params</w:t>
+      </w:r>
+      <w:r>
+        <w:t xml:space="preserve">”</w:t>
+      </w:r>
+      <w:r>
+        <w:t xml:space="preserve"> </w:t>
+      </w:r>
+      <w:r>
+        <w:t xml:space="preserve">tabs to show variables of interest as well as units, definitions, and calculations of the variables.</w:t>
+      </w:r>
+    </w:p>
+    <w:p>
+      <w:pPr>
+        <w:pStyle w:val="Compact"/>
+        <w:numPr>
+          <w:numId w:val="1011"/>
+          <w:ilvl w:val="0"/>
+        </w:numPr>
+      </w:pPr>
+      <w:r>
+        <w:t xml:space="preserve">View the</w:t>
+      </w:r>
+      <w:r>
+        <w:t xml:space="preserve"> </w:t>
+      </w:r>
+      <w:r>
+        <w:t xml:space="preserve">“</w:t>
+      </w:r>
+      <w:r>
+        <w:t xml:space="preserve">DataNotes</w:t>
+      </w:r>
+      <w:r>
+        <w:t xml:space="preserve">”</w:t>
+      </w:r>
+      <w:r>
+        <w:t xml:space="preserve"> </w:t>
+      </w:r>
+      <w:r>
+        <w:t xml:space="preserve">tab for a breakdown of how the patient cohort is defined, which CPT codes are used to define each service, and the patient engagement patterns (for the Psychotherapy module).</w:t>
       </w:r>
     </w:p>
     <w:p>
       <w:pPr>
         <w:pStyle w:val="Heading3"/>
       </w:pPr>
-      <w:bookmarkStart w:id="38" w:name="splash-page"/>
-      <w:r>
-        <w:t xml:space="preserve">Splash Page</w:t>
-      </w:r>
-      <w:bookmarkEnd w:id="38"/>
-    </w:p>
-    <w:p>
-      <w:pPr>
-        <w:pStyle w:val="FirstParagraph"/>
-      </w:pPr>
-      <w:r>
-        <w:rPr>
-          <w:b/>
-        </w:rPr>
-        <w:t xml:space="preserve">Features</w:t>
-      </w:r>
-    </w:p>
-    <w:p>
-      <w:pPr>
-        <w:pStyle w:val="Compact"/>
-        <w:numPr>
-          <w:numId w:val="1010"/>
-          <w:ilvl w:val="0"/>
-        </w:numPr>
-      </w:pPr>
-      <w:r>
-        <w:t xml:space="preserve">Filter to your clinic or division to see trends for the last two years.</w:t>
-      </w:r>
-    </w:p>
-    <w:p>
-      <w:pPr>
-        <w:pStyle w:val="Compact"/>
-        <w:numPr>
-          <w:numId w:val="1010"/>
-          <w:ilvl w:val="0"/>
-        </w:numPr>
-      </w:pPr>
-      <w:r>
-        <w:t xml:space="preserve">Click on the View dropdown in the top right corner, the following options will be available:</w:t>
-      </w:r>
-    </w:p>
-    <w:p>
-      <w:pPr>
-        <w:pStyle w:val="Compact"/>
-        <w:numPr>
-          <w:numId w:val="1011"/>
-          <w:ilvl w:val="1"/>
-        </w:numPr>
-      </w:pPr>
-      <w:r>
-        <w:t xml:space="preserve">Count: Aggregate Data for Viz trends</w:t>
-      </w:r>
-    </w:p>
-    <w:p>
-      <w:pPr>
-        <w:pStyle w:val="Compact"/>
-        <w:numPr>
-          <w:numId w:val="1011"/>
-          <w:ilvl w:val="1"/>
-        </w:numPr>
-      </w:pPr>
-      <w:r>
-        <w:t xml:space="preserve">Data: Sortable report of data</w:t>
-      </w:r>
-    </w:p>
-    <w:p>
-      <w:pPr>
-        <w:pStyle w:val="Compact"/>
-        <w:numPr>
-          <w:numId w:val="1011"/>
-          <w:ilvl w:val="1"/>
-        </w:numPr>
-      </w:pPr>
-      <w:r>
-        <w:t xml:space="preserve">Diag: Diagnostic data</w:t>
-      </w:r>
-    </w:p>
-    <w:p>
-      <w:pPr>
-        <w:pStyle w:val="Compact"/>
-        <w:numPr>
-          <w:numId w:val="1011"/>
-          <w:ilvl w:val="1"/>
-        </w:numPr>
-      </w:pPr>
-      <w:r>
-        <w:t xml:space="preserve">Enc: Encounter types of visits</w:t>
-      </w:r>
-    </w:p>
-    <w:p>
-      <w:pPr>
-        <w:pStyle w:val="Compact"/>
-        <w:numPr>
-          <w:numId w:val="1011"/>
-          <w:ilvl w:val="1"/>
-        </w:numPr>
-      </w:pPr>
-      <w:r>
-        <w:t xml:space="preserve">HF: Health Factors data related to visits</w:t>
-      </w:r>
-    </w:p>
-    <w:p>
-      <w:pPr>
-        <w:pStyle w:val="Compact"/>
-        <w:numPr>
-          <w:numId w:val="1011"/>
-          <w:ilvl w:val="1"/>
-        </w:numPr>
-      </w:pPr>
-      <w:r>
-        <w:t xml:space="preserve">Meas: Measures or flag names</w:t>
-      </w:r>
-    </w:p>
-    <w:p>
-      <w:pPr>
-        <w:pStyle w:val="Compact"/>
-        <w:numPr>
-          <w:numId w:val="1011"/>
-          <w:ilvl w:val="1"/>
-        </w:numPr>
-      </w:pPr>
-      <w:r>
-        <w:t xml:space="preserve">Viz: Visualization of trends</w:t>
-      </w:r>
-    </w:p>
-    <w:p>
-      <w:pPr>
-        <w:pStyle w:val="Heading3"/>
-      </w:pPr>
-      <w:bookmarkStart w:id="39" w:name="data-user-interface"/>
-      <w:r>
-        <w:t xml:space="preserve">Data User Interface</w:t>
-      </w:r>
-      <w:bookmarkEnd w:id="39"/>
-    </w:p>
-    <w:p>
-      <w:pPr>
-        <w:pStyle w:val="FirstParagraph"/>
-      </w:pPr>
-      <w:r>
-        <w:rPr>
-          <w:b/>
-        </w:rPr>
-        <w:t xml:space="preserve">Features</w:t>
-      </w:r>
+      <w:bookmarkStart w:id="41" w:name="cheatsheets"/>
+      <w:r>
+        <w:t xml:space="preserve">Cheatsheets</w:t>
+      </w:r>
+      <w:bookmarkEnd w:id="41"/>
     </w:p>
     <w:p>
       <w:pPr>
@@ -1270,174 +1665,40 @@
           <w:ilvl w:val="0"/>
         </w:numPr>
       </w:pPr>
-      <w:r>
-        <w:t xml:space="preserve">You can sort and filter by Clinic Name, Division Name, Physical Location, Primary Stopcode, Secondary Stopcode, and Default Provider.</w:t>
-      </w:r>
-    </w:p>
-    <w:p>
-      <w:pPr>
-        <w:pStyle w:val="Compact"/>
-        <w:numPr>
-          <w:numId w:val="1012"/>
-          <w:ilvl w:val="0"/>
-        </w:numPr>
-      </w:pPr>
-      <w:r>
-        <w:t xml:space="preserve">View the</w:t>
-      </w:r>
-      <w:r>
-        <w:t xml:space="preserve"> </w:t>
-      </w:r>
-      <w:r>
-        <w:t xml:space="preserve">“</w:t>
-      </w:r>
-      <w:r>
-        <w:t xml:space="preserve">viz</w:t>
-      </w:r>
-      <w:r>
-        <w:t xml:space="preserve">”</w:t>
-      </w:r>
-      <w:r>
-        <w:t xml:space="preserve"> </w:t>
-      </w:r>
-      <w:r>
-        <w:t xml:space="preserve">tab to show team trends.</w:t>
-      </w:r>
-    </w:p>
-    <w:p>
-      <w:pPr>
-        <w:pStyle w:val="Compact"/>
-        <w:numPr>
-          <w:numId w:val="1012"/>
-          <w:ilvl w:val="0"/>
-        </w:numPr>
-      </w:pPr>
-      <w:r>
-        <w:t xml:space="preserve">Click on any trend line and then</w:t>
-      </w:r>
-      <w:r>
-        <w:t xml:space="preserve"> </w:t>
-      </w:r>
-      <w:r>
-        <w:t xml:space="preserve">“</w:t>
-      </w:r>
-      <w:r>
-        <w:t xml:space="preserve">Quick Explore</w:t>
-      </w:r>
-      <w:r>
-        <w:t xml:space="preserve">”</w:t>
-      </w:r>
-      <w:r>
-        <w:t xml:space="preserve"> </w:t>
-      </w:r>
-      <w:r>
-        <w:t xml:space="preserve">(look for the magnifying glass). In the</w:t>
-      </w:r>
-      <w:r>
-        <w:t xml:space="preserve"> </w:t>
-      </w:r>
-      <w:r>
-        <w:t xml:space="preserve">“</w:t>
-      </w:r>
-      <w:r>
-        <w:t xml:space="preserve">Explore</w:t>
-      </w:r>
-      <w:r>
-        <w:t xml:space="preserve">”</w:t>
-      </w:r>
-      <w:r>
-        <w:t xml:space="preserve"> </w:t>
-      </w:r>
-      <w:r>
-        <w:t xml:space="preserve">box, pick the item you want to explore and click</w:t>
-      </w:r>
-      <w:r>
-        <w:t xml:space="preserve"> </w:t>
-      </w:r>
-      <w:r>
-        <w:t xml:space="preserve">“</w:t>
-      </w:r>
-      <w:r>
-        <w:t xml:space="preserve">Drill To.</w:t>
-      </w:r>
-      <w:r>
-        <w:t xml:space="preserve">”</w:t>
-      </w:r>
-      <w:r>
-        <w:t xml:space="preserve"> </w:t>
-      </w:r>
-      <w:r>
-        <w:t xml:space="preserve">Keep using the Quick Explore to drill until you reach the data you want. To return to the original settings, click on the gray</w:t>
-      </w:r>
-      <w:r>
-        <w:t xml:space="preserve"> </w:t>
-      </w:r>
-      <w:r>
-        <w:t xml:space="preserve">“</w:t>
-      </w:r>
-      <w:r>
-        <w:t xml:space="preserve">Reset Pivot Chart.</w:t>
-      </w:r>
-      <w:r>
-        <w:t xml:space="preserve">”</w:t>
-      </w:r>
-    </w:p>
-    <w:p>
-      <w:pPr>
-        <w:pStyle w:val="Compact"/>
-        <w:numPr>
-          <w:numId w:val="1012"/>
-          <w:ilvl w:val="0"/>
-        </w:numPr>
-      </w:pPr>
-      <w:r>
-        <w:t xml:space="preserve">Click to view the</w:t>
-      </w:r>
-      <w:r>
-        <w:t xml:space="preserve"> </w:t>
-      </w:r>
-      <w:r>
-        <w:t xml:space="preserve">“</w:t>
-      </w:r>
-      <w:r>
-        <w:t xml:space="preserve">data</w:t>
-      </w:r>
-      <w:r>
-        <w:t xml:space="preserve">”</w:t>
-      </w:r>
-      <w:r>
-        <w:t xml:space="preserve"> </w:t>
-      </w:r>
-      <w:r>
-        <w:t xml:space="preserve">tab, to show your team’s individual patient information.</w:t>
-      </w:r>
-    </w:p>
-    <w:p>
-      <w:pPr>
-        <w:pStyle w:val="Heading3"/>
-      </w:pPr>
-      <w:bookmarkStart w:id="40" w:name="cheatsheets"/>
-      <w:r>
-        <w:t xml:space="preserve">Cheatsheets</w:t>
-      </w:r>
-      <w:bookmarkEnd w:id="40"/>
-    </w:p>
-    <w:p>
-      <w:pPr>
-        <w:pStyle w:val="Compact"/>
-        <w:numPr>
-          <w:numId w:val="1013"/>
-          <w:ilvl w:val="0"/>
-        </w:numPr>
-      </w:pPr>
-      <w:hyperlink r:id="rId41">
+      <w:hyperlink r:id="rId42">
         <w:r>
           <w:rPr>
             <w:rStyle w:val="Hyperlink"/>
           </w:rPr>
-          <w:t xml:space="preserve">Splash Page &amp; Data UI Cheatsheet</w:t>
+          <w:t xml:space="preserve">mtl.how/data cheatsheet</w:t>
         </w:r>
       </w:hyperlink>
+    </w:p>
+    <w:p>
+      <w:pPr>
+        <w:pStyle w:val="Compact"/>
+        <w:numPr>
+          <w:numId w:val="1012"/>
+          <w:ilvl w:val="0"/>
+        </w:numPr>
+      </w:pPr>
+      <w:hyperlink r:id="rId43">
+        <w:r>
+          <w:rPr>
+            <w:rStyle w:val="Hyperlink"/>
+          </w:rPr>
+          <w:t xml:space="preserve">SharePoint User Guide</w:t>
+        </w:r>
+      </w:hyperlink>
+      <w:r>
+        <w:t xml:space="preserve"> </w:t>
+      </w:r>
+      <w:r>
+        <w:rPr>
+          <w:b/>
+        </w:rPr>
+        <w:t xml:space="preserve">only accessible within the VA</w:t>
+      </w:r>
     </w:p>
     <w:sectPr/>
   </w:body>
@@ -1878,9 +2139,6 @@
     <w:abstractNumId w:val="991"/>
   </w:num>
   <w:num w:numId="1012">
-    <w:abstractNumId w:val="991"/>
-  </w:num>
-  <w:num w:numId="1013">
     <w:abstractNumId w:val="991"/>
   </w:num>
 </w:numbering>

</xml_diff>

<commit_message>
Deploying to gh-pages from  @ dae2541d177acef9438741fa48b2235a5ec933f4 🚀
</commit_message>
<xml_diff>
--- a/docs/MTL_Bookdown.docx
+++ b/docs/MTL_Bookdown.docx
@@ -35,7 +35,7 @@
         <w:pStyle w:val="Date"/>
       </w:pPr>
       <w:r>
-        <w:t xml:space="preserve">2020-10-06</w:t>
+        <w:t xml:space="preserve">2020-10-15</w:t>
       </w:r>
     </w:p>
     <w:sdt>
@@ -70,7 +70,7 @@
       </w:pPr>
       <w:bookmarkStart w:id="20" w:name="mtl-manual"/>
       <w:r>
-        <w:t xml:space="preserve">MTL Manual</w:t>
+        <w:t xml:space="preserve">1	MTL Manual</w:t>
       </w:r>
       <w:bookmarkEnd w:id="20"/>
     </w:p>
@@ -120,7 +120,7 @@
       </w:pPr>
       <w:bookmarkStart w:id="21" w:name="platforms"/>
       <w:r>
-        <w:t xml:space="preserve">Platforms</w:t>
+        <w:t xml:space="preserve">2	Platforms</w:t>
       </w:r>
       <w:bookmarkEnd w:id="21"/>
     </w:p>
@@ -130,7 +130,7 @@
       </w:pPr>
       <w:bookmarkStart w:id="22" w:name="sim-ui-and-epicenter"/>
       <w:r>
-        <w:t xml:space="preserve">Sim UI and Epicenter</w:t>
+        <w:t xml:space="preserve">2.1	Sim UI and Epicenter</w:t>
       </w:r>
       <w:bookmarkEnd w:id="22"/>
     </w:p>
@@ -140,7 +140,7 @@
       </w:pPr>
       <w:bookmarkStart w:id="23" w:name="relevant-shortlinks"/>
       <w:r>
-        <w:t xml:space="preserve">Relevant Shortlinks</w:t>
+        <w:t xml:space="preserve">2.1.0.0.1	Relevant Shortlinks</w:t>
       </w:r>
       <w:bookmarkEnd w:id="23"/>
     </w:p>
@@ -196,7 +196,7 @@
       </w:pPr>
       <w:bookmarkStart w:id="26" w:name="background"/>
       <w:r>
-        <w:t xml:space="preserve">Background</w:t>
+        <w:t xml:space="preserve">2.1.1	Background</w:t>
       </w:r>
       <w:bookmarkEnd w:id="26"/>
     </w:p>
@@ -251,6 +251,9 @@
         <w:pStyle w:val="Heading3"/>
       </w:pPr>
       <w:bookmarkStart w:id="27" w:name="simulation-user-interface-mtl.howsim"/>
+      <w:r>
+        <w:t xml:space="preserve">2.1.2	</w:t>
+      </w:r>
       <w:hyperlink r:id="rId24">
         <w:r>
           <w:rPr>
@@ -451,6 +454,9 @@
         <w:pStyle w:val="Heading3"/>
       </w:pPr>
       <w:bookmarkStart w:id="28" w:name="forio-epicenter-admin-mtl.howfacilitate"/>
+      <w:r>
+        <w:t xml:space="preserve">2.1.3	</w:t>
+      </w:r>
       <w:hyperlink r:id="rId25">
         <w:r>
           <w:rPr>
@@ -710,7 +716,7 @@
       </w:pPr>
       <w:bookmarkStart w:id="29" w:name="maps"/>
       <w:r>
-        <w:t xml:space="preserve">Maps</w:t>
+        <w:t xml:space="preserve">2.1.4	Maps</w:t>
       </w:r>
       <w:bookmarkEnd w:id="29"/>
     </w:p>
@@ -979,7 +985,7 @@
       </w:pPr>
       <w:bookmarkStart w:id="32" w:name="cheatsheets"/>
       <w:r>
-        <w:t xml:space="preserve">Cheatsheets</w:t>
+        <w:t xml:space="preserve">2.1.5	Cheatsheets</w:t>
       </w:r>
       <w:bookmarkEnd w:id="32"/>
     </w:p>
@@ -1006,7 +1012,7 @@
       </w:pPr>
       <w:bookmarkStart w:id="33" w:name="checklists"/>
       <w:r>
-        <w:t xml:space="preserve">Checklists</w:t>
+        <w:t xml:space="preserve">2.1.6	Checklists</w:t>
       </w:r>
       <w:bookmarkEnd w:id="33"/>
     </w:p>
@@ -1033,7 +1039,7 @@
       </w:pPr>
       <w:bookmarkStart w:id="34" w:name="bisl-sharepoint-and-data-ui"/>
       <w:r>
-        <w:t xml:space="preserve">BISL SharePoint and Data UI</w:t>
+        <w:t xml:space="preserve">2.2	BISL SharePoint and Data UI</w:t>
       </w:r>
       <w:bookmarkEnd w:id="34"/>
     </w:p>
@@ -1041,9 +1047,9 @@
       <w:pPr>
         <w:pStyle w:val="Heading3"/>
       </w:pPr>
-      <w:bookmarkStart w:id="35" w:name="relevant-shortlinks"/>
-      <w:r>
-        <w:t xml:space="preserve">Relevant Shortlinks</w:t>
+      <w:bookmarkStart w:id="35" w:name="relevant-shortlinks-1"/>
+      <w:r>
+        <w:t xml:space="preserve">2.2.1	Relevant Shortlinks</w:t>
       </w:r>
       <w:bookmarkEnd w:id="35"/>
     </w:p>
@@ -1068,9 +1074,9 @@
       <w:pPr>
         <w:pStyle w:val="Heading3"/>
       </w:pPr>
-      <w:bookmarkStart w:id="37" w:name="background"/>
-      <w:r>
-        <w:t xml:space="preserve">Background</w:t>
+      <w:bookmarkStart w:id="37" w:name="background-1"/>
+      <w:r>
+        <w:t xml:space="preserve">2.2.2	Background</w:t>
       </w:r>
       <w:bookmarkEnd w:id="37"/>
     </w:p>
@@ -1133,7 +1139,7 @@
       </w:pPr>
       <w:bookmarkStart w:id="38" w:name="bisl-sharepoint"/>
       <w:r>
-        <w:t xml:space="preserve">BISL SharePoint</w:t>
+        <w:t xml:space="preserve">2.2.3	BISL SharePoint</w:t>
       </w:r>
       <w:bookmarkEnd w:id="38"/>
     </w:p>
@@ -1195,7 +1201,7 @@
       </w:pPr>
       <w:bookmarkStart w:id="39" w:name="facility-data"/>
       <w:r>
-        <w:t xml:space="preserve">Facility Data</w:t>
+        <w:t xml:space="preserve">2.2.4	Facility Data</w:t>
       </w:r>
       <w:bookmarkEnd w:id="39"/>
     </w:p>
@@ -1285,7 +1291,7 @@
       </w:pPr>
       <w:bookmarkStart w:id="40" w:name="data-user-interface"/>
       <w:r>
-        <w:t xml:space="preserve">Data User-Interface</w:t>
+        <w:t xml:space="preserve">2.2.5	Data User-Interface</w:t>
       </w:r>
       <w:bookmarkEnd w:id="40"/>
     </w:p>
@@ -1651,9 +1657,9 @@
       <w:pPr>
         <w:pStyle w:val="Heading3"/>
       </w:pPr>
-      <w:bookmarkStart w:id="41" w:name="cheatsheets"/>
-      <w:r>
-        <w:t xml:space="preserve">Cheatsheets</w:t>
+      <w:bookmarkStart w:id="41" w:name="cheatsheets-1"/>
+      <w:r>
+        <w:t xml:space="preserve">2.2.6	Cheatsheets</w:t>
       </w:r>
       <w:bookmarkEnd w:id="41"/>
     </w:p>

</xml_diff>

<commit_message>
Deploying to gh-pages from  @ ddd9b8101abfdb15b79e2289f1a803e1be052c81 🚀
</commit_message>
<xml_diff>
--- a/docs/MTL_Bookdown.docx
+++ b/docs/MTL_Bookdown.docx
@@ -35,7 +35,7 @@
         <w:pStyle w:val="Date"/>
       </w:pPr>
       <w:r>
-        <w:t xml:space="preserve">2020-10-17</w:t>
+        <w:t xml:space="preserve">2020-10-23</w:t>
       </w:r>
     </w:p>
     <w:sdt>
@@ -126,23 +126,76 @@
     </w:p>
     <w:p>
       <w:pPr>
+        <w:pStyle w:val="FirstParagraph"/>
+      </w:pPr>
+      <w:r>
+        <w:t xml:space="preserve">Testing image</w:t>
+      </w:r>
+      <w:r>
+        <w:t xml:space="preserve"> </w:t>
+      </w:r>
+      <w:r>
+        <w:drawing>
+          <wp:inline>
+            <wp:extent cx="3810000" cy="2540000"/>
+            <wp:effectExtent b="0" l="0" r="0" t="0"/>
+            <wp:docPr descr="" title="" id="1" name="Picture"/>
+            <a:graphic>
+              <a:graphicData uri="http://schemas.openxmlformats.org/drawingml/2006/picture">
+                <pic:pic>
+                  <pic:nvPicPr>
+                    <pic:cNvPr descr="https://github.com/lzim/teampsd/blob/master/resources/maps/mtl.how_map.png" id="0" name="Picture"/>
+                    <pic:cNvPicPr>
+                      <a:picLocks noChangeArrowheads="1" noChangeAspect="1"/>
+                    </pic:cNvPicPr>
+                  </pic:nvPicPr>
+                  <pic:blipFill>
+                    <a:blip r:embed="rId22"/>
+                    <a:stretch>
+                      <a:fillRect/>
+                    </a:stretch>
+                  </pic:blipFill>
+                  <pic:spPr bwMode="auto">
+                    <a:xfrm>
+                      <a:off x="0" y="0"/>
+                      <a:ext cx="3810000" cy="2540000"/>
+                    </a:xfrm>
+                    <a:prstGeom prst="rect">
+                      <a:avLst/>
+                    </a:prstGeom>
+                    <a:noFill/>
+                    <a:ln w="9525">
+                      <a:noFill/>
+                      <a:headEnd/>
+                      <a:tailEnd/>
+                    </a:ln>
+                  </pic:spPr>
+                </pic:pic>
+              </a:graphicData>
+            </a:graphic>
+          </wp:inline>
+        </w:drawing>
+      </w:r>
+    </w:p>
+    <w:p>
+      <w:pPr>
         <w:pStyle w:val="Heading2"/>
       </w:pPr>
-      <w:bookmarkStart w:id="22" w:name="sim-ui-and-epicenter"/>
+      <w:bookmarkStart w:id="23" w:name="sim-ui-and-epicenter"/>
       <w:r>
         <w:t xml:space="preserve">2.1	Sim UI and Epicenter</w:t>
       </w:r>
-      <w:bookmarkEnd w:id="22"/>
+      <w:bookmarkEnd w:id="23"/>
     </w:p>
     <w:p>
       <w:pPr>
         <w:pStyle w:val="Heading5"/>
       </w:pPr>
-      <w:bookmarkStart w:id="23" w:name="relevant-shortlinks"/>
+      <w:bookmarkStart w:id="24" w:name="relevant-shortlinks"/>
       <w:r>
         <w:t xml:space="preserve">2.1.0.0.1	Relevant Shortlinks</w:t>
       </w:r>
-      <w:bookmarkEnd w:id="23"/>
+      <w:bookmarkEnd w:id="24"/>
     </w:p>
     <w:p>
       <w:pPr>
@@ -152,7 +205,7 @@
           <w:ilvl w:val="0"/>
         </w:numPr>
       </w:pPr>
-      <w:hyperlink r:id="rId24">
+      <w:hyperlink r:id="rId25">
         <w:r>
           <w:rPr>
             <w:rStyle w:val="Hyperlink"/>
@@ -175,7 +228,7 @@
           <w:ilvl w:val="0"/>
         </w:numPr>
       </w:pPr>
-      <w:hyperlink r:id="rId25">
+      <w:hyperlink r:id="rId26">
         <w:r>
           <w:rPr>
             <w:rStyle w:val="Hyperlink"/>
@@ -194,11 +247,11 @@
       <w:pPr>
         <w:pStyle w:val="Heading3"/>
       </w:pPr>
-      <w:bookmarkStart w:id="26" w:name="background"/>
+      <w:bookmarkStart w:id="27" w:name="background"/>
       <w:r>
         <w:t xml:space="preserve">2.1.1	Background</w:t>
       </w:r>
-      <w:bookmarkEnd w:id="26"/>
+      <w:bookmarkEnd w:id="27"/>
     </w:p>
     <w:p>
       <w:pPr>
@@ -250,11 +303,11 @@
       <w:pPr>
         <w:pStyle w:val="Heading3"/>
       </w:pPr>
-      <w:bookmarkStart w:id="27" w:name="simulation-user-interface-mtl.howsim"/>
+      <w:bookmarkStart w:id="28" w:name="simulation-user-interface-mtl.howsim"/>
       <w:r>
         <w:t xml:space="preserve">2.1.2	</w:t>
       </w:r>
-      <w:hyperlink r:id="rId24">
+      <w:hyperlink r:id="rId25">
         <w:r>
           <w:rPr>
             <w:rStyle w:val="Hyperlink"/>
@@ -262,7 +315,7 @@
           <w:t xml:space="preserve">Simulation User-Interface (mtl.how/sim)</w:t>
         </w:r>
       </w:hyperlink>
-      <w:bookmarkEnd w:id="27"/>
+      <w:bookmarkEnd w:id="28"/>
     </w:p>
     <w:p>
       <w:pPr>
@@ -453,11 +506,11 @@
       <w:pPr>
         <w:pStyle w:val="Heading3"/>
       </w:pPr>
-      <w:bookmarkStart w:id="28" w:name="forio-epicenter-admin-mtl.howfacilitate"/>
+      <w:bookmarkStart w:id="29" w:name="forio-epicenter-admin-mtl.howfacilitate"/>
       <w:r>
         <w:t xml:space="preserve">2.1.3	</w:t>
       </w:r>
-      <w:hyperlink r:id="rId25">
+      <w:hyperlink r:id="rId26">
         <w:r>
           <w:rPr>
             <w:rStyle w:val="Hyperlink"/>
@@ -465,7 +518,7 @@
           <w:t xml:space="preserve">Forio Epicenter Admin (mtl.how/facilitate)</w:t>
         </w:r>
       </w:hyperlink>
-      <w:bookmarkEnd w:id="28"/>
+      <w:bookmarkEnd w:id="29"/>
     </w:p>
     <w:p>
       <w:pPr>
@@ -714,11 +767,11 @@
       <w:pPr>
         <w:pStyle w:val="Heading3"/>
       </w:pPr>
-      <w:bookmarkStart w:id="29" w:name="maps"/>
+      <w:bookmarkStart w:id="30" w:name="maps"/>
       <w:r>
         <w:t xml:space="preserve">2.1.4	Maps</w:t>
       </w:r>
-      <w:bookmarkEnd w:id="29"/>
+      <w:bookmarkEnd w:id="30"/>
     </w:p>
     <w:p>
       <w:pPr>
@@ -728,7 +781,7 @@
           <w:ilvl w:val="0"/>
         </w:numPr>
       </w:pPr>
-      <w:hyperlink r:id="rId30">
+      <w:hyperlink r:id="rId31">
         <w:r>
           <w:rPr>
             <w:rStyle w:val="Hyperlink"/>
@@ -745,7 +798,7 @@
           <w:ilvl w:val="0"/>
         </w:numPr>
       </w:pPr>
-      <w:hyperlink r:id="rId30">
+      <w:hyperlink r:id="rId31">
         <w:r>
           <w:rPr>
             <w:rStyle w:val="Hyperlink"/>
@@ -762,7 +815,7 @@
           <w:ilvl w:val="0"/>
         </w:numPr>
       </w:pPr>
-      <w:hyperlink r:id="rId30">
+      <w:hyperlink r:id="rId31">
         <w:r>
           <w:rPr>
             <w:rStyle w:val="Hyperlink"/>
@@ -779,7 +832,7 @@
           <w:ilvl w:val="0"/>
         </w:numPr>
       </w:pPr>
-      <w:hyperlink r:id="rId30">
+      <w:hyperlink r:id="rId31">
         <w:r>
           <w:rPr>
             <w:rStyle w:val="Hyperlink"/>
@@ -796,7 +849,7 @@
           <w:ilvl w:val="0"/>
         </w:numPr>
       </w:pPr>
-      <w:hyperlink r:id="rId30">
+      <w:hyperlink r:id="rId31">
         <w:r>
           <w:rPr>
             <w:rStyle w:val="Hyperlink"/>
@@ -813,7 +866,7 @@
           <w:ilvl w:val="0"/>
         </w:numPr>
       </w:pPr>
-      <w:hyperlink r:id="rId30">
+      <w:hyperlink r:id="rId31">
         <w:r>
           <w:rPr>
             <w:rStyle w:val="Hyperlink"/>
@@ -830,7 +883,7 @@
           <w:ilvl w:val="0"/>
         </w:numPr>
       </w:pPr>
-      <w:hyperlink r:id="rId30">
+      <w:hyperlink r:id="rId31">
         <w:r>
           <w:rPr>
             <w:rStyle w:val="Hyperlink"/>
@@ -847,7 +900,7 @@
           <w:ilvl w:val="0"/>
         </w:numPr>
       </w:pPr>
-      <w:hyperlink r:id="rId30">
+      <w:hyperlink r:id="rId31">
         <w:r>
           <w:rPr>
             <w:rStyle w:val="Hyperlink"/>
@@ -900,7 +953,7 @@
           <w:ilvl w:val="0"/>
         </w:numPr>
       </w:pPr>
-      <w:hyperlink r:id="rId30">
+      <w:hyperlink r:id="rId31">
         <w:r>
           <w:rPr>
             <w:rStyle w:val="Hyperlink"/>
@@ -953,7 +1006,7 @@
           <w:ilvl w:val="0"/>
         </w:numPr>
       </w:pPr>
-      <w:hyperlink r:id="rId30">
+      <w:hyperlink r:id="rId31">
         <w:r>
           <w:rPr>
             <w:rStyle w:val="Hyperlink"/>
@@ -970,7 +1023,7 @@
           <w:ilvl w:val="0"/>
         </w:numPr>
       </w:pPr>
-      <w:hyperlink r:id="rId31">
+      <w:hyperlink r:id="rId32">
         <w:r>
           <w:rPr>
             <w:rStyle w:val="Hyperlink"/>
@@ -983,11 +1036,11 @@
       <w:pPr>
         <w:pStyle w:val="Heading3"/>
       </w:pPr>
-      <w:bookmarkStart w:id="32" w:name="cheatsheets"/>
+      <w:bookmarkStart w:id="33" w:name="cheatsheets"/>
       <w:r>
         <w:t xml:space="preserve">2.1.5	Cheatsheets</w:t>
       </w:r>
-      <w:bookmarkEnd w:id="32"/>
+      <w:bookmarkEnd w:id="33"/>
     </w:p>
     <w:p>
       <w:pPr>
@@ -997,7 +1050,7 @@
           <w:ilvl w:val="0"/>
         </w:numPr>
       </w:pPr>
-      <w:hyperlink r:id="rId31">
+      <w:hyperlink r:id="rId32">
         <w:r>
           <w:rPr>
             <w:rStyle w:val="Hyperlink"/>
@@ -1010,11 +1063,11 @@
       <w:pPr>
         <w:pStyle w:val="Heading3"/>
       </w:pPr>
-      <w:bookmarkStart w:id="33" w:name="checklists"/>
+      <w:bookmarkStart w:id="34" w:name="checklists"/>
       <w:r>
         <w:t xml:space="preserve">2.1.6	Checklists</w:t>
       </w:r>
-      <w:bookmarkEnd w:id="33"/>
+      <w:bookmarkEnd w:id="34"/>
     </w:p>
     <w:p>
       <w:pPr>
@@ -1024,7 +1077,7 @@
           <w:ilvl w:val="0"/>
         </w:numPr>
       </w:pPr>
-      <w:hyperlink r:id="rId31">
+      <w:hyperlink r:id="rId32">
         <w:r>
           <w:rPr>
             <w:rStyle w:val="Hyperlink"/>
@@ -1037,21 +1090,21 @@
       <w:pPr>
         <w:pStyle w:val="Heading2"/>
       </w:pPr>
-      <w:bookmarkStart w:id="34" w:name="bisl-sharepoint-and-data-ui"/>
+      <w:bookmarkStart w:id="35" w:name="bisl-sharepoint-and-data-ui"/>
       <w:r>
         <w:t xml:space="preserve">2.2	BISL SharePoint and Data UI</w:t>
       </w:r>
-      <w:bookmarkEnd w:id="34"/>
+      <w:bookmarkEnd w:id="35"/>
     </w:p>
     <w:p>
       <w:pPr>
         <w:pStyle w:val="Heading3"/>
       </w:pPr>
-      <w:bookmarkStart w:id="35" w:name="relevant-shortlinks-1"/>
+      <w:bookmarkStart w:id="36" w:name="relevant-shortlinks-1"/>
       <w:r>
         <w:t xml:space="preserve">2.2.1	Relevant Shortlinks</w:t>
       </w:r>
-      <w:bookmarkEnd w:id="35"/>
+      <w:bookmarkEnd w:id="36"/>
     </w:p>
     <w:p>
       <w:pPr>
@@ -1061,7 +1114,7 @@
           <w:ilvl w:val="0"/>
         </w:numPr>
       </w:pPr>
-      <w:hyperlink r:id="rId36">
+      <w:hyperlink r:id="rId37">
         <w:r>
           <w:rPr>
             <w:rStyle w:val="Hyperlink"/>
@@ -1074,11 +1127,11 @@
       <w:pPr>
         <w:pStyle w:val="Heading3"/>
       </w:pPr>
-      <w:bookmarkStart w:id="37" w:name="background-1"/>
+      <w:bookmarkStart w:id="38" w:name="background-1"/>
       <w:r>
         <w:t xml:space="preserve">2.2.2	Background</w:t>
       </w:r>
-      <w:bookmarkEnd w:id="37"/>
+      <w:bookmarkEnd w:id="38"/>
     </w:p>
     <w:p>
       <w:pPr>
@@ -1137,11 +1190,11 @@
       <w:pPr>
         <w:pStyle w:val="Heading3"/>
       </w:pPr>
-      <w:bookmarkStart w:id="38" w:name="bisl-sharepoint"/>
+      <w:bookmarkStart w:id="39" w:name="bisl-sharepoint"/>
       <w:r>
         <w:t xml:space="preserve">2.2.3	BISL SharePoint</w:t>
       </w:r>
-      <w:bookmarkEnd w:id="38"/>
+      <w:bookmarkEnd w:id="39"/>
     </w:p>
     <w:p>
       <w:pPr>
@@ -1199,11 +1252,11 @@
       <w:pPr>
         <w:pStyle w:val="Heading3"/>
       </w:pPr>
-      <w:bookmarkStart w:id="39" w:name="facility-data"/>
+      <w:bookmarkStart w:id="40" w:name="facility-data"/>
       <w:r>
         <w:t xml:space="preserve">2.2.4	Facility Data</w:t>
       </w:r>
-      <w:bookmarkEnd w:id="39"/>
+      <w:bookmarkEnd w:id="40"/>
     </w:p>
     <w:p>
       <w:pPr>
@@ -1289,11 +1342,11 @@
       <w:pPr>
         <w:pStyle w:val="Heading3"/>
       </w:pPr>
-      <w:bookmarkStart w:id="40" w:name="data-user-interface"/>
+      <w:bookmarkStart w:id="41" w:name="data-user-interface"/>
       <w:r>
         <w:t xml:space="preserve">2.2.5	Data User-Interface</w:t>
       </w:r>
-      <w:bookmarkEnd w:id="40"/>
+      <w:bookmarkEnd w:id="41"/>
     </w:p>
     <w:p>
       <w:pPr>
@@ -1657,11 +1710,11 @@
       <w:pPr>
         <w:pStyle w:val="Heading3"/>
       </w:pPr>
-      <w:bookmarkStart w:id="41" w:name="cheatsheets-1"/>
+      <w:bookmarkStart w:id="42" w:name="cheatsheets-1"/>
       <w:r>
         <w:t xml:space="preserve">2.2.6	Cheatsheets</w:t>
       </w:r>
-      <w:bookmarkEnd w:id="41"/>
+      <w:bookmarkEnd w:id="42"/>
     </w:p>
     <w:p>
       <w:pPr>
@@ -1671,7 +1724,7 @@
           <w:ilvl w:val="0"/>
         </w:numPr>
       </w:pPr>
-      <w:hyperlink r:id="rId42">
+      <w:hyperlink r:id="rId43">
         <w:r>
           <w:rPr>
             <w:rStyle w:val="Hyperlink"/>
@@ -1688,7 +1741,7 @@
           <w:ilvl w:val="0"/>
         </w:numPr>
       </w:pPr>
-      <w:hyperlink r:id="rId43">
+      <w:hyperlink r:id="rId44">
         <w:r>
           <w:rPr>
             <w:rStyle w:val="Hyperlink"/>

</xml_diff>

<commit_message>
Deploying to gh-pages from  @ 61bfd381c47dc70065c58e65082a0d20c662813f 🚀
</commit_message>
<xml_diff>
--- a/docs/MTL_Bookdown.docx
+++ b/docs/MTL_Bookdown.docx
@@ -35,7 +35,7 @@
         <w:pStyle w:val="Date"/>
       </w:pPr>
       <w:r>
-        <w:t xml:space="preserve">2020-10-23</w:t>
+        <w:t xml:space="preserve">2020-10-27</w:t>
       </w:r>
     </w:p>
     <w:sdt>
@@ -176,6 +176,19 @@
           </wp:inline>
         </w:drawing>
       </w:r>
+    </w:p>
+    <w:p>
+      <w:pPr>
+        <w:pStyle w:val="BodyText"/>
+      </w:pPr>
+      <w:r>
+        <w:t xml:space="preserve">Testing image scaling</w:t>
+      </w:r>
+    </w:p>
+    <w:p>
+      <w:pPr>
+        <w:pStyle w:val="BodyText"/>
+      </w:pPr>
     </w:p>
     <w:p>
       <w:pPr>

</xml_diff>

<commit_message>
Deploying to gh-pages from  @ 7c53031c6a6b42419b885a3ca9f16ece60d3e749 🚀
</commit_message>
<xml_diff>
--- a/docs/MTL_Bookdown.docx
+++ b/docs/MTL_Bookdown.docx
@@ -35,7 +35,7 @@
         <w:pStyle w:val="Date"/>
       </w:pPr>
       <w:r>
-        <w:t xml:space="preserve">2020-12-08</w:t>
+        <w:t xml:space="preserve">2021-03-02</w:t>
       </w:r>
     </w:p>
     <w:sdt>
@@ -129,7 +129,7 @@
         <w:pStyle w:val="FirstParagraph"/>
       </w:pPr>
       <w:r>
-        <w:t xml:space="preserve">Testing image</w:t>
+        <w:t xml:space="preserve">Testing image test</w:t>
       </w:r>
       <w:r>
         <w:t xml:space="preserve"> </w:t>

</xml_diff>

<commit_message>
Deploying to gh-pages from  @ 58b90707b6af2cf0b979ede6d6a837ae7e96891a 🚀
</commit_message>
<xml_diff>
--- a/docs/MTL_Bookdown.docx
+++ b/docs/MTL_Bookdown.docx
@@ -52,17 +52,35 @@
       <w:pPr>
         <w:pStyle w:val="Heading2"/>
       </w:pPr>
-      <w:bookmarkStart w:id="22" w:name="mtl-red-vs.-blue-map"/>
+      <w:bookmarkStart w:id="22" w:name="mtl-blue-vs.-red-map"/>
       <w:r>
-        <w:t xml:space="preserve">2.1	MTL Red vs. Blue map</w:t>
+        <w:t xml:space="preserve">2.1	</w:t>
+      </w:r>
+      <w:r>
+        <w:rPr>
+          <w:i/>
+        </w:rPr>
+        <w:t xml:space="preserve">MTL Blue vs. Red</w:t>
+      </w:r>
+      <w:r>
+        <w:t xml:space="preserve"> </w:t>
+      </w:r>
+      <w:r>
+        <w:t xml:space="preserve">Map</w:t>
       </w:r>
       <w:bookmarkEnd w:id="22"/>
     </w:p>
     <w:p>
       <w:pPr>
+        <w:pStyle w:val="FirstParagraph"/>
+      </w:pPr>
+      <w:hyperlink r:id="rId23"/>
+    </w:p>
+    <w:p>
+      <w:pPr>
         <w:pStyle w:val="Heading2"/>
       </w:pPr>
-      <w:bookmarkStart w:id="23" w:name="mtl-blue"/>
+      <w:bookmarkStart w:id="24" w:name="mtl-blue"/>
       <w:r>
         <w:t xml:space="preserve">2.2	</w:t>
       </w:r>
@@ -72,17 +90,17 @@
         </w:rPr>
         <w:t xml:space="preserve">MTL Blue</w:t>
       </w:r>
-      <w:bookmarkEnd w:id="23"/>
+      <w:bookmarkEnd w:id="24"/>
     </w:p>
     <w:p>
       <w:pPr>
         <w:pStyle w:val="Heading3"/>
       </w:pPr>
-      <w:bookmarkStart w:id="24" w:name="partner"/>
+      <w:bookmarkStart w:id="25" w:name="partner"/>
       <w:r>
         <w:t xml:space="preserve">2.2.1	Partner</w:t>
       </w:r>
-      <w:bookmarkEnd w:id="24"/>
+      <w:bookmarkEnd w:id="25"/>
     </w:p>
     <w:tbl>
       <w:tblPr>
@@ -271,7 +289,7 @@
               <w:pStyle w:val="Compact"/>
               <w:jc w:val="left"/>
             </w:pPr>
-            <w:hyperlink r:id="rId25">
+            <w:hyperlink r:id="rId26">
               <w:r>
                 <w:rPr>
                   <w:rStyle w:val="Hyperlink"/>
@@ -287,7 +305,7 @@
               <w:pStyle w:val="Compact"/>
               <w:jc w:val="left"/>
             </w:pPr>
-            <w:hyperlink r:id="rId26">
+            <w:hyperlink r:id="rId27">
               <w:r>
                 <w:rPr>
                   <w:rStyle w:val="Hyperlink"/>
@@ -316,7 +334,7 @@
               <w:pStyle w:val="Compact"/>
               <w:jc w:val="left"/>
             </w:pPr>
-            <w:hyperlink r:id="rId27">
+            <w:hyperlink r:id="rId28">
               <w:r>
                 <w:rPr>
                   <w:rStyle w:val="Hyperlink"/>
@@ -407,7 +425,7 @@
               <w:pStyle w:val="Compact"/>
               <w:jc w:val="left"/>
             </w:pPr>
-            <w:hyperlink r:id="rId28">
+            <w:hyperlink r:id="rId29">
               <w:r>
                 <w:rPr>
                   <w:rStyle w:val="Hyperlink"/>
@@ -423,7 +441,7 @@
               <w:pStyle w:val="Compact"/>
               <w:jc w:val="left"/>
             </w:pPr>
-            <w:hyperlink r:id="rId29">
+            <w:hyperlink r:id="rId30">
               <w:r>
                 <w:rPr>
                   <w:rStyle w:val="Hyperlink"/>
@@ -452,7 +470,7 @@
               <w:pStyle w:val="Compact"/>
               <w:jc w:val="left"/>
             </w:pPr>
-            <w:hyperlink r:id="rId30">
+            <w:hyperlink r:id="rId31">
               <w:r>
                 <w:rPr>
                   <w:rStyle w:val="Hyperlink"/>
@@ -507,52 +525,52 @@
               <w:pStyle w:val="Compact"/>
               <w:jc w:val="left"/>
             </w:pPr>
+            <w:hyperlink r:id="rId32">
+              <w:r>
+                <w:rPr>
+                  <w:rStyle w:val="Hyperlink"/>
+                </w:rPr>
+                <w:t xml:space="preserve">Session 03 Learner Guide</w:t>
+              </w:r>
+            </w:hyperlink>
+          </w:p>
+        </w:tc>
+        <w:tc>
+          <w:p>
+            <w:pPr>
+              <w:pStyle w:val="Compact"/>
+              <w:jc w:val="left"/>
+            </w:pPr>
+            <w:hyperlink r:id="rId33">
+              <w:r>
+                <w:rPr>
+                  <w:rStyle w:val="Hyperlink"/>
+                </w:rPr>
+                <w:t xml:space="preserve">Session 03</w:t>
+              </w:r>
+              <w:r>
+                <w:rPr>
+                  <w:rStyle w:val="Hyperlink"/>
+                </w:rPr>
+                <w:t xml:space="preserve"> </w:t>
+              </w:r>
+              <w:r>
+                <w:rPr>
+                  <w:i/>
+                  <w:rStyle w:val="Hyperlink"/>
+                </w:rPr>
+                <w:t xml:space="preserve">MTL Video</w:t>
+              </w:r>
+            </w:hyperlink>
+          </w:p>
+        </w:tc>
+        <w:tc>
+          <w:p>
+            <w:pPr>
+              <w:pStyle w:val="Compact"/>
+              <w:jc w:val="left"/>
+            </w:pPr>
             <w:hyperlink r:id="rId31">
-              <w:r>
-                <w:rPr>
-                  <w:rStyle w:val="Hyperlink"/>
-                </w:rPr>
-                <w:t xml:space="preserve">Session 03 Learner Guide</w:t>
-              </w:r>
-            </w:hyperlink>
-          </w:p>
-        </w:tc>
-        <w:tc>
-          <w:p>
-            <w:pPr>
-              <w:pStyle w:val="Compact"/>
-              <w:jc w:val="left"/>
-            </w:pPr>
-            <w:hyperlink r:id="rId32">
-              <w:r>
-                <w:rPr>
-                  <w:rStyle w:val="Hyperlink"/>
-                </w:rPr>
-                <w:t xml:space="preserve">Session 03</w:t>
-              </w:r>
-              <w:r>
-                <w:rPr>
-                  <w:rStyle w:val="Hyperlink"/>
-                </w:rPr>
-                <w:t xml:space="preserve"> </w:t>
-              </w:r>
-              <w:r>
-                <w:rPr>
-                  <w:i/>
-                  <w:rStyle w:val="Hyperlink"/>
-                </w:rPr>
-                <w:t xml:space="preserve">MTL Video</w:t>
-              </w:r>
-            </w:hyperlink>
-          </w:p>
-        </w:tc>
-        <w:tc>
-          <w:p>
-            <w:pPr>
-              <w:pStyle w:val="Compact"/>
-              <w:jc w:val="left"/>
-            </w:pPr>
-            <w:hyperlink r:id="rId30">
               <w:r>
                 <w:rPr>
                   <w:rStyle w:val="Hyperlink"/>
@@ -619,7 +637,7 @@
               <w:pStyle w:val="Compact"/>
               <w:jc w:val="left"/>
             </w:pPr>
-            <w:hyperlink r:id="rId33">
+            <w:hyperlink r:id="rId34">
               <w:r>
                 <w:rPr>
                   <w:rStyle w:val="Hyperlink"/>
@@ -635,7 +653,7 @@
               <w:pStyle w:val="Compact"/>
               <w:jc w:val="left"/>
             </w:pPr>
-            <w:hyperlink r:id="rId34">
+            <w:hyperlink r:id="rId35">
               <w:r>
                 <w:rPr>
                   <w:rStyle w:val="Hyperlink"/>
@@ -667,11 +685,11 @@
       <w:pPr>
         <w:pStyle w:val="Heading3"/>
       </w:pPr>
-      <w:bookmarkStart w:id="35" w:name="build"/>
+      <w:bookmarkStart w:id="36" w:name="build"/>
       <w:r>
         <w:t xml:space="preserve">2.2.2	Build</w:t>
       </w:r>
-      <w:bookmarkEnd w:id="35"/>
+      <w:bookmarkEnd w:id="36"/>
     </w:p>
     <w:tbl>
       <w:tblPr>
@@ -848,7 +866,7 @@
               <w:pStyle w:val="Compact"/>
               <w:jc w:val="left"/>
             </w:pPr>
-            <w:hyperlink r:id="rId36">
+            <w:hyperlink r:id="rId37">
               <w:r>
                 <w:rPr>
                   <w:rStyle w:val="Hyperlink"/>
@@ -891,7 +909,7 @@
             <w:r>
               <w:t xml:space="preserve"> </w:t>
             </w:r>
-            <w:hyperlink r:id="rId37">
+            <w:hyperlink r:id="rId38">
               <w:r>
                 <w:rPr>
                   <w:rStyle w:val="Hyperlink"/>
@@ -911,7 +929,7 @@
             <w:r>
               <w:t xml:space="preserve"> </w:t>
             </w:r>
-            <w:hyperlink r:id="rId38">
+            <w:hyperlink r:id="rId39">
               <w:r>
                 <w:rPr>
                   <w:rStyle w:val="Hyperlink"/>
@@ -931,7 +949,7 @@
             <w:r>
               <w:t xml:space="preserve"> </w:t>
             </w:r>
-            <w:hyperlink r:id="rId39">
+            <w:hyperlink r:id="rId40">
               <w:r>
                 <w:rPr>
                   <w:rStyle w:val="Hyperlink"/>
@@ -951,7 +969,7 @@
             <w:r>
               <w:t xml:space="preserve"> </w:t>
             </w:r>
-            <w:hyperlink r:id="rId40">
+            <w:hyperlink r:id="rId41">
               <w:r>
                 <w:rPr>
                   <w:rStyle w:val="Hyperlink"/>
@@ -971,7 +989,7 @@
             <w:r>
               <w:t xml:space="preserve"> </w:t>
             </w:r>
-            <w:hyperlink r:id="rId41">
+            <w:hyperlink r:id="rId42">
               <w:r>
                 <w:rPr>
                   <w:rStyle w:val="Hyperlink"/>
@@ -987,7 +1005,7 @@
               <w:pStyle w:val="Compact"/>
               <w:jc w:val="left"/>
             </w:pPr>
-            <w:hyperlink r:id="rId42">
+            <w:hyperlink r:id="rId43">
               <w:r>
                 <w:rPr>
                   <w:rStyle w:val="Hyperlink"/>
@@ -1042,7 +1060,7 @@
               <w:pStyle w:val="Compact"/>
               <w:jc w:val="left"/>
             </w:pPr>
-            <w:hyperlink r:id="rId43">
+            <w:hyperlink r:id="rId44">
               <w:r>
                 <w:rPr>
                   <w:rStyle w:val="Hyperlink"/>
@@ -1079,7 +1097,13 @@
             <w:r>
               <w:t xml:space="preserve"> </w:t>
             </w:r>
-            <w:hyperlink r:id="rId44">
+            <w:r>
+              <w:t xml:space="preserve">- -</w:t>
+            </w:r>
+            <w:r>
+              <w:t xml:space="preserve"> </w:t>
+            </w:r>
+            <w:hyperlink r:id="rId45">
               <w:r>
                 <w:rPr>
                   <w:rStyle w:val="Hyperlink"/>
@@ -1093,7 +1117,13 @@
             <w:r>
               <w:t xml:space="preserve"> </w:t>
             </w:r>
-            <w:hyperlink r:id="rId45">
+            <w:r>
+              <w:t xml:space="preserve">-</w:t>
+            </w:r>
+            <w:r>
+              <w:t xml:space="preserve"> </w:t>
+            </w:r>
+            <w:hyperlink r:id="rId46">
               <w:r>
                 <w:rPr>
                   <w:rStyle w:val="Hyperlink"/>
@@ -1107,7 +1137,13 @@
             <w:r>
               <w:t xml:space="preserve"> </w:t>
             </w:r>
-            <w:hyperlink r:id="rId46">
+            <w:r>
+              <w:t xml:space="preserve">-</w:t>
+            </w:r>
+            <w:r>
+              <w:t xml:space="preserve"> </w:t>
+            </w:r>
+            <w:hyperlink r:id="rId47">
               <w:r>
                 <w:rPr>
                   <w:rStyle w:val="Hyperlink"/>
@@ -1121,7 +1157,13 @@
             <w:r>
               <w:t xml:space="preserve"> </w:t>
             </w:r>
-            <w:hyperlink r:id="rId47">
+            <w:r>
+              <w:t xml:space="preserve">-</w:t>
+            </w:r>
+            <w:r>
+              <w:t xml:space="preserve"> </w:t>
+            </w:r>
+            <w:hyperlink r:id="rId48">
               <w:r>
                 <w:rPr>
                   <w:rStyle w:val="Hyperlink"/>
@@ -1135,7 +1177,13 @@
             <w:r>
               <w:t xml:space="preserve"> </w:t>
             </w:r>
-            <w:hyperlink r:id="rId48">
+            <w:r>
+              <w:t xml:space="preserve">-</w:t>
+            </w:r>
+            <w:r>
+              <w:t xml:space="preserve"> </w:t>
+            </w:r>
+            <w:hyperlink r:id="rId49">
               <w:r>
                 <w:rPr>
                   <w:rStyle w:val="Hyperlink"/>
@@ -1151,7 +1199,7 @@
               <w:pStyle w:val="Compact"/>
               <w:jc w:val="left"/>
             </w:pPr>
-            <w:hyperlink r:id="rId42">
+            <w:hyperlink r:id="rId43">
               <w:r>
                 <w:rPr>
                   <w:rStyle w:val="Hyperlink"/>
@@ -1206,7 +1254,7 @@
               <w:pStyle w:val="Compact"/>
               <w:jc w:val="left"/>
             </w:pPr>
-            <w:hyperlink r:id="rId49">
+            <w:hyperlink r:id="rId50">
               <w:r>
                 <w:rPr>
                   <w:rStyle w:val="Hyperlink"/>
@@ -1243,7 +1291,13 @@
             <w:r>
               <w:t xml:space="preserve"> </w:t>
             </w:r>
-            <w:hyperlink r:id="rId50">
+            <w:r>
+              <w:t xml:space="preserve">-</w:t>
+            </w:r>
+            <w:r>
+              <w:t xml:space="preserve"> </w:t>
+            </w:r>
+            <w:hyperlink r:id="rId51">
               <w:r>
                 <w:rPr>
                   <w:rStyle w:val="Hyperlink"/>
@@ -1252,12 +1306,12 @@
               </w:r>
             </w:hyperlink>
             <w:r>
-              <w:t xml:space="preserve"> </w:t>
-            </w:r>
-            <w:r>
-              <w:t xml:space="preserve"> </w:t>
-            </w:r>
-            <w:hyperlink r:id="rId51">
+              <w:t xml:space="preserve">,</w:t>
+            </w:r>
+            <w:r>
+              <w:t xml:space="preserve"> </w:t>
+            </w:r>
+            <w:hyperlink r:id="rId52">
               <w:r>
                 <w:rPr>
                   <w:rStyle w:val="Hyperlink"/>
@@ -1266,12 +1320,12 @@
               </w:r>
             </w:hyperlink>
             <w:r>
-              <w:t xml:space="preserve"> </w:t>
-            </w:r>
-            <w:r>
-              <w:t xml:space="preserve"> </w:t>
-            </w:r>
-            <w:hyperlink r:id="rId52">
+              <w:t xml:space="preserve">,</w:t>
+            </w:r>
+            <w:r>
+              <w:t xml:space="preserve"> </w:t>
+            </w:r>
+            <w:hyperlink r:id="rId53">
               <w:r>
                 <w:rPr>
                   <w:rStyle w:val="Hyperlink"/>
@@ -1280,12 +1334,12 @@
               </w:r>
             </w:hyperlink>
             <w:r>
-              <w:t xml:space="preserve"> </w:t>
-            </w:r>
-            <w:r>
-              <w:t xml:space="preserve"> </w:t>
-            </w:r>
-            <w:hyperlink r:id="rId53">
+              <w:t xml:space="preserve">,</w:t>
+            </w:r>
+            <w:r>
+              <w:t xml:space="preserve"> </w:t>
+            </w:r>
+            <w:hyperlink r:id="rId54">
               <w:r>
                 <w:rPr>
                   <w:rStyle w:val="Hyperlink"/>
@@ -1294,12 +1348,12 @@
               </w:r>
             </w:hyperlink>
             <w:r>
-              <w:t xml:space="preserve"> </w:t>
-            </w:r>
-            <w:r>
-              <w:t xml:space="preserve"> </w:t>
-            </w:r>
-            <w:hyperlink r:id="rId54">
+              <w:t xml:space="preserve">,</w:t>
+            </w:r>
+            <w:r>
+              <w:t xml:space="preserve"> </w:t>
+            </w:r>
+            <w:hyperlink r:id="rId55">
               <w:r>
                 <w:rPr>
                   <w:rStyle w:val="Hyperlink"/>
@@ -1315,7 +1369,7 @@
               <w:pStyle w:val="Compact"/>
               <w:jc w:val="left"/>
             </w:pPr>
-            <w:hyperlink r:id="rId42">
+            <w:hyperlink r:id="rId43">
               <w:r>
                 <w:rPr>
                   <w:rStyle w:val="Hyperlink"/>
@@ -1370,7 +1424,7 @@
               <w:pStyle w:val="Compact"/>
               <w:jc w:val="left"/>
             </w:pPr>
-            <w:hyperlink r:id="rId55">
+            <w:hyperlink r:id="rId56">
               <w:r>
                 <w:rPr>
                   <w:rStyle w:val="Hyperlink"/>
@@ -1407,7 +1461,13 @@
             <w:r>
               <w:t xml:space="preserve"> </w:t>
             </w:r>
-            <w:hyperlink r:id="rId56">
+            <w:r>
+              <w:t xml:space="preserve">-</w:t>
+            </w:r>
+            <w:r>
+              <w:t xml:space="preserve"> </w:t>
+            </w:r>
+            <w:hyperlink r:id="rId57">
               <w:r>
                 <w:rPr>
                   <w:rStyle w:val="Hyperlink"/>
@@ -1416,12 +1476,12 @@
               </w:r>
             </w:hyperlink>
             <w:r>
-              <w:t xml:space="preserve"> </w:t>
-            </w:r>
-            <w:r>
-              <w:t xml:space="preserve"> </w:t>
-            </w:r>
-            <w:hyperlink r:id="rId57">
+              <w:t xml:space="preserve">,</w:t>
+            </w:r>
+            <w:r>
+              <w:t xml:space="preserve"> </w:t>
+            </w:r>
+            <w:hyperlink r:id="rId58">
               <w:r>
                 <w:rPr>
                   <w:rStyle w:val="Hyperlink"/>
@@ -1430,12 +1490,12 @@
               </w:r>
             </w:hyperlink>
             <w:r>
-              <w:t xml:space="preserve"> </w:t>
-            </w:r>
-            <w:r>
-              <w:t xml:space="preserve"> </w:t>
-            </w:r>
-            <w:hyperlink r:id="rId58">
+              <w:t xml:space="preserve">,</w:t>
+            </w:r>
+            <w:r>
+              <w:t xml:space="preserve"> </w:t>
+            </w:r>
+            <w:hyperlink r:id="rId59">
               <w:r>
                 <w:rPr>
                   <w:rStyle w:val="Hyperlink"/>
@@ -1444,12 +1504,12 @@
               </w:r>
             </w:hyperlink>
             <w:r>
-              <w:t xml:space="preserve"> </w:t>
-            </w:r>
-            <w:r>
-              <w:t xml:space="preserve"> </w:t>
-            </w:r>
-            <w:hyperlink r:id="rId59">
+              <w:t xml:space="preserve">,</w:t>
+            </w:r>
+            <w:r>
+              <w:t xml:space="preserve"> </w:t>
+            </w:r>
+            <w:hyperlink r:id="rId60">
               <w:r>
                 <w:rPr>
                   <w:rStyle w:val="Hyperlink"/>
@@ -1458,12 +1518,12 @@
               </w:r>
             </w:hyperlink>
             <w:r>
-              <w:t xml:space="preserve"> </w:t>
-            </w:r>
-            <w:r>
-              <w:t xml:space="preserve"> </w:t>
-            </w:r>
-            <w:hyperlink r:id="rId60">
+              <w:t xml:space="preserve">,</w:t>
+            </w:r>
+            <w:r>
+              <w:t xml:space="preserve"> </w:t>
+            </w:r>
+            <w:hyperlink r:id="rId61">
               <w:r>
                 <w:rPr>
                   <w:rStyle w:val="Hyperlink"/>
@@ -1479,7 +1539,7 @@
               <w:pStyle w:val="Compact"/>
               <w:jc w:val="left"/>
             </w:pPr>
-            <w:hyperlink r:id="rId42">
+            <w:hyperlink r:id="rId43">
               <w:r>
                 <w:rPr>
                   <w:rStyle w:val="Hyperlink"/>
@@ -1495,11 +1555,11 @@
       <w:pPr>
         <w:pStyle w:val="Heading3"/>
       </w:pPr>
-      <w:bookmarkStart w:id="61" w:name="apply"/>
+      <w:bookmarkStart w:id="62" w:name="apply"/>
       <w:r>
         <w:t xml:space="preserve">2.2.3	Apply</w:t>
       </w:r>
-      <w:bookmarkEnd w:id="61"/>
+      <w:bookmarkEnd w:id="62"/>
     </w:p>
     <w:tbl>
       <w:tblPr>
@@ -1676,7 +1736,7 @@
               <w:pStyle w:val="Compact"/>
               <w:jc w:val="left"/>
             </w:pPr>
-            <w:hyperlink r:id="rId62">
+            <w:hyperlink r:id="rId63">
               <w:r>
                 <w:rPr>
                   <w:rStyle w:val="Hyperlink"/>
@@ -1710,10 +1770,7 @@
             <w:r>
               <w:t xml:space="preserve"> </w:t>
             </w:r>
-            <w:r>
-              <w:t xml:space="preserve"> </w:t>
-            </w:r>
-            <w:hyperlink r:id="rId63">
+            <w:hyperlink r:id="rId64">
               <w:r>
                 <w:rPr>
                   <w:rStyle w:val="Hyperlink"/>
@@ -1722,12 +1779,12 @@
               </w:r>
             </w:hyperlink>
             <w:r>
-              <w:t xml:space="preserve"> </w:t>
-            </w:r>
-            <w:r>
-              <w:t xml:space="preserve"> </w:t>
-            </w:r>
-            <w:hyperlink r:id="rId64">
+              <w:t xml:space="preserve">,</w:t>
+            </w:r>
+            <w:r>
+              <w:t xml:space="preserve"> </w:t>
+            </w:r>
+            <w:hyperlink r:id="rId65">
               <w:r>
                 <w:rPr>
                   <w:rStyle w:val="Hyperlink"/>
@@ -1736,12 +1793,12 @@
               </w:r>
             </w:hyperlink>
             <w:r>
-              <w:t xml:space="preserve"> </w:t>
-            </w:r>
-            <w:r>
-              <w:t xml:space="preserve"> </w:t>
-            </w:r>
-            <w:hyperlink r:id="rId65">
+              <w:t xml:space="preserve">,</w:t>
+            </w:r>
+            <w:r>
+              <w:t xml:space="preserve"> </w:t>
+            </w:r>
+            <w:hyperlink r:id="rId66">
               <w:r>
                 <w:rPr>
                   <w:rStyle w:val="Hyperlink"/>
@@ -1750,12 +1807,12 @@
               </w:r>
             </w:hyperlink>
             <w:r>
-              <w:t xml:space="preserve"> </w:t>
-            </w:r>
-            <w:r>
-              <w:t xml:space="preserve"> </w:t>
-            </w:r>
-            <w:hyperlink r:id="rId66">
+              <w:t xml:space="preserve">,</w:t>
+            </w:r>
+            <w:r>
+              <w:t xml:space="preserve"> </w:t>
+            </w:r>
+            <w:hyperlink r:id="rId67">
               <w:r>
                 <w:rPr>
                   <w:rStyle w:val="Hyperlink"/>
@@ -1764,12 +1821,12 @@
               </w:r>
             </w:hyperlink>
             <w:r>
-              <w:t xml:space="preserve"> </w:t>
-            </w:r>
-            <w:r>
-              <w:t xml:space="preserve"> </w:t>
-            </w:r>
-            <w:hyperlink r:id="rId67">
+              <w:t xml:space="preserve">,</w:t>
+            </w:r>
+            <w:r>
+              <w:t xml:space="preserve"> </w:t>
+            </w:r>
+            <w:hyperlink r:id="rId68">
               <w:r>
                 <w:rPr>
                   <w:rStyle w:val="Hyperlink"/>
@@ -1785,7 +1842,7 @@
               <w:pStyle w:val="Compact"/>
               <w:jc w:val="left"/>
             </w:pPr>
-            <w:hyperlink r:id="rId42">
+            <w:hyperlink r:id="rId43">
               <w:r>
                 <w:rPr>
                   <w:rStyle w:val="Hyperlink"/>
@@ -1840,7 +1897,7 @@
               <w:pStyle w:val="Compact"/>
               <w:jc w:val="left"/>
             </w:pPr>
-            <w:hyperlink r:id="rId68">
+            <w:hyperlink r:id="rId69">
               <w:r>
                 <w:rPr>
                   <w:rStyle w:val="Hyperlink"/>
@@ -1874,10 +1931,7 @@
             <w:r>
               <w:t xml:space="preserve"> </w:t>
             </w:r>
-            <w:r>
-              <w:t xml:space="preserve"> </w:t>
-            </w:r>
-            <w:hyperlink r:id="rId69">
+            <w:hyperlink r:id="rId70">
               <w:r>
                 <w:rPr>
                   <w:rStyle w:val="Hyperlink"/>
@@ -1886,12 +1940,12 @@
               </w:r>
             </w:hyperlink>
             <w:r>
-              <w:t xml:space="preserve"> </w:t>
-            </w:r>
-            <w:r>
-              <w:t xml:space="preserve"> </w:t>
-            </w:r>
-            <w:hyperlink r:id="rId70">
+              <w:t xml:space="preserve">,</w:t>
+            </w:r>
+            <w:r>
+              <w:t xml:space="preserve"> </w:t>
+            </w:r>
+            <w:hyperlink r:id="rId71">
               <w:r>
                 <w:rPr>
                   <w:rStyle w:val="Hyperlink"/>
@@ -1900,12 +1954,12 @@
               </w:r>
             </w:hyperlink>
             <w:r>
-              <w:t xml:space="preserve"> </w:t>
-            </w:r>
-            <w:r>
-              <w:t xml:space="preserve"> </w:t>
-            </w:r>
-            <w:hyperlink r:id="rId71">
+              <w:t xml:space="preserve">,</w:t>
+            </w:r>
+            <w:r>
+              <w:t xml:space="preserve"> </w:t>
+            </w:r>
+            <w:hyperlink r:id="rId72">
               <w:r>
                 <w:rPr>
                   <w:rStyle w:val="Hyperlink"/>
@@ -1914,12 +1968,12 @@
               </w:r>
             </w:hyperlink>
             <w:r>
-              <w:t xml:space="preserve"> </w:t>
-            </w:r>
-            <w:r>
-              <w:t xml:space="preserve"> </w:t>
-            </w:r>
-            <w:hyperlink r:id="rId72">
+              <w:t xml:space="preserve">,</w:t>
+            </w:r>
+            <w:r>
+              <w:t xml:space="preserve"> </w:t>
+            </w:r>
+            <w:hyperlink r:id="rId73">
               <w:r>
                 <w:rPr>
                   <w:rStyle w:val="Hyperlink"/>
@@ -1928,12 +1982,12 @@
               </w:r>
             </w:hyperlink>
             <w:r>
-              <w:t xml:space="preserve"> </w:t>
-            </w:r>
-            <w:r>
-              <w:t xml:space="preserve"> </w:t>
-            </w:r>
-            <w:hyperlink r:id="rId73">
+              <w:t xml:space="preserve">,</w:t>
+            </w:r>
+            <w:r>
+              <w:t xml:space="preserve"> </w:t>
+            </w:r>
+            <w:hyperlink r:id="rId74">
               <w:r>
                 <w:rPr>
                   <w:rStyle w:val="Hyperlink"/>
@@ -1949,7 +2003,7 @@
               <w:pStyle w:val="Compact"/>
               <w:jc w:val="left"/>
             </w:pPr>
-            <w:hyperlink r:id="rId42">
+            <w:hyperlink r:id="rId43">
               <w:r>
                 <w:rPr>
                   <w:rStyle w:val="Hyperlink"/>
@@ -2004,7 +2058,7 @@
               <w:pStyle w:val="Compact"/>
               <w:jc w:val="left"/>
             </w:pPr>
-            <w:hyperlink r:id="rId74">
+            <w:hyperlink r:id="rId75">
               <w:r>
                 <w:rPr>
                   <w:rStyle w:val="Hyperlink"/>
@@ -2020,7 +2074,7 @@
               <w:pStyle w:val="Compact"/>
               <w:jc w:val="left"/>
             </w:pPr>
-            <w:hyperlink r:id="rId75">
+            <w:hyperlink r:id="rId76">
               <w:r>
                 <w:rPr>
                   <w:rStyle w:val="Hyperlink"/>
@@ -2049,7 +2103,7 @@
               <w:pStyle w:val="Compact"/>
               <w:jc w:val="left"/>
             </w:pPr>
-            <w:hyperlink r:id="rId42">
+            <w:hyperlink r:id="rId43">
               <w:r>
                 <w:rPr>
                   <w:rStyle w:val="Hyperlink"/>
@@ -2104,7 +2158,7 @@
               <w:pStyle w:val="Compact"/>
               <w:jc w:val="left"/>
             </w:pPr>
-            <w:hyperlink r:id="rId76">
+            <w:hyperlink r:id="rId77">
               <w:r>
                 <w:rPr>
                   <w:rStyle w:val="Hyperlink"/>
@@ -2120,7 +2174,7 @@
               <w:pStyle w:val="Compact"/>
               <w:jc w:val="left"/>
             </w:pPr>
-            <w:hyperlink r:id="rId77">
+            <w:hyperlink r:id="rId78">
               <w:r>
                 <w:rPr>
                   <w:rStyle w:val="Hyperlink"/>
@@ -2149,7 +2203,7 @@
               <w:pStyle w:val="Compact"/>
               <w:jc w:val="left"/>
             </w:pPr>
-            <w:hyperlink r:id="rId42">
+            <w:hyperlink r:id="rId43">
               <w:r>
                 <w:rPr>
                   <w:rStyle w:val="Hyperlink"/>
@@ -2165,7 +2219,7 @@
       <w:pPr>
         <w:pStyle w:val="Heading2"/>
       </w:pPr>
-      <w:bookmarkStart w:id="78" w:name="mtl-red"/>
+      <w:bookmarkStart w:id="79" w:name="mtl-red"/>
       <w:r>
         <w:t xml:space="preserve">2.3	</w:t>
       </w:r>
@@ -2175,7 +2229,7 @@
         </w:rPr>
         <w:t xml:space="preserve">MTL Red</w:t>
       </w:r>
-      <w:bookmarkEnd w:id="78"/>
+      <w:bookmarkEnd w:id="79"/>
     </w:p>
     <w:tbl>
       <w:tblPr>
@@ -2357,7 +2411,7 @@
               <w:pStyle w:val="Compact"/>
               <w:jc w:val="left"/>
             </w:pPr>
-            <w:hyperlink r:id="rId79">
+            <w:hyperlink r:id="rId80">
               <w:r>
                 <w:rPr>
                   <w:rStyle w:val="Hyperlink"/>
@@ -2373,7 +2427,7 @@
               <w:pStyle w:val="Compact"/>
               <w:jc w:val="left"/>
             </w:pPr>
-            <w:hyperlink r:id="rId80">
+            <w:hyperlink r:id="rId81">
               <w:r>
                 <w:rPr>
                   <w:rStyle w:val="Hyperlink"/>
@@ -2390,7 +2444,7 @@
             <w:r>
               <w:t xml:space="preserve"> </w:t>
             </w:r>
-            <w:hyperlink r:id="rId27">
+            <w:hyperlink r:id="rId28">
               <w:r>
                 <w:rPr>
                   <w:rStyle w:val="Hyperlink"/>
@@ -2445,23 +2499,23 @@
               <w:pStyle w:val="Compact"/>
               <w:jc w:val="left"/>
             </w:pPr>
+            <w:hyperlink r:id="rId82">
+              <w:r>
+                <w:rPr>
+                  <w:rStyle w:val="Hyperlink"/>
+                </w:rPr>
+                <w:t xml:space="preserve">Part 02 Learner Guide</w:t>
+              </w:r>
+            </w:hyperlink>
+          </w:p>
+        </w:tc>
+        <w:tc>
+          <w:p>
+            <w:pPr>
+              <w:pStyle w:val="Compact"/>
+              <w:jc w:val="left"/>
+            </w:pPr>
             <w:hyperlink r:id="rId81">
-              <w:r>
-                <w:rPr>
-                  <w:rStyle w:val="Hyperlink"/>
-                </w:rPr>
-                <w:t xml:space="preserve">Part 02 Learner Guide</w:t>
-              </w:r>
-            </w:hyperlink>
-          </w:p>
-        </w:tc>
-        <w:tc>
-          <w:p>
-            <w:pPr>
-              <w:pStyle w:val="Compact"/>
-              <w:jc w:val="left"/>
-            </w:pPr>
-            <w:hyperlink r:id="rId80">
               <w:r>
                 <w:rPr>
                   <w:rStyle w:val="Hyperlink"/>
@@ -2477,17 +2531,17 @@
       <w:pPr>
         <w:pStyle w:val="Heading1"/>
       </w:pPr>
-      <w:bookmarkStart w:id="82" w:name="facilitator"/>
+      <w:bookmarkStart w:id="83" w:name="facilitator"/>
       <w:r>
         <w:t xml:space="preserve">3	Facilitator</w:t>
       </w:r>
-      <w:bookmarkEnd w:id="82"/>
+      <w:bookmarkEnd w:id="83"/>
     </w:p>
     <w:p>
       <w:pPr>
         <w:pStyle w:val="Heading2"/>
       </w:pPr>
-      <w:bookmarkStart w:id="83" w:name="mtl-blue-1"/>
+      <w:bookmarkStart w:id="84" w:name="mtl-blue-1"/>
       <w:r>
         <w:t xml:space="preserve">3.1	</w:t>
       </w:r>
@@ -2497,17 +2551,17 @@
         </w:rPr>
         <w:t xml:space="preserve">MTL Blue</w:t>
       </w:r>
-      <w:bookmarkEnd w:id="83"/>
+      <w:bookmarkEnd w:id="84"/>
     </w:p>
     <w:p>
       <w:pPr>
         <w:pStyle w:val="Heading3"/>
       </w:pPr>
-      <w:bookmarkStart w:id="84" w:name="partner-1"/>
+      <w:bookmarkStart w:id="85" w:name="partner-1"/>
       <w:r>
         <w:t xml:space="preserve">3.1.1	Partner</w:t>
       </w:r>
-      <w:bookmarkEnd w:id="84"/>
+      <w:bookmarkEnd w:id="85"/>
     </w:p>
     <w:tbl>
       <w:tblPr>
@@ -2621,7 +2675,7 @@
               <w:pStyle w:val="Compact"/>
               <w:jc w:val="left"/>
             </w:pPr>
-            <w:hyperlink r:id="rId85">
+            <w:hyperlink r:id="rId86">
               <w:r>
                 <w:rPr>
                   <w:rStyle w:val="Hyperlink"/>
@@ -2640,7 +2694,7 @@
               <w:pStyle w:val="Compact"/>
               <w:jc w:val="left"/>
             </w:pPr>
-            <w:hyperlink r:id="rId27">
+            <w:hyperlink r:id="rId28">
               <w:r>
                 <w:rPr>
                   <w:rStyle w:val="Hyperlink"/>
@@ -2666,7 +2720,7 @@
               <w:pStyle w:val="Compact"/>
               <w:jc w:val="left"/>
             </w:pPr>
-            <w:hyperlink r:id="rId86">
+            <w:hyperlink r:id="rId87">
               <w:r>
                 <w:rPr>
                   <w:rStyle w:val="Hyperlink"/>
@@ -2685,7 +2739,7 @@
               <w:pStyle w:val="Compact"/>
               <w:jc w:val="left"/>
             </w:pPr>
-            <w:hyperlink r:id="rId87">
+            <w:hyperlink r:id="rId88">
               <w:r>
                 <w:rPr>
                   <w:rStyle w:val="Hyperlink"/>
@@ -2711,26 +2765,26 @@
               <w:pStyle w:val="Compact"/>
               <w:jc w:val="left"/>
             </w:pPr>
+            <w:hyperlink r:id="rId89">
+              <w:r>
+                <w:rPr>
+                  <w:rStyle w:val="Hyperlink"/>
+                </w:rPr>
+                <w:t xml:space="preserve">Session 03 Facilitator Guide</w:t>
+              </w:r>
+            </w:hyperlink>
+          </w:p>
+        </w:tc>
+        <w:tc>
+          <w:p/>
+        </w:tc>
+        <w:tc>
+          <w:p>
+            <w:pPr>
+              <w:pStyle w:val="Compact"/>
+              <w:jc w:val="left"/>
+            </w:pPr>
             <w:hyperlink r:id="rId88">
-              <w:r>
-                <w:rPr>
-                  <w:rStyle w:val="Hyperlink"/>
-                </w:rPr>
-                <w:t xml:space="preserve">Session 03 Facilitator Guide</w:t>
-              </w:r>
-            </w:hyperlink>
-          </w:p>
-        </w:tc>
-        <w:tc>
-          <w:p/>
-        </w:tc>
-        <w:tc>
-          <w:p>
-            <w:pPr>
-              <w:pStyle w:val="Compact"/>
-              <w:jc w:val="left"/>
-            </w:pPr>
-            <w:hyperlink r:id="rId87">
               <w:r>
                 <w:rPr>
                   <w:rStyle w:val="Hyperlink"/>
@@ -2756,7 +2810,7 @@
               <w:pStyle w:val="Compact"/>
               <w:jc w:val="left"/>
             </w:pPr>
-            <w:hyperlink r:id="rId89">
+            <w:hyperlink r:id="rId90">
               <w:r>
                 <w:rPr>
                   <w:rStyle w:val="Hyperlink"/>
@@ -2778,11 +2832,11 @@
       <w:pPr>
         <w:pStyle w:val="Heading3"/>
       </w:pPr>
-      <w:bookmarkStart w:id="90" w:name="build-1"/>
+      <w:bookmarkStart w:id="91" w:name="build-1"/>
       <w:r>
         <w:t xml:space="preserve">3.1.2	Build</w:t>
       </w:r>
-      <w:bookmarkEnd w:id="90"/>
+      <w:bookmarkEnd w:id="91"/>
     </w:p>
     <w:tbl>
       <w:tblPr>
@@ -2896,7 +2950,7 @@
               <w:pStyle w:val="Compact"/>
               <w:jc w:val="left"/>
             </w:pPr>
-            <w:hyperlink r:id="rId91">
+            <w:hyperlink r:id="rId92">
               <w:r>
                 <w:rPr>
                   <w:rStyle w:val="Hyperlink"/>
@@ -2928,7 +2982,7 @@
               <w:pStyle w:val="Compact"/>
               <w:jc w:val="left"/>
             </w:pPr>
-            <w:hyperlink r:id="rId92">
+            <w:hyperlink r:id="rId93">
               <w:r>
                 <w:rPr>
                   <w:rStyle w:val="Hyperlink"/>
@@ -2944,7 +2998,7 @@
               <w:pStyle w:val="Compact"/>
               <w:jc w:val="left"/>
             </w:pPr>
-            <w:hyperlink r:id="rId93">
+            <w:hyperlink r:id="rId94">
               <w:r>
                 <w:rPr>
                   <w:rStyle w:val="Hyperlink"/>
@@ -2973,7 +3027,7 @@
               <w:pStyle w:val="Compact"/>
               <w:jc w:val="left"/>
             </w:pPr>
-            <w:hyperlink r:id="rId94">
+            <w:hyperlink r:id="rId95">
               <w:r>
                 <w:rPr>
                   <w:rStyle w:val="Hyperlink"/>
@@ -2989,7 +3043,7 @@
               <w:pStyle w:val="Compact"/>
               <w:jc w:val="left"/>
             </w:pPr>
-            <w:hyperlink r:id="rId95">
+            <w:hyperlink r:id="rId96">
               <w:r>
                 <w:rPr>
                   <w:rStyle w:val="Hyperlink"/>
@@ -3018,7 +3072,7 @@
               <w:pStyle w:val="Compact"/>
               <w:jc w:val="left"/>
             </w:pPr>
-            <w:hyperlink r:id="rId96">
+            <w:hyperlink r:id="rId97">
               <w:r>
                 <w:rPr>
                   <w:rStyle w:val="Hyperlink"/>
@@ -3034,7 +3088,7 @@
               <w:pStyle w:val="Compact"/>
               <w:jc w:val="left"/>
             </w:pPr>
-            <w:hyperlink r:id="rId97">
+            <w:hyperlink r:id="rId98">
               <w:r>
                 <w:rPr>
                   <w:rStyle w:val="Hyperlink"/>
@@ -3053,11 +3107,11 @@
       <w:pPr>
         <w:pStyle w:val="Heading3"/>
       </w:pPr>
-      <w:bookmarkStart w:id="98" w:name="apply-1"/>
+      <w:bookmarkStart w:id="99" w:name="apply-1"/>
       <w:r>
         <w:t xml:space="preserve">3.1.3	Apply</w:t>
       </w:r>
-      <w:bookmarkEnd w:id="98"/>
+      <w:bookmarkEnd w:id="99"/>
     </w:p>
     <w:tbl>
       <w:tblPr>
@@ -3171,7 +3225,7 @@
               <w:pStyle w:val="Compact"/>
               <w:jc w:val="left"/>
             </w:pPr>
-            <w:hyperlink r:id="rId99">
+            <w:hyperlink r:id="rId100">
               <w:r>
                 <w:rPr>
                   <w:rStyle w:val="Hyperlink"/>
@@ -3187,7 +3241,7 @@
               <w:pStyle w:val="Compact"/>
               <w:jc w:val="left"/>
             </w:pPr>
-            <w:hyperlink r:id="rId100">
+            <w:hyperlink r:id="rId101">
               <w:r>
                 <w:rPr>
                   <w:rStyle w:val="Hyperlink"/>
@@ -3216,7 +3270,7 @@
               <w:pStyle w:val="Compact"/>
               <w:jc w:val="left"/>
             </w:pPr>
-            <w:hyperlink r:id="rId101">
+            <w:hyperlink r:id="rId102">
               <w:r>
                 <w:rPr>
                   <w:rStyle w:val="Hyperlink"/>
@@ -3232,7 +3286,7 @@
               <w:pStyle w:val="Compact"/>
               <w:jc w:val="left"/>
             </w:pPr>
-            <w:hyperlink r:id="rId102">
+            <w:hyperlink r:id="rId103">
               <w:r>
                 <w:rPr>
                   <w:rStyle w:val="Hyperlink"/>
@@ -3261,7 +3315,7 @@
               <w:pStyle w:val="Compact"/>
               <w:jc w:val="left"/>
             </w:pPr>
-            <w:hyperlink r:id="rId103">
+            <w:hyperlink r:id="rId104">
               <w:r>
                 <w:rPr>
                   <w:rStyle w:val="Hyperlink"/>
@@ -3277,7 +3331,7 @@
               <w:pStyle w:val="Compact"/>
               <w:jc w:val="left"/>
             </w:pPr>
-            <w:hyperlink r:id="rId104">
+            <w:hyperlink r:id="rId105">
               <w:r>
                 <w:rPr>
                   <w:rStyle w:val="Hyperlink"/>
@@ -3306,7 +3360,7 @@
               <w:pStyle w:val="Compact"/>
               <w:jc w:val="left"/>
             </w:pPr>
-            <w:hyperlink r:id="rId105">
+            <w:hyperlink r:id="rId106">
               <w:r>
                 <w:rPr>
                   <w:rStyle w:val="Hyperlink"/>
@@ -3322,7 +3376,7 @@
               <w:pStyle w:val="Compact"/>
               <w:jc w:val="left"/>
             </w:pPr>
-            <w:hyperlink r:id="rId106">
+            <w:hyperlink r:id="rId107">
               <w:r>
                 <w:rPr>
                   <w:rStyle w:val="Hyperlink"/>
@@ -3341,7 +3395,7 @@
       <w:pPr>
         <w:pStyle w:val="Heading2"/>
       </w:pPr>
-      <w:bookmarkStart w:id="107" w:name="mtl-red-1"/>
+      <w:bookmarkStart w:id="108" w:name="mtl-red-1"/>
       <w:r>
         <w:t xml:space="preserve">3.2	</w:t>
       </w:r>
@@ -3351,7 +3405,7 @@
         </w:rPr>
         <w:t xml:space="preserve">MTL Red</w:t>
       </w:r>
-      <w:bookmarkEnd w:id="107"/>
+      <w:bookmarkEnd w:id="108"/>
     </w:p>
     <w:tbl>
       <w:tblPr>
@@ -3465,7 +3519,7 @@
               <w:pStyle w:val="Compact"/>
               <w:jc w:val="left"/>
             </w:pPr>
-            <w:hyperlink r:id="rId108">
+            <w:hyperlink r:id="rId109">
               <w:r>
                 <w:rPr>
                   <w:rStyle w:val="Hyperlink"/>
@@ -3484,7 +3538,7 @@
               <w:pStyle w:val="Compact"/>
               <w:jc w:val="left"/>
             </w:pPr>
-            <w:hyperlink r:id="rId87">
+            <w:hyperlink r:id="rId88">
               <w:r>
                 <w:rPr>
                   <w:rStyle w:val="Hyperlink"/>
@@ -3504,7 +3558,7 @@
             <w:r>
               <w:t xml:space="preserve"> </w:t>
             </w:r>
-            <w:hyperlink r:id="rId27">
+            <w:hyperlink r:id="rId28">
               <w:r>
                 <w:rPr>
                   <w:rStyle w:val="Hyperlink"/>
@@ -3530,7 +3584,7 @@
               <w:pStyle w:val="Compact"/>
               <w:jc w:val="left"/>
             </w:pPr>
-            <w:hyperlink r:id="rId109">
+            <w:hyperlink r:id="rId110">
               <w:r>
                 <w:rPr>
                   <w:rStyle w:val="Hyperlink"/>
@@ -3549,7 +3603,7 @@
               <w:pStyle w:val="Compact"/>
               <w:jc w:val="left"/>
             </w:pPr>
-            <w:hyperlink r:id="rId87">
+            <w:hyperlink r:id="rId88">
               <w:r>
                 <w:rPr>
                   <w:rStyle w:val="Hyperlink"/>
@@ -3565,21 +3619,21 @@
       <w:pPr>
         <w:pStyle w:val="Heading1"/>
       </w:pPr>
-      <w:bookmarkStart w:id="110" w:name="admin"/>
+      <w:bookmarkStart w:id="111" w:name="admin"/>
       <w:r>
         <w:t xml:space="preserve">4	Admin</w:t>
       </w:r>
-      <w:bookmarkEnd w:id="110"/>
+      <w:bookmarkEnd w:id="111"/>
     </w:p>
     <w:p>
       <w:pPr>
         <w:pStyle w:val="Heading2"/>
       </w:pPr>
-      <w:bookmarkStart w:id="111" w:name="mtl-blue-at-a-glance-guide-with"/>
+      <w:bookmarkStart w:id="112" w:name="mtl-blue-at-a-glance-guide-with"/>
       <w:r>
         <w:t xml:space="preserve">4.1	MTL Blue at-a-glance guide with</w:t>
       </w:r>
-      <w:bookmarkEnd w:id="111"/>
+      <w:bookmarkEnd w:id="112"/>
     </w:p>
     <w:p>
       <w:pPr>
@@ -3605,11 +3659,11 @@
       <w:pPr>
         <w:pStyle w:val="Heading2"/>
       </w:pPr>
-      <w:bookmarkStart w:id="112" w:name="mtl-red-at-a-glance-guide"/>
+      <w:bookmarkStart w:id="113" w:name="mtl-red-at-a-glance-guide"/>
       <w:r>
         <w:t xml:space="preserve">4.2	MTL Red at-a-glance guide</w:t>
       </w:r>
-      <w:bookmarkEnd w:id="112"/>
+      <w:bookmarkEnd w:id="113"/>
     </w:p>
     <w:p>
       <w:pPr>

</xml_diff>

<commit_message>
Deploying to gh-pages from  @ 45df85b98183ac2262e5ec63917a9945c8da61ae 🚀
</commit_message>
<xml_diff>
--- a/docs/MTL_Bookdown.docx
+++ b/docs/MTL_Bookdown.docx
@@ -2,6 +2,42 @@
 <file path=word/document.xml><?xml version="1.0" encoding="utf-8"?>
 <w:document xmlns:w="http://schemas.openxmlformats.org/wordprocessingml/2006/main" xmlns:m="http://schemas.openxmlformats.org/officeDocument/2006/math" xmlns:r="http://schemas.openxmlformats.org/officeDocument/2006/relationships" xmlns:o="urn:schemas-microsoft-com:office:office" xmlns:v="urn:schemas-microsoft-com:vml" xmlns:w10="urn:schemas-microsoft-com:office:word" xmlns:a="http://schemas.openxmlformats.org/drawingml/2006/main" xmlns:pic="http://schemas.openxmlformats.org/drawingml/2006/picture" xmlns:wp="http://schemas.openxmlformats.org/drawingml/2006/wordprocessingDrawing">
   <w:body>
+    <w:p>
+      <w:pPr>
+        <w:pStyle w:val="Title"/>
+      </w:pPr>
+      <w:r>
+        <w:t xml:space="preserve">MTL</w:t>
+      </w:r>
+      <w:r>
+        <w:t xml:space="preserve"> </w:t>
+      </w:r>
+      <w:r>
+        <w:t xml:space="preserve">Manual</w:t>
+      </w:r>
+    </w:p>
+    <w:p>
+      <w:pPr>
+        <w:pStyle w:val="Author"/>
+      </w:pPr>
+      <w:r>
+        <w:t xml:space="preserve">Team</w:t>
+      </w:r>
+      <w:r>
+        <w:t xml:space="preserve"> </w:t>
+      </w:r>
+      <w:r>
+        <w:t xml:space="preserve">PSD</w:t>
+      </w:r>
+    </w:p>
+    <w:p>
+      <w:pPr>
+        <w:pStyle w:val="Date"/>
+      </w:pPr>
+      <w:r>
+        <w:t xml:space="preserve">2021-03-02</w:t>
+      </w:r>
+    </w:p>
     <w:sdt>
       <w:sdtPr>
         <w:docPartObj>
@@ -32,29 +68,79 @@
       <w:pPr>
         <w:pStyle w:val="Heading1"/>
       </w:pPr>
-      <w:bookmarkStart w:id="20" w:name="X74fa3484eeb902ab25a96253affee5bd87391c4"/>
-      <w:r>
-        <w:t xml:space="preserve">1	Introduction - Short blub on purpose, how to use manual, etc.</w:t>
+      <w:bookmarkStart w:id="20" w:name="mtl-manual"/>
+      <w:r>
+        <w:t xml:space="preserve">1	MTL Manual</w:t>
       </w:r>
       <w:bookmarkEnd w:id="20"/>
+    </w:p>
+    <w:p>
+      <w:pPr>
+        <w:pStyle w:val="FirstParagraph"/>
+      </w:pPr>
+      <w:r>
+        <w:t xml:space="preserve">Welcome to MTL’s manual for all things related to resources and guides!</w:t>
+      </w:r>
+    </w:p>
+    <w:p>
+      <w:pPr>
+        <w:pStyle w:val="BodyText"/>
+      </w:pPr>
+      <w:r>
+        <w:rPr>
+          <w:b/>
+        </w:rPr>
+        <w:t xml:space="preserve">Click within chapters and subsections</w:t>
+      </w:r>
+      <w:r>
+        <w:t xml:space="preserve"> </w:t>
+      </w:r>
+      <w:r>
+        <w:t xml:space="preserve">or use the</w:t>
+      </w:r>
+      <w:r>
+        <w:t xml:space="preserve"> </w:t>
+      </w:r>
+      <w:r>
+        <w:rPr>
+          <w:b/>
+        </w:rPr>
+        <w:t xml:space="preserve">built-in search feature</w:t>
+      </w:r>
+      <w:r>
+        <w:t xml:space="preserve"> </w:t>
+      </w:r>
+      <w:r>
+        <w:t xml:space="preserve">to search throughout the manual for key terms.</w:t>
+      </w:r>
     </w:p>
     <w:p>
       <w:pPr>
         <w:pStyle w:val="Heading1"/>
       </w:pPr>
-      <w:bookmarkStart w:id="21" w:name="learner"/>
-      <w:r>
-        <w:t xml:space="preserve">2	Learner</w:t>
+      <w:bookmarkStart w:id="21" w:name="X74fa3484eeb902ab25a96253affee5bd87391c4"/>
+      <w:r>
+        <w:t xml:space="preserve">2	Introduction - Short blub on purpose, how to use manual, etc.</w:t>
       </w:r>
       <w:bookmarkEnd w:id="21"/>
+    </w:p>
+    <w:p>
+      <w:pPr>
+        <w:pStyle w:val="Heading1"/>
+      </w:pPr>
+      <w:bookmarkStart w:id="22" w:name="learner"/>
+      <w:r>
+        <w:t xml:space="preserve">3	Learner</w:t>
+      </w:r>
+      <w:bookmarkEnd w:id="22"/>
     </w:p>
     <w:p>
       <w:pPr>
         <w:pStyle w:val="Heading2"/>
       </w:pPr>
-      <w:bookmarkStart w:id="22" w:name="mtl-blue-vs.-red-map"/>
-      <w:r>
-        <w:t xml:space="preserve">2.1	</w:t>
+      <w:bookmarkStart w:id="23" w:name="mtl-blue-vs.-red-map"/>
+      <w:r>
+        <w:t xml:space="preserve">3.1	</w:t>
       </w:r>
       <w:r>
         <w:rPr>
@@ -68,21 +154,21 @@
       <w:r>
         <w:t xml:space="preserve">Map</w:t>
       </w:r>
-      <w:bookmarkEnd w:id="22"/>
+      <w:bookmarkEnd w:id="23"/>
     </w:p>
     <w:p>
       <w:pPr>
         <w:pStyle w:val="FirstParagraph"/>
       </w:pPr>
-      <w:hyperlink r:id="rId23"/>
+      <w:hyperlink r:id="rId24"/>
     </w:p>
     <w:p>
       <w:pPr>
         <w:pStyle w:val="Heading2"/>
       </w:pPr>
-      <w:bookmarkStart w:id="24" w:name="mtl-blue"/>
-      <w:r>
-        <w:t xml:space="preserve">2.2	</w:t>
+      <w:bookmarkStart w:id="25" w:name="mtl-blue"/>
+      <w:r>
+        <w:t xml:space="preserve">3.2	</w:t>
       </w:r>
       <w:r>
         <w:rPr>
@@ -90,17 +176,17 @@
         </w:rPr>
         <w:t xml:space="preserve">MTL Blue</w:t>
       </w:r>
-      <w:bookmarkEnd w:id="24"/>
+      <w:bookmarkEnd w:id="25"/>
     </w:p>
     <w:p>
       <w:pPr>
         <w:pStyle w:val="Heading3"/>
       </w:pPr>
-      <w:bookmarkStart w:id="25" w:name="partner"/>
-      <w:r>
-        <w:t xml:space="preserve">2.2.1	Partner</w:t>
-      </w:r>
-      <w:bookmarkEnd w:id="25"/>
+      <w:bookmarkStart w:id="26" w:name="partner"/>
+      <w:r>
+        <w:t xml:space="preserve">3.2.1	Partner</w:t>
+      </w:r>
+      <w:bookmarkEnd w:id="26"/>
     </w:p>
     <w:tbl>
       <w:tblPr>
@@ -289,7 +375,7 @@
               <w:pStyle w:val="Compact"/>
               <w:jc w:val="left"/>
             </w:pPr>
-            <w:hyperlink r:id="rId26">
+            <w:hyperlink r:id="rId27">
               <w:r>
                 <w:rPr>
                   <w:rStyle w:val="Hyperlink"/>
@@ -305,7 +391,7 @@
               <w:pStyle w:val="Compact"/>
               <w:jc w:val="left"/>
             </w:pPr>
-            <w:hyperlink r:id="rId27">
+            <w:hyperlink r:id="rId28">
               <w:r>
                 <w:rPr>
                   <w:rStyle w:val="Hyperlink"/>
@@ -334,7 +420,7 @@
               <w:pStyle w:val="Compact"/>
               <w:jc w:val="left"/>
             </w:pPr>
-            <w:hyperlink r:id="rId28">
+            <w:hyperlink r:id="rId29">
               <w:r>
                 <w:rPr>
                   <w:rStyle w:val="Hyperlink"/>
@@ -425,7 +511,7 @@
               <w:pStyle w:val="Compact"/>
               <w:jc w:val="left"/>
             </w:pPr>
-            <w:hyperlink r:id="rId29">
+            <w:hyperlink r:id="rId30">
               <w:r>
                 <w:rPr>
                   <w:rStyle w:val="Hyperlink"/>
@@ -441,7 +527,7 @@
               <w:pStyle w:val="Compact"/>
               <w:jc w:val="left"/>
             </w:pPr>
-            <w:hyperlink r:id="rId30">
+            <w:hyperlink r:id="rId31">
               <w:r>
                 <w:rPr>
                   <w:rStyle w:val="Hyperlink"/>
@@ -470,7 +556,7 @@
               <w:pStyle w:val="Compact"/>
               <w:jc w:val="left"/>
             </w:pPr>
-            <w:hyperlink r:id="rId31">
+            <w:hyperlink r:id="rId32">
               <w:r>
                 <w:rPr>
                   <w:rStyle w:val="Hyperlink"/>
@@ -525,52 +611,52 @@
               <w:pStyle w:val="Compact"/>
               <w:jc w:val="left"/>
             </w:pPr>
+            <w:hyperlink r:id="rId33">
+              <w:r>
+                <w:rPr>
+                  <w:rStyle w:val="Hyperlink"/>
+                </w:rPr>
+                <w:t xml:space="preserve">Session 03 Learner Guide</w:t>
+              </w:r>
+            </w:hyperlink>
+          </w:p>
+        </w:tc>
+        <w:tc>
+          <w:p>
+            <w:pPr>
+              <w:pStyle w:val="Compact"/>
+              <w:jc w:val="left"/>
+            </w:pPr>
+            <w:hyperlink r:id="rId34">
+              <w:r>
+                <w:rPr>
+                  <w:rStyle w:val="Hyperlink"/>
+                </w:rPr>
+                <w:t xml:space="preserve">Session 03</w:t>
+              </w:r>
+              <w:r>
+                <w:rPr>
+                  <w:rStyle w:val="Hyperlink"/>
+                </w:rPr>
+                <w:t xml:space="preserve"> </w:t>
+              </w:r>
+              <w:r>
+                <w:rPr>
+                  <w:i/>
+                  <w:rStyle w:val="Hyperlink"/>
+                </w:rPr>
+                <w:t xml:space="preserve">MTL Video</w:t>
+              </w:r>
+            </w:hyperlink>
+          </w:p>
+        </w:tc>
+        <w:tc>
+          <w:p>
+            <w:pPr>
+              <w:pStyle w:val="Compact"/>
+              <w:jc w:val="left"/>
+            </w:pPr>
             <w:hyperlink r:id="rId32">
-              <w:r>
-                <w:rPr>
-                  <w:rStyle w:val="Hyperlink"/>
-                </w:rPr>
-                <w:t xml:space="preserve">Session 03 Learner Guide</w:t>
-              </w:r>
-            </w:hyperlink>
-          </w:p>
-        </w:tc>
-        <w:tc>
-          <w:p>
-            <w:pPr>
-              <w:pStyle w:val="Compact"/>
-              <w:jc w:val="left"/>
-            </w:pPr>
-            <w:hyperlink r:id="rId33">
-              <w:r>
-                <w:rPr>
-                  <w:rStyle w:val="Hyperlink"/>
-                </w:rPr>
-                <w:t xml:space="preserve">Session 03</w:t>
-              </w:r>
-              <w:r>
-                <w:rPr>
-                  <w:rStyle w:val="Hyperlink"/>
-                </w:rPr>
-                <w:t xml:space="preserve"> </w:t>
-              </w:r>
-              <w:r>
-                <w:rPr>
-                  <w:i/>
-                  <w:rStyle w:val="Hyperlink"/>
-                </w:rPr>
-                <w:t xml:space="preserve">MTL Video</w:t>
-              </w:r>
-            </w:hyperlink>
-          </w:p>
-        </w:tc>
-        <w:tc>
-          <w:p>
-            <w:pPr>
-              <w:pStyle w:val="Compact"/>
-              <w:jc w:val="left"/>
-            </w:pPr>
-            <w:hyperlink r:id="rId31">
               <w:r>
                 <w:rPr>
                   <w:rStyle w:val="Hyperlink"/>
@@ -637,7 +723,7 @@
               <w:pStyle w:val="Compact"/>
               <w:jc w:val="left"/>
             </w:pPr>
-            <w:hyperlink r:id="rId34">
+            <w:hyperlink r:id="rId35">
               <w:r>
                 <w:rPr>
                   <w:rStyle w:val="Hyperlink"/>
@@ -653,7 +739,7 @@
               <w:pStyle w:val="Compact"/>
               <w:jc w:val="left"/>
             </w:pPr>
-            <w:hyperlink r:id="rId35">
+            <w:hyperlink r:id="rId36">
               <w:r>
                 <w:rPr>
                   <w:rStyle w:val="Hyperlink"/>
@@ -685,11 +771,11 @@
       <w:pPr>
         <w:pStyle w:val="Heading3"/>
       </w:pPr>
-      <w:bookmarkStart w:id="36" w:name="build"/>
-      <w:r>
-        <w:t xml:space="preserve">2.2.2	Build</w:t>
-      </w:r>
-      <w:bookmarkEnd w:id="36"/>
+      <w:bookmarkStart w:id="37" w:name="build"/>
+      <w:r>
+        <w:t xml:space="preserve">3.2.2	Build</w:t>
+      </w:r>
+      <w:bookmarkEnd w:id="37"/>
     </w:p>
     <w:tbl>
       <w:tblPr>
@@ -866,7 +952,7 @@
               <w:pStyle w:val="Compact"/>
               <w:jc w:val="left"/>
             </w:pPr>
-            <w:hyperlink r:id="rId37">
+            <w:hyperlink r:id="rId38">
               <w:r>
                 <w:rPr>
                   <w:rStyle w:val="Hyperlink"/>
@@ -909,7 +995,7 @@
             <w:r>
               <w:t xml:space="preserve"> </w:t>
             </w:r>
-            <w:hyperlink r:id="rId38">
+            <w:hyperlink r:id="rId39">
               <w:r>
                 <w:rPr>
                   <w:rStyle w:val="Hyperlink"/>
@@ -929,7 +1015,7 @@
             <w:r>
               <w:t xml:space="preserve"> </w:t>
             </w:r>
-            <w:hyperlink r:id="rId39">
+            <w:hyperlink r:id="rId40">
               <w:r>
                 <w:rPr>
                   <w:rStyle w:val="Hyperlink"/>
@@ -949,7 +1035,7 @@
             <w:r>
               <w:t xml:space="preserve"> </w:t>
             </w:r>
-            <w:hyperlink r:id="rId40">
+            <w:hyperlink r:id="rId41">
               <w:r>
                 <w:rPr>
                   <w:rStyle w:val="Hyperlink"/>
@@ -969,7 +1055,7 @@
             <w:r>
               <w:t xml:space="preserve"> </w:t>
             </w:r>
-            <w:hyperlink r:id="rId41">
+            <w:hyperlink r:id="rId42">
               <w:r>
                 <w:rPr>
                   <w:rStyle w:val="Hyperlink"/>
@@ -989,7 +1075,7 @@
             <w:r>
               <w:t xml:space="preserve"> </w:t>
             </w:r>
-            <w:hyperlink r:id="rId42">
+            <w:hyperlink r:id="rId43">
               <w:r>
                 <w:rPr>
                   <w:rStyle w:val="Hyperlink"/>
@@ -1005,7 +1091,7 @@
               <w:pStyle w:val="Compact"/>
               <w:jc w:val="left"/>
             </w:pPr>
-            <w:hyperlink r:id="rId43">
+            <w:hyperlink r:id="rId44">
               <w:r>
                 <w:rPr>
                   <w:rStyle w:val="Hyperlink"/>
@@ -1060,7 +1146,7 @@
               <w:pStyle w:val="Compact"/>
               <w:jc w:val="left"/>
             </w:pPr>
-            <w:hyperlink r:id="rId44">
+            <w:hyperlink r:id="rId45">
               <w:r>
                 <w:rPr>
                   <w:rStyle w:val="Hyperlink"/>
@@ -1103,7 +1189,7 @@
             <w:r>
               <w:t xml:space="preserve"> </w:t>
             </w:r>
-            <w:hyperlink r:id="rId45">
+            <w:hyperlink r:id="rId46">
               <w:r>
                 <w:rPr>
                   <w:rStyle w:val="Hyperlink"/>
@@ -1123,7 +1209,7 @@
             <w:r>
               <w:t xml:space="preserve"> </w:t>
             </w:r>
-            <w:hyperlink r:id="rId46">
+            <w:hyperlink r:id="rId47">
               <w:r>
                 <w:rPr>
                   <w:rStyle w:val="Hyperlink"/>
@@ -1143,7 +1229,7 @@
             <w:r>
               <w:t xml:space="preserve"> </w:t>
             </w:r>
-            <w:hyperlink r:id="rId47">
+            <w:hyperlink r:id="rId48">
               <w:r>
                 <w:rPr>
                   <w:rStyle w:val="Hyperlink"/>
@@ -1163,7 +1249,7 @@
             <w:r>
               <w:t xml:space="preserve"> </w:t>
             </w:r>
-            <w:hyperlink r:id="rId48">
+            <w:hyperlink r:id="rId49">
               <w:r>
                 <w:rPr>
                   <w:rStyle w:val="Hyperlink"/>
@@ -1183,7 +1269,7 @@
             <w:r>
               <w:t xml:space="preserve"> </w:t>
             </w:r>
-            <w:hyperlink r:id="rId49">
+            <w:hyperlink r:id="rId50">
               <w:r>
                 <w:rPr>
                   <w:rStyle w:val="Hyperlink"/>
@@ -1199,7 +1285,7 @@
               <w:pStyle w:val="Compact"/>
               <w:jc w:val="left"/>
             </w:pPr>
-            <w:hyperlink r:id="rId43">
+            <w:hyperlink r:id="rId44">
               <w:r>
                 <w:rPr>
                   <w:rStyle w:val="Hyperlink"/>
@@ -1254,7 +1340,7 @@
               <w:pStyle w:val="Compact"/>
               <w:jc w:val="left"/>
             </w:pPr>
-            <w:hyperlink r:id="rId50">
+            <w:hyperlink r:id="rId51">
               <w:r>
                 <w:rPr>
                   <w:rStyle w:val="Hyperlink"/>
@@ -1297,7 +1383,7 @@
             <w:r>
               <w:t xml:space="preserve"> </w:t>
             </w:r>
-            <w:hyperlink r:id="rId51">
+            <w:hyperlink r:id="rId52">
               <w:r>
                 <w:rPr>
                   <w:rStyle w:val="Hyperlink"/>
@@ -1311,7 +1397,7 @@
             <w:r>
               <w:t xml:space="preserve"> </w:t>
             </w:r>
-            <w:hyperlink r:id="rId52">
+            <w:hyperlink r:id="rId53">
               <w:r>
                 <w:rPr>
                   <w:rStyle w:val="Hyperlink"/>
@@ -1325,7 +1411,7 @@
             <w:r>
               <w:t xml:space="preserve"> </w:t>
             </w:r>
-            <w:hyperlink r:id="rId53">
+            <w:hyperlink r:id="rId54">
               <w:r>
                 <w:rPr>
                   <w:rStyle w:val="Hyperlink"/>
@@ -1339,7 +1425,7 @@
             <w:r>
               <w:t xml:space="preserve"> </w:t>
             </w:r>
-            <w:hyperlink r:id="rId54">
+            <w:hyperlink r:id="rId55">
               <w:r>
                 <w:rPr>
                   <w:rStyle w:val="Hyperlink"/>
@@ -1353,7 +1439,7 @@
             <w:r>
               <w:t xml:space="preserve"> </w:t>
             </w:r>
-            <w:hyperlink r:id="rId55">
+            <w:hyperlink r:id="rId56">
               <w:r>
                 <w:rPr>
                   <w:rStyle w:val="Hyperlink"/>
@@ -1369,7 +1455,7 @@
               <w:pStyle w:val="Compact"/>
               <w:jc w:val="left"/>
             </w:pPr>
-            <w:hyperlink r:id="rId43">
+            <w:hyperlink r:id="rId44">
               <w:r>
                 <w:rPr>
                   <w:rStyle w:val="Hyperlink"/>
@@ -1424,7 +1510,7 @@
               <w:pStyle w:val="Compact"/>
               <w:jc w:val="left"/>
             </w:pPr>
-            <w:hyperlink r:id="rId56">
+            <w:hyperlink r:id="rId57">
               <w:r>
                 <w:rPr>
                   <w:rStyle w:val="Hyperlink"/>
@@ -1467,7 +1553,7 @@
             <w:r>
               <w:t xml:space="preserve"> </w:t>
             </w:r>
-            <w:hyperlink r:id="rId57">
+            <w:hyperlink r:id="rId58">
               <w:r>
                 <w:rPr>
                   <w:rStyle w:val="Hyperlink"/>
@@ -1481,7 +1567,7 @@
             <w:r>
               <w:t xml:space="preserve"> </w:t>
             </w:r>
-            <w:hyperlink r:id="rId58">
+            <w:hyperlink r:id="rId59">
               <w:r>
                 <w:rPr>
                   <w:rStyle w:val="Hyperlink"/>
@@ -1495,7 +1581,7 @@
             <w:r>
               <w:t xml:space="preserve"> </w:t>
             </w:r>
-            <w:hyperlink r:id="rId59">
+            <w:hyperlink r:id="rId60">
               <w:r>
                 <w:rPr>
                   <w:rStyle w:val="Hyperlink"/>
@@ -1509,7 +1595,7 @@
             <w:r>
               <w:t xml:space="preserve"> </w:t>
             </w:r>
-            <w:hyperlink r:id="rId60">
+            <w:hyperlink r:id="rId61">
               <w:r>
                 <w:rPr>
                   <w:rStyle w:val="Hyperlink"/>
@@ -1523,7 +1609,7 @@
             <w:r>
               <w:t xml:space="preserve"> </w:t>
             </w:r>
-            <w:hyperlink r:id="rId61">
+            <w:hyperlink r:id="rId62">
               <w:r>
                 <w:rPr>
                   <w:rStyle w:val="Hyperlink"/>
@@ -1539,7 +1625,7 @@
               <w:pStyle w:val="Compact"/>
               <w:jc w:val="left"/>
             </w:pPr>
-            <w:hyperlink r:id="rId43">
+            <w:hyperlink r:id="rId44">
               <w:r>
                 <w:rPr>
                   <w:rStyle w:val="Hyperlink"/>
@@ -1555,11 +1641,11 @@
       <w:pPr>
         <w:pStyle w:val="Heading3"/>
       </w:pPr>
-      <w:bookmarkStart w:id="62" w:name="apply"/>
-      <w:r>
-        <w:t xml:space="preserve">2.2.3	Apply</w:t>
-      </w:r>
-      <w:bookmarkEnd w:id="62"/>
+      <w:bookmarkStart w:id="63" w:name="apply"/>
+      <w:r>
+        <w:t xml:space="preserve">3.2.3	Apply</w:t>
+      </w:r>
+      <w:bookmarkEnd w:id="63"/>
     </w:p>
     <w:tbl>
       <w:tblPr>
@@ -1736,7 +1822,7 @@
               <w:pStyle w:val="Compact"/>
               <w:jc w:val="left"/>
             </w:pPr>
-            <w:hyperlink r:id="rId63">
+            <w:hyperlink r:id="rId64">
               <w:r>
                 <w:rPr>
                   <w:rStyle w:val="Hyperlink"/>
@@ -1770,7 +1856,7 @@
             <w:r>
               <w:t xml:space="preserve"> </w:t>
             </w:r>
-            <w:hyperlink r:id="rId64">
+            <w:hyperlink r:id="rId65">
               <w:r>
                 <w:rPr>
                   <w:rStyle w:val="Hyperlink"/>
@@ -1784,7 +1870,7 @@
             <w:r>
               <w:t xml:space="preserve"> </w:t>
             </w:r>
-            <w:hyperlink r:id="rId65">
+            <w:hyperlink r:id="rId66">
               <w:r>
                 <w:rPr>
                   <w:rStyle w:val="Hyperlink"/>
@@ -1798,7 +1884,7 @@
             <w:r>
               <w:t xml:space="preserve"> </w:t>
             </w:r>
-            <w:hyperlink r:id="rId66">
+            <w:hyperlink r:id="rId67">
               <w:r>
                 <w:rPr>
                   <w:rStyle w:val="Hyperlink"/>
@@ -1812,7 +1898,7 @@
             <w:r>
               <w:t xml:space="preserve"> </w:t>
             </w:r>
-            <w:hyperlink r:id="rId67">
+            <w:hyperlink r:id="rId68">
               <w:r>
                 <w:rPr>
                   <w:rStyle w:val="Hyperlink"/>
@@ -1826,7 +1912,7 @@
             <w:r>
               <w:t xml:space="preserve"> </w:t>
             </w:r>
-            <w:hyperlink r:id="rId68">
+            <w:hyperlink r:id="rId69">
               <w:r>
                 <w:rPr>
                   <w:rStyle w:val="Hyperlink"/>
@@ -1842,7 +1928,7 @@
               <w:pStyle w:val="Compact"/>
               <w:jc w:val="left"/>
             </w:pPr>
-            <w:hyperlink r:id="rId43">
+            <w:hyperlink r:id="rId44">
               <w:r>
                 <w:rPr>
                   <w:rStyle w:val="Hyperlink"/>
@@ -1897,7 +1983,7 @@
               <w:pStyle w:val="Compact"/>
               <w:jc w:val="left"/>
             </w:pPr>
-            <w:hyperlink r:id="rId69">
+            <w:hyperlink r:id="rId70">
               <w:r>
                 <w:rPr>
                   <w:rStyle w:val="Hyperlink"/>
@@ -1931,7 +2017,7 @@
             <w:r>
               <w:t xml:space="preserve"> </w:t>
             </w:r>
-            <w:hyperlink r:id="rId70">
+            <w:hyperlink r:id="rId71">
               <w:r>
                 <w:rPr>
                   <w:rStyle w:val="Hyperlink"/>
@@ -1945,7 +2031,7 @@
             <w:r>
               <w:t xml:space="preserve"> </w:t>
             </w:r>
-            <w:hyperlink r:id="rId71">
+            <w:hyperlink r:id="rId72">
               <w:r>
                 <w:rPr>
                   <w:rStyle w:val="Hyperlink"/>
@@ -1959,7 +2045,7 @@
             <w:r>
               <w:t xml:space="preserve"> </w:t>
             </w:r>
-            <w:hyperlink r:id="rId72">
+            <w:hyperlink r:id="rId73">
               <w:r>
                 <w:rPr>
                   <w:rStyle w:val="Hyperlink"/>
@@ -1973,7 +2059,7 @@
             <w:r>
               <w:t xml:space="preserve"> </w:t>
             </w:r>
-            <w:hyperlink r:id="rId73">
+            <w:hyperlink r:id="rId74">
               <w:r>
                 <w:rPr>
                   <w:rStyle w:val="Hyperlink"/>
@@ -1987,7 +2073,7 @@
             <w:r>
               <w:t xml:space="preserve"> </w:t>
             </w:r>
-            <w:hyperlink r:id="rId74">
+            <w:hyperlink r:id="rId75">
               <w:r>
                 <w:rPr>
                   <w:rStyle w:val="Hyperlink"/>
@@ -2003,7 +2089,7 @@
               <w:pStyle w:val="Compact"/>
               <w:jc w:val="left"/>
             </w:pPr>
-            <w:hyperlink r:id="rId43">
+            <w:hyperlink r:id="rId44">
               <w:r>
                 <w:rPr>
                   <w:rStyle w:val="Hyperlink"/>
@@ -2058,7 +2144,7 @@
               <w:pStyle w:val="Compact"/>
               <w:jc w:val="left"/>
             </w:pPr>
-            <w:hyperlink r:id="rId75">
+            <w:hyperlink r:id="rId76">
               <w:r>
                 <w:rPr>
                   <w:rStyle w:val="Hyperlink"/>
@@ -2074,7 +2160,7 @@
               <w:pStyle w:val="Compact"/>
               <w:jc w:val="left"/>
             </w:pPr>
-            <w:hyperlink r:id="rId76">
+            <w:hyperlink r:id="rId77">
               <w:r>
                 <w:rPr>
                   <w:rStyle w:val="Hyperlink"/>
@@ -2103,7 +2189,7 @@
               <w:pStyle w:val="Compact"/>
               <w:jc w:val="left"/>
             </w:pPr>
-            <w:hyperlink r:id="rId43">
+            <w:hyperlink r:id="rId44">
               <w:r>
                 <w:rPr>
                   <w:rStyle w:val="Hyperlink"/>
@@ -2158,7 +2244,7 @@
               <w:pStyle w:val="Compact"/>
               <w:jc w:val="left"/>
             </w:pPr>
-            <w:hyperlink r:id="rId77">
+            <w:hyperlink r:id="rId78">
               <w:r>
                 <w:rPr>
                   <w:rStyle w:val="Hyperlink"/>
@@ -2174,7 +2260,7 @@
               <w:pStyle w:val="Compact"/>
               <w:jc w:val="left"/>
             </w:pPr>
-            <w:hyperlink r:id="rId78">
+            <w:hyperlink r:id="rId79">
               <w:r>
                 <w:rPr>
                   <w:rStyle w:val="Hyperlink"/>
@@ -2203,7 +2289,7 @@
               <w:pStyle w:val="Compact"/>
               <w:jc w:val="left"/>
             </w:pPr>
-            <w:hyperlink r:id="rId43">
+            <w:hyperlink r:id="rId44">
               <w:r>
                 <w:rPr>
                   <w:rStyle w:val="Hyperlink"/>
@@ -2219,9 +2305,9 @@
       <w:pPr>
         <w:pStyle w:val="Heading2"/>
       </w:pPr>
-      <w:bookmarkStart w:id="79" w:name="mtl-red"/>
-      <w:r>
-        <w:t xml:space="preserve">2.3	</w:t>
+      <w:bookmarkStart w:id="80" w:name="mtl-red"/>
+      <w:r>
+        <w:t xml:space="preserve">3.3	</w:t>
       </w:r>
       <w:r>
         <w:rPr>
@@ -2229,7 +2315,7 @@
         </w:rPr>
         <w:t xml:space="preserve">MTL Red</w:t>
       </w:r>
-      <w:bookmarkEnd w:id="79"/>
+      <w:bookmarkEnd w:id="80"/>
     </w:p>
     <w:tbl>
       <w:tblPr>
@@ -2411,7 +2497,7 @@
               <w:pStyle w:val="Compact"/>
               <w:jc w:val="left"/>
             </w:pPr>
-            <w:hyperlink r:id="rId80">
+            <w:hyperlink r:id="rId81">
               <w:r>
                 <w:rPr>
                   <w:rStyle w:val="Hyperlink"/>
@@ -2427,7 +2513,7 @@
               <w:pStyle w:val="Compact"/>
               <w:jc w:val="left"/>
             </w:pPr>
-            <w:hyperlink r:id="rId81">
+            <w:hyperlink r:id="rId82">
               <w:r>
                 <w:rPr>
                   <w:rStyle w:val="Hyperlink"/>
@@ -2444,7 +2530,7 @@
             <w:r>
               <w:t xml:space="preserve"> </w:t>
             </w:r>
-            <w:hyperlink r:id="rId28">
+            <w:hyperlink r:id="rId29">
               <w:r>
                 <w:rPr>
                   <w:rStyle w:val="Hyperlink"/>
@@ -2499,23 +2585,23 @@
               <w:pStyle w:val="Compact"/>
               <w:jc w:val="left"/>
             </w:pPr>
+            <w:hyperlink r:id="rId83">
+              <w:r>
+                <w:rPr>
+                  <w:rStyle w:val="Hyperlink"/>
+                </w:rPr>
+                <w:t xml:space="preserve">Part 02 Learner Guide</w:t>
+              </w:r>
+            </w:hyperlink>
+          </w:p>
+        </w:tc>
+        <w:tc>
+          <w:p>
+            <w:pPr>
+              <w:pStyle w:val="Compact"/>
+              <w:jc w:val="left"/>
+            </w:pPr>
             <w:hyperlink r:id="rId82">
-              <w:r>
-                <w:rPr>
-                  <w:rStyle w:val="Hyperlink"/>
-                </w:rPr>
-                <w:t xml:space="preserve">Part 02 Learner Guide</w:t>
-              </w:r>
-            </w:hyperlink>
-          </w:p>
-        </w:tc>
-        <w:tc>
-          <w:p>
-            <w:pPr>
-              <w:pStyle w:val="Compact"/>
-              <w:jc w:val="left"/>
-            </w:pPr>
-            <w:hyperlink r:id="rId81">
               <w:r>
                 <w:rPr>
                   <w:rStyle w:val="Hyperlink"/>
@@ -2531,19 +2617,19 @@
       <w:pPr>
         <w:pStyle w:val="Heading1"/>
       </w:pPr>
-      <w:bookmarkStart w:id="83" w:name="facilitator"/>
-      <w:r>
-        <w:t xml:space="preserve">3	Facilitator</w:t>
-      </w:r>
-      <w:bookmarkEnd w:id="83"/>
+      <w:bookmarkStart w:id="84" w:name="facilitator"/>
+      <w:r>
+        <w:t xml:space="preserve">4	Facilitator</w:t>
+      </w:r>
+      <w:bookmarkEnd w:id="84"/>
     </w:p>
     <w:p>
       <w:pPr>
         <w:pStyle w:val="Heading2"/>
       </w:pPr>
-      <w:bookmarkStart w:id="84" w:name="mtl-blue-1"/>
-      <w:r>
-        <w:t xml:space="preserve">3.1	</w:t>
+      <w:bookmarkStart w:id="85" w:name="mtl-blue-1"/>
+      <w:r>
+        <w:t xml:space="preserve">4.1	</w:t>
       </w:r>
       <w:r>
         <w:rPr>
@@ -2551,17 +2637,17 @@
         </w:rPr>
         <w:t xml:space="preserve">MTL Blue</w:t>
       </w:r>
-      <w:bookmarkEnd w:id="84"/>
+      <w:bookmarkEnd w:id="85"/>
     </w:p>
     <w:p>
       <w:pPr>
         <w:pStyle w:val="Heading3"/>
       </w:pPr>
-      <w:bookmarkStart w:id="85" w:name="partner-1"/>
-      <w:r>
-        <w:t xml:space="preserve">3.1.1	Partner</w:t>
-      </w:r>
-      <w:bookmarkEnd w:id="85"/>
+      <w:bookmarkStart w:id="86" w:name="partner-1"/>
+      <w:r>
+        <w:t xml:space="preserve">4.1.1	Partner</w:t>
+      </w:r>
+      <w:bookmarkEnd w:id="86"/>
     </w:p>
     <w:tbl>
       <w:tblPr>
@@ -2675,7 +2761,7 @@
               <w:pStyle w:val="Compact"/>
               <w:jc w:val="left"/>
             </w:pPr>
-            <w:hyperlink r:id="rId86">
+            <w:hyperlink r:id="rId87">
               <w:r>
                 <w:rPr>
                   <w:rStyle w:val="Hyperlink"/>
@@ -2694,7 +2780,7 @@
               <w:pStyle w:val="Compact"/>
               <w:jc w:val="left"/>
             </w:pPr>
-            <w:hyperlink r:id="rId28">
+            <w:hyperlink r:id="rId29">
               <w:r>
                 <w:rPr>
                   <w:rStyle w:val="Hyperlink"/>
@@ -2720,7 +2806,7 @@
               <w:pStyle w:val="Compact"/>
               <w:jc w:val="left"/>
             </w:pPr>
-            <w:hyperlink r:id="rId87">
+            <w:hyperlink r:id="rId88">
               <w:r>
                 <w:rPr>
                   <w:rStyle w:val="Hyperlink"/>
@@ -2739,7 +2825,7 @@
               <w:pStyle w:val="Compact"/>
               <w:jc w:val="left"/>
             </w:pPr>
-            <w:hyperlink r:id="rId88">
+            <w:hyperlink r:id="rId89">
               <w:r>
                 <w:rPr>
                   <w:rStyle w:val="Hyperlink"/>
@@ -2765,26 +2851,26 @@
               <w:pStyle w:val="Compact"/>
               <w:jc w:val="left"/>
             </w:pPr>
+            <w:hyperlink r:id="rId90">
+              <w:r>
+                <w:rPr>
+                  <w:rStyle w:val="Hyperlink"/>
+                </w:rPr>
+                <w:t xml:space="preserve">Session 03 Facilitator Guide</w:t>
+              </w:r>
+            </w:hyperlink>
+          </w:p>
+        </w:tc>
+        <w:tc>
+          <w:p/>
+        </w:tc>
+        <w:tc>
+          <w:p>
+            <w:pPr>
+              <w:pStyle w:val="Compact"/>
+              <w:jc w:val="left"/>
+            </w:pPr>
             <w:hyperlink r:id="rId89">
-              <w:r>
-                <w:rPr>
-                  <w:rStyle w:val="Hyperlink"/>
-                </w:rPr>
-                <w:t xml:space="preserve">Session 03 Facilitator Guide</w:t>
-              </w:r>
-            </w:hyperlink>
-          </w:p>
-        </w:tc>
-        <w:tc>
-          <w:p/>
-        </w:tc>
-        <w:tc>
-          <w:p>
-            <w:pPr>
-              <w:pStyle w:val="Compact"/>
-              <w:jc w:val="left"/>
-            </w:pPr>
-            <w:hyperlink r:id="rId88">
               <w:r>
                 <w:rPr>
                   <w:rStyle w:val="Hyperlink"/>
@@ -2810,7 +2896,7 @@
               <w:pStyle w:val="Compact"/>
               <w:jc w:val="left"/>
             </w:pPr>
-            <w:hyperlink r:id="rId90">
+            <w:hyperlink r:id="rId91">
               <w:r>
                 <w:rPr>
                   <w:rStyle w:val="Hyperlink"/>
@@ -2832,11 +2918,11 @@
       <w:pPr>
         <w:pStyle w:val="Heading3"/>
       </w:pPr>
-      <w:bookmarkStart w:id="91" w:name="build-1"/>
-      <w:r>
-        <w:t xml:space="preserve">3.1.2	Build</w:t>
-      </w:r>
-      <w:bookmarkEnd w:id="91"/>
+      <w:bookmarkStart w:id="92" w:name="build-1"/>
+      <w:r>
+        <w:t xml:space="preserve">4.1.2	Build</w:t>
+      </w:r>
+      <w:bookmarkEnd w:id="92"/>
     </w:p>
     <w:tbl>
       <w:tblPr>
@@ -2950,7 +3036,7 @@
               <w:pStyle w:val="Compact"/>
               <w:jc w:val="left"/>
             </w:pPr>
-            <w:hyperlink r:id="rId92">
+            <w:hyperlink r:id="rId93">
               <w:r>
                 <w:rPr>
                   <w:rStyle w:val="Hyperlink"/>
@@ -2982,7 +3068,7 @@
               <w:pStyle w:val="Compact"/>
               <w:jc w:val="left"/>
             </w:pPr>
-            <w:hyperlink r:id="rId93">
+            <w:hyperlink r:id="rId94">
               <w:r>
                 <w:rPr>
                   <w:rStyle w:val="Hyperlink"/>
@@ -2998,7 +3084,7 @@
               <w:pStyle w:val="Compact"/>
               <w:jc w:val="left"/>
             </w:pPr>
-            <w:hyperlink r:id="rId94">
+            <w:hyperlink r:id="rId95">
               <w:r>
                 <w:rPr>
                   <w:rStyle w:val="Hyperlink"/>
@@ -3027,7 +3113,7 @@
               <w:pStyle w:val="Compact"/>
               <w:jc w:val="left"/>
             </w:pPr>
-            <w:hyperlink r:id="rId95">
+            <w:hyperlink r:id="rId96">
               <w:r>
                 <w:rPr>
                   <w:rStyle w:val="Hyperlink"/>
@@ -3043,7 +3129,7 @@
               <w:pStyle w:val="Compact"/>
               <w:jc w:val="left"/>
             </w:pPr>
-            <w:hyperlink r:id="rId96">
+            <w:hyperlink r:id="rId97">
               <w:r>
                 <w:rPr>
                   <w:rStyle w:val="Hyperlink"/>
@@ -3072,7 +3158,7 @@
               <w:pStyle w:val="Compact"/>
               <w:jc w:val="left"/>
             </w:pPr>
-            <w:hyperlink r:id="rId97">
+            <w:hyperlink r:id="rId98">
               <w:r>
                 <w:rPr>
                   <w:rStyle w:val="Hyperlink"/>
@@ -3088,7 +3174,7 @@
               <w:pStyle w:val="Compact"/>
               <w:jc w:val="left"/>
             </w:pPr>
-            <w:hyperlink r:id="rId98">
+            <w:hyperlink r:id="rId99">
               <w:r>
                 <w:rPr>
                   <w:rStyle w:val="Hyperlink"/>
@@ -3107,11 +3193,11 @@
       <w:pPr>
         <w:pStyle w:val="Heading3"/>
       </w:pPr>
-      <w:bookmarkStart w:id="99" w:name="apply-1"/>
-      <w:r>
-        <w:t xml:space="preserve">3.1.3	Apply</w:t>
-      </w:r>
-      <w:bookmarkEnd w:id="99"/>
+      <w:bookmarkStart w:id="100" w:name="apply-1"/>
+      <w:r>
+        <w:t xml:space="preserve">4.1.3	Apply</w:t>
+      </w:r>
+      <w:bookmarkEnd w:id="100"/>
     </w:p>
     <w:tbl>
       <w:tblPr>
@@ -3225,7 +3311,7 @@
               <w:pStyle w:val="Compact"/>
               <w:jc w:val="left"/>
             </w:pPr>
-            <w:hyperlink r:id="rId100">
+            <w:hyperlink r:id="rId101">
               <w:r>
                 <w:rPr>
                   <w:rStyle w:val="Hyperlink"/>
@@ -3241,7 +3327,7 @@
               <w:pStyle w:val="Compact"/>
               <w:jc w:val="left"/>
             </w:pPr>
-            <w:hyperlink r:id="rId101">
+            <w:hyperlink r:id="rId102">
               <w:r>
                 <w:rPr>
                   <w:rStyle w:val="Hyperlink"/>
@@ -3270,7 +3356,7 @@
               <w:pStyle w:val="Compact"/>
               <w:jc w:val="left"/>
             </w:pPr>
-            <w:hyperlink r:id="rId102">
+            <w:hyperlink r:id="rId103">
               <w:r>
                 <w:rPr>
                   <w:rStyle w:val="Hyperlink"/>
@@ -3286,7 +3372,7 @@
               <w:pStyle w:val="Compact"/>
               <w:jc w:val="left"/>
             </w:pPr>
-            <w:hyperlink r:id="rId103">
+            <w:hyperlink r:id="rId104">
               <w:r>
                 <w:rPr>
                   <w:rStyle w:val="Hyperlink"/>
@@ -3315,7 +3401,7 @@
               <w:pStyle w:val="Compact"/>
               <w:jc w:val="left"/>
             </w:pPr>
-            <w:hyperlink r:id="rId104">
+            <w:hyperlink r:id="rId105">
               <w:r>
                 <w:rPr>
                   <w:rStyle w:val="Hyperlink"/>
@@ -3331,7 +3417,7 @@
               <w:pStyle w:val="Compact"/>
               <w:jc w:val="left"/>
             </w:pPr>
-            <w:hyperlink r:id="rId105">
+            <w:hyperlink r:id="rId106">
               <w:r>
                 <w:rPr>
                   <w:rStyle w:val="Hyperlink"/>
@@ -3360,7 +3446,7 @@
               <w:pStyle w:val="Compact"/>
               <w:jc w:val="left"/>
             </w:pPr>
-            <w:hyperlink r:id="rId106">
+            <w:hyperlink r:id="rId107">
               <w:r>
                 <w:rPr>
                   <w:rStyle w:val="Hyperlink"/>
@@ -3376,7 +3462,7 @@
               <w:pStyle w:val="Compact"/>
               <w:jc w:val="left"/>
             </w:pPr>
-            <w:hyperlink r:id="rId107">
+            <w:hyperlink r:id="rId108">
               <w:r>
                 <w:rPr>
                   <w:rStyle w:val="Hyperlink"/>
@@ -3395,9 +3481,9 @@
       <w:pPr>
         <w:pStyle w:val="Heading2"/>
       </w:pPr>
-      <w:bookmarkStart w:id="108" w:name="mtl-red-1"/>
-      <w:r>
-        <w:t xml:space="preserve">3.2	</w:t>
+      <w:bookmarkStart w:id="109" w:name="mtl-red-1"/>
+      <w:r>
+        <w:t xml:space="preserve">4.2	</w:t>
       </w:r>
       <w:r>
         <w:rPr>
@@ -3405,7 +3491,7 @@
         </w:rPr>
         <w:t xml:space="preserve">MTL Red</w:t>
       </w:r>
-      <w:bookmarkEnd w:id="108"/>
+      <w:bookmarkEnd w:id="109"/>
     </w:p>
     <w:tbl>
       <w:tblPr>
@@ -3519,7 +3605,7 @@
               <w:pStyle w:val="Compact"/>
               <w:jc w:val="left"/>
             </w:pPr>
-            <w:hyperlink r:id="rId109">
+            <w:hyperlink r:id="rId110">
               <w:r>
                 <w:rPr>
                   <w:rStyle w:val="Hyperlink"/>
@@ -3538,7 +3624,7 @@
               <w:pStyle w:val="Compact"/>
               <w:jc w:val="left"/>
             </w:pPr>
-            <w:hyperlink r:id="rId88">
+            <w:hyperlink r:id="rId89">
               <w:r>
                 <w:rPr>
                   <w:rStyle w:val="Hyperlink"/>
@@ -3558,7 +3644,7 @@
             <w:r>
               <w:t xml:space="preserve"> </w:t>
             </w:r>
-            <w:hyperlink r:id="rId28">
+            <w:hyperlink r:id="rId29">
               <w:r>
                 <w:rPr>
                   <w:rStyle w:val="Hyperlink"/>
@@ -3584,7 +3670,7 @@
               <w:pStyle w:val="Compact"/>
               <w:jc w:val="left"/>
             </w:pPr>
-            <w:hyperlink r:id="rId110">
+            <w:hyperlink r:id="rId111">
               <w:r>
                 <w:rPr>
                   <w:rStyle w:val="Hyperlink"/>
@@ -3603,7 +3689,7 @@
               <w:pStyle w:val="Compact"/>
               <w:jc w:val="left"/>
             </w:pPr>
-            <w:hyperlink r:id="rId88">
+            <w:hyperlink r:id="rId89">
               <w:r>
                 <w:rPr>
                   <w:rStyle w:val="Hyperlink"/>
@@ -3619,21 +3705,21 @@
       <w:pPr>
         <w:pStyle w:val="Heading1"/>
       </w:pPr>
-      <w:bookmarkStart w:id="111" w:name="admin"/>
-      <w:r>
-        <w:t xml:space="preserve">4	Admin</w:t>
-      </w:r>
-      <w:bookmarkEnd w:id="111"/>
+      <w:bookmarkStart w:id="112" w:name="admin"/>
+      <w:r>
+        <w:t xml:space="preserve">5	Admin</w:t>
+      </w:r>
+      <w:bookmarkEnd w:id="112"/>
     </w:p>
     <w:p>
       <w:pPr>
         <w:pStyle w:val="Heading2"/>
       </w:pPr>
-      <w:bookmarkStart w:id="112" w:name="mtl-blue-at-a-glance-guide-with"/>
-      <w:r>
-        <w:t xml:space="preserve">4.1	MTL Blue at-a-glance guide with</w:t>
-      </w:r>
-      <w:bookmarkEnd w:id="112"/>
+      <w:bookmarkStart w:id="113" w:name="mtl-blue-at-a-glance-guide-with"/>
+      <w:r>
+        <w:t xml:space="preserve">5.1	MTL Blue at-a-glance guide with</w:t>
+      </w:r>
+      <w:bookmarkEnd w:id="113"/>
     </w:p>
     <w:p>
       <w:pPr>
@@ -3659,11 +3745,11 @@
       <w:pPr>
         <w:pStyle w:val="Heading2"/>
       </w:pPr>
-      <w:bookmarkStart w:id="113" w:name="mtl-red-at-a-glance-guide"/>
-      <w:r>
-        <w:t xml:space="preserve">4.2	MTL Red at-a-glance guide</w:t>
-      </w:r>
-      <w:bookmarkEnd w:id="113"/>
+      <w:bookmarkStart w:id="114" w:name="mtl-red-at-a-glance-guide"/>
+      <w:r>
+        <w:t xml:space="preserve">5.2	MTL Red at-a-glance guide</w:t>
+      </w:r>
+      <w:bookmarkEnd w:id="114"/>
     </w:p>
     <w:p>
       <w:pPr>

</xml_diff>

<commit_message>
Deploying to gh-pages from  @ e69364e7770ad36c983aeaeb304ad64d361d1bfd 🚀
</commit_message>
<xml_diff>
--- a/docs/MTL_Bookdown.docx
+++ b/docs/MTL_Bookdown.docx
@@ -158,9 +158,58 @@
     </w:p>
     <w:p>
       <w:pPr>
-        <w:pStyle w:val="FirstParagraph"/>
+        <w:pStyle w:val="CaptionedFigure"/>
       </w:pPr>
-      <w:hyperlink r:id="rId24"/>
+      <w:r>
+        <w:drawing>
+          <wp:inline>
+            <wp:extent cx="5334000" cy="3537490"/>
+            <wp:effectExtent b="0" l="0" r="0" t="0"/>
+            <wp:docPr descr="image" title="" id="1" name="Picture"/>
+            <a:graphic>
+              <a:graphicData uri="http://schemas.openxmlformats.org/drawingml/2006/picture">
+                <pic:pic>
+                  <pic:nvPicPr>
+                    <pic:cNvPr descr="https://user-images.githubusercontent.com/59668647/109671072-9abe4080-7b28-11eb-94ae-c2a67b4d9a54.png" id="0" name="Picture"/>
+                    <pic:cNvPicPr>
+                      <a:picLocks noChangeArrowheads="1" noChangeAspect="1"/>
+                    </pic:cNvPicPr>
+                  </pic:nvPicPr>
+                  <pic:blipFill>
+                    <a:blip r:embed="rId24"/>
+                    <a:stretch>
+                      <a:fillRect/>
+                    </a:stretch>
+                  </pic:blipFill>
+                  <pic:spPr bwMode="auto">
+                    <a:xfrm>
+                      <a:off x="0" y="0"/>
+                      <a:ext cx="5334000" cy="3537490"/>
+                    </a:xfrm>
+                    <a:prstGeom prst="rect">
+                      <a:avLst/>
+                    </a:prstGeom>
+                    <a:noFill/>
+                    <a:ln w="9525">
+                      <a:noFill/>
+                      <a:headEnd/>
+                      <a:tailEnd/>
+                    </a:ln>
+                  </pic:spPr>
+                </pic:pic>
+              </a:graphicData>
+            </a:graphic>
+          </wp:inline>
+        </w:drawing>
+      </w:r>
+    </w:p>
+    <w:p>
+      <w:pPr>
+        <w:pStyle w:val="ImageCaption"/>
+      </w:pPr>
+      <w:r>
+        <w:t xml:space="preserve">image</w:t>
+      </w:r>
     </w:p>
     <w:p>
       <w:pPr>

</xml_diff>

<commit_message>
Deploying to gh-pages from  @ 8e916d6e0a9201def84f8d2893bd8f743a9029e0 🚀
</commit_message>
<xml_diff>
--- a/docs/MTL_Bookdown.docx
+++ b/docs/MTL_Bookdown.docx
@@ -158,14 +158,14 @@
     </w:p>
     <w:p>
       <w:pPr>
-        <w:pStyle w:val="CaptionedFigure"/>
+        <w:pStyle w:val="FirstParagraph"/>
       </w:pPr>
       <w:r>
         <w:drawing>
           <wp:inline>
             <wp:extent cx="5334000" cy="3537490"/>
             <wp:effectExtent b="0" l="0" r="0" t="0"/>
-            <wp:docPr descr="image" title="" id="1" name="Picture"/>
+            <wp:docPr descr="" title="" id="1" name="Picture"/>
             <a:graphic>
               <a:graphicData uri="http://schemas.openxmlformats.org/drawingml/2006/picture">
                 <pic:pic>
@@ -201,14 +201,6 @@
             </a:graphic>
           </wp:inline>
         </w:drawing>
-      </w:r>
-    </w:p>
-    <w:p>
-      <w:pPr>
-        <w:pStyle w:val="ImageCaption"/>
-      </w:pPr>
-      <w:r>
-        <w:t xml:space="preserve">image</w:t>
       </w:r>
     </w:p>
     <w:p>

</xml_diff>

<commit_message>
Deploying to gh-pages from  @ 00761a809af6f7166d8fbaf6684cd5b1723e94b7 🚀
</commit_message>
<xml_diff>
--- a/docs/MTL_Bookdown.docx
+++ b/docs/MTL_Bookdown.docx
@@ -118,11 +118,81 @@
       <w:pPr>
         <w:pStyle w:val="Heading1"/>
       </w:pPr>
-      <w:bookmarkStart w:id="21" w:name="X74fa3484eeb902ab25a96253affee5bd87391c4"/>
-      <w:r>
-        <w:t xml:space="preserve">2	Introduction - Short blub on purpose, how to use manual, etc.</w:t>
+      <w:bookmarkStart w:id="21" w:name="introduction---modeling-to-learn-manual"/>
+      <w:r>
+        <w:t xml:space="preserve">2	Introduction -</w:t>
+      </w:r>
+      <w:r>
+        <w:t xml:space="preserve"> </w:t>
+      </w:r>
+      <w:r>
+        <w:rPr>
+          <w:i/>
+        </w:rPr>
+        <w:t xml:space="preserve">Modeling to Learn</w:t>
+      </w:r>
+      <w:r>
+        <w:t xml:space="preserve"> </w:t>
+      </w:r>
+      <w:r>
+        <w:t xml:space="preserve">Manual</w:t>
       </w:r>
       <w:bookmarkEnd w:id="21"/>
+    </w:p>
+    <w:p>
+      <w:pPr>
+        <w:pStyle w:val="FirstParagraph"/>
+      </w:pPr>
+      <w:r>
+        <w:t xml:space="preserve">Welcome to the</w:t>
+      </w:r>
+      <w:r>
+        <w:t xml:space="preserve"> </w:t>
+      </w:r>
+      <w:r>
+        <w:rPr>
+          <w:i/>
+        </w:rPr>
+        <w:t xml:space="preserve">Modeling to Learn</w:t>
+      </w:r>
+      <w:r>
+        <w:t xml:space="preserve"> </w:t>
+      </w:r>
+      <w:r>
+        <w:t xml:space="preserve">for learners, facilitators, and administrators.</w:t>
+      </w:r>
+    </w:p>
+    <w:p>
+      <w:pPr>
+        <w:pStyle w:val="BodyText"/>
+      </w:pPr>
+      <w:r>
+        <w:rPr>
+          <w:b/>
+        </w:rPr>
+        <w:t xml:space="preserve">Click within chapters and subsections</w:t>
+      </w:r>
+      <w:r>
+        <w:t xml:space="preserve"> </w:t>
+      </w:r>
+      <w:r>
+        <w:t xml:space="preserve">or use the</w:t>
+      </w:r>
+      <w:r>
+        <w:t xml:space="preserve"> </w:t>
+      </w:r>
+      <w:r>
+        <w:rPr>
+          <w:b/>
+        </w:rPr>
+        <w:t xml:space="preserve">built-in search feature using the magnifying glass in the top left</w:t>
+      </w:r>
+      <w:r>
+        <w:t xml:space="preserve"> </w:t>
+      </w:r>
+      <w:r>
+        <w:t xml:space="preserve">to search throughout the manual for key terms.</w:t>
+      </w:r>
     </w:p>
     <w:p>
       <w:pPr>
@@ -1027,15 +1097,6 @@
             <w:r>
               <w:t xml:space="preserve"> </w:t>
             </w:r>
-            <w:r>
-              <w:t xml:space="preserve"> </w:t>
-            </w:r>
-            <w:r>
-              <w:t xml:space="preserve">-</w:t>
-            </w:r>
-            <w:r>
-              <w:t xml:space="preserve"> </w:t>
-            </w:r>
             <w:hyperlink r:id="rId39">
               <w:r>
                 <w:rPr>
@@ -1045,13 +1106,7 @@
               </w:r>
             </w:hyperlink>
             <w:r>
-              <w:t xml:space="preserve"> </w:t>
-            </w:r>
-            <w:r>
-              <w:t xml:space="preserve"> </w:t>
-            </w:r>
-            <w:r>
-              <w:t xml:space="preserve">-</w:t>
+              <w:t xml:space="preserve">,</w:t>
             </w:r>
             <w:r>
               <w:t xml:space="preserve"> </w:t>
@@ -1065,13 +1120,7 @@
               </w:r>
             </w:hyperlink>
             <w:r>
-              <w:t xml:space="preserve"> </w:t>
-            </w:r>
-            <w:r>
-              <w:t xml:space="preserve"> </w:t>
-            </w:r>
-            <w:r>
-              <w:t xml:space="preserve">-</w:t>
+              <w:t xml:space="preserve">,</w:t>
             </w:r>
             <w:r>
               <w:t xml:space="preserve"> </w:t>
@@ -1085,13 +1134,7 @@
               </w:r>
             </w:hyperlink>
             <w:r>
-              <w:t xml:space="preserve"> </w:t>
-            </w:r>
-            <w:r>
-              <w:t xml:space="preserve"> </w:t>
-            </w:r>
-            <w:r>
-              <w:t xml:space="preserve">-</w:t>
+              <w:t xml:space="preserve">,</w:t>
             </w:r>
             <w:r>
               <w:t xml:space="preserve"> </w:t>
@@ -1105,13 +1148,7 @@
               </w:r>
             </w:hyperlink>
             <w:r>
-              <w:t xml:space="preserve"> </w:t>
-            </w:r>
-            <w:r>
-              <w:t xml:space="preserve"> </w:t>
-            </w:r>
-            <w:r>
-              <w:t xml:space="preserve">-</w:t>
+              <w:t xml:space="preserve">,</w:t>
             </w:r>
             <w:r>
               <w:t xml:space="preserve"> </w:t>
@@ -1221,15 +1258,6 @@
             <w:r>
               <w:t xml:space="preserve"> </w:t>
             </w:r>
-            <w:r>
-              <w:t xml:space="preserve"> </w:t>
-            </w:r>
-            <w:r>
-              <w:t xml:space="preserve">- -</w:t>
-            </w:r>
-            <w:r>
-              <w:t xml:space="preserve"> </w:t>
-            </w:r>
             <w:hyperlink r:id="rId46">
               <w:r>
                 <w:rPr>
@@ -1239,13 +1267,7 @@
               </w:r>
             </w:hyperlink>
             <w:r>
-              <w:t xml:space="preserve"> </w:t>
-            </w:r>
-            <w:r>
-              <w:t xml:space="preserve"> </w:t>
-            </w:r>
-            <w:r>
-              <w:t xml:space="preserve">-</w:t>
+              <w:t xml:space="preserve">,</w:t>
             </w:r>
             <w:r>
               <w:t xml:space="preserve"> </w:t>
@@ -1259,13 +1281,7 @@
               </w:r>
             </w:hyperlink>
             <w:r>
-              <w:t xml:space="preserve"> </w:t>
-            </w:r>
-            <w:r>
-              <w:t xml:space="preserve"> </w:t>
-            </w:r>
-            <w:r>
-              <w:t xml:space="preserve">-</w:t>
+              <w:t xml:space="preserve">,</w:t>
             </w:r>
             <w:r>
               <w:t xml:space="preserve"> </w:t>
@@ -1279,13 +1295,7 @@
               </w:r>
             </w:hyperlink>
             <w:r>
-              <w:t xml:space="preserve"> </w:t>
-            </w:r>
-            <w:r>
-              <w:t xml:space="preserve"> </w:t>
-            </w:r>
-            <w:r>
-              <w:t xml:space="preserve">-</w:t>
+              <w:t xml:space="preserve">,</w:t>
             </w:r>
             <w:r>
               <w:t xml:space="preserve"> </w:t>
@@ -1299,13 +1309,7 @@
               </w:r>
             </w:hyperlink>
             <w:r>
-              <w:t xml:space="preserve"> </w:t>
-            </w:r>
-            <w:r>
-              <w:t xml:space="preserve"> </w:t>
-            </w:r>
-            <w:r>
-              <w:t xml:space="preserve">-</w:t>
+              <w:t xml:space="preserve">,</w:t>
             </w:r>
             <w:r>
               <w:t xml:space="preserve"> </w:t>
@@ -1415,15 +1419,6 @@
             <w:r>
               <w:t xml:space="preserve"> </w:t>
             </w:r>
-            <w:r>
-              <w:t xml:space="preserve"> </w:t>
-            </w:r>
-            <w:r>
-              <w:t xml:space="preserve">-</w:t>
-            </w:r>
-            <w:r>
-              <w:t xml:space="preserve"> </w:t>
-            </w:r>
             <w:hyperlink r:id="rId52">
               <w:r>
                 <w:rPr>
@@ -1581,15 +1576,6 @@
             </w:r>
             <w:r>
               <w:t xml:space="preserve">:</w:t>
-            </w:r>
-            <w:r>
-              <w:t xml:space="preserve"> </w:t>
-            </w:r>
-            <w:r>
-              <w:t xml:space="preserve"> </w:t>
-            </w:r>
-            <w:r>
-              <w:t xml:space="preserve">-</w:t>
             </w:r>
             <w:r>
               <w:t xml:space="preserve"> </w:t>
@@ -3742,76 +3728,6 @@
         </w:tc>
       </w:tr>
     </w:tbl>
-    <w:p>
-      <w:pPr>
-        <w:pStyle w:val="Heading1"/>
-      </w:pPr>
-      <w:bookmarkStart w:id="112" w:name="admin"/>
-      <w:r>
-        <w:t xml:space="preserve">5	Admin</w:t>
-      </w:r>
-      <w:bookmarkEnd w:id="112"/>
-    </w:p>
-    <w:p>
-      <w:pPr>
-        <w:pStyle w:val="Heading2"/>
-      </w:pPr>
-      <w:bookmarkStart w:id="113" w:name="mtl-blue-at-a-glance-guide-with"/>
-      <w:r>
-        <w:t xml:space="preserve">5.1	MTL Blue at-a-glance guide with</w:t>
-      </w:r>
-      <w:bookmarkEnd w:id="113"/>
-    </w:p>
-    <w:p>
-      <w:pPr>
-        <w:pStyle w:val="FirstParagraph"/>
-      </w:pPr>
-      <w:r>
-        <w:t xml:space="preserve">Phase</w:t>
-      </w:r>
-      <w:r>
-        <w:t xml:space="preserve"> </w:t>
-      </w:r>
-      <w:r>
-        <w:t xml:space="preserve">Session title</w:t>
-      </w:r>
-      <w:r>
-        <w:t xml:space="preserve"> </w:t>
-      </w:r>
-      <w:r>
-        <w:t xml:space="preserve">Admin-only Resources</w:t>
-      </w:r>
-    </w:p>
-    <w:p>
-      <w:pPr>
-        <w:pStyle w:val="Heading2"/>
-      </w:pPr>
-      <w:bookmarkStart w:id="114" w:name="mtl-red-at-a-glance-guide"/>
-      <w:r>
-        <w:t xml:space="preserve">5.2	MTL Red at-a-glance guide</w:t>
-      </w:r>
-      <w:bookmarkEnd w:id="114"/>
-    </w:p>
-    <w:p>
-      <w:pPr>
-        <w:pStyle w:val="FirstParagraph"/>
-      </w:pPr>
-      <w:r>
-        <w:t xml:space="preserve">Phase</w:t>
-      </w:r>
-      <w:r>
-        <w:t xml:space="preserve"> </w:t>
-      </w:r>
-      <w:r>
-        <w:t xml:space="preserve">Session title</w:t>
-      </w:r>
-      <w:r>
-        <w:t xml:space="preserve"> </w:t>
-      </w:r>
-      <w:r>
-        <w:t xml:space="preserve">Admin-only Resources</w:t>
-      </w:r>
-    </w:p>
     <w:sectPr/>
   </w:body>
 </w:document>

</xml_diff>

<commit_message>
Deploying to gh-pages from  @ caee9b2c02f9271c6751c7cd866100e810f10297 🚀
</commit_message>
<xml_diff>
--- a/docs/MTL_Bookdown.docx
+++ b/docs/MTL_Bookdown.docx
@@ -35,7 +35,7 @@
         <w:pStyle w:val="Date"/>
       </w:pPr>
       <w:r>
-        <w:t xml:space="preserve">2021-03-02</w:t>
+        <w:t xml:space="preserve">2021-03-12</w:t>
       </w:r>
     </w:p>
     <w:sdt>
@@ -68,9 +68,21 @@
       <w:pPr>
         <w:pStyle w:val="Heading1"/>
       </w:pPr>
-      <w:bookmarkStart w:id="20" w:name="mtl-manual"/>
-      <w:r>
-        <w:t xml:space="preserve">1	MTL Manual</w:t>
+      <w:bookmarkStart w:id="20" w:name="modeling-to-learn-technical-manual"/>
+      <w:r>
+        <w:t xml:space="preserve">1	</w:t>
+      </w:r>
+      <w:r>
+        <w:rPr>
+          <w:i/>
+        </w:rPr>
+        <w:t xml:space="preserve">Modeling to Learn</w:t>
+      </w:r>
+      <w:r>
+        <w:t xml:space="preserve"> </w:t>
+      </w:r>
+      <w:r>
+        <w:t xml:space="preserve">Technical Manual</w:t>
       </w:r>
       <w:bookmarkEnd w:id="20"/>
     </w:p>
@@ -79,13 +91,59 @@
         <w:pStyle w:val="FirstParagraph"/>
       </w:pPr>
       <w:r>
-        <w:t xml:space="preserve">Welcome to MTL’s manual for all things related to resources and guides!</w:t>
-      </w:r>
-    </w:p>
-    <w:p>
-      <w:pPr>
-        <w:pStyle w:val="BodyText"/>
-      </w:pPr>
+        <w:t xml:space="preserve">Welcome to the</w:t>
+      </w:r>
+      <w:r>
+        <w:t xml:space="preserve"> </w:t>
+      </w:r>
+      <w:r>
+        <w:rPr>
+          <w:i/>
+        </w:rPr>
+        <w:t xml:space="preserve">Modeling to Learn</w:t>
+      </w:r>
+      <w:r>
+        <w:t xml:space="preserve"> </w:t>
+      </w:r>
+      <w:r>
+        <w:t xml:space="preserve">manual for learners, facilitators, and administrators.</w:t>
+      </w:r>
+      <w:r>
+        <w:t xml:space="preserve"> </w:t>
+      </w:r>
+      <w:r>
+        <w:t xml:space="preserve">This manual includes links to all guides, cheatsheets, and resources, needed to walk through</w:t>
+      </w:r>
+      <w:r>
+        <w:t xml:space="preserve"> </w:t>
+      </w:r>
+      <w:r>
+        <w:rPr>
+          <w:i/>
+        </w:rPr>
+        <w:t xml:space="preserve">Modeling to Learn Blue</w:t>
+      </w:r>
+      <w:r>
+        <w:t xml:space="preserve"> </w:t>
+      </w:r>
+      <w:r>
+        <w:t xml:space="preserve">and</w:t>
+      </w:r>
+      <w:r>
+        <w:t xml:space="preserve"> </w:t>
+      </w:r>
+      <w:r>
+        <w:rPr>
+          <w:i/>
+        </w:rPr>
+        <w:t xml:space="preserve">Red</w:t>
+      </w:r>
+      <w:r>
+        <w:t xml:space="preserve">.</w:t>
+      </w:r>
+      <w:r>
+        <w:t xml:space="preserve"> </w:t>
+      </w:r>
       <w:r>
         <w:rPr>
           <w:b/>
@@ -105,7 +163,7 @@
         <w:rPr>
           <w:b/>
         </w:rPr>
-        <w:t xml:space="preserve">built-in search feature</w:t>
+        <w:t xml:space="preserve">built-in search feature by clicking on the magnifying glass in the top right</w:t>
       </w:r>
       <w:r>
         <w:t xml:space="preserve"> </w:t>
@@ -118,99 +176,19 @@
       <w:pPr>
         <w:pStyle w:val="Heading1"/>
       </w:pPr>
-      <w:bookmarkStart w:id="21" w:name="introduction---modeling-to-learn-manual"/>
-      <w:r>
-        <w:t xml:space="preserve">2	Introduction -</w:t>
-      </w:r>
-      <w:r>
-        <w:t xml:space="preserve"> </w:t>
-      </w:r>
-      <w:r>
-        <w:rPr>
-          <w:i/>
-        </w:rPr>
-        <w:t xml:space="preserve">Modeling to Learn</w:t>
-      </w:r>
-      <w:r>
-        <w:t xml:space="preserve"> </w:t>
-      </w:r>
-      <w:r>
-        <w:t xml:space="preserve">Manual</w:t>
+      <w:bookmarkStart w:id="21" w:name="learner"/>
+      <w:r>
+        <w:t xml:space="preserve">2	Learner</w:t>
       </w:r>
       <w:bookmarkEnd w:id="21"/>
-    </w:p>
-    <w:p>
-      <w:pPr>
-        <w:pStyle w:val="FirstParagraph"/>
-      </w:pPr>
-      <w:r>
-        <w:t xml:space="preserve">Welcome to the</w:t>
-      </w:r>
-      <w:r>
-        <w:t xml:space="preserve"> </w:t>
-      </w:r>
-      <w:r>
-        <w:rPr>
-          <w:i/>
-        </w:rPr>
-        <w:t xml:space="preserve">Modeling to Learn</w:t>
-      </w:r>
-      <w:r>
-        <w:t xml:space="preserve"> </w:t>
-      </w:r>
-      <w:r>
-        <w:t xml:space="preserve">for learners, facilitators, and administrators.</w:t>
-      </w:r>
-    </w:p>
-    <w:p>
-      <w:pPr>
-        <w:pStyle w:val="BodyText"/>
-      </w:pPr>
-      <w:r>
-        <w:rPr>
-          <w:b/>
-        </w:rPr>
-        <w:t xml:space="preserve">Click within chapters and subsections</w:t>
-      </w:r>
-      <w:r>
-        <w:t xml:space="preserve"> </w:t>
-      </w:r>
-      <w:r>
-        <w:t xml:space="preserve">or use the</w:t>
-      </w:r>
-      <w:r>
-        <w:t xml:space="preserve"> </w:t>
-      </w:r>
-      <w:r>
-        <w:rPr>
-          <w:b/>
-        </w:rPr>
-        <w:t xml:space="preserve">built-in search feature using the magnifying glass in the top left</w:t>
-      </w:r>
-      <w:r>
-        <w:t xml:space="preserve"> </w:t>
-      </w:r>
-      <w:r>
-        <w:t xml:space="preserve">to search throughout the manual for key terms.</w:t>
-      </w:r>
-    </w:p>
-    <w:p>
-      <w:pPr>
-        <w:pStyle w:val="Heading1"/>
-      </w:pPr>
-      <w:bookmarkStart w:id="22" w:name="learner"/>
-      <w:r>
-        <w:t xml:space="preserve">3	Learner</w:t>
-      </w:r>
-      <w:bookmarkEnd w:id="22"/>
     </w:p>
     <w:p>
       <w:pPr>
         <w:pStyle w:val="Heading2"/>
       </w:pPr>
-      <w:bookmarkStart w:id="23" w:name="mtl-blue-vs.-red-map"/>
-      <w:r>
-        <w:t xml:space="preserve">3.1	</w:t>
+      <w:bookmarkStart w:id="22" w:name="mtl-blue-vs.-red-map"/>
+      <w:r>
+        <w:t xml:space="preserve">2.1	</w:t>
       </w:r>
       <w:r>
         <w:rPr>
@@ -224,7 +202,7 @@
       <w:r>
         <w:t xml:space="preserve">Map</w:t>
       </w:r>
-      <w:bookmarkEnd w:id="23"/>
+      <w:bookmarkEnd w:id="22"/>
     </w:p>
     <w:p>
       <w:pPr>
@@ -246,7 +224,7 @@
                     </pic:cNvPicPr>
                   </pic:nvPicPr>
                   <pic:blipFill>
-                    <a:blip r:embed="rId24"/>
+                    <a:blip r:embed="rId23"/>
                     <a:stretch>
                       <a:fillRect/>
                     </a:stretch>
@@ -277,9 +255,9 @@
       <w:pPr>
         <w:pStyle w:val="Heading2"/>
       </w:pPr>
-      <w:bookmarkStart w:id="25" w:name="mtl-blue"/>
-      <w:r>
-        <w:t xml:space="preserve">3.2	</w:t>
+      <w:bookmarkStart w:id="24" w:name="mtl-blue"/>
+      <w:r>
+        <w:t xml:space="preserve">2.2	</w:t>
       </w:r>
       <w:r>
         <w:rPr>
@@ -287,17 +265,17 @@
         </w:rPr>
         <w:t xml:space="preserve">MTL Blue</w:t>
       </w:r>
-      <w:bookmarkEnd w:id="25"/>
+      <w:bookmarkEnd w:id="24"/>
     </w:p>
     <w:p>
       <w:pPr>
         <w:pStyle w:val="Heading3"/>
       </w:pPr>
-      <w:bookmarkStart w:id="26" w:name="partner"/>
-      <w:r>
-        <w:t xml:space="preserve">3.2.1	Partner</w:t>
-      </w:r>
-      <w:bookmarkEnd w:id="26"/>
+      <w:bookmarkStart w:id="25" w:name="partner"/>
+      <w:r>
+        <w:t xml:space="preserve">2.2.1	Partner</w:t>
+      </w:r>
+      <w:bookmarkEnd w:id="25"/>
     </w:p>
     <w:tbl>
       <w:tblPr>
@@ -486,12 +464,41 @@
               <w:pStyle w:val="Compact"/>
               <w:jc w:val="left"/>
             </w:pPr>
+            <w:hyperlink r:id="rId26">
+              <w:r>
+                <w:rPr>
+                  <w:rStyle w:val="Hyperlink"/>
+                </w:rPr>
+                <w:t xml:space="preserve">Session 01 Learner Guide</w:t>
+              </w:r>
+            </w:hyperlink>
+          </w:p>
+        </w:tc>
+        <w:tc>
+          <w:p>
+            <w:pPr>
+              <w:pStyle w:val="Compact"/>
+              <w:jc w:val="left"/>
+            </w:pPr>
             <w:hyperlink r:id="rId27">
               <w:r>
                 <w:rPr>
                   <w:rStyle w:val="Hyperlink"/>
                 </w:rPr>
-                <w:t xml:space="preserve">Session 01 Learner Guide</w:t>
+                <w:t xml:space="preserve">Session 01</w:t>
+              </w:r>
+              <w:r>
+                <w:rPr>
+                  <w:rStyle w:val="Hyperlink"/>
+                </w:rPr>
+                <w:t xml:space="preserve"> </w:t>
+              </w:r>
+              <w:r>
+                <w:rPr>
+                  <w:i/>
+                  <w:rStyle w:val="Hyperlink"/>
+                </w:rPr>
+                <w:t xml:space="preserve">MTL Video</w:t>
               </w:r>
             </w:hyperlink>
           </w:p>
@@ -503,35 +510,6 @@
               <w:jc w:val="left"/>
             </w:pPr>
             <w:hyperlink r:id="rId28">
-              <w:r>
-                <w:rPr>
-                  <w:rStyle w:val="Hyperlink"/>
-                </w:rPr>
-                <w:t xml:space="preserve">Session 01</w:t>
-              </w:r>
-              <w:r>
-                <w:rPr>
-                  <w:rStyle w:val="Hyperlink"/>
-                </w:rPr>
-                <w:t xml:space="preserve"> </w:t>
-              </w:r>
-              <w:r>
-                <w:rPr>
-                  <w:i/>
-                  <w:rStyle w:val="Hyperlink"/>
-                </w:rPr>
-                <w:t xml:space="preserve">MTL Video</w:t>
-              </w:r>
-            </w:hyperlink>
-          </w:p>
-        </w:tc>
-        <w:tc>
-          <w:p>
-            <w:pPr>
-              <w:pStyle w:val="Compact"/>
-              <w:jc w:val="left"/>
-            </w:pPr>
-            <w:hyperlink r:id="rId29">
               <w:r>
                 <w:rPr>
                   <w:rStyle w:val="Hyperlink"/>
@@ -622,12 +600,41 @@
               <w:pStyle w:val="Compact"/>
               <w:jc w:val="left"/>
             </w:pPr>
+            <w:hyperlink r:id="rId29">
+              <w:r>
+                <w:rPr>
+                  <w:rStyle w:val="Hyperlink"/>
+                </w:rPr>
+                <w:t xml:space="preserve">Session 02 Learner Guide</w:t>
+              </w:r>
+            </w:hyperlink>
+          </w:p>
+        </w:tc>
+        <w:tc>
+          <w:p>
+            <w:pPr>
+              <w:pStyle w:val="Compact"/>
+              <w:jc w:val="left"/>
+            </w:pPr>
             <w:hyperlink r:id="rId30">
               <w:r>
                 <w:rPr>
                   <w:rStyle w:val="Hyperlink"/>
                 </w:rPr>
-                <w:t xml:space="preserve">Session 02 Learner Guide</w:t>
+                <w:t xml:space="preserve">Session 02</w:t>
+              </w:r>
+              <w:r>
+                <w:rPr>
+                  <w:rStyle w:val="Hyperlink"/>
+                </w:rPr>
+                <w:t xml:space="preserve"> </w:t>
+              </w:r>
+              <w:r>
+                <w:rPr>
+                  <w:i/>
+                  <w:rStyle w:val="Hyperlink"/>
+                </w:rPr>
+                <w:t xml:space="preserve">MTL Video</w:t>
               </w:r>
             </w:hyperlink>
           </w:p>
@@ -639,35 +646,6 @@
               <w:jc w:val="left"/>
             </w:pPr>
             <w:hyperlink r:id="rId31">
-              <w:r>
-                <w:rPr>
-                  <w:rStyle w:val="Hyperlink"/>
-                </w:rPr>
-                <w:t xml:space="preserve">Session 02</w:t>
-              </w:r>
-              <w:r>
-                <w:rPr>
-                  <w:rStyle w:val="Hyperlink"/>
-                </w:rPr>
-                <w:t xml:space="preserve"> </w:t>
-              </w:r>
-              <w:r>
-                <w:rPr>
-                  <w:i/>
-                  <w:rStyle w:val="Hyperlink"/>
-                </w:rPr>
-                <w:t xml:space="preserve">MTL Video</w:t>
-              </w:r>
-            </w:hyperlink>
-          </w:p>
-        </w:tc>
-        <w:tc>
-          <w:p>
-            <w:pPr>
-              <w:pStyle w:val="Compact"/>
-              <w:jc w:val="left"/>
-            </w:pPr>
-            <w:hyperlink r:id="rId32">
               <w:r>
                 <w:rPr>
                   <w:rStyle w:val="Hyperlink"/>
@@ -722,27 +700,27 @@
               <w:pStyle w:val="Compact"/>
               <w:jc w:val="left"/>
             </w:pPr>
+            <w:hyperlink r:id="rId32">
+              <w:r>
+                <w:rPr>
+                  <w:rStyle w:val="Hyperlink"/>
+                </w:rPr>
+                <w:t xml:space="preserve">Session 03 Learner Guide</w:t>
+              </w:r>
+            </w:hyperlink>
+          </w:p>
+        </w:tc>
+        <w:tc>
+          <w:p>
+            <w:pPr>
+              <w:pStyle w:val="Compact"/>
+              <w:jc w:val="left"/>
+            </w:pPr>
             <w:hyperlink r:id="rId33">
               <w:r>
                 <w:rPr>
                   <w:rStyle w:val="Hyperlink"/>
                 </w:rPr>
-                <w:t xml:space="preserve">Session 03 Learner Guide</w:t>
-              </w:r>
-            </w:hyperlink>
-          </w:p>
-        </w:tc>
-        <w:tc>
-          <w:p>
-            <w:pPr>
-              <w:pStyle w:val="Compact"/>
-              <w:jc w:val="left"/>
-            </w:pPr>
-            <w:hyperlink r:id="rId34">
-              <w:r>
-                <w:rPr>
-                  <w:rStyle w:val="Hyperlink"/>
-                </w:rPr>
                 <w:t xml:space="preserve">Session 03</w:t>
               </w:r>
               <w:r>
@@ -767,7 +745,7 @@
               <w:pStyle w:val="Compact"/>
               <w:jc w:val="left"/>
             </w:pPr>
-            <w:hyperlink r:id="rId32">
+            <w:hyperlink r:id="rId31">
               <w:r>
                 <w:rPr>
                   <w:rStyle w:val="Hyperlink"/>
@@ -834,23 +812,23 @@
               <w:pStyle w:val="Compact"/>
               <w:jc w:val="left"/>
             </w:pPr>
+            <w:hyperlink r:id="rId34">
+              <w:r>
+                <w:rPr>
+                  <w:rStyle w:val="Hyperlink"/>
+                </w:rPr>
+                <w:t xml:space="preserve">Session 04 Learner Guide</w:t>
+              </w:r>
+            </w:hyperlink>
+          </w:p>
+        </w:tc>
+        <w:tc>
+          <w:p>
+            <w:pPr>
+              <w:pStyle w:val="Compact"/>
+              <w:jc w:val="left"/>
+            </w:pPr>
             <w:hyperlink r:id="rId35">
-              <w:r>
-                <w:rPr>
-                  <w:rStyle w:val="Hyperlink"/>
-                </w:rPr>
-                <w:t xml:space="preserve">Session 04 Learner Guide</w:t>
-              </w:r>
-            </w:hyperlink>
-          </w:p>
-        </w:tc>
-        <w:tc>
-          <w:p>
-            <w:pPr>
-              <w:pStyle w:val="Compact"/>
-              <w:jc w:val="left"/>
-            </w:pPr>
-            <w:hyperlink r:id="rId36">
               <w:r>
                 <w:rPr>
                   <w:rStyle w:val="Hyperlink"/>
@@ -882,11 +860,11 @@
       <w:pPr>
         <w:pStyle w:val="Heading3"/>
       </w:pPr>
-      <w:bookmarkStart w:id="37" w:name="build"/>
-      <w:r>
-        <w:t xml:space="preserve">3.2.2	Build</w:t>
-      </w:r>
-      <w:bookmarkEnd w:id="37"/>
+      <w:bookmarkStart w:id="36" w:name="build"/>
+      <w:r>
+        <w:t xml:space="preserve">2.2.2	Build</w:t>
+      </w:r>
+      <w:bookmarkEnd w:id="36"/>
     </w:p>
     <w:tbl>
       <w:tblPr>
@@ -1063,7 +1041,7 @@
               <w:pStyle w:val="Compact"/>
               <w:jc w:val="left"/>
             </w:pPr>
-            <w:hyperlink r:id="rId38">
+            <w:hyperlink r:id="rId37">
               <w:r>
                 <w:rPr>
                   <w:rStyle w:val="Hyperlink"/>
@@ -1097,12 +1075,26 @@
             <w:r>
               <w:t xml:space="preserve"> </w:t>
             </w:r>
+            <w:hyperlink r:id="rId38">
+              <w:r>
+                <w:rPr>
+                  <w:rStyle w:val="Hyperlink"/>
+                </w:rPr>
+                <w:t xml:space="preserve">Aggregate</w:t>
+              </w:r>
+            </w:hyperlink>
+            <w:r>
+              <w:t xml:space="preserve">,</w:t>
+            </w:r>
+            <w:r>
+              <w:t xml:space="preserve"> </w:t>
+            </w:r>
             <w:hyperlink r:id="rId39">
               <w:r>
                 <w:rPr>
                   <w:rStyle w:val="Hyperlink"/>
                 </w:rPr>
-                <w:t xml:space="preserve">Aggregate</w:t>
+                <w:t xml:space="preserve">Care Coordination</w:t>
               </w:r>
             </w:hyperlink>
             <w:r>
@@ -1116,7 +1108,7 @@
                 <w:rPr>
                   <w:rStyle w:val="Hyperlink"/>
                 </w:rPr>
-                <w:t xml:space="preserve">Care Coordination</w:t>
+                <w:t xml:space="preserve">Med Management</w:t>
               </w:r>
             </w:hyperlink>
             <w:r>
@@ -1130,7 +1122,7 @@
                 <w:rPr>
                   <w:rStyle w:val="Hyperlink"/>
                 </w:rPr>
-                <w:t xml:space="preserve">Med Management</w:t>
+                <w:t xml:space="preserve">Psychotherapy</w:t>
               </w:r>
             </w:hyperlink>
             <w:r>
@@ -1144,32 +1136,18 @@
                 <w:rPr>
                   <w:rStyle w:val="Hyperlink"/>
                 </w:rPr>
-                <w:t xml:space="preserve">Psychotherapy</w:t>
-              </w:r>
-            </w:hyperlink>
-            <w:r>
-              <w:t xml:space="preserve">,</w:t>
-            </w:r>
-            <w:r>
-              <w:t xml:space="preserve"> </w:t>
-            </w:r>
+                <w:t xml:space="preserve">Suicide Prevention</w:t>
+              </w:r>
+            </w:hyperlink>
+          </w:p>
+        </w:tc>
+        <w:tc>
+          <w:p>
+            <w:pPr>
+              <w:pStyle w:val="Compact"/>
+              <w:jc w:val="left"/>
+            </w:pPr>
             <w:hyperlink r:id="rId43">
-              <w:r>
-                <w:rPr>
-                  <w:rStyle w:val="Hyperlink"/>
-                </w:rPr>
-                <w:t xml:space="preserve">Suicide Prevention</w:t>
-              </w:r>
-            </w:hyperlink>
-          </w:p>
-        </w:tc>
-        <w:tc>
-          <w:p>
-            <w:pPr>
-              <w:pStyle w:val="Compact"/>
-              <w:jc w:val="left"/>
-            </w:pPr>
-            <w:hyperlink r:id="rId44">
               <w:r>
                 <w:rPr>
                   <w:rStyle w:val="Hyperlink"/>
@@ -1224,7 +1202,7 @@
               <w:pStyle w:val="Compact"/>
               <w:jc w:val="left"/>
             </w:pPr>
-            <w:hyperlink r:id="rId45">
+            <w:hyperlink r:id="rId44">
               <w:r>
                 <w:rPr>
                   <w:rStyle w:val="Hyperlink"/>
@@ -1258,12 +1236,26 @@
             <w:r>
               <w:t xml:space="preserve"> </w:t>
             </w:r>
+            <w:hyperlink r:id="rId45">
+              <w:r>
+                <w:rPr>
+                  <w:rStyle w:val="Hyperlink"/>
+                </w:rPr>
+                <w:t xml:space="preserve">Aggregate</w:t>
+              </w:r>
+            </w:hyperlink>
+            <w:r>
+              <w:t xml:space="preserve">,</w:t>
+            </w:r>
+            <w:r>
+              <w:t xml:space="preserve"> </w:t>
+            </w:r>
             <w:hyperlink r:id="rId46">
               <w:r>
                 <w:rPr>
                   <w:rStyle w:val="Hyperlink"/>
                 </w:rPr>
-                <w:t xml:space="preserve">Aggregate</w:t>
+                <w:t xml:space="preserve">Care Coordination</w:t>
               </w:r>
             </w:hyperlink>
             <w:r>
@@ -1277,7 +1269,7 @@
                 <w:rPr>
                   <w:rStyle w:val="Hyperlink"/>
                 </w:rPr>
-                <w:t xml:space="preserve">Care Coordination</w:t>
+                <w:t xml:space="preserve">Med Management</w:t>
               </w:r>
             </w:hyperlink>
             <w:r>
@@ -1291,7 +1283,7 @@
                 <w:rPr>
                   <w:rStyle w:val="Hyperlink"/>
                 </w:rPr>
-                <w:t xml:space="preserve">Med Management</w:t>
+                <w:t xml:space="preserve">Psychotherapy</w:t>
               </w:r>
             </w:hyperlink>
             <w:r>
@@ -1305,20 +1297,6 @@
                 <w:rPr>
                   <w:rStyle w:val="Hyperlink"/>
                 </w:rPr>
-                <w:t xml:space="preserve">Psychotherapy</w:t>
-              </w:r>
-            </w:hyperlink>
-            <w:r>
-              <w:t xml:space="preserve">,</w:t>
-            </w:r>
-            <w:r>
-              <w:t xml:space="preserve"> </w:t>
-            </w:r>
-            <w:hyperlink r:id="rId50">
-              <w:r>
-                <w:rPr>
-                  <w:rStyle w:val="Hyperlink"/>
-                </w:rPr>
                 <w:t xml:space="preserve">Suicide Prevention</w:t>
               </w:r>
             </w:hyperlink>
@@ -1330,7 +1308,7 @@
               <w:pStyle w:val="Compact"/>
               <w:jc w:val="left"/>
             </w:pPr>
-            <w:hyperlink r:id="rId44">
+            <w:hyperlink r:id="rId43">
               <w:r>
                 <w:rPr>
                   <w:rStyle w:val="Hyperlink"/>
@@ -1385,7 +1363,7 @@
               <w:pStyle w:val="Compact"/>
               <w:jc w:val="left"/>
             </w:pPr>
-            <w:hyperlink r:id="rId51">
+            <w:hyperlink r:id="rId50">
               <w:r>
                 <w:rPr>
                   <w:rStyle w:val="Hyperlink"/>
@@ -1419,12 +1397,26 @@
             <w:r>
               <w:t xml:space="preserve"> </w:t>
             </w:r>
+            <w:hyperlink r:id="rId51">
+              <w:r>
+                <w:rPr>
+                  <w:rStyle w:val="Hyperlink"/>
+                </w:rPr>
+                <w:t xml:space="preserve">Aggregate</w:t>
+              </w:r>
+            </w:hyperlink>
+            <w:r>
+              <w:t xml:space="preserve">,</w:t>
+            </w:r>
+            <w:r>
+              <w:t xml:space="preserve"> </w:t>
+            </w:r>
             <w:hyperlink r:id="rId52">
               <w:r>
                 <w:rPr>
                   <w:rStyle w:val="Hyperlink"/>
                 </w:rPr>
-                <w:t xml:space="preserve">Aggregate</w:t>
+                <w:t xml:space="preserve">Care Coordination</w:t>
               </w:r>
             </w:hyperlink>
             <w:r>
@@ -1438,7 +1430,7 @@
                 <w:rPr>
                   <w:rStyle w:val="Hyperlink"/>
                 </w:rPr>
-                <w:t xml:space="preserve">Care Coordination</w:t>
+                <w:t xml:space="preserve">Med Management</w:t>
               </w:r>
             </w:hyperlink>
             <w:r>
@@ -1452,7 +1444,7 @@
                 <w:rPr>
                   <w:rStyle w:val="Hyperlink"/>
                 </w:rPr>
-                <w:t xml:space="preserve">Med Management</w:t>
+                <w:t xml:space="preserve">Psychotherapy</w:t>
               </w:r>
             </w:hyperlink>
             <w:r>
@@ -1466,20 +1458,6 @@
                 <w:rPr>
                   <w:rStyle w:val="Hyperlink"/>
                 </w:rPr>
-                <w:t xml:space="preserve">Psychotherapy</w:t>
-              </w:r>
-            </w:hyperlink>
-            <w:r>
-              <w:t xml:space="preserve">,</w:t>
-            </w:r>
-            <w:r>
-              <w:t xml:space="preserve"> </w:t>
-            </w:r>
-            <w:hyperlink r:id="rId56">
-              <w:r>
-                <w:rPr>
-                  <w:rStyle w:val="Hyperlink"/>
-                </w:rPr>
                 <w:t xml:space="preserve">Suicide Prevention</w:t>
               </w:r>
             </w:hyperlink>
@@ -1491,7 +1469,7 @@
               <w:pStyle w:val="Compact"/>
               <w:jc w:val="left"/>
             </w:pPr>
-            <w:hyperlink r:id="rId44">
+            <w:hyperlink r:id="rId43">
               <w:r>
                 <w:rPr>
                   <w:rStyle w:val="Hyperlink"/>
@@ -1546,7 +1524,7 @@
               <w:pStyle w:val="Compact"/>
               <w:jc w:val="left"/>
             </w:pPr>
-            <w:hyperlink r:id="rId57">
+            <w:hyperlink r:id="rId56">
               <w:r>
                 <w:rPr>
                   <w:rStyle w:val="Hyperlink"/>
@@ -1580,12 +1558,26 @@
             <w:r>
               <w:t xml:space="preserve"> </w:t>
             </w:r>
+            <w:hyperlink r:id="rId57">
+              <w:r>
+                <w:rPr>
+                  <w:rStyle w:val="Hyperlink"/>
+                </w:rPr>
+                <w:t xml:space="preserve">Aggregate</w:t>
+              </w:r>
+            </w:hyperlink>
+            <w:r>
+              <w:t xml:space="preserve">,</w:t>
+            </w:r>
+            <w:r>
+              <w:t xml:space="preserve"> </w:t>
+            </w:r>
             <w:hyperlink r:id="rId58">
               <w:r>
                 <w:rPr>
                   <w:rStyle w:val="Hyperlink"/>
                 </w:rPr>
-                <w:t xml:space="preserve">Aggregate</w:t>
+                <w:t xml:space="preserve">Care Coordination</w:t>
               </w:r>
             </w:hyperlink>
             <w:r>
@@ -1599,7 +1591,7 @@
                 <w:rPr>
                   <w:rStyle w:val="Hyperlink"/>
                 </w:rPr>
-                <w:t xml:space="preserve">Care Coordination</w:t>
+                <w:t xml:space="preserve">Med Management</w:t>
               </w:r>
             </w:hyperlink>
             <w:r>
@@ -1613,7 +1605,7 @@
                 <w:rPr>
                   <w:rStyle w:val="Hyperlink"/>
                 </w:rPr>
-                <w:t xml:space="preserve">Med Management</w:t>
+                <w:t xml:space="preserve">Psychotherapy</w:t>
               </w:r>
             </w:hyperlink>
             <w:r>
@@ -1627,20 +1619,6 @@
                 <w:rPr>
                   <w:rStyle w:val="Hyperlink"/>
                 </w:rPr>
-                <w:t xml:space="preserve">Psychotherapy</w:t>
-              </w:r>
-            </w:hyperlink>
-            <w:r>
-              <w:t xml:space="preserve">,</w:t>
-            </w:r>
-            <w:r>
-              <w:t xml:space="preserve"> </w:t>
-            </w:r>
-            <w:hyperlink r:id="rId62">
-              <w:r>
-                <w:rPr>
-                  <w:rStyle w:val="Hyperlink"/>
-                </w:rPr>
                 <w:t xml:space="preserve">Suicide Prevention</w:t>
               </w:r>
             </w:hyperlink>
@@ -1652,7 +1630,7 @@
               <w:pStyle w:val="Compact"/>
               <w:jc w:val="left"/>
             </w:pPr>
-            <w:hyperlink r:id="rId44">
+            <w:hyperlink r:id="rId43">
               <w:r>
                 <w:rPr>
                   <w:rStyle w:val="Hyperlink"/>
@@ -1668,11 +1646,11 @@
       <w:pPr>
         <w:pStyle w:val="Heading3"/>
       </w:pPr>
-      <w:bookmarkStart w:id="63" w:name="apply"/>
-      <w:r>
-        <w:t xml:space="preserve">3.2.3	Apply</w:t>
-      </w:r>
-      <w:bookmarkEnd w:id="63"/>
+      <w:bookmarkStart w:id="62" w:name="apply"/>
+      <w:r>
+        <w:t xml:space="preserve">2.2.3	Apply</w:t>
+      </w:r>
+      <w:bookmarkEnd w:id="62"/>
     </w:p>
     <w:tbl>
       <w:tblPr>
@@ -1849,7 +1827,7 @@
               <w:pStyle w:val="Compact"/>
               <w:jc w:val="left"/>
             </w:pPr>
-            <w:hyperlink r:id="rId64">
+            <w:hyperlink r:id="rId63">
               <w:r>
                 <w:rPr>
                   <w:rStyle w:val="Hyperlink"/>
@@ -1883,12 +1861,26 @@
             <w:r>
               <w:t xml:space="preserve"> </w:t>
             </w:r>
+            <w:hyperlink r:id="rId64">
+              <w:r>
+                <w:rPr>
+                  <w:rStyle w:val="Hyperlink"/>
+                </w:rPr>
+                <w:t xml:space="preserve">Aggregate</w:t>
+              </w:r>
+            </w:hyperlink>
+            <w:r>
+              <w:t xml:space="preserve">,</w:t>
+            </w:r>
+            <w:r>
+              <w:t xml:space="preserve"> </w:t>
+            </w:r>
             <w:hyperlink r:id="rId65">
               <w:r>
                 <w:rPr>
                   <w:rStyle w:val="Hyperlink"/>
                 </w:rPr>
-                <w:t xml:space="preserve">Aggregate</w:t>
+                <w:t xml:space="preserve">Care Coordination</w:t>
               </w:r>
             </w:hyperlink>
             <w:r>
@@ -1902,7 +1894,7 @@
                 <w:rPr>
                   <w:rStyle w:val="Hyperlink"/>
                 </w:rPr>
-                <w:t xml:space="preserve">Care Coordination</w:t>
+                <w:t xml:space="preserve">Med Management</w:t>
               </w:r>
             </w:hyperlink>
             <w:r>
@@ -1916,7 +1908,7 @@
                 <w:rPr>
                   <w:rStyle w:val="Hyperlink"/>
                 </w:rPr>
-                <w:t xml:space="preserve">Med Management</w:t>
+                <w:t xml:space="preserve">Psychotherapy</w:t>
               </w:r>
             </w:hyperlink>
             <w:r>
@@ -1930,20 +1922,6 @@
                 <w:rPr>
                   <w:rStyle w:val="Hyperlink"/>
                 </w:rPr>
-                <w:t xml:space="preserve">Psychotherapy</w:t>
-              </w:r>
-            </w:hyperlink>
-            <w:r>
-              <w:t xml:space="preserve">,</w:t>
-            </w:r>
-            <w:r>
-              <w:t xml:space="preserve"> </w:t>
-            </w:r>
-            <w:hyperlink r:id="rId69">
-              <w:r>
-                <w:rPr>
-                  <w:rStyle w:val="Hyperlink"/>
-                </w:rPr>
                 <w:t xml:space="preserve">Suicide Prevention</w:t>
               </w:r>
             </w:hyperlink>
@@ -1955,7 +1933,7 @@
               <w:pStyle w:val="Compact"/>
               <w:jc w:val="left"/>
             </w:pPr>
-            <w:hyperlink r:id="rId44">
+            <w:hyperlink r:id="rId43">
               <w:r>
                 <w:rPr>
                   <w:rStyle w:val="Hyperlink"/>
@@ -2010,7 +1988,7 @@
               <w:pStyle w:val="Compact"/>
               <w:jc w:val="left"/>
             </w:pPr>
-            <w:hyperlink r:id="rId70">
+            <w:hyperlink r:id="rId69">
               <w:r>
                 <w:rPr>
                   <w:rStyle w:val="Hyperlink"/>
@@ -2044,12 +2022,26 @@
             <w:r>
               <w:t xml:space="preserve"> </w:t>
             </w:r>
+            <w:hyperlink r:id="rId70">
+              <w:r>
+                <w:rPr>
+                  <w:rStyle w:val="Hyperlink"/>
+                </w:rPr>
+                <w:t xml:space="preserve">Aggregate</w:t>
+              </w:r>
+            </w:hyperlink>
+            <w:r>
+              <w:t xml:space="preserve">,</w:t>
+            </w:r>
+            <w:r>
+              <w:t xml:space="preserve"> </w:t>
+            </w:r>
             <w:hyperlink r:id="rId71">
               <w:r>
                 <w:rPr>
                   <w:rStyle w:val="Hyperlink"/>
                 </w:rPr>
-                <w:t xml:space="preserve">Aggregate</w:t>
+                <w:t xml:space="preserve">Care Coordination</w:t>
               </w:r>
             </w:hyperlink>
             <w:r>
@@ -2063,7 +2055,7 @@
                 <w:rPr>
                   <w:rStyle w:val="Hyperlink"/>
                 </w:rPr>
-                <w:t xml:space="preserve">Care Coordination</w:t>
+                <w:t xml:space="preserve">Med Management</w:t>
               </w:r>
             </w:hyperlink>
             <w:r>
@@ -2077,7 +2069,7 @@
                 <w:rPr>
                   <w:rStyle w:val="Hyperlink"/>
                 </w:rPr>
-                <w:t xml:space="preserve">Med Management</w:t>
+                <w:t xml:space="preserve">Psychotherapy</w:t>
               </w:r>
             </w:hyperlink>
             <w:r>
@@ -2091,20 +2083,6 @@
                 <w:rPr>
                   <w:rStyle w:val="Hyperlink"/>
                 </w:rPr>
-                <w:t xml:space="preserve">Psychotherapy</w:t>
-              </w:r>
-            </w:hyperlink>
-            <w:r>
-              <w:t xml:space="preserve">,</w:t>
-            </w:r>
-            <w:r>
-              <w:t xml:space="preserve"> </w:t>
-            </w:r>
-            <w:hyperlink r:id="rId75">
-              <w:r>
-                <w:rPr>
-                  <w:rStyle w:val="Hyperlink"/>
-                </w:rPr>
                 <w:t xml:space="preserve">Suicide Prevention</w:t>
               </w:r>
             </w:hyperlink>
@@ -2116,7 +2094,7 @@
               <w:pStyle w:val="Compact"/>
               <w:jc w:val="left"/>
             </w:pPr>
-            <w:hyperlink r:id="rId44">
+            <w:hyperlink r:id="rId43">
               <w:r>
                 <w:rPr>
                   <w:rStyle w:val="Hyperlink"/>
@@ -2171,27 +2149,27 @@
               <w:pStyle w:val="Compact"/>
               <w:jc w:val="left"/>
             </w:pPr>
+            <w:hyperlink r:id="rId75">
+              <w:r>
+                <w:rPr>
+                  <w:rStyle w:val="Hyperlink"/>
+                </w:rPr>
+                <w:t xml:space="preserve">Session 11 Learner Guide</w:t>
+              </w:r>
+            </w:hyperlink>
+          </w:p>
+        </w:tc>
+        <w:tc>
+          <w:p>
+            <w:pPr>
+              <w:pStyle w:val="Compact"/>
+              <w:jc w:val="left"/>
+            </w:pPr>
             <w:hyperlink r:id="rId76">
               <w:r>
                 <w:rPr>
                   <w:rStyle w:val="Hyperlink"/>
                 </w:rPr>
-                <w:t xml:space="preserve">Session 11 Learner Guide</w:t>
-              </w:r>
-            </w:hyperlink>
-          </w:p>
-        </w:tc>
-        <w:tc>
-          <w:p>
-            <w:pPr>
-              <w:pStyle w:val="Compact"/>
-              <w:jc w:val="left"/>
-            </w:pPr>
-            <w:hyperlink r:id="rId77">
-              <w:r>
-                <w:rPr>
-                  <w:rStyle w:val="Hyperlink"/>
-                </w:rPr>
                 <w:t xml:space="preserve">Session 11</w:t>
               </w:r>
               <w:r>
@@ -2216,7 +2194,7 @@
               <w:pStyle w:val="Compact"/>
               <w:jc w:val="left"/>
             </w:pPr>
-            <w:hyperlink r:id="rId44">
+            <w:hyperlink r:id="rId43">
               <w:r>
                 <w:rPr>
                   <w:rStyle w:val="Hyperlink"/>
@@ -2271,27 +2249,27 @@
               <w:pStyle w:val="Compact"/>
               <w:jc w:val="left"/>
             </w:pPr>
+            <w:hyperlink r:id="rId77">
+              <w:r>
+                <w:rPr>
+                  <w:rStyle w:val="Hyperlink"/>
+                </w:rPr>
+                <w:t xml:space="preserve">Session 12 Learner Guide</w:t>
+              </w:r>
+            </w:hyperlink>
+          </w:p>
+        </w:tc>
+        <w:tc>
+          <w:p>
+            <w:pPr>
+              <w:pStyle w:val="Compact"/>
+              <w:jc w:val="left"/>
+            </w:pPr>
             <w:hyperlink r:id="rId78">
               <w:r>
                 <w:rPr>
                   <w:rStyle w:val="Hyperlink"/>
                 </w:rPr>
-                <w:t xml:space="preserve">Session 12 Learner Guide</w:t>
-              </w:r>
-            </w:hyperlink>
-          </w:p>
-        </w:tc>
-        <w:tc>
-          <w:p>
-            <w:pPr>
-              <w:pStyle w:val="Compact"/>
-              <w:jc w:val="left"/>
-            </w:pPr>
-            <w:hyperlink r:id="rId79">
-              <w:r>
-                <w:rPr>
-                  <w:rStyle w:val="Hyperlink"/>
-                </w:rPr>
                 <w:t xml:space="preserve">Session 12</w:t>
               </w:r>
               <w:r>
@@ -2316,7 +2294,7 @@
               <w:pStyle w:val="Compact"/>
               <w:jc w:val="left"/>
             </w:pPr>
-            <w:hyperlink r:id="rId44">
+            <w:hyperlink r:id="rId43">
               <w:r>
                 <w:rPr>
                   <w:rStyle w:val="Hyperlink"/>
@@ -2332,9 +2310,9 @@
       <w:pPr>
         <w:pStyle w:val="Heading2"/>
       </w:pPr>
-      <w:bookmarkStart w:id="80" w:name="mtl-red"/>
-      <w:r>
-        <w:t xml:space="preserve">3.3	</w:t>
+      <w:bookmarkStart w:id="79" w:name="mtl-red"/>
+      <w:r>
+        <w:t xml:space="preserve">2.3	</w:t>
       </w:r>
       <w:r>
         <w:rPr>
@@ -2342,7 +2320,7 @@
         </w:rPr>
         <w:t xml:space="preserve">MTL Red</w:t>
       </w:r>
-      <w:bookmarkEnd w:id="80"/>
+      <w:bookmarkEnd w:id="79"/>
     </w:p>
     <w:tbl>
       <w:tblPr>
@@ -2524,27 +2502,27 @@
               <w:pStyle w:val="Compact"/>
               <w:jc w:val="left"/>
             </w:pPr>
+            <w:hyperlink r:id="rId80">
+              <w:r>
+                <w:rPr>
+                  <w:rStyle w:val="Hyperlink"/>
+                </w:rPr>
+                <w:t xml:space="preserve">Part 01 Learner Guide</w:t>
+              </w:r>
+            </w:hyperlink>
+          </w:p>
+        </w:tc>
+        <w:tc>
+          <w:p>
+            <w:pPr>
+              <w:pStyle w:val="Compact"/>
+              <w:jc w:val="left"/>
+            </w:pPr>
             <w:hyperlink r:id="rId81">
               <w:r>
                 <w:rPr>
                   <w:rStyle w:val="Hyperlink"/>
                 </w:rPr>
-                <w:t xml:space="preserve">Part 01 Learner Guide</w:t>
-              </w:r>
-            </w:hyperlink>
-          </w:p>
-        </w:tc>
-        <w:tc>
-          <w:p>
-            <w:pPr>
-              <w:pStyle w:val="Compact"/>
-              <w:jc w:val="left"/>
-            </w:pPr>
-            <w:hyperlink r:id="rId82">
-              <w:r>
-                <w:rPr>
-                  <w:rStyle w:val="Hyperlink"/>
-                </w:rPr>
                 <w:t xml:space="preserve">mtl.how/data Cheatsheet</w:t>
               </w:r>
             </w:hyperlink>
@@ -2557,7 +2535,7 @@
             <w:r>
               <w:t xml:space="preserve"> </w:t>
             </w:r>
-            <w:hyperlink r:id="rId29">
+            <w:hyperlink r:id="rId28">
               <w:r>
                 <w:rPr>
                   <w:rStyle w:val="Hyperlink"/>
@@ -2612,7 +2590,7 @@
               <w:pStyle w:val="Compact"/>
               <w:jc w:val="left"/>
             </w:pPr>
-            <w:hyperlink r:id="rId83">
+            <w:hyperlink r:id="rId82">
               <w:r>
                 <w:rPr>
                   <w:rStyle w:val="Hyperlink"/>
@@ -2628,7 +2606,7 @@
               <w:pStyle w:val="Compact"/>
               <w:jc w:val="left"/>
             </w:pPr>
-            <w:hyperlink r:id="rId82">
+            <w:hyperlink r:id="rId81">
               <w:r>
                 <w:rPr>
                   <w:rStyle w:val="Hyperlink"/>
@@ -2644,19 +2622,19 @@
       <w:pPr>
         <w:pStyle w:val="Heading1"/>
       </w:pPr>
-      <w:bookmarkStart w:id="84" w:name="facilitator"/>
-      <w:r>
-        <w:t xml:space="preserve">4	Facilitator</w:t>
-      </w:r>
-      <w:bookmarkEnd w:id="84"/>
+      <w:bookmarkStart w:id="83" w:name="facilitator"/>
+      <w:r>
+        <w:t xml:space="preserve">3	Facilitator</w:t>
+      </w:r>
+      <w:bookmarkEnd w:id="83"/>
     </w:p>
     <w:p>
       <w:pPr>
         <w:pStyle w:val="Heading2"/>
       </w:pPr>
-      <w:bookmarkStart w:id="85" w:name="mtl-blue-1"/>
-      <w:r>
-        <w:t xml:space="preserve">4.1	</w:t>
+      <w:bookmarkStart w:id="84" w:name="mtl-blue-1"/>
+      <w:r>
+        <w:t xml:space="preserve">3.1	</w:t>
       </w:r>
       <w:r>
         <w:rPr>
@@ -2664,17 +2642,17 @@
         </w:rPr>
         <w:t xml:space="preserve">MTL Blue</w:t>
       </w:r>
-      <w:bookmarkEnd w:id="85"/>
+      <w:bookmarkEnd w:id="84"/>
     </w:p>
     <w:p>
       <w:pPr>
         <w:pStyle w:val="Heading3"/>
       </w:pPr>
-      <w:bookmarkStart w:id="86" w:name="partner-1"/>
-      <w:r>
-        <w:t xml:space="preserve">4.1.1	Partner</w:t>
-      </w:r>
-      <w:bookmarkEnd w:id="86"/>
+      <w:bookmarkStart w:id="85" w:name="partner-1"/>
+      <w:r>
+        <w:t xml:space="preserve">3.1.1	Partner</w:t>
+      </w:r>
+      <w:bookmarkEnd w:id="85"/>
     </w:p>
     <w:tbl>
       <w:tblPr>
@@ -2788,7 +2766,7 @@
               <w:pStyle w:val="Compact"/>
               <w:jc w:val="left"/>
             </w:pPr>
-            <w:hyperlink r:id="rId87">
+            <w:hyperlink r:id="rId86">
               <w:r>
                 <w:rPr>
                   <w:rStyle w:val="Hyperlink"/>
@@ -2807,7 +2785,7 @@
               <w:pStyle w:val="Compact"/>
               <w:jc w:val="left"/>
             </w:pPr>
-            <w:hyperlink r:id="rId29">
+            <w:hyperlink r:id="rId28">
               <w:r>
                 <w:rPr>
                   <w:rStyle w:val="Hyperlink"/>
@@ -2833,26 +2811,26 @@
               <w:pStyle w:val="Compact"/>
               <w:jc w:val="left"/>
             </w:pPr>
+            <w:hyperlink r:id="rId87">
+              <w:r>
+                <w:rPr>
+                  <w:rStyle w:val="Hyperlink"/>
+                </w:rPr>
+                <w:t xml:space="preserve">Session 02 Facilitator Guide</w:t>
+              </w:r>
+            </w:hyperlink>
+          </w:p>
+        </w:tc>
+        <w:tc>
+          <w:p/>
+        </w:tc>
+        <w:tc>
+          <w:p>
+            <w:pPr>
+              <w:pStyle w:val="Compact"/>
+              <w:jc w:val="left"/>
+            </w:pPr>
             <w:hyperlink r:id="rId88">
-              <w:r>
-                <w:rPr>
-                  <w:rStyle w:val="Hyperlink"/>
-                </w:rPr>
-                <w:t xml:space="preserve">Session 02 Facilitator Guide</w:t>
-              </w:r>
-            </w:hyperlink>
-          </w:p>
-        </w:tc>
-        <w:tc>
-          <w:p/>
-        </w:tc>
-        <w:tc>
-          <w:p>
-            <w:pPr>
-              <w:pStyle w:val="Compact"/>
-              <w:jc w:val="left"/>
-            </w:pPr>
-            <w:hyperlink r:id="rId89">
               <w:r>
                 <w:rPr>
                   <w:rStyle w:val="Hyperlink"/>
@@ -2878,7 +2856,7 @@
               <w:pStyle w:val="Compact"/>
               <w:jc w:val="left"/>
             </w:pPr>
-            <w:hyperlink r:id="rId90">
+            <w:hyperlink r:id="rId89">
               <w:r>
                 <w:rPr>
                   <w:rStyle w:val="Hyperlink"/>
@@ -2897,7 +2875,7 @@
               <w:pStyle w:val="Compact"/>
               <w:jc w:val="left"/>
             </w:pPr>
-            <w:hyperlink r:id="rId89">
+            <w:hyperlink r:id="rId88">
               <w:r>
                 <w:rPr>
                   <w:rStyle w:val="Hyperlink"/>
@@ -2923,7 +2901,7 @@
               <w:pStyle w:val="Compact"/>
               <w:jc w:val="left"/>
             </w:pPr>
-            <w:hyperlink r:id="rId91">
+            <w:hyperlink r:id="rId90">
               <w:r>
                 <w:rPr>
                   <w:rStyle w:val="Hyperlink"/>
@@ -2945,11 +2923,11 @@
       <w:pPr>
         <w:pStyle w:val="Heading3"/>
       </w:pPr>
-      <w:bookmarkStart w:id="92" w:name="build-1"/>
-      <w:r>
-        <w:t xml:space="preserve">4.1.2	Build</w:t>
-      </w:r>
-      <w:bookmarkEnd w:id="92"/>
+      <w:bookmarkStart w:id="91" w:name="build-1"/>
+      <w:r>
+        <w:t xml:space="preserve">3.1.2	Build</w:t>
+      </w:r>
+      <w:bookmarkEnd w:id="91"/>
     </w:p>
     <w:tbl>
       <w:tblPr>
@@ -3063,7 +3041,7 @@
               <w:pStyle w:val="Compact"/>
               <w:jc w:val="left"/>
             </w:pPr>
-            <w:hyperlink r:id="rId93">
+            <w:hyperlink r:id="rId92">
               <w:r>
                 <w:rPr>
                   <w:rStyle w:val="Hyperlink"/>
@@ -3095,23 +3073,23 @@
               <w:pStyle w:val="Compact"/>
               <w:jc w:val="left"/>
             </w:pPr>
+            <w:hyperlink r:id="rId93">
+              <w:r>
+                <w:rPr>
+                  <w:rStyle w:val="Hyperlink"/>
+                </w:rPr>
+                <w:t xml:space="preserve">Session 06 Facilitator Guide</w:t>
+              </w:r>
+            </w:hyperlink>
+          </w:p>
+        </w:tc>
+        <w:tc>
+          <w:p>
+            <w:pPr>
+              <w:pStyle w:val="Compact"/>
+              <w:jc w:val="left"/>
+            </w:pPr>
             <w:hyperlink r:id="rId94">
-              <w:r>
-                <w:rPr>
-                  <w:rStyle w:val="Hyperlink"/>
-                </w:rPr>
-                <w:t xml:space="preserve">Session 06 Facilitator Guide</w:t>
-              </w:r>
-            </w:hyperlink>
-          </w:p>
-        </w:tc>
-        <w:tc>
-          <w:p>
-            <w:pPr>
-              <w:pStyle w:val="Compact"/>
-              <w:jc w:val="left"/>
-            </w:pPr>
-            <w:hyperlink r:id="rId95">
               <w:r>
                 <w:rPr>
                   <w:rStyle w:val="Hyperlink"/>
@@ -3140,23 +3118,23 @@
               <w:pStyle w:val="Compact"/>
               <w:jc w:val="left"/>
             </w:pPr>
+            <w:hyperlink r:id="rId95">
+              <w:r>
+                <w:rPr>
+                  <w:rStyle w:val="Hyperlink"/>
+                </w:rPr>
+                <w:t xml:space="preserve">Session 07 Facilitator Guide</w:t>
+              </w:r>
+            </w:hyperlink>
+          </w:p>
+        </w:tc>
+        <w:tc>
+          <w:p>
+            <w:pPr>
+              <w:pStyle w:val="Compact"/>
+              <w:jc w:val="left"/>
+            </w:pPr>
             <w:hyperlink r:id="rId96">
-              <w:r>
-                <w:rPr>
-                  <w:rStyle w:val="Hyperlink"/>
-                </w:rPr>
-                <w:t xml:space="preserve">Session 07 Facilitator Guide</w:t>
-              </w:r>
-            </w:hyperlink>
-          </w:p>
-        </w:tc>
-        <w:tc>
-          <w:p>
-            <w:pPr>
-              <w:pStyle w:val="Compact"/>
-              <w:jc w:val="left"/>
-            </w:pPr>
-            <w:hyperlink r:id="rId97">
               <w:r>
                 <w:rPr>
                   <w:rStyle w:val="Hyperlink"/>
@@ -3185,23 +3163,23 @@
               <w:pStyle w:val="Compact"/>
               <w:jc w:val="left"/>
             </w:pPr>
+            <w:hyperlink r:id="rId97">
+              <w:r>
+                <w:rPr>
+                  <w:rStyle w:val="Hyperlink"/>
+                </w:rPr>
+                <w:t xml:space="preserve">Session 08 Facilitator Guide</w:t>
+              </w:r>
+            </w:hyperlink>
+          </w:p>
+        </w:tc>
+        <w:tc>
+          <w:p>
+            <w:pPr>
+              <w:pStyle w:val="Compact"/>
+              <w:jc w:val="left"/>
+            </w:pPr>
             <w:hyperlink r:id="rId98">
-              <w:r>
-                <w:rPr>
-                  <w:rStyle w:val="Hyperlink"/>
-                </w:rPr>
-                <w:t xml:space="preserve">Session 08 Facilitator Guide</w:t>
-              </w:r>
-            </w:hyperlink>
-          </w:p>
-        </w:tc>
-        <w:tc>
-          <w:p>
-            <w:pPr>
-              <w:pStyle w:val="Compact"/>
-              <w:jc w:val="left"/>
-            </w:pPr>
-            <w:hyperlink r:id="rId99">
               <w:r>
                 <w:rPr>
                   <w:rStyle w:val="Hyperlink"/>
@@ -3220,11 +3198,11 @@
       <w:pPr>
         <w:pStyle w:val="Heading3"/>
       </w:pPr>
-      <w:bookmarkStart w:id="100" w:name="apply-1"/>
-      <w:r>
-        <w:t xml:space="preserve">4.1.3	Apply</w:t>
-      </w:r>
-      <w:bookmarkEnd w:id="100"/>
+      <w:bookmarkStart w:id="99" w:name="apply-1"/>
+      <w:r>
+        <w:t xml:space="preserve">3.1.3	Apply</w:t>
+      </w:r>
+      <w:bookmarkEnd w:id="99"/>
     </w:p>
     <w:tbl>
       <w:tblPr>
@@ -3338,23 +3316,23 @@
               <w:pStyle w:val="Compact"/>
               <w:jc w:val="left"/>
             </w:pPr>
+            <w:hyperlink r:id="rId100">
+              <w:r>
+                <w:rPr>
+                  <w:rStyle w:val="Hyperlink"/>
+                </w:rPr>
+                <w:t xml:space="preserve">Session 09 Facilitator Guide</w:t>
+              </w:r>
+            </w:hyperlink>
+          </w:p>
+        </w:tc>
+        <w:tc>
+          <w:p>
+            <w:pPr>
+              <w:pStyle w:val="Compact"/>
+              <w:jc w:val="left"/>
+            </w:pPr>
             <w:hyperlink r:id="rId101">
-              <w:r>
-                <w:rPr>
-                  <w:rStyle w:val="Hyperlink"/>
-                </w:rPr>
-                <w:t xml:space="preserve">Session 09 Facilitator Guide</w:t>
-              </w:r>
-            </w:hyperlink>
-          </w:p>
-        </w:tc>
-        <w:tc>
-          <w:p>
-            <w:pPr>
-              <w:pStyle w:val="Compact"/>
-              <w:jc w:val="left"/>
-            </w:pPr>
-            <w:hyperlink r:id="rId102">
               <w:r>
                 <w:rPr>
                   <w:rStyle w:val="Hyperlink"/>
@@ -3383,23 +3361,23 @@
               <w:pStyle w:val="Compact"/>
               <w:jc w:val="left"/>
             </w:pPr>
+            <w:hyperlink r:id="rId102">
+              <w:r>
+                <w:rPr>
+                  <w:rStyle w:val="Hyperlink"/>
+                </w:rPr>
+                <w:t xml:space="preserve">Session 10 Facilitator Guide</w:t>
+              </w:r>
+            </w:hyperlink>
+          </w:p>
+        </w:tc>
+        <w:tc>
+          <w:p>
+            <w:pPr>
+              <w:pStyle w:val="Compact"/>
+              <w:jc w:val="left"/>
+            </w:pPr>
             <w:hyperlink r:id="rId103">
-              <w:r>
-                <w:rPr>
-                  <w:rStyle w:val="Hyperlink"/>
-                </w:rPr>
-                <w:t xml:space="preserve">Session 10 Facilitator Guide</w:t>
-              </w:r>
-            </w:hyperlink>
-          </w:p>
-        </w:tc>
-        <w:tc>
-          <w:p>
-            <w:pPr>
-              <w:pStyle w:val="Compact"/>
-              <w:jc w:val="left"/>
-            </w:pPr>
-            <w:hyperlink r:id="rId104">
               <w:r>
                 <w:rPr>
                   <w:rStyle w:val="Hyperlink"/>
@@ -3428,23 +3406,23 @@
               <w:pStyle w:val="Compact"/>
               <w:jc w:val="left"/>
             </w:pPr>
+            <w:hyperlink r:id="rId104">
+              <w:r>
+                <w:rPr>
+                  <w:rStyle w:val="Hyperlink"/>
+                </w:rPr>
+                <w:t xml:space="preserve">Session 11 FacilitatorGuide</w:t>
+              </w:r>
+            </w:hyperlink>
+          </w:p>
+        </w:tc>
+        <w:tc>
+          <w:p>
+            <w:pPr>
+              <w:pStyle w:val="Compact"/>
+              <w:jc w:val="left"/>
+            </w:pPr>
             <w:hyperlink r:id="rId105">
-              <w:r>
-                <w:rPr>
-                  <w:rStyle w:val="Hyperlink"/>
-                </w:rPr>
-                <w:t xml:space="preserve">Session 11 FacilitatorGuide</w:t>
-              </w:r>
-            </w:hyperlink>
-          </w:p>
-        </w:tc>
-        <w:tc>
-          <w:p>
-            <w:pPr>
-              <w:pStyle w:val="Compact"/>
-              <w:jc w:val="left"/>
-            </w:pPr>
-            <w:hyperlink r:id="rId106">
               <w:r>
                 <w:rPr>
                   <w:rStyle w:val="Hyperlink"/>
@@ -3473,23 +3451,23 @@
               <w:pStyle w:val="Compact"/>
               <w:jc w:val="left"/>
             </w:pPr>
+            <w:hyperlink r:id="rId106">
+              <w:r>
+                <w:rPr>
+                  <w:rStyle w:val="Hyperlink"/>
+                </w:rPr>
+                <w:t xml:space="preserve">Session 12 Facilitator Guide</w:t>
+              </w:r>
+            </w:hyperlink>
+          </w:p>
+        </w:tc>
+        <w:tc>
+          <w:p>
+            <w:pPr>
+              <w:pStyle w:val="Compact"/>
+              <w:jc w:val="left"/>
+            </w:pPr>
             <w:hyperlink r:id="rId107">
-              <w:r>
-                <w:rPr>
-                  <w:rStyle w:val="Hyperlink"/>
-                </w:rPr>
-                <w:t xml:space="preserve">Session 12 Facilitator Guide</w:t>
-              </w:r>
-            </w:hyperlink>
-          </w:p>
-        </w:tc>
-        <w:tc>
-          <w:p>
-            <w:pPr>
-              <w:pStyle w:val="Compact"/>
-              <w:jc w:val="left"/>
-            </w:pPr>
-            <w:hyperlink r:id="rId108">
               <w:r>
                 <w:rPr>
                   <w:rStyle w:val="Hyperlink"/>
@@ -3508,9 +3486,9 @@
       <w:pPr>
         <w:pStyle w:val="Heading2"/>
       </w:pPr>
-      <w:bookmarkStart w:id="109" w:name="mtl-red-1"/>
-      <w:r>
-        <w:t xml:space="preserve">4.2	</w:t>
+      <w:bookmarkStart w:id="108" w:name="mtl-red-1"/>
+      <w:r>
+        <w:t xml:space="preserve">3.2	</w:t>
       </w:r>
       <w:r>
         <w:rPr>
@@ -3518,7 +3496,7 @@
         </w:rPr>
         <w:t xml:space="preserve">MTL Red</w:t>
       </w:r>
-      <w:bookmarkEnd w:id="109"/>
+      <w:bookmarkEnd w:id="108"/>
     </w:p>
     <w:tbl>
       <w:tblPr>
@@ -3632,7 +3610,7 @@
               <w:pStyle w:val="Compact"/>
               <w:jc w:val="left"/>
             </w:pPr>
-            <w:hyperlink r:id="rId110">
+            <w:hyperlink r:id="rId109">
               <w:r>
                 <w:rPr>
                   <w:rStyle w:val="Hyperlink"/>
@@ -3651,7 +3629,7 @@
               <w:pStyle w:val="Compact"/>
               <w:jc w:val="left"/>
             </w:pPr>
-            <w:hyperlink r:id="rId89">
+            <w:hyperlink r:id="rId88">
               <w:r>
                 <w:rPr>
                   <w:rStyle w:val="Hyperlink"/>
@@ -3671,7 +3649,7 @@
             <w:r>
               <w:t xml:space="preserve"> </w:t>
             </w:r>
-            <w:hyperlink r:id="rId29">
+            <w:hyperlink r:id="rId28">
               <w:r>
                 <w:rPr>
                   <w:rStyle w:val="Hyperlink"/>
@@ -3697,7 +3675,7 @@
               <w:pStyle w:val="Compact"/>
               <w:jc w:val="left"/>
             </w:pPr>
-            <w:hyperlink r:id="rId111">
+            <w:hyperlink r:id="rId110">
               <w:r>
                 <w:rPr>
                   <w:rStyle w:val="Hyperlink"/>
@@ -3716,7 +3694,7 @@
               <w:pStyle w:val="Compact"/>
               <w:jc w:val="left"/>
             </w:pPr>
-            <w:hyperlink r:id="rId89">
+            <w:hyperlink r:id="rId88">
               <w:r>
                 <w:rPr>
                   <w:rStyle w:val="Hyperlink"/>
@@ -3728,6 +3706,30 @@
         </w:tc>
       </w:tr>
     </w:tbl>
+    <w:p>
+      <w:pPr>
+        <w:pStyle w:val="BodyText"/>
+      </w:pPr>
+      <w:r>
+        <w:t xml:space="preserve"> </w:t>
+      </w:r>
+      <w:r>
+        <w:t xml:space="preserve">|</w:t>
+      </w:r>
+    </w:p>
+    <w:p>
+      <w:pPr>
+        <w:pStyle w:val="BodyText"/>
+      </w:pPr>
+      <w:hyperlink r:id="rId111">
+        <w:r>
+          <w:rPr>
+            <w:rStyle w:val="Hyperlink"/>
+          </w:rPr>
+          <w:t xml:space="preserve">https://github.com/lzim/teampsd/blob/master/resources/gifs/mtl_2.0/sim_ui_sections.gif?raw=true</w:t>
+        </w:r>
+      </w:hyperlink>
+    </w:p>
     <w:sectPr/>
   </w:body>
 </w:document>

</xml_diff>

<commit_message>
Deploying to gh-pages from  @ 5eba4dc2a1b0abc22facab232ff91a4f4936e3cf 🚀
</commit_message>
<xml_diff>
--- a/docs/MTL_Bookdown.docx
+++ b/docs/MTL_Bookdown.docx
@@ -226,9 +226,9 @@
       <w:pPr>
         <w:pStyle w:val="Heading1"/>
       </w:pPr>
-      <w:bookmarkStart w:id="22" w:name="learner"/>
-      <w:r>
-        <w:t xml:space="preserve">3	2.1 Learner</w:t>
+      <w:bookmarkStart w:id="22" w:name="mtl-red"/>
+      <w:r>
+        <w:t xml:space="preserve">3	MTL Red</w:t>
       </w:r>
       <w:bookmarkEnd w:id="22"/>
     </w:p>
@@ -236,17 +236,70 @@
       <w:pPr>
         <w:pStyle w:val="FirstParagraph"/>
       </w:pPr>
-      <w:hyperlink w:anchor="DontLink"/>
+      <w:hyperlink r:id="rId24">
+        <w:r>
+          <w:drawing>
+            <wp:inline>
+              <wp:extent cx="5334000" cy="3150023"/>
+              <wp:effectExtent b="0" l="0" r="0" t="0"/>
+              <wp:docPr descr="" title="" id="1" name="Picture"/>
+              <a:graphic>
+                <a:graphicData uri="http://schemas.openxmlformats.org/drawingml/2006/picture">
+                  <pic:pic>
+                    <pic:nvPicPr>
+                      <pic:cNvPr descr="https://github.com/lzim/teampsd/blob/master/resources/logos/mtl_how_red.png?raw=true" id="0" name="Picture"/>
+                      <pic:cNvPicPr>
+                        <a:picLocks noChangeArrowheads="1" noChangeAspect="1"/>
+                      </pic:cNvPicPr>
+                    </pic:nvPicPr>
+                    <pic:blipFill>
+                      <a:blip r:embed="rId23"/>
+                      <a:stretch>
+                        <a:fillRect/>
+                      </a:stretch>
+                    </pic:blipFill>
+                    <pic:spPr bwMode="auto">
+                      <a:xfrm>
+                        <a:off x="0" y="0"/>
+                        <a:ext cx="5334000" cy="3150023"/>
+                      </a:xfrm>
+                      <a:prstGeom prst="rect">
+                        <a:avLst/>
+                      </a:prstGeom>
+                      <a:noFill/>
+                      <a:ln w="9525">
+                        <a:noFill/>
+                        <a:headEnd/>
+                        <a:tailEnd/>
+                      </a:ln>
+                    </pic:spPr>
+                  </pic:pic>
+                </a:graphicData>
+              </a:graphic>
+            </wp:inline>
+          </w:drawing>
+        </w:r>
+      </w:hyperlink>
     </w:p>
     <w:p>
       <w:pPr>
         <w:pStyle w:val="Heading2"/>
       </w:pPr>
-      <w:bookmarkStart w:id="23" w:name="mtl-red-part-1"/>
-      <w:r>
-        <w:t xml:space="preserve">3.1	MTL Red Part 1</w:t>
-      </w:r>
-      <w:bookmarkEnd w:id="23"/>
+      <w:bookmarkStart w:id="25" w:name="learner"/>
+      <w:r>
+        <w:t xml:space="preserve">3.1	Learner</w:t>
+      </w:r>
+      <w:bookmarkEnd w:id="25"/>
+    </w:p>
+    <w:p>
+      <w:pPr>
+        <w:pStyle w:val="Heading3"/>
+      </w:pPr>
+      <w:bookmarkStart w:id="26" w:name="mtl-red-part-1"/>
+      <w:r>
+        <w:t xml:space="preserve">3.1.1	MTL Red Part 1</w:t>
+      </w:r>
+      <w:bookmarkEnd w:id="26"/>
     </w:p>
     <w:p>
       <w:pPr>
@@ -258,13 +311,14 @@
     </w:p>
     <w:p>
       <w:pPr>
-        <w:pStyle w:val="Heading3"/>
-      </w:pPr>
-      <w:bookmarkStart w:id="24" w:name="done-and-do-15-minutes"/>
-      <w:r>
-        <w:t xml:space="preserve">3.1.1	Done and Do (15 minutes)</w:t>
-      </w:r>
-      <w:bookmarkEnd w:id="24"/>
+        <w:pStyle w:val="BodyText"/>
+      </w:pPr>
+      <w:r>
+        <w:rPr>
+          <w:b/>
+        </w:rPr>
+        <w:t xml:space="preserve">Done and Do (15 minutes)</w:t>
+      </w:r>
     </w:p>
     <w:tbl>
       <w:tblPr>
@@ -336,11 +390,11 @@
               <w:pStyle w:val="Compact"/>
               <w:jc w:val="left"/>
             </w:pPr>
-            <w:hyperlink r:id="rId25"/>
+            <w:hyperlink r:id="rId27"/>
             <w:r>
               <w:t xml:space="preserve"> </w:t>
             </w:r>
-            <w:hyperlink r:id="rId26"/>
+            <w:hyperlink r:id="rId28"/>
             <w:r>
               <w:t xml:space="preserve"> </w:t>
             </w:r>
@@ -359,7 +413,7 @@
               <w:pStyle w:val="Compact"/>
               <w:jc w:val="left"/>
             </w:pPr>
-            <w:hyperlink r:id="rId26"/>
+            <w:hyperlink r:id="rId28"/>
             <w:r>
               <w:t xml:space="preserve"> </w:t>
             </w:r>
@@ -397,13 +451,14 @@
     </w:p>
     <w:p>
       <w:pPr>
-        <w:pStyle w:val="Heading3"/>
-      </w:pPr>
-      <w:bookmarkStart w:id="27" w:name="learning-objectives"/>
-      <w:r>
-        <w:t xml:space="preserve">3.1.2	Learning Objectives</w:t>
-      </w:r>
-      <w:bookmarkEnd w:id="27"/>
+        <w:pStyle w:val="BodyText"/>
+      </w:pPr>
+      <w:r>
+        <w:rPr>
+          <w:b/>
+        </w:rPr>
+        <w:t xml:space="preserve">Learning Objectives</w:t>
+      </w:r>
     </w:p>
     <w:p>
       <w:pPr>
@@ -476,20 +531,21 @@
     </w:p>
     <w:p>
       <w:pPr>
-        <w:pStyle w:val="Heading3"/>
-      </w:pPr>
-      <w:bookmarkStart w:id="28" w:name="in-session-exercise-30-minutes"/>
-      <w:r>
-        <w:t xml:space="preserve">3.1.3	In-session Exercise (30 minutes)</w:t>
-      </w:r>
-      <w:bookmarkEnd w:id="28"/>
-    </w:p>
-    <w:p>
-      <w:pPr>
         <w:pStyle w:val="FirstParagraph"/>
       </w:pPr>
       <w:r>
         <w:rPr>
+          <w:b/>
+        </w:rPr>
+        <w:t xml:space="preserve">In-session Exercise (30 minutes)</w:t>
+      </w:r>
+    </w:p>
+    <w:p>
+      <w:pPr>
+        <w:pStyle w:val="BodyText"/>
+      </w:pPr>
+      <w:r>
+        <w:rPr>
           <w:i/>
         </w:rPr>
         <w:t xml:space="preserve">MTL</w:t>
@@ -517,50 +573,48 @@
       <w:pPr>
         <w:pStyle w:val="FirstParagraph"/>
       </w:pPr>
-      <w:hyperlink w:anchor="DontLink">
-        <w:r>
-          <w:drawing>
-            <wp:inline>
-              <wp:extent cx="3810000" cy="2540000"/>
-              <wp:effectExtent b="0" l="0" r="0" t="0"/>
-              <wp:docPr descr="data ui login screen cast" title="" id="1" name="Picture"/>
-              <a:graphic>
-                <a:graphicData uri="http://schemas.openxmlformats.org/drawingml/2006/picture">
-                  <pic:pic>
-                    <pic:nvPicPr>
-                      <pic:cNvPr descr="https://github.com/lzim/teampsd/blob/master/resources/gifs/mtl_2.0/data_ui_login.gif" id="0" name="Picture"/>
-                      <pic:cNvPicPr>
-                        <a:picLocks noChangeArrowheads="1" noChangeAspect="1"/>
-                      </pic:cNvPicPr>
-                    </pic:nvPicPr>
-                    <pic:blipFill>
-                      <a:blip r:embed="rId29"/>
-                      <a:stretch>
-                        <a:fillRect/>
-                      </a:stretch>
-                    </pic:blipFill>
-                    <pic:spPr bwMode="auto">
-                      <a:xfrm>
-                        <a:off x="0" y="0"/>
-                        <a:ext cx="3810000" cy="2540000"/>
-                      </a:xfrm>
-                      <a:prstGeom prst="rect">
-                        <a:avLst/>
-                      </a:prstGeom>
+      <w:r>
+        <w:drawing>
+          <wp:inline>
+            <wp:extent cx="3810000" cy="2540000"/>
+            <wp:effectExtent b="0" l="0" r="0" t="0"/>
+            <wp:docPr descr="" title="" id="1" name="Picture"/>
+            <a:graphic>
+              <a:graphicData uri="http://schemas.openxmlformats.org/drawingml/2006/picture">
+                <pic:pic>
+                  <pic:nvPicPr>
+                    <pic:cNvPr descr="https://github.com/lzim/teampsd/blob/master/resources/gifs/mtl_2.0/data_ui_login.gif" id="0" name="Picture"/>
+                    <pic:cNvPicPr>
+                      <a:picLocks noChangeArrowheads="1" noChangeAspect="1"/>
+                    </pic:cNvPicPr>
+                  </pic:nvPicPr>
+                  <pic:blipFill>
+                    <a:blip r:embed="rId29"/>
+                    <a:stretch>
+                      <a:fillRect/>
+                    </a:stretch>
+                  </pic:blipFill>
+                  <pic:spPr bwMode="auto">
+                    <a:xfrm>
+                      <a:off x="0" y="0"/>
+                      <a:ext cx="3810000" cy="2540000"/>
+                    </a:xfrm>
+                    <a:prstGeom prst="rect">
+                      <a:avLst/>
+                    </a:prstGeom>
+                    <a:noFill/>
+                    <a:ln w="9525">
                       <a:noFill/>
-                      <a:ln w="9525">
-                        <a:noFill/>
-                        <a:headEnd/>
-                        <a:tailEnd/>
-                      </a:ln>
-                    </pic:spPr>
-                  </pic:pic>
-                </a:graphicData>
-              </a:graphic>
-            </wp:inline>
-          </w:drawing>
-        </w:r>
-      </w:hyperlink>
+                      <a:headEnd/>
+                      <a:tailEnd/>
+                    </a:ln>
+                  </pic:spPr>
+                </pic:pic>
+              </a:graphicData>
+            </a:graphic>
+          </wp:inline>
+        </w:drawing>
+      </w:r>
     </w:p>
     <w:p>
       <w:pPr>
@@ -1228,13 +1282,14 @@
     </w:p>
     <w:p>
       <w:pPr>
-        <w:pStyle w:val="Heading3"/>
-      </w:pPr>
-      <w:bookmarkStart w:id="32" w:name="your-team-data-folder"/>
-      <w:r>
-        <w:t xml:space="preserve">3.1.4	Your Team Data Folder</w:t>
-      </w:r>
-      <w:bookmarkEnd w:id="32"/>
+        <w:pStyle w:val="BodyText"/>
+      </w:pPr>
+      <w:r>
+        <w:rPr>
+          <w:b/>
+        </w:rPr>
+        <w:t xml:space="preserve">Your Team Data Folder</w:t>
+      </w:r>
     </w:p>
     <w:p>
       <w:pPr>
@@ -1362,7 +1417,7 @@
                       </pic:cNvPicPr>
                     </pic:nvPicPr>
                     <pic:blipFill>
-                      <a:blip r:embed="rId33"/>
+                      <a:blip r:embed="rId32"/>
                       <a:stretch>
                         <a:fillRect/>
                       </a:stretch>
@@ -1623,7 +1678,7 @@
       <w:r>
         <w:t xml:space="preserve"> </w:t>
       </w:r>
-      <w:hyperlink r:id="rId34">
+      <w:hyperlink r:id="rId33">
         <w:r>
           <w:rPr>
             <w:rStyle w:val="Hyperlink"/>
@@ -1679,7 +1734,7 @@
       <w:r>
         <w:t xml:space="preserve"> </w:t>
       </w:r>
-      <w:hyperlink r:id="rId35">
+      <w:hyperlink r:id="rId34">
         <w:r>
           <w:rPr>
             <w:rStyle w:val="Hyperlink"/>
@@ -1730,6 +1785,133 @@
                   <pic:pic>
                     <pic:nvPicPr>
                       <pic:cNvPr descr="https://github.com/lzim/teampsd/blob/master/resources/gifs/mtl_2.0/session2_data_ui_2.gif" id="0" name="Picture"/>
+                      <pic:cNvPicPr>
+                        <a:picLocks noChangeArrowheads="1" noChangeAspect="1"/>
+                      </pic:cNvPicPr>
+                    </pic:nvPicPr>
+                    <pic:blipFill>
+                      <a:blip r:embed="rId35"/>
+                      <a:stretch>
+                        <a:fillRect/>
+                      </a:stretch>
+                    </pic:blipFill>
+                    <pic:spPr bwMode="auto">
+                      <a:xfrm>
+                        <a:off x="0" y="0"/>
+                        <a:ext cx="3810000" cy="2540000"/>
+                      </a:xfrm>
+                      <a:prstGeom prst="rect">
+                        <a:avLst/>
+                      </a:prstGeom>
+                      <a:noFill/>
+                      <a:ln w="9525">
+                        <a:noFill/>
+                        <a:headEnd/>
+                        <a:tailEnd/>
+                      </a:ln>
+                    </pic:spPr>
+                  </pic:pic>
+                </a:graphicData>
+              </a:graphic>
+            </wp:inline>
+          </w:drawing>
+        </w:r>
+      </w:hyperlink>
+    </w:p>
+    <w:p>
+      <w:pPr>
+        <w:pStyle w:val="Compact"/>
+        <w:numPr>
+          <w:numId w:val="1018"/>
+          <w:ilvl w:val="0"/>
+        </w:numPr>
+      </w:pPr>
+      <w:r>
+        <w:t xml:space="preserve">Click to view the</w:t>
+      </w:r>
+      <w:r>
+        <w:t xml:space="preserve"> </w:t>
+      </w:r>
+      <w:r>
+        <w:t xml:space="preserve">“</w:t>
+      </w:r>
+      <w:r>
+        <w:t xml:space="preserve">viz</w:t>
+      </w:r>
+      <w:r>
+        <w:t xml:space="preserve">”</w:t>
+      </w:r>
+      <w:r>
+        <w:t xml:space="preserve"> </w:t>
+      </w:r>
+      <w:r>
+        <w:t xml:space="preserve">tab, which show team trends.</w:t>
+      </w:r>
+    </w:p>
+    <w:p>
+      <w:pPr>
+        <w:pStyle w:val="Compact"/>
+        <w:numPr>
+          <w:numId w:val="1019"/>
+          <w:ilvl w:val="0"/>
+        </w:numPr>
+      </w:pPr>
+      <w:r>
+        <w:t xml:space="preserve">There are team trends for diagnoses, encounters, health factor data (e.g., suicide plans, evidence-based practice templates), and measures from Mental Health Assistant.</w:t>
+      </w:r>
+    </w:p>
+    <w:p>
+      <w:pPr>
+        <w:pStyle w:val="Compact"/>
+        <w:numPr>
+          <w:numId w:val="1020"/>
+          <w:ilvl w:val="1"/>
+        </w:numPr>
+      </w:pPr>
+      <w:r>
+        <w:t xml:space="preserve">What stands out to you?</w:t>
+      </w:r>
+    </w:p>
+    <w:p>
+      <w:pPr>
+        <w:pStyle w:val="Compact"/>
+        <w:numPr>
+          <w:numId w:val="1020"/>
+          <w:ilvl w:val="1"/>
+        </w:numPr>
+      </w:pPr>
+      <w:r>
+        <w:t xml:space="preserve">What is most important to you to check out first?</w:t>
+      </w:r>
+    </w:p>
+    <w:p>
+      <w:pPr>
+        <w:pStyle w:val="Compact"/>
+        <w:numPr>
+          <w:numId w:val="1020"/>
+          <w:ilvl w:val="1"/>
+        </w:numPr>
+      </w:pPr>
+      <w:r>
+        <w:t xml:space="preserve">What is most surprising?</w:t>
+      </w:r>
+    </w:p>
+    <w:p>
+      <w:pPr>
+        <w:pStyle w:val="FirstParagraph"/>
+      </w:pPr>
+      <w:hyperlink w:anchor="DontLink">
+        <w:r>
+          <w:drawing>
+            <wp:inline>
+              <wp:extent cx="3810000" cy="2540000"/>
+              <wp:effectExtent b="0" l="0" r="0" t="0"/>
+              <wp:docPr descr="data ui 4 screen cast" title="" id="1" name="Picture"/>
+              <a:graphic>
+                <a:graphicData uri="http://schemas.openxmlformats.org/drawingml/2006/picture">
+                  <pic:pic>
+                    <pic:nvPicPr>
+                      <pic:cNvPr descr="https://github.com/lzim/teampsd/blob/master/resources/gifs/mtl_2.0/session2_data_ui_4_viz_diag.gif" id="0" name="Picture"/>
                       <pic:cNvPicPr>
                         <a:picLocks noChangeArrowheads="1" noChangeAspect="1"/>
                       </pic:cNvPicPr>
@@ -1765,14 +1947,13 @@
     </w:p>
     <w:p>
       <w:pPr>
-        <w:pStyle w:val="Compact"/>
-        <w:numPr>
-          <w:numId w:val="1018"/>
-          <w:ilvl w:val="0"/>
-        </w:numPr>
-      </w:pPr>
-      <w:r>
-        <w:t xml:space="preserve">Click to view the</w:t>
+        <w:numPr>
+          <w:numId w:val="1021"/>
+          <w:ilvl w:val="0"/>
+        </w:numPr>
+      </w:pPr>
+      <w:r>
+        <w:t xml:space="preserve">Click on any trend line and then</w:t>
       </w:r>
       <w:r>
         <w:t xml:space="preserve"> </w:t>
@@ -1781,7 +1962,7 @@
         <w:t xml:space="preserve">“</w:t>
       </w:r>
       <w:r>
-        <w:t xml:space="preserve">viz</w:t>
+        <w:t xml:space="preserve">Quick Explore</w:t>
       </w:r>
       <w:r>
         <w:t xml:space="preserve">”</w:t>
@@ -1790,55 +1971,119 @@
         <w:t xml:space="preserve"> </w:t>
       </w:r>
       <w:r>
-        <w:t xml:space="preserve">tab, which show team trends.</w:t>
-      </w:r>
-    </w:p>
-    <w:p>
-      <w:pPr>
-        <w:pStyle w:val="Compact"/>
-        <w:numPr>
-          <w:numId w:val="1019"/>
-          <w:ilvl w:val="0"/>
-        </w:numPr>
-      </w:pPr>
-      <w:r>
-        <w:t xml:space="preserve">There are team trends for diagnoses, encounters, health factor data (e.g., suicide plans, evidence-based practice templates), and measures from Mental Health Assistant.</w:t>
-      </w:r>
-    </w:p>
-    <w:p>
-      <w:pPr>
-        <w:pStyle w:val="Compact"/>
-        <w:numPr>
-          <w:numId w:val="1020"/>
+        <w:t xml:space="preserve">(look for the magnifying glass). In the</w:t>
+      </w:r>
+      <w:r>
+        <w:t xml:space="preserve"> </w:t>
+      </w:r>
+      <w:r>
+        <w:t xml:space="preserve">“</w:t>
+      </w:r>
+      <w:r>
+        <w:t xml:space="preserve">Explore</w:t>
+      </w:r>
+      <w:r>
+        <w:t xml:space="preserve">”</w:t>
+      </w:r>
+      <w:r>
+        <w:t xml:space="preserve"> </w:t>
+      </w:r>
+      <w:r>
+        <w:t xml:space="preserve">box, pick the item you want to explore and click</w:t>
+      </w:r>
+      <w:r>
+        <w:t xml:space="preserve"> </w:t>
+      </w:r>
+      <w:r>
+        <w:t xml:space="preserve">“</w:t>
+      </w:r>
+      <w:r>
+        <w:t xml:space="preserve">Drill To.</w:t>
+      </w:r>
+      <w:r>
+        <w:t xml:space="preserve">”</w:t>
+      </w:r>
+      <w:r>
+        <w:t xml:space="preserve"> </w:t>
+      </w:r>
+      <w:r>
+        <w:t xml:space="preserve">Keep using the Quick Explore to drill until you reach the data you want.</w:t>
+      </w:r>
+    </w:p>
+    <w:p>
+      <w:pPr>
+        <w:pStyle w:val="Compact"/>
+        <w:numPr>
+          <w:numId w:val="1022"/>
           <w:ilvl w:val="1"/>
         </w:numPr>
       </w:pPr>
       <w:r>
-        <w:t xml:space="preserve">What stands out to you?</w:t>
-      </w:r>
-    </w:p>
-    <w:p>
-      <w:pPr>
-        <w:pStyle w:val="Compact"/>
-        <w:numPr>
-          <w:numId w:val="1020"/>
+        <w:t xml:space="preserve">To return to the original settings, click on the gray</w:t>
+      </w:r>
+      <w:r>
+        <w:t xml:space="preserve"> </w:t>
+      </w:r>
+      <w:r>
+        <w:t xml:space="preserve">“</w:t>
+      </w:r>
+      <w:r>
+        <w:t xml:space="preserve">Reset Pivot Chart.</w:t>
+      </w:r>
+      <w:r>
+        <w:t xml:space="preserve">”</w:t>
+      </w:r>
+    </w:p>
+    <w:p>
+      <w:pPr>
+        <w:pStyle w:val="Compact"/>
+        <w:numPr>
+          <w:numId w:val="1022"/>
           <w:ilvl w:val="1"/>
         </w:numPr>
       </w:pPr>
       <w:r>
-        <w:t xml:space="preserve">What is most important to you to check out first?</w:t>
-      </w:r>
-    </w:p>
-    <w:p>
-      <w:pPr>
-        <w:pStyle w:val="Compact"/>
-        <w:numPr>
-          <w:numId w:val="1020"/>
-          <w:ilvl w:val="1"/>
-        </w:numPr>
-      </w:pPr>
-      <w:r>
-        <w:t xml:space="preserve">What is most surprising?</w:t>
+        <w:t xml:space="preserve">The viz tabs will also return to default selections, when you click</w:t>
+      </w:r>
+      <w:r>
+        <w:t xml:space="preserve"> </w:t>
+      </w:r>
+      <w:r>
+        <w:t xml:space="preserve">“</w:t>
+      </w:r>
+      <w:r>
+        <w:t xml:space="preserve">Get Patient-level Data</w:t>
+      </w:r>
+      <w:r>
+        <w:t xml:space="preserve">”</w:t>
+      </w:r>
+      <w:r>
+        <w:t xml:space="preserve"> </w:t>
+      </w:r>
+      <w:r>
+        <w:t xml:space="preserve">for new data pulls.</w:t>
+      </w:r>
+    </w:p>
+    <w:p>
+      <w:pPr>
+        <w:numPr>
+          <w:numId w:val="1021"/>
+          <w:ilvl w:val="0"/>
+        </w:numPr>
+      </w:pPr>
+      <w:r>
+        <w:t xml:space="preserve">Right click on a trend line and filter to hide a selected item or only keep the selected item.</w:t>
+      </w:r>
+    </w:p>
+    <w:p>
+      <w:pPr>
+        <w:numPr>
+          <w:numId w:val="1021"/>
+          <w:ilvl w:val="0"/>
+        </w:numPr>
+      </w:pPr>
+      <w:r>
+        <w:t xml:space="preserve">vizDiag in the data UI shows a drill down by diagnoses or combination of diagnoses.</w:t>
       </w:r>
     </w:p>
     <w:p>
@@ -1851,12 +2096,12 @@
             <wp:inline>
               <wp:extent cx="3810000" cy="2540000"/>
               <wp:effectExtent b="0" l="0" r="0" t="0"/>
-              <wp:docPr descr="data ui 4 screen cast" title="" id="1" name="Picture"/>
+              <wp:docPr descr="data ui screen cast" title="" id="1" name="Picture"/>
               <a:graphic>
                 <a:graphicData uri="http://schemas.openxmlformats.org/drawingml/2006/picture">
                   <pic:pic>
                     <pic:nvPicPr>
-                      <pic:cNvPr descr="https://github.com/lzim/teampsd/blob/master/resources/gifs/mtl_2.0/session2_data_ui_4_viz_diag.gif" id="0" name="Picture"/>
+                      <pic:cNvPr descr="https://github.com/lzim/teampsd/blob/master/resources/gifs/mtl_2.0/session2_data_ui_4_viz_diag_mtl_2.0.gif" id="0" name="Picture"/>
                       <pic:cNvPicPr>
                         <a:picLocks noChangeArrowheads="1" noChangeAspect="1"/>
                       </pic:cNvPicPr>
@@ -1892,143 +2137,14 @@
     </w:p>
     <w:p>
       <w:pPr>
-        <w:numPr>
-          <w:numId w:val="1021"/>
-          <w:ilvl w:val="0"/>
-        </w:numPr>
-      </w:pPr>
-      <w:r>
-        <w:t xml:space="preserve">Click on any trend line and then</w:t>
-      </w:r>
-      <w:r>
-        <w:t xml:space="preserve"> </w:t>
-      </w:r>
-      <w:r>
-        <w:t xml:space="preserve">“</w:t>
-      </w:r>
-      <w:r>
-        <w:t xml:space="preserve">Quick Explore</w:t>
-      </w:r>
-      <w:r>
-        <w:t xml:space="preserve">”</w:t>
-      </w:r>
-      <w:r>
-        <w:t xml:space="preserve"> </w:t>
-      </w:r>
-      <w:r>
-        <w:t xml:space="preserve">(look for the magnifying glass). In the</w:t>
-      </w:r>
-      <w:r>
-        <w:t xml:space="preserve"> </w:t>
-      </w:r>
-      <w:r>
-        <w:t xml:space="preserve">“</w:t>
-      </w:r>
-      <w:r>
-        <w:t xml:space="preserve">Explore</w:t>
-      </w:r>
-      <w:r>
-        <w:t xml:space="preserve">”</w:t>
-      </w:r>
-      <w:r>
-        <w:t xml:space="preserve"> </w:t>
-      </w:r>
-      <w:r>
-        <w:t xml:space="preserve">box, pick the item you want to explore and click</w:t>
-      </w:r>
-      <w:r>
-        <w:t xml:space="preserve"> </w:t>
-      </w:r>
-      <w:r>
-        <w:t xml:space="preserve">“</w:t>
-      </w:r>
-      <w:r>
-        <w:t xml:space="preserve">Drill To.</w:t>
-      </w:r>
-      <w:r>
-        <w:t xml:space="preserve">”</w:t>
-      </w:r>
-      <w:r>
-        <w:t xml:space="preserve"> </w:t>
-      </w:r>
-      <w:r>
-        <w:t xml:space="preserve">Keep using the Quick Explore to drill until you reach the data you want.</w:t>
-      </w:r>
-    </w:p>
-    <w:p>
-      <w:pPr>
-        <w:pStyle w:val="Compact"/>
-        <w:numPr>
-          <w:numId w:val="1022"/>
-          <w:ilvl w:val="1"/>
-        </w:numPr>
-      </w:pPr>
-      <w:r>
-        <w:t xml:space="preserve">To return to the original settings, click on the gray</w:t>
-      </w:r>
-      <w:r>
-        <w:t xml:space="preserve"> </w:t>
-      </w:r>
-      <w:r>
-        <w:t xml:space="preserve">“</w:t>
-      </w:r>
-      <w:r>
-        <w:t xml:space="preserve">Reset Pivot Chart.</w:t>
-      </w:r>
-      <w:r>
-        <w:t xml:space="preserve">”</w:t>
-      </w:r>
-    </w:p>
-    <w:p>
-      <w:pPr>
-        <w:pStyle w:val="Compact"/>
-        <w:numPr>
-          <w:numId w:val="1022"/>
-          <w:ilvl w:val="1"/>
-        </w:numPr>
-      </w:pPr>
-      <w:r>
-        <w:t xml:space="preserve">The viz tabs will also return to default selections, when you click</w:t>
-      </w:r>
-      <w:r>
-        <w:t xml:space="preserve"> </w:t>
-      </w:r>
-      <w:r>
-        <w:t xml:space="preserve">“</w:t>
-      </w:r>
-      <w:r>
-        <w:t xml:space="preserve">Get Patient-level Data</w:t>
-      </w:r>
-      <w:r>
-        <w:t xml:space="preserve">”</w:t>
-      </w:r>
-      <w:r>
-        <w:t xml:space="preserve"> </w:t>
-      </w:r>
-      <w:r>
-        <w:t xml:space="preserve">for new data pulls.</w:t>
-      </w:r>
-    </w:p>
-    <w:p>
-      <w:pPr>
-        <w:numPr>
-          <w:numId w:val="1021"/>
-          <w:ilvl w:val="0"/>
-        </w:numPr>
-      </w:pPr>
-      <w:r>
-        <w:t xml:space="preserve">Right click on a trend line and filter to hide a selected item or only keep the selected item.</w:t>
-      </w:r>
-    </w:p>
-    <w:p>
-      <w:pPr>
-        <w:numPr>
-          <w:numId w:val="1021"/>
-          <w:ilvl w:val="0"/>
-        </w:numPr>
-      </w:pPr>
-      <w:r>
-        <w:t xml:space="preserve">vizDiag in the data UI shows a drill down by diagnoses or combination of diagnoses.</w:t>
+        <w:pStyle w:val="Compact"/>
+        <w:numPr>
+          <w:numId w:val="1023"/>
+          <w:ilvl w:val="0"/>
+        </w:numPr>
+      </w:pPr>
+      <w:r>
+        <w:t xml:space="preserve">For Veterans Video Connect (VVC), use the VVC filter in the vizEnc tab.</w:t>
       </w:r>
     </w:p>
     <w:p>
@@ -2041,12 +2157,12 @@
             <wp:inline>
               <wp:extent cx="3810000" cy="2540000"/>
               <wp:effectExtent b="0" l="0" r="0" t="0"/>
-              <wp:docPr descr="data ui screen cast" title="" id="1" name="Picture"/>
+              <wp:docPr descr="vvc_filter" title="" id="1" name="Picture"/>
               <a:graphic>
                 <a:graphicData uri="http://schemas.openxmlformats.org/drawingml/2006/picture">
                   <pic:pic>
                     <pic:nvPicPr>
-                      <pic:cNvPr descr="https://github.com/lzim/teampsd/blob/master/resources/gifs/mtl_2.0/session2_data_ui_4_viz_diag_mtl_2.0.gif" id="0" name="Picture"/>
+                      <pic:cNvPr descr="https://github.com/lzim/teampsd/blob/master/resources/gifs/mtl_2.0/vvc_filter.gif" id="0" name="Picture"/>
                       <pic:cNvPicPr>
                         <a:picLocks noChangeArrowheads="1" noChangeAspect="1"/>
                       </pic:cNvPicPr>
@@ -2084,12 +2200,111 @@
       <w:pPr>
         <w:pStyle w:val="Compact"/>
         <w:numPr>
-          <w:numId w:val="1023"/>
-          <w:ilvl w:val="0"/>
-        </w:numPr>
-      </w:pPr>
-      <w:r>
-        <w:t xml:space="preserve">For Veterans Video Connect (VVC), use the VVC filter in the vizEnc tab.</w:t>
+          <w:numId w:val="1024"/>
+          <w:ilvl w:val="0"/>
+        </w:numPr>
+      </w:pPr>
+      <w:r>
+        <w:t xml:space="preserve">Click to view the</w:t>
+      </w:r>
+      <w:r>
+        <w:t xml:space="preserve"> </w:t>
+      </w:r>
+      <w:r>
+        <w:t xml:space="preserve">“</w:t>
+      </w:r>
+      <w:r>
+        <w:t xml:space="preserve">data</w:t>
+      </w:r>
+      <w:r>
+        <w:t xml:space="preserve">”</w:t>
+      </w:r>
+      <w:r>
+        <w:t xml:space="preserve"> </w:t>
+      </w:r>
+      <w:r>
+        <w:t xml:space="preserve">tab, which show your team’s individual patient information.</w:t>
+      </w:r>
+    </w:p>
+    <w:p>
+      <w:pPr>
+        <w:pStyle w:val="Compact"/>
+        <w:numPr>
+          <w:numId w:val="1025"/>
+          <w:ilvl w:val="0"/>
+        </w:numPr>
+      </w:pPr>
+      <w:r>
+        <w:t xml:space="preserve">Patients who have requested restricted access to their information have asterisks (****) in Columns F &amp; G. If you are a VA provider, you can still identify patients from Column H.</w:t>
+      </w:r>
+    </w:p>
+    <w:p>
+      <w:pPr>
+        <w:pStyle w:val="Compact"/>
+        <w:numPr>
+          <w:numId w:val="1025"/>
+          <w:ilvl w:val="0"/>
+        </w:numPr>
+      </w:pPr>
+      <w:r>
+        <w:t xml:space="preserve">Patient information corresponds to the same categories as the team trends: diagnoses, encounters, health factor data (e.g., suicide plans, evidence-based practice templates), and measures from Mental Health Assistant.</w:t>
+      </w:r>
+    </w:p>
+    <w:p>
+      <w:pPr>
+        <w:pStyle w:val="Compact"/>
+        <w:numPr>
+          <w:numId w:val="1025"/>
+          <w:ilvl w:val="0"/>
+        </w:numPr>
+      </w:pPr>
+      <w:r>
+        <w:t xml:space="preserve">Providers can filter to find specific patients, or produce reports.</w:t>
+      </w:r>
+    </w:p>
+    <w:p>
+      <w:pPr>
+        <w:pStyle w:val="Compact"/>
+        <w:numPr>
+          <w:numId w:val="1025"/>
+          <w:ilvl w:val="0"/>
+        </w:numPr>
+      </w:pPr>
+      <w:r>
+        <w:t xml:space="preserve">dataDiag in the data UI has an additional column after</w:t>
+      </w:r>
+      <w:r>
+        <w:t xml:space="preserve"> </w:t>
+      </w:r>
+      <w:r>
+        <w:t xml:space="preserve">“</w:t>
+      </w:r>
+      <w:r>
+        <w:t xml:space="preserve">Diagnoses of Interest,</w:t>
+      </w:r>
+      <w:r>
+        <w:t xml:space="preserve">”</w:t>
+      </w:r>
+      <w:r>
+        <w:t xml:space="preserve"> </w:t>
+      </w:r>
+      <w:r>
+        <w:t xml:space="preserve">called</w:t>
+      </w:r>
+      <w:r>
+        <w:t xml:space="preserve"> </w:t>
+      </w:r>
+      <w:r>
+        <w:t xml:space="preserve">“</w:t>
+      </w:r>
+      <w:r>
+        <w:t xml:space="preserve">Primary Diagnoses</w:t>
+      </w:r>
+      <w:r>
+        <w:t xml:space="preserve">”</w:t>
+      </w:r>
+      <w:r>
+        <w:t xml:space="preserve">, specifying which diagnosis is primary.</w:t>
       </w:r>
     </w:p>
     <w:p>
@@ -2102,12 +2317,12 @@
             <wp:inline>
               <wp:extent cx="3810000" cy="2540000"/>
               <wp:effectExtent b="0" l="0" r="0" t="0"/>
-              <wp:docPr descr="vvc_filter" title="" id="1" name="Picture"/>
+              <wp:docPr descr="primary diagnosis screencast" title="" id="1" name="Picture"/>
               <a:graphic>
                 <a:graphicData uri="http://schemas.openxmlformats.org/drawingml/2006/picture">
                   <pic:pic>
                     <pic:nvPicPr>
-                      <pic:cNvPr descr="https://github.com/lzim/teampsd/blob/master/resources/gifs/mtl_2.0/vvc_filter.gif" id="0" name="Picture"/>
+                      <pic:cNvPr descr="https://github.com/lzim/teampsd/blob/master/resources/gifs/mtl_2.0/primary_diagnoses.png" id="0" name="Picture"/>
                       <pic:cNvPicPr>
                         <a:picLocks noChangeArrowheads="1" noChangeAspect="1"/>
                       </pic:cNvPicPr>
@@ -2145,245 +2360,86 @@
       <w:pPr>
         <w:pStyle w:val="Compact"/>
         <w:numPr>
-          <w:numId w:val="1024"/>
-          <w:ilvl w:val="0"/>
-        </w:numPr>
-      </w:pPr>
-      <w:r>
-        <w:t xml:space="preserve">Click to view the</w:t>
-      </w:r>
-      <w:r>
-        <w:t xml:space="preserve"> </w:t>
-      </w:r>
-      <w:r>
-        <w:t xml:space="preserve">“</w:t>
-      </w:r>
-      <w:r>
+          <w:numId w:val="1026"/>
+          <w:ilvl w:val="0"/>
+        </w:numPr>
+      </w:pPr>
+      <w:r>
+        <w:t xml:space="preserve">What</w:t>
+      </w:r>
+      <w:r>
+        <w:t xml:space="preserve"> </w:t>
+      </w:r>
+      <w:r>
+        <w:rPr>
+          <w:b/>
+        </w:rPr>
         <w:t xml:space="preserve">data</w:t>
       </w:r>
       <w:r>
-        <w:t xml:space="preserve">”</w:t>
-      </w:r>
-      <w:r>
-        <w:t xml:space="preserve"> </w:t>
-      </w:r>
-      <w:r>
-        <w:t xml:space="preserve">tab, which show your team’s individual patient information.</w:t>
-      </w:r>
-    </w:p>
-    <w:p>
-      <w:pPr>
-        <w:pStyle w:val="Compact"/>
-        <w:numPr>
-          <w:numId w:val="1025"/>
-          <w:ilvl w:val="0"/>
-        </w:numPr>
-      </w:pPr>
-      <w:r>
-        <w:t xml:space="preserve">Patients who have requested restricted access to their information have asterisks (****) in Columns F &amp; G. If you are a VA provider, you can still identify patients from Column H.</w:t>
-      </w:r>
-    </w:p>
-    <w:p>
-      <w:pPr>
-        <w:pStyle w:val="Compact"/>
-        <w:numPr>
-          <w:numId w:val="1025"/>
-          <w:ilvl w:val="0"/>
-        </w:numPr>
-      </w:pPr>
-      <w:r>
-        <w:t xml:space="preserve">Patient information corresponds to the same categories as the team trends: diagnoses, encounters, health factor data (e.g., suicide plans, evidence-based practice templates), and measures from Mental Health Assistant.</w:t>
-      </w:r>
-    </w:p>
-    <w:p>
-      <w:pPr>
-        <w:pStyle w:val="Compact"/>
-        <w:numPr>
-          <w:numId w:val="1025"/>
-          <w:ilvl w:val="0"/>
-        </w:numPr>
-      </w:pPr>
-      <w:r>
-        <w:t xml:space="preserve">Providers can filter to find specific patients, or produce reports.</w:t>
-      </w:r>
-    </w:p>
-    <w:p>
-      <w:pPr>
-        <w:pStyle w:val="Compact"/>
-        <w:numPr>
-          <w:numId w:val="1025"/>
-          <w:ilvl w:val="0"/>
-        </w:numPr>
-      </w:pPr>
-      <w:r>
-        <w:t xml:space="preserve">dataDiag in the data UI has an additional column after</w:t>
-      </w:r>
-      <w:r>
-        <w:t xml:space="preserve"> </w:t>
-      </w:r>
-      <w:r>
-        <w:t xml:space="preserve">“</w:t>
-      </w:r>
-      <w:r>
-        <w:t xml:space="preserve">Diagnoses of Interest,</w:t>
-      </w:r>
-      <w:r>
-        <w:t xml:space="preserve">”</w:t>
-      </w:r>
-      <w:r>
-        <w:t xml:space="preserve"> </w:t>
-      </w:r>
-      <w:r>
-        <w:t xml:space="preserve">called</w:t>
-      </w:r>
-      <w:r>
-        <w:t xml:space="preserve"> </w:t>
-      </w:r>
-      <w:r>
-        <w:t xml:space="preserve">“</w:t>
-      </w:r>
-      <w:r>
-        <w:t xml:space="preserve">Primary Diagnoses</w:t>
-      </w:r>
-      <w:r>
-        <w:t xml:space="preserve">”</w:t>
-      </w:r>
-      <w:r>
-        <w:t xml:space="preserve">, specifying which diagnosis is primary.</w:t>
+        <w:t xml:space="preserve"> </w:t>
+      </w:r>
+      <w:r>
+        <w:t xml:space="preserve">tab would you use to find out how many current patients on the team are engaged in a specific evidence-based psychotherapy? What column shows you the session number (EBP template) that the patient is on?</w:t>
+      </w:r>
+    </w:p>
+    <w:p>
+      <w:pPr>
+        <w:pStyle w:val="Compact"/>
+        <w:numPr>
+          <w:numId w:val="1026"/>
+          <w:ilvl w:val="0"/>
+        </w:numPr>
+      </w:pPr>
+      <w:r>
+        <w:t xml:space="preserve">What</w:t>
+      </w:r>
+      <w:r>
+        <w:t xml:space="preserve"> </w:t>
+      </w:r>
+      <w:r>
+        <w:rPr>
+          <w:b/>
+        </w:rPr>
+        <w:t xml:space="preserve">viz</w:t>
+      </w:r>
+      <w:r>
+        <w:t xml:space="preserve"> </w:t>
+      </w:r>
+      <w:r>
+        <w:t xml:space="preserve">option would you use to see what the most common service encounters or visits are?</w:t>
+      </w:r>
+    </w:p>
+    <w:p>
+      <w:pPr>
+        <w:pStyle w:val="Compact"/>
+        <w:numPr>
+          <w:numId w:val="1026"/>
+          <w:ilvl w:val="0"/>
+        </w:numPr>
+      </w:pPr>
+      <w:r>
+        <w:t xml:space="preserve">Are there services that have been increasing over time? Are there services that have been decreasing over time?</w:t>
       </w:r>
     </w:p>
     <w:p>
       <w:pPr>
         <w:pStyle w:val="FirstParagraph"/>
       </w:pPr>
-      <w:hyperlink w:anchor="DontLink">
-        <w:r>
-          <w:drawing>
-            <wp:inline>
-              <wp:extent cx="3810000" cy="2540000"/>
-              <wp:effectExtent b="0" l="0" r="0" t="0"/>
-              <wp:docPr descr="primary diagnosis screencast" title="" id="1" name="Picture"/>
-              <a:graphic>
-                <a:graphicData uri="http://schemas.openxmlformats.org/drawingml/2006/picture">
-                  <pic:pic>
-                    <pic:nvPicPr>
-                      <pic:cNvPr descr="https://github.com/lzim/teampsd/blob/master/resources/gifs/mtl_2.0/primary_diagnoses.png" id="0" name="Picture"/>
-                      <pic:cNvPicPr>
-                        <a:picLocks noChangeArrowheads="1" noChangeAspect="1"/>
-                      </pic:cNvPicPr>
-                    </pic:nvPicPr>
-                    <pic:blipFill>
-                      <a:blip r:embed="rId40"/>
-                      <a:stretch>
-                        <a:fillRect/>
-                      </a:stretch>
-                    </pic:blipFill>
-                    <pic:spPr bwMode="auto">
-                      <a:xfrm>
-                        <a:off x="0" y="0"/>
-                        <a:ext cx="3810000" cy="2540000"/>
-                      </a:xfrm>
-                      <a:prstGeom prst="rect">
-                        <a:avLst/>
-                      </a:prstGeom>
-                      <a:noFill/>
-                      <a:ln w="9525">
-                        <a:noFill/>
-                        <a:headEnd/>
-                        <a:tailEnd/>
-                      </a:ln>
-                    </pic:spPr>
-                  </pic:pic>
-                </a:graphicData>
-              </a:graphic>
-            </wp:inline>
-          </w:drawing>
-        </w:r>
-      </w:hyperlink>
-    </w:p>
-    <w:p>
-      <w:pPr>
-        <w:pStyle w:val="Compact"/>
-        <w:numPr>
-          <w:numId w:val="1026"/>
-          <w:ilvl w:val="0"/>
-        </w:numPr>
-      </w:pPr>
-      <w:r>
-        <w:t xml:space="preserve">What</w:t>
-      </w:r>
-      <w:r>
-        <w:t xml:space="preserve"> </w:t>
-      </w:r>
+      <w:r>
+        <w:t xml:space="preserve">With the team trends (viz) and team patient (data) information in the data UI, your team can efficiently use team meetings to focus on the interrelated issues of care coordination and team quality improvement.</w:t>
+      </w:r>
+    </w:p>
+    <w:p>
+      <w:pPr>
+        <w:pStyle w:val="BodyText"/>
+      </w:pPr>
       <w:r>
         <w:rPr>
           <w:b/>
         </w:rPr>
-        <w:t xml:space="preserve">data</w:t>
-      </w:r>
-      <w:r>
-        <w:t xml:space="preserve"> </w:t>
-      </w:r>
-      <w:r>
-        <w:t xml:space="preserve">tab would you use to find out how many current patients on the team are engaged in a specific evidence-based psychotherapy? What column shows you the session number (EBP template) that the patient is on?</w:t>
-      </w:r>
-    </w:p>
-    <w:p>
-      <w:pPr>
-        <w:pStyle w:val="Compact"/>
-        <w:numPr>
-          <w:numId w:val="1026"/>
-          <w:ilvl w:val="0"/>
-        </w:numPr>
-      </w:pPr>
-      <w:r>
-        <w:t xml:space="preserve">What</w:t>
-      </w:r>
-      <w:r>
-        <w:t xml:space="preserve"> </w:t>
-      </w:r>
-      <w:r>
-        <w:rPr>
-          <w:b/>
-        </w:rPr>
-        <w:t xml:space="preserve">viz</w:t>
-      </w:r>
-      <w:r>
-        <w:t xml:space="preserve"> </w:t>
-      </w:r>
-      <w:r>
-        <w:t xml:space="preserve">option would you use to see what the most common service encounters or visits are?</w:t>
-      </w:r>
-    </w:p>
-    <w:p>
-      <w:pPr>
-        <w:pStyle w:val="Compact"/>
-        <w:numPr>
-          <w:numId w:val="1026"/>
-          <w:ilvl w:val="0"/>
-        </w:numPr>
-      </w:pPr>
-      <w:r>
-        <w:t xml:space="preserve">Are there services that have been increasing over time? Are there services that have been decreasing over time?</w:t>
-      </w:r>
-    </w:p>
-    <w:p>
-      <w:pPr>
-        <w:pStyle w:val="FirstParagraph"/>
-      </w:pPr>
-      <w:r>
-        <w:t xml:space="preserve">With the team trends (viz) and team patient (data) information in the data UI, your team can efficiently use team meetings to focus on the interrelated issues of care coordination and team quality improvement.</w:t>
-      </w:r>
-    </w:p>
-    <w:p>
-      <w:pPr>
-        <w:pStyle w:val="Heading3"/>
-      </w:pPr>
-      <w:bookmarkStart w:id="41" w:name="done-and-do-15-minutes-1"/>
-      <w:r>
-        <w:t xml:space="preserve">3.1.5	Done and Do (15 minutes)</w:t>
-      </w:r>
-      <w:bookmarkEnd w:id="41"/>
+        <w:t xml:space="preserve">Done and Do (15 minutes)</w:t>
+      </w:r>
     </w:p>
     <w:tbl>
       <w:tblPr>
@@ -2455,7 +2511,7 @@
               <w:pStyle w:val="Compact"/>
               <w:jc w:val="left"/>
             </w:pPr>
-            <w:hyperlink r:id="rId26"/>
+            <w:hyperlink r:id="rId28"/>
             <w:r>
               <w:t xml:space="preserve"> </w:t>
             </w:r>
@@ -2477,6 +2533,68 @@
                         <pic:pic>
                           <pic:nvPicPr>
                             <pic:cNvPr descr="https://github.com/lzim/teampsd/blob/master/resources/gifs/mtl_2.0/session2_data_ui_2.gif" id="0" name="Picture"/>
+                            <pic:cNvPicPr>
+                              <a:picLocks noChangeArrowheads="1" noChangeAspect="1"/>
+                            </pic:cNvPicPr>
+                          </pic:nvPicPr>
+                          <pic:blipFill>
+                            <a:blip r:embed="rId35"/>
+                            <a:stretch>
+                              <a:fillRect/>
+                            </a:stretch>
+                          </pic:blipFill>
+                          <pic:spPr bwMode="auto">
+                            <a:xfrm>
+                              <a:off x="0" y="0"/>
+                              <a:ext cx="3810000" cy="2540000"/>
+                            </a:xfrm>
+                            <a:prstGeom prst="rect">
+                              <a:avLst/>
+                            </a:prstGeom>
+                            <a:noFill/>
+                            <a:ln w="9525">
+                              <a:noFill/>
+                              <a:headEnd/>
+                              <a:tailEnd/>
+                            </a:ln>
+                          </pic:spPr>
+                        </pic:pic>
+                      </a:graphicData>
+                    </a:graphic>
+                  </wp:inline>
+                </w:drawing>
+              </w:r>
+            </w:hyperlink>
+          </w:p>
+        </w:tc>
+        <w:tc>
+          <w:p>
+            <w:pPr>
+              <w:pStyle w:val="Compact"/>
+              <w:jc w:val="left"/>
+            </w:pPr>
+            <w:hyperlink r:id="rId28"/>
+            <w:r>
+              <w:t xml:space="preserve"> </w:t>
+            </w:r>
+            <w:r>
+              <w:t xml:space="preserve">Review the HF, Diag, Enc and SP tabs in Team Data UI to find a patient (zoom in) and find a team trend (zoom out). Log in to mtl.how/data and look at the two team folders: data_ui and team_data_table.</w:t>
+            </w:r>
+            <w:r>
+              <w:t xml:space="preserve"> </w:t>
+            </w:r>
+            <w:hyperlink w:anchor="DontLink">
+              <w:r>
+                <w:drawing>
+                  <wp:inline>
+                    <wp:extent cx="3810000" cy="2540000"/>
+                    <wp:effectExtent b="0" l="0" r="0" t="0"/>
+                    <wp:docPr descr="data ui screen cast" title="" id="1" name="Picture"/>
+                    <a:graphic>
+                      <a:graphicData uri="http://schemas.openxmlformats.org/drawingml/2006/picture">
+                        <pic:pic>
+                          <pic:nvPicPr>
+                            <pic:cNvPr descr="https://github.com/lzim/teampsd/blob/master/resources/gifs/mtl_2.0/session2_data_ui_4_viz_diag.gif" id="0" name="Picture"/>
                             <pic:cNvPicPr>
                               <a:picLocks noChangeArrowheads="1" noChangeAspect="1"/>
                             </pic:cNvPicPr>
@@ -2511,85 +2629,22 @@
             </w:hyperlink>
           </w:p>
         </w:tc>
-        <w:tc>
-          <w:p>
-            <w:pPr>
-              <w:pStyle w:val="Compact"/>
-              <w:jc w:val="left"/>
-            </w:pPr>
-            <w:hyperlink r:id="rId26"/>
-            <w:r>
-              <w:t xml:space="preserve"> </w:t>
-            </w:r>
-            <w:r>
-              <w:t xml:space="preserve">Review the HF, Diag, Enc and SP tabs in Team Data UI to find a patient (zoom in) and find a team trend (zoom out). Log in to mtl.how/data and look at the two team folders: data_ui and team_data_table.</w:t>
-            </w:r>
-            <w:r>
-              <w:t xml:space="preserve"> </w:t>
-            </w:r>
-            <w:hyperlink w:anchor="DontLink">
-              <w:r>
-                <w:drawing>
-                  <wp:inline>
-                    <wp:extent cx="3810000" cy="2540000"/>
-                    <wp:effectExtent b="0" l="0" r="0" t="0"/>
-                    <wp:docPr descr="data ui screen cast" title="" id="1" name="Picture"/>
-                    <a:graphic>
-                      <a:graphicData uri="http://schemas.openxmlformats.org/drawingml/2006/picture">
-                        <pic:pic>
-                          <pic:nvPicPr>
-                            <pic:cNvPr descr="https://github.com/lzim/teampsd/blob/master/resources/gifs/mtl_2.0/session2_data_ui_4_viz_diag.gif" id="0" name="Picture"/>
-                            <pic:cNvPicPr>
-                              <a:picLocks noChangeArrowheads="1" noChangeAspect="1"/>
-                            </pic:cNvPicPr>
-                          </pic:nvPicPr>
-                          <pic:blipFill>
-                            <a:blip r:embed="rId37"/>
-                            <a:stretch>
-                              <a:fillRect/>
-                            </a:stretch>
-                          </pic:blipFill>
-                          <pic:spPr bwMode="auto">
-                            <a:xfrm>
-                              <a:off x="0" y="0"/>
-                              <a:ext cx="3810000" cy="2540000"/>
-                            </a:xfrm>
-                            <a:prstGeom prst="rect">
-                              <a:avLst/>
-                            </a:prstGeom>
-                            <a:noFill/>
-                            <a:ln w="9525">
-                              <a:noFill/>
-                              <a:headEnd/>
-                              <a:tailEnd/>
-                            </a:ln>
-                          </pic:spPr>
-                        </pic:pic>
-                      </a:graphicData>
-                    </a:graphic>
-                  </wp:inline>
-                </w:drawing>
-              </w:r>
-            </w:hyperlink>
-          </w:p>
-        </w:tc>
       </w:tr>
     </w:tbl>
     <w:p>
       <w:pPr>
         <w:pStyle w:val="BodyText"/>
       </w:pPr>
-      <w:hyperlink w:anchor="Xa52ce780950d4d969792a2559cd519d7ee8c727"/>
     </w:p>
     <w:p>
       <w:pPr>
         <w:pStyle w:val="Heading2"/>
       </w:pPr>
-      <w:bookmarkStart w:id="42" w:name="mtl-red-part-2"/>
+      <w:bookmarkStart w:id="40" w:name="mtl-red-part-2"/>
       <w:r>
         <w:t xml:space="preserve">3.2	MTL Red Part 2</w:t>
       </w:r>
-      <w:bookmarkEnd w:id="42"/>
+      <w:bookmarkEnd w:id="40"/>
     </w:p>
     <w:p>
       <w:pPr>
@@ -2601,13 +2656,14 @@
     </w:p>
     <w:p>
       <w:pPr>
-        <w:pStyle w:val="Heading3"/>
-      </w:pPr>
-      <w:bookmarkStart w:id="43" w:name="done-and-do-15-minutes-2"/>
-      <w:r>
-        <w:t xml:space="preserve">3.2.1	Done and Do (15 minutes)</w:t>
-      </w:r>
-      <w:bookmarkEnd w:id="43"/>
+        <w:pStyle w:val="BodyText"/>
+      </w:pPr>
+      <w:r>
+        <w:rPr>
+          <w:b/>
+        </w:rPr>
+        <w:t xml:space="preserve">Done and Do (15 minutes)</w:t>
+      </w:r>
     </w:p>
     <w:tbl>
       <w:tblPr>
@@ -2679,7 +2735,7 @@
               <w:pStyle w:val="Compact"/>
               <w:jc w:val="left"/>
             </w:pPr>
-            <w:hyperlink r:id="rId26"/>
+            <w:hyperlink r:id="rId28"/>
             <w:r>
               <w:t xml:space="preserve"> </w:t>
             </w:r>
@@ -2706,7 +2762,7 @@
                             </pic:cNvPicPr>
                           </pic:nvPicPr>
                           <pic:blipFill>
-                            <a:blip r:embed="rId37"/>
+                            <a:blip r:embed="rId36"/>
                             <a:stretch>
                               <a:fillRect/>
                             </a:stretch>
@@ -2741,7 +2797,7 @@
               <w:pStyle w:val="Compact"/>
               <w:jc w:val="left"/>
             </w:pPr>
-            <w:hyperlink r:id="rId26"/>
+            <w:hyperlink r:id="rId28"/>
             <w:r>
               <w:t xml:space="preserve"> </w:t>
             </w:r>
@@ -2768,7 +2824,7 @@
                             </pic:cNvPicPr>
                           </pic:nvPicPr>
                           <pic:blipFill>
-                            <a:blip r:embed="rId44"/>
+                            <a:blip r:embed="rId41"/>
                             <a:stretch>
                               <a:fillRect/>
                             </a:stretch>
@@ -2807,13 +2863,14 @@
     </w:p>
     <w:p>
       <w:pPr>
-        <w:pStyle w:val="Heading3"/>
-      </w:pPr>
-      <w:bookmarkStart w:id="45" w:name="learning-objectives-1"/>
-      <w:r>
-        <w:t xml:space="preserve">3.2.2	Learning Objectives</w:t>
-      </w:r>
-      <w:bookmarkEnd w:id="45"/>
+        <w:pStyle w:val="BodyText"/>
+      </w:pPr>
+      <w:r>
+        <w:rPr>
+          <w:b/>
+        </w:rPr>
+        <w:t xml:space="preserve">Learning Objectives</w:t>
+      </w:r>
     </w:p>
     <w:p>
       <w:pPr>
@@ -2850,17 +2907,18 @@
     </w:p>
     <w:p>
       <w:pPr>
-        <w:pStyle w:val="Heading3"/>
-      </w:pPr>
-      <w:bookmarkStart w:id="46" w:name="in-session-exercise-30-minutes-1"/>
-      <w:r>
-        <w:t xml:space="preserve">3.2.3	In-session Exercise (30 minutes)</w:t>
-      </w:r>
-      <w:bookmarkEnd w:id="46"/>
-    </w:p>
-    <w:p>
-      <w:pPr>
         <w:pStyle w:val="FirstParagraph"/>
+      </w:pPr>
+      <w:r>
+        <w:rPr>
+          <w:b/>
+        </w:rPr>
+        <w:t xml:space="preserve">In-session Exercise (30 minutes)</w:t>
+      </w:r>
+    </w:p>
+    <w:p>
+      <w:pPr>
+        <w:pStyle w:val="BodyText"/>
       </w:pPr>
       <w:r>
         <w:t xml:space="preserve">When you click the</w:t>
@@ -3175,7 +3233,7 @@
                       </pic:cNvPicPr>
                     </pic:nvPicPr>
                     <pic:blipFill>
-                      <a:blip r:embed="rId47"/>
+                      <a:blip r:embed="rId42"/>
                       <a:stretch>
                         <a:fillRect/>
                       </a:stretch>
@@ -3321,7 +3379,7 @@
                       </pic:cNvPicPr>
                     </pic:nvPicPr>
                     <pic:blipFill>
-                      <a:blip r:embed="rId48"/>
+                      <a:blip r:embed="rId43"/>
                       <a:stretch>
                         <a:fillRect/>
                       </a:stretch>
@@ -3538,7 +3596,7 @@
                       </pic:cNvPicPr>
                     </pic:nvPicPr>
                     <pic:blipFill>
-                      <a:blip r:embed="rId44"/>
+                      <a:blip r:embed="rId41"/>
                       <a:stretch>
                         <a:fillRect/>
                       </a:stretch>
@@ -3568,13 +3626,14 @@
     </w:p>
     <w:p>
       <w:pPr>
-        <w:pStyle w:val="Heading3"/>
-      </w:pPr>
-      <w:bookmarkStart w:id="49" w:name="done-and-do-15-minutes-3"/>
-      <w:r>
-        <w:t xml:space="preserve">3.2.4	Done and Do (15 minutes)</w:t>
-      </w:r>
-      <w:bookmarkEnd w:id="49"/>
+        <w:pStyle w:val="BodyText"/>
+      </w:pPr>
+      <w:r>
+        <w:rPr>
+          <w:b/>
+        </w:rPr>
+        <w:t xml:space="preserve">Done and Do (15 minutes)</w:t>
+      </w:r>
     </w:p>
     <w:tbl>
       <w:tblPr>
@@ -3646,7 +3705,7 @@
               <w:pStyle w:val="Compact"/>
               <w:jc w:val="left"/>
             </w:pPr>
-            <w:hyperlink r:id="rId26"/>
+            <w:hyperlink r:id="rId28"/>
             <w:r>
               <w:t xml:space="preserve"> </w:t>
             </w:r>
@@ -3673,7 +3732,7 @@
                             </pic:cNvPicPr>
                           </pic:nvPicPr>
                           <pic:blipFill>
-                            <a:blip r:embed="rId44"/>
+                            <a:blip r:embed="rId41"/>
                             <a:stretch>
                               <a:fillRect/>
                             </a:stretch>
@@ -3708,7 +3767,7 @@
               <w:pStyle w:val="Compact"/>
               <w:jc w:val="left"/>
             </w:pPr>
-            <w:hyperlink r:id="rId26"/>
+            <w:hyperlink r:id="rId28"/>
             <w:r>
               <w:t xml:space="preserve"> </w:t>
             </w:r>

</xml_diff>